<commit_message>
LAPR5-191 #report #implementation Algav Sprint D Report Multicriteria, Sigmoid, DFS, DFS Multicriteria, AStar Analysis
</commit_message>
<xml_diff>
--- a/doc/Sprint C/ai/G51_3DI_AI_Report.docx
+++ b/doc/Sprint C/ai/G51_3DI_AI_Report.docx
@@ -302,8 +302,8 @@
           <w:noProof/>
           <w:szCs w:val="24"/>
         </w:rPr>
-        <w:pict w14:anchorId="50AF3B91">
-          <v:rect id="_x0000_i1025" alt="" style="width:453.5pt;height:.05pt;mso-width-percent:0;mso-height-percent:0;mso-width-percent:0;mso-height-percent:0" o:hralign="center" o:hrstd="t" o:hr="t" fillcolor="#a0a0a0" stroked="f"/>
+        <w:pict w14:anchorId="125FDBBA">
+          <v:rect id="_x0000_i1026" alt="" style="width:315.9pt;height:.05pt;mso-width-percent:0;mso-height-percent:0;mso-width-percent:0;mso-height-percent:0" o:hrpct="700" o:hralign="center" o:hrstd="t" o:hr="t" fillcolor="#a0a0a0" stroked="f"/>
         </w:pict>
       </w:r>
     </w:p>
@@ -489,8 +489,8 @@
           <w:noProof/>
           <w:sz w:val="22"/>
         </w:rPr>
-        <w:pict w14:anchorId="6D8D1712">
-          <v:rect id="_x0000_i1026" alt="" style="width:453.5pt;height:.05pt;mso-width-percent:0;mso-height-percent:0;mso-width-percent:0;mso-height-percent:0" o:hralign="center" o:hrstd="t" o:hr="t" fillcolor="#a0a0a0" stroked="f"/>
+        <w:pict w14:anchorId="23CF8563">
+          <v:rect id="_x0000_i1025" alt="" style="width:315.9pt;height:.05pt;mso-width-percent:0;mso-height-percent:0;mso-width-percent:0;mso-height-percent:0" o:hrpct="700" o:hralign="center" o:hrstd="t" o:hr="t" fillcolor="#a0a0a0" stroked="f"/>
         </w:pict>
       </w:r>
     </w:p>
@@ -552,7 +552,7 @@
     </w:p>
     <w:p>
       <w:pPr>
-        <w:pStyle w:val="ndice1"/>
+        <w:pStyle w:val="TOC1"/>
         <w:rPr>
           <w:rFonts w:asciiTheme="minorHAnsi" w:eastAsiaTheme="minorEastAsia" w:hAnsiTheme="minorHAnsi" w:cstheme="minorBidi"/>
           <w:bCs w:val="0"/>
@@ -649,7 +649,7 @@
     </w:p>
     <w:p>
       <w:pPr>
-        <w:pStyle w:val="ndice1"/>
+        <w:pStyle w:val="TOC1"/>
         <w:rPr>
           <w:rFonts w:asciiTheme="minorHAnsi" w:eastAsiaTheme="minorEastAsia" w:hAnsiTheme="minorHAnsi" w:cstheme="minorBidi"/>
           <w:bCs w:val="0"/>
@@ -717,7 +717,7 @@
         <w:rPr>
           <w:noProof/>
         </w:rPr>
-        <w:t>5</w:t>
+        <w:t>6</w:t>
       </w:r>
       <w:r>
         <w:rPr>
@@ -728,7 +728,7 @@
     </w:p>
     <w:p>
       <w:pPr>
-        <w:pStyle w:val="ndice2"/>
+        <w:pStyle w:val="TOC2"/>
         <w:rPr>
           <w:rFonts w:asciiTheme="minorHAnsi" w:eastAsiaTheme="minorEastAsia" w:hAnsiTheme="minorHAnsi" w:cstheme="minorBidi"/>
           <w:bCs w:val="0"/>
@@ -792,7 +792,7 @@
         <w:rPr>
           <w:noProof/>
         </w:rPr>
-        <w:t>5</w:t>
+        <w:t>6</w:t>
       </w:r>
       <w:r>
         <w:rPr>
@@ -803,7 +803,7 @@
     </w:p>
     <w:p>
       <w:pPr>
-        <w:pStyle w:val="ndice1"/>
+        <w:pStyle w:val="TOC1"/>
         <w:rPr>
           <w:rFonts w:asciiTheme="minorHAnsi" w:eastAsiaTheme="minorEastAsia" w:hAnsiTheme="minorHAnsi" w:cstheme="minorBidi"/>
           <w:bCs w:val="0"/>
@@ -871,7 +871,7 @@
         <w:rPr>
           <w:noProof/>
         </w:rPr>
-        <w:t>5</w:t>
+        <w:t>7</w:t>
       </w:r>
       <w:r>
         <w:rPr>
@@ -882,7 +882,7 @@
     </w:p>
     <w:p>
       <w:pPr>
-        <w:pStyle w:val="ndice2"/>
+        <w:pStyle w:val="TOC2"/>
         <w:rPr>
           <w:rFonts w:asciiTheme="minorHAnsi" w:eastAsiaTheme="minorEastAsia" w:hAnsiTheme="minorHAnsi" w:cstheme="minorBidi"/>
           <w:bCs w:val="0"/>
@@ -946,7 +946,7 @@
         <w:rPr>
           <w:noProof/>
         </w:rPr>
-        <w:t>5</w:t>
+        <w:t>7</w:t>
       </w:r>
       <w:r>
         <w:rPr>
@@ -957,7 +957,7 @@
     </w:p>
     <w:p>
       <w:pPr>
-        <w:pStyle w:val="ndice1"/>
+        <w:pStyle w:val="TOC1"/>
         <w:rPr>
           <w:rFonts w:asciiTheme="minorHAnsi" w:eastAsiaTheme="minorEastAsia" w:hAnsiTheme="minorHAnsi" w:cstheme="minorBidi"/>
           <w:bCs w:val="0"/>
@@ -1025,7 +1025,7 @@
         <w:rPr>
           <w:noProof/>
         </w:rPr>
-        <w:t>6</w:t>
+        <w:t>9</w:t>
       </w:r>
       <w:r>
         <w:rPr>
@@ -1036,7 +1036,7 @@
     </w:p>
     <w:p>
       <w:pPr>
-        <w:pStyle w:val="ndice2"/>
+        <w:pStyle w:val="TOC2"/>
         <w:rPr>
           <w:rFonts w:asciiTheme="minorHAnsi" w:eastAsiaTheme="minorEastAsia" w:hAnsiTheme="minorHAnsi" w:cstheme="minorBidi"/>
           <w:bCs w:val="0"/>
@@ -1100,7 +1100,7 @@
         <w:rPr>
           <w:noProof/>
         </w:rPr>
-        <w:t>6</w:t>
+        <w:t>9</w:t>
       </w:r>
       <w:r>
         <w:rPr>
@@ -1111,7 +1111,7 @@
     </w:p>
     <w:p>
       <w:pPr>
-        <w:pStyle w:val="ndice1"/>
+        <w:pStyle w:val="TOC1"/>
         <w:rPr>
           <w:rFonts w:asciiTheme="minorHAnsi" w:eastAsiaTheme="minorEastAsia" w:hAnsiTheme="minorHAnsi" w:cstheme="minorBidi"/>
           <w:bCs w:val="0"/>
@@ -1179,7 +1179,7 @@
         <w:rPr>
           <w:noProof/>
         </w:rPr>
-        <w:t>7</w:t>
+        <w:t>11</w:t>
       </w:r>
       <w:r>
         <w:rPr>
@@ -1190,7 +1190,7 @@
     </w:p>
     <w:p>
       <w:pPr>
-        <w:pStyle w:val="ndice2"/>
+        <w:pStyle w:val="TOC2"/>
         <w:rPr>
           <w:rFonts w:asciiTheme="minorHAnsi" w:eastAsiaTheme="minorEastAsia" w:hAnsiTheme="minorHAnsi" w:cstheme="minorBidi"/>
           <w:bCs w:val="0"/>
@@ -1254,7 +1254,7 @@
         <w:rPr>
           <w:noProof/>
         </w:rPr>
-        <w:t>7</w:t>
+        <w:t>11</w:t>
       </w:r>
       <w:r>
         <w:rPr>
@@ -1265,7 +1265,7 @@
     </w:p>
     <w:p>
       <w:pPr>
-        <w:pStyle w:val="ndice1"/>
+        <w:pStyle w:val="TOC1"/>
         <w:rPr>
           <w:rFonts w:asciiTheme="minorHAnsi" w:eastAsiaTheme="minorEastAsia" w:hAnsiTheme="minorHAnsi" w:cstheme="minorBidi"/>
           <w:bCs w:val="0"/>
@@ -1333,7 +1333,7 @@
         <w:rPr>
           <w:noProof/>
         </w:rPr>
-        <w:t>8</w:t>
+        <w:t>12</w:t>
       </w:r>
       <w:r>
         <w:rPr>
@@ -1344,7 +1344,7 @@
     </w:p>
     <w:p>
       <w:pPr>
-        <w:pStyle w:val="ndice2"/>
+        <w:pStyle w:val="TOC2"/>
         <w:rPr>
           <w:rFonts w:asciiTheme="minorHAnsi" w:eastAsiaTheme="minorEastAsia" w:hAnsiTheme="minorHAnsi" w:cstheme="minorBidi"/>
           <w:bCs w:val="0"/>
@@ -1408,7 +1408,7 @@
         <w:rPr>
           <w:noProof/>
         </w:rPr>
-        <w:t>8</w:t>
+        <w:t>12</w:t>
       </w:r>
       <w:r>
         <w:rPr>
@@ -1419,7 +1419,7 @@
     </w:p>
     <w:p>
       <w:pPr>
-        <w:pStyle w:val="ndice1"/>
+        <w:pStyle w:val="TOC1"/>
         <w:rPr>
           <w:rFonts w:asciiTheme="minorHAnsi" w:eastAsiaTheme="minorEastAsia" w:hAnsiTheme="minorHAnsi" w:cstheme="minorBidi"/>
           <w:bCs w:val="0"/>
@@ -1487,7 +1487,7 @@
         <w:rPr>
           <w:noProof/>
         </w:rPr>
-        <w:t>9</w:t>
+        <w:t>13</w:t>
       </w:r>
       <w:r>
         <w:rPr>
@@ -1498,7 +1498,7 @@
     </w:p>
     <w:p>
       <w:pPr>
-        <w:pStyle w:val="ndice1"/>
+        <w:pStyle w:val="TOC1"/>
         <w:rPr>
           <w:rFonts w:asciiTheme="minorHAnsi" w:eastAsiaTheme="minorEastAsia" w:hAnsiTheme="minorHAnsi" w:cstheme="minorBidi"/>
           <w:bCs w:val="0"/>
@@ -1566,7 +1566,7 @@
         <w:rPr>
           <w:noProof/>
         </w:rPr>
-        <w:t>11</w:t>
+        <w:t>15</w:t>
       </w:r>
       <w:r>
         <w:rPr>
@@ -1577,7 +1577,7 @@
     </w:p>
     <w:p>
       <w:pPr>
-        <w:pStyle w:val="ndice2"/>
+        <w:pStyle w:val="TOC2"/>
         <w:rPr>
           <w:rFonts w:asciiTheme="minorHAnsi" w:eastAsiaTheme="minorEastAsia" w:hAnsiTheme="minorHAnsi" w:cstheme="minorBidi"/>
           <w:bCs w:val="0"/>
@@ -1641,7 +1641,7 @@
         <w:rPr>
           <w:noProof/>
         </w:rPr>
-        <w:t>11</w:t>
+        <w:t>15</w:t>
       </w:r>
       <w:r>
         <w:rPr>
@@ -1652,7 +1652,7 @@
     </w:p>
     <w:p>
       <w:pPr>
-        <w:pStyle w:val="ndice1"/>
+        <w:pStyle w:val="TOC1"/>
         <w:rPr>
           <w:rFonts w:asciiTheme="minorHAnsi" w:eastAsiaTheme="minorEastAsia" w:hAnsiTheme="minorHAnsi" w:cstheme="minorBidi"/>
           <w:bCs w:val="0"/>
@@ -1720,7 +1720,7 @@
         <w:rPr>
           <w:noProof/>
         </w:rPr>
-        <w:t>11</w:t>
+        <w:t>18</w:t>
       </w:r>
       <w:r>
         <w:rPr>
@@ -1731,7 +1731,7 @@
     </w:p>
     <w:p>
       <w:pPr>
-        <w:pStyle w:val="ndice2"/>
+        <w:pStyle w:val="TOC2"/>
         <w:rPr>
           <w:rFonts w:asciiTheme="minorHAnsi" w:eastAsiaTheme="minorEastAsia" w:hAnsiTheme="minorHAnsi" w:cstheme="minorBidi"/>
           <w:bCs w:val="0"/>
@@ -1795,7 +1795,7 @@
         <w:rPr>
           <w:noProof/>
         </w:rPr>
-        <w:t>11</w:t>
+        <w:t>18</w:t>
       </w:r>
       <w:r>
         <w:rPr>
@@ -1806,7 +1806,7 @@
     </w:p>
     <w:p>
       <w:pPr>
-        <w:pStyle w:val="ndice2"/>
+        <w:pStyle w:val="TOC2"/>
         <w:rPr>
           <w:rFonts w:asciiTheme="minorHAnsi" w:eastAsiaTheme="minorEastAsia" w:hAnsiTheme="minorHAnsi" w:cstheme="minorBidi"/>
           <w:bCs w:val="0"/>
@@ -1870,7 +1870,7 @@
         <w:rPr>
           <w:noProof/>
         </w:rPr>
-        <w:t>11</w:t>
+        <w:t>19</w:t>
       </w:r>
       <w:r>
         <w:rPr>
@@ -1881,7 +1881,7 @@
     </w:p>
     <w:p>
       <w:pPr>
-        <w:pStyle w:val="ndice2"/>
+        <w:pStyle w:val="TOC2"/>
         <w:rPr>
           <w:rFonts w:asciiTheme="minorHAnsi" w:eastAsiaTheme="minorEastAsia" w:hAnsiTheme="minorHAnsi" w:cstheme="minorBidi"/>
           <w:bCs w:val="0"/>
@@ -1945,7 +1945,7 @@
         <w:rPr>
           <w:noProof/>
         </w:rPr>
-        <w:t>11</w:t>
+        <w:t>19</w:t>
       </w:r>
       <w:r>
         <w:rPr>
@@ -1956,7 +1956,7 @@
     </w:p>
     <w:p>
       <w:pPr>
-        <w:pStyle w:val="ndice1"/>
+        <w:pStyle w:val="TOC1"/>
         <w:tabs>
           <w:tab w:val="left" w:pos="709"/>
         </w:tabs>
@@ -2027,7 +2027,7 @@
         <w:rPr>
           <w:noProof/>
         </w:rPr>
-        <w:t>12</w:t>
+        <w:t>20</w:t>
       </w:r>
       <w:r>
         <w:rPr>
@@ -2038,7 +2038,7 @@
     </w:p>
     <w:p>
       <w:pPr>
-        <w:pStyle w:val="ndice1"/>
+        <w:pStyle w:val="TOC1"/>
         <w:tabs>
           <w:tab w:val="left" w:pos="709"/>
         </w:tabs>
@@ -2109,7 +2109,7 @@
         <w:rPr>
           <w:noProof/>
         </w:rPr>
-        <w:t>12</w:t>
+        <w:t>20</w:t>
       </w:r>
       <w:r>
         <w:rPr>
@@ -2176,7 +2176,7 @@
     </w:p>
     <w:p>
       <w:pPr>
-        <w:pStyle w:val="Ttulo1"/>
+        <w:pStyle w:val="Heading1"/>
       </w:pPr>
       <w:bookmarkStart w:id="1" w:name="_Toc93798233"/>
       <w:r>
@@ -2221,22 +2221,26 @@
     </w:p>
     <w:p>
       <w:pPr>
-        <w:pStyle w:val="Ttulo1"/>
+        <w:pStyle w:val="Heading1"/>
         <w:numPr>
           <w:ilvl w:val="0"/>
           <w:numId w:val="0"/>
         </w:numPr>
       </w:pPr>
-    </w:p>
-    <w:p>
-      <w:pPr>
-        <w:pStyle w:val="Ttulo1"/>
+      <w:r>
+        <w:br w:type="page"/>
+      </w:r>
+    </w:p>
+    <w:p>
+      <w:pPr>
+        <w:pStyle w:val="Heading1"/>
       </w:pPr>
       <w:bookmarkStart w:id="2" w:name="_Toc93798234"/>
       <w:r>
         <w:rPr>
           <w:szCs w:val="28"/>
         </w:rPr>
+        <w:lastRenderedPageBreak/>
         <w:t xml:space="preserve">Criação de uma rede à parte com os </w:t>
       </w:r>
       <w:r>
@@ -2255,7 +2259,7 @@
     </w:p>
     <w:p>
       <w:pPr>
-        <w:pStyle w:val="Ttulo2"/>
+        <w:pStyle w:val="Heading2"/>
       </w:pPr>
       <w:r>
         <w:t xml:space="preserve"> </w:t>
@@ -2286,52 +2290,103 @@
           <w:noProof/>
           <w:szCs w:val="24"/>
         </w:rPr>
-        <w:t>TO</w:t>
-      </w:r>
-      <w:r>
-        <w:rPr>
-          <w:rFonts w:cs="Times New Roman"/>
-          <w:noProof/>
-          <w:szCs w:val="24"/>
-        </w:rPr>
-        <w:t>-</w:t>
-      </w:r>
-      <w:r>
-        <w:rPr>
-          <w:rFonts w:cs="Times New Roman"/>
-          <w:noProof/>
-          <w:szCs w:val="24"/>
-        </w:rPr>
-        <w:t>DO</w:t>
+        <w:t xml:space="preserve">Para este </w:t>
+      </w:r>
+      <w:r>
+        <w:rPr>
+          <w:rFonts w:cs="Times New Roman"/>
+          <w:noProof/>
+          <w:szCs w:val="24"/>
+        </w:rPr>
+        <w:t>sprint, foi criada uma base de conhecimento parcial onde podem ser alcançados os jogadores até N ligação de um jogador atual. Nesta rede, o jogador 1 tem dois amigos: o jogador 2 e o 3, por sua vez estes tem 2 e 1 amigos respetivamente, com a particularidade do jogador 5 ser amigo de ambos o jogador 2 e do 3. Assim temos uma plataforma melhor para a execução destes algoritmos e resultados esperados.</w:t>
       </w:r>
     </w:p>
     <w:p>
       <w:pPr>
         <w:shd w:val="clear" w:color="auto" w:fill="FFFFFF"/>
         <w:spacing w:before="180"/>
-        <w:rPr>
-          <w:rFonts w:cs="Times New Roman"/>
-          <w:noProof/>
-          <w:szCs w:val="24"/>
-        </w:rPr>
-      </w:pPr>
-    </w:p>
-    <w:p>
-      <w:pPr>
-        <w:pStyle w:val="Ttulo1"/>
+        <w:ind w:firstLine="0"/>
+        <w:jc w:val="center"/>
+        <w:rPr>
+          <w:rFonts w:cs="Times New Roman"/>
+          <w:noProof/>
+          <w:szCs w:val="24"/>
+        </w:rPr>
+      </w:pPr>
+      <w:r>
+        <w:rPr>
+          <w:rFonts w:cs="Times New Roman"/>
+          <w:noProof/>
+          <w:szCs w:val="24"/>
+        </w:rPr>
+        <w:drawing>
+          <wp:inline distT="0" distB="0" distL="0" distR="0" wp14:anchorId="19878367" wp14:editId="3CBC8269">
+            <wp:extent cx="3108960" cy="5567679"/>
+            <wp:effectExtent l="0" t="0" r="2540" b="0"/>
+            <wp:docPr id="33" name="Picture 33" descr="Calendar&#10;&#10;Description automatically generated"/>
+            <wp:cNvGraphicFramePr>
+              <a:graphicFrameLocks xmlns:a="http://schemas.openxmlformats.org/drawingml/2006/main" noChangeAspect="1"/>
+            </wp:cNvGraphicFramePr>
+            <a:graphic xmlns:a="http://schemas.openxmlformats.org/drawingml/2006/main">
+              <a:graphicData uri="http://schemas.openxmlformats.org/drawingml/2006/picture">
+                <pic:pic xmlns:pic="http://schemas.openxmlformats.org/drawingml/2006/picture">
+                  <pic:nvPicPr>
+                    <pic:cNvPr id="33" name="Picture 33" descr="Calendar&#10;&#10;Description automatically generated"/>
+                    <pic:cNvPicPr/>
+                  </pic:nvPicPr>
+                  <pic:blipFill>
+                    <a:blip r:embed="rId13">
+                      <a:extLst>
+                        <a:ext uri="{28A0092B-C50C-407E-A947-70E740481C1C}">
+                          <a14:useLocalDpi xmlns:a14="http://schemas.microsoft.com/office/drawing/2010/main" val="0"/>
+                        </a:ext>
+                      </a:extLst>
+                    </a:blip>
+                    <a:stretch>
+                      <a:fillRect/>
+                    </a:stretch>
+                  </pic:blipFill>
+                  <pic:spPr>
+                    <a:xfrm>
+                      <a:off x="0" y="0"/>
+                      <a:ext cx="3228632" cy="5781994"/>
+                    </a:xfrm>
+                    <a:prstGeom prst="rect">
+                      <a:avLst/>
+                    </a:prstGeom>
+                  </pic:spPr>
+                </pic:pic>
+              </a:graphicData>
+            </a:graphic>
+          </wp:inline>
+        </w:drawing>
+      </w:r>
+      <w:r>
+        <w:rPr>
+          <w:rFonts w:cs="Times New Roman"/>
+          <w:noProof/>
+          <w:szCs w:val="24"/>
+        </w:rPr>
+        <w:br w:type="page"/>
+      </w:r>
+    </w:p>
+    <w:p>
+      <w:pPr>
+        <w:pStyle w:val="Heading1"/>
       </w:pPr>
       <w:bookmarkStart w:id="5" w:name="_Toc93798236"/>
       <w:r>
         <w:rPr>
           <w:szCs w:val="28"/>
         </w:rPr>
+        <w:lastRenderedPageBreak/>
         <w:t>Adaptação do A* ao problema da determinação do caminho mais forte (máximo de N ligações)</w:t>
       </w:r>
       <w:bookmarkEnd w:id="5"/>
     </w:p>
     <w:p>
       <w:pPr>
-        <w:pStyle w:val="Ttulo2"/>
+        <w:pStyle w:val="Heading2"/>
       </w:pPr>
       <w:r>
         <w:t xml:space="preserve"> </w:t>
@@ -2399,27 +2454,6 @@
           <w:rFonts w:cs="Times New Roman"/>
           <w:szCs w:val="24"/>
         </w:rPr>
-        <w:t xml:space="preserve"> (Figura </w:t>
-      </w:r>
-      <w:r>
-        <w:rPr>
-          <w:rFonts w:cs="Times New Roman"/>
-          <w:szCs w:val="24"/>
-        </w:rPr>
-        <w:t>8</w:t>
-      </w:r>
-      <w:r>
-        <w:rPr>
-          <w:rFonts w:cs="Times New Roman"/>
-          <w:szCs w:val="24"/>
-        </w:rPr>
-        <w:t>)</w:t>
-      </w:r>
-      <w:r>
-        <w:rPr>
-          <w:rFonts w:cs="Times New Roman"/>
-          <w:szCs w:val="24"/>
-        </w:rPr>
         <w:t xml:space="preserve">. Os parâmetros para este predicado serão </w:t>
       </w:r>
       <w:proofErr w:type="spellStart"/>
@@ -2438,14 +2472,42 @@
           <w:rFonts w:cs="Times New Roman"/>
           <w:szCs w:val="24"/>
         </w:rPr>
-        <w:t xml:space="preserve"> (</w:t>
-      </w:r>
-      <w:r>
-        <w:rPr>
-          <w:rFonts w:cs="Times New Roman"/>
-          <w:szCs w:val="24"/>
-        </w:rPr>
-        <w:t xml:space="preserve">valo de 0 quando apenas considera a força de ligação ou o valor de 1 quando é executado o modo </w:t>
+        <w:t xml:space="preserve">, que pode tomar um </w:t>
+      </w:r>
+      <w:r>
+        <w:rPr>
+          <w:rFonts w:cs="Times New Roman"/>
+          <w:szCs w:val="24"/>
+        </w:rPr>
+        <w:t>valo</w:t>
+      </w:r>
+      <w:r>
+        <w:rPr>
+          <w:rFonts w:cs="Times New Roman"/>
+          <w:szCs w:val="24"/>
+        </w:rPr>
+        <w:t>r</w:t>
+      </w:r>
+      <w:r>
+        <w:rPr>
+          <w:rFonts w:cs="Times New Roman"/>
+          <w:szCs w:val="24"/>
+        </w:rPr>
+        <w:t xml:space="preserve"> de 0 quando apenas considera a força de ligação ou o valor de 1</w:t>
+      </w:r>
+      <w:r>
+        <w:rPr>
+          <w:rFonts w:cs="Times New Roman"/>
+          <w:szCs w:val="24"/>
+        </w:rPr>
+        <w:t>,</w:t>
+      </w:r>
+      <w:r>
+        <w:rPr>
+          <w:rFonts w:cs="Times New Roman"/>
+          <w:szCs w:val="24"/>
+        </w:rPr>
+        <w:t xml:space="preserve"> quando é executado o modo </w:t>
       </w:r>
       <w:r>
         <w:rPr>
@@ -2466,14 +2528,7 @@
           <w:rFonts w:cs="Times New Roman"/>
           <w:szCs w:val="24"/>
         </w:rPr>
-        <w:t>)</w:t>
-      </w:r>
-      <w:r>
-        <w:rPr>
-          <w:rFonts w:cs="Times New Roman"/>
-          <w:szCs w:val="24"/>
-        </w:rPr>
-        <w:t xml:space="preserve">, </w:t>
+        <w:t xml:space="preserve">, implementada no predicado </w:t>
       </w:r>
       <w:proofErr w:type="spellStart"/>
       <w:r>
@@ -2483,7 +2538,7 @@
           <w:iCs/>
           <w:szCs w:val="24"/>
         </w:rPr>
-        <w:t>EmocionalBool</w:t>
+        <w:t>getMulticriteria</w:t>
       </w:r>
       <w:proofErr w:type="spellEnd"/>
       <w:r>
@@ -2491,35 +2546,28 @@
           <w:rFonts w:cs="Times New Roman"/>
           <w:szCs w:val="24"/>
         </w:rPr>
-        <w:t xml:space="preserve"> (valor</w:t>
-      </w:r>
-      <w:r>
-        <w:rPr>
-          <w:rFonts w:cs="Times New Roman"/>
-          <w:szCs w:val="24"/>
-        </w:rPr>
-        <w:t xml:space="preserve"> </w:t>
-      </w:r>
-      <w:r>
-        <w:rPr>
-          <w:rFonts w:cs="Times New Roman"/>
-          <w:szCs w:val="24"/>
-        </w:rPr>
-        <w:t>que indica se o estado emocional é considerado ou não</w:t>
-      </w:r>
-      <w:r>
-        <w:rPr>
-          <w:rFonts w:cs="Times New Roman"/>
-          <w:szCs w:val="24"/>
-        </w:rPr>
-        <w:t>, não está no âmbito do sprint C</w:t>
-      </w:r>
-      <w:r>
-        <w:rPr>
-          <w:rFonts w:cs="Times New Roman"/>
-          <w:szCs w:val="24"/>
-        </w:rPr>
-        <w:t>),</w:t>
+        <w:t>/</w:t>
+      </w:r>
+      <w:r>
+        <w:rPr>
+          <w:rFonts w:cs="Times New Roman"/>
+          <w:szCs w:val="24"/>
+        </w:rPr>
+        <w:t>3</w:t>
+      </w:r>
+      <w:r>
+        <w:rPr>
+          <w:rFonts w:cs="Times New Roman"/>
+          <w:szCs w:val="24"/>
+        </w:rPr>
+        <w:t>)</w:t>
+      </w:r>
+      <w:r>
+        <w:rPr>
+          <w:rFonts w:cs="Times New Roman"/>
+          <w:szCs w:val="24"/>
+        </w:rPr>
+        <w:t>; o segundo parâmetro neste método será</w:t>
       </w:r>
       <w:r>
         <w:rPr>
@@ -2536,9 +2584,80 @@
           <w:iCs/>
           <w:szCs w:val="24"/>
         </w:rPr>
-        <w:t>Threshold</w:t>
+        <w:t>EmocionalBool</w:t>
       </w:r>
       <w:proofErr w:type="spellEnd"/>
+      <w:r>
+        <w:rPr>
+          <w:rFonts w:cs="Times New Roman"/>
+          <w:szCs w:val="24"/>
+        </w:rPr>
+        <w:t xml:space="preserve">, um </w:t>
+      </w:r>
+      <w:r>
+        <w:rPr>
+          <w:rFonts w:cs="Times New Roman"/>
+          <w:szCs w:val="24"/>
+        </w:rPr>
+        <w:t>valor</w:t>
+      </w:r>
+      <w:r>
+        <w:rPr>
+          <w:rFonts w:cs="Times New Roman"/>
+          <w:szCs w:val="24"/>
+        </w:rPr>
+        <w:t xml:space="preserve"> </w:t>
+      </w:r>
+      <w:r>
+        <w:rPr>
+          <w:rFonts w:cs="Times New Roman"/>
+          <w:szCs w:val="24"/>
+        </w:rPr>
+        <w:t>que indica se o estado emocional é considerado ou não</w:t>
+      </w:r>
+      <w:r>
+        <w:rPr>
+          <w:rFonts w:cs="Times New Roman"/>
+          <w:szCs w:val="24"/>
+        </w:rPr>
+        <w:t>, não est</w:t>
+      </w:r>
+      <w:r>
+        <w:rPr>
+          <w:rFonts w:cs="Times New Roman"/>
+          <w:szCs w:val="24"/>
+        </w:rPr>
+        <w:t>ando este valor</w:t>
+      </w:r>
+      <w:r>
+        <w:rPr>
+          <w:rFonts w:cs="Times New Roman"/>
+          <w:szCs w:val="24"/>
+        </w:rPr>
+        <w:t xml:space="preserve"> no âmbito do sprint C</w:t>
+      </w:r>
+      <w:r>
+        <w:rPr>
+          <w:rFonts w:cs="Times New Roman"/>
+          <w:szCs w:val="24"/>
+        </w:rPr>
+        <w:t>)</w:t>
+      </w:r>
+      <w:r>
+        <w:rPr>
+          <w:rFonts w:cs="Times New Roman"/>
+          <w:szCs w:val="24"/>
+        </w:rPr>
+        <w:t>;</w:t>
+      </w:r>
+      <w:r>
+        <w:rPr>
+          <w:rFonts w:cs="Times New Roman"/>
+          <w:szCs w:val="24"/>
+        </w:rPr>
+        <w:t xml:space="preserve"> </w:t>
+      </w:r>
+      <w:proofErr w:type="spellStart"/>
       <w:r>
         <w:rPr>
           <w:rFonts w:cs="Times New Roman"/>
@@ -2546,29 +2665,9 @@
           <w:iCs/>
           <w:szCs w:val="24"/>
         </w:rPr>
-        <w:t xml:space="preserve"> </w:t>
-      </w:r>
-      <w:r>
-        <w:rPr>
-          <w:rFonts w:cs="Times New Roman"/>
-          <w:szCs w:val="24"/>
-        </w:rPr>
-        <w:t>(</w:t>
-      </w:r>
-      <w:r>
-        <w:rPr>
-          <w:rFonts w:cs="Times New Roman"/>
-          <w:szCs w:val="24"/>
-        </w:rPr>
-        <w:t>números máximo de níveis</w:t>
-      </w:r>
-      <w:r>
-        <w:rPr>
-          <w:rFonts w:cs="Times New Roman"/>
-          <w:szCs w:val="24"/>
-        </w:rPr>
-        <w:t>),</w:t>
-      </w:r>
+        <w:t>Threshold</w:t>
+      </w:r>
+      <w:proofErr w:type="spellEnd"/>
       <w:r>
         <w:rPr>
           <w:rFonts w:cs="Times New Roman"/>
@@ -2576,9 +2675,8 @@
           <w:iCs/>
           <w:szCs w:val="24"/>
         </w:rPr>
-        <w:t xml:space="preserve"> </w:t>
-      </w:r>
-      <w:proofErr w:type="spellStart"/>
+        <w:t>, representa</w:t>
+      </w:r>
       <w:r>
         <w:rPr>
           <w:rFonts w:cs="Times New Roman"/>
@@ -2586,54 +2684,29 @@
           <w:iCs/>
           <w:szCs w:val="24"/>
         </w:rPr>
-        <w:t>Orig</w:t>
-      </w:r>
-      <w:proofErr w:type="spellEnd"/>
-      <w:r>
-        <w:rPr>
-          <w:rFonts w:cs="Times New Roman"/>
-          <w:szCs w:val="24"/>
-        </w:rPr>
-        <w:t xml:space="preserve"> (</w:t>
-      </w:r>
-      <w:r>
-        <w:rPr>
-          <w:rFonts w:cs="Times New Roman"/>
-          <w:szCs w:val="24"/>
-        </w:rPr>
-        <w:t xml:space="preserve">id </w:t>
-      </w:r>
-      <w:r>
-        <w:rPr>
-          <w:rFonts w:cs="Times New Roman"/>
-          <w:szCs w:val="24"/>
-        </w:rPr>
-        <w:t xml:space="preserve">do </w:t>
-      </w:r>
-      <w:proofErr w:type="spellStart"/>
-      <w:r>
-        <w:rPr>
-          <w:rFonts w:cs="Times New Roman"/>
-          <w:szCs w:val="24"/>
-        </w:rPr>
-        <w:t>player</w:t>
-      </w:r>
-      <w:proofErr w:type="spellEnd"/>
-      <w:r>
-        <w:rPr>
-          <w:rFonts w:cs="Times New Roman"/>
-          <w:szCs w:val="24"/>
-        </w:rPr>
-        <w:t xml:space="preserve"> de origem</w:t>
-      </w:r>
-      <w:r>
-        <w:rPr>
-          <w:rFonts w:cs="Times New Roman"/>
-          <w:szCs w:val="24"/>
-        </w:rPr>
-        <w:t xml:space="preserve">), </w:t>
-      </w:r>
-      <w:proofErr w:type="spellStart"/>
+        <w:t xml:space="preserve"> </w:t>
+      </w:r>
+      <w:r>
+        <w:rPr>
+          <w:rFonts w:cs="Times New Roman"/>
+          <w:szCs w:val="24"/>
+        </w:rPr>
+        <w:t xml:space="preserve">o </w:t>
+      </w:r>
+      <w:r>
+        <w:rPr>
+          <w:rFonts w:cs="Times New Roman"/>
+          <w:szCs w:val="24"/>
+        </w:rPr>
+        <w:t>número máximo de</w:t>
+      </w:r>
+      <w:r>
+        <w:rPr>
+          <w:rFonts w:cs="Times New Roman"/>
+          <w:szCs w:val="24"/>
+        </w:rPr>
+        <w:t xml:space="preserve"> ligações para limitar o algoritmo;</w:t>
+      </w:r>
       <w:r>
         <w:rPr>
           <w:rFonts w:cs="Times New Roman"/>
@@ -2641,52 +2714,7 @@
           <w:iCs/>
           <w:szCs w:val="24"/>
         </w:rPr>
-        <w:t>Dest</w:t>
-      </w:r>
-      <w:proofErr w:type="spellEnd"/>
-      <w:r>
-        <w:rPr>
-          <w:rFonts w:cs="Times New Roman"/>
-          <w:szCs w:val="24"/>
-        </w:rPr>
-        <w:t xml:space="preserve"> (</w:t>
-      </w:r>
-      <w:r>
-        <w:rPr>
-          <w:rFonts w:cs="Times New Roman"/>
-          <w:szCs w:val="24"/>
-        </w:rPr>
-        <w:t xml:space="preserve">id </w:t>
-      </w:r>
-      <w:r>
-        <w:rPr>
-          <w:rFonts w:cs="Times New Roman"/>
-          <w:szCs w:val="24"/>
-        </w:rPr>
-        <w:t xml:space="preserve">do </w:t>
-      </w:r>
-      <w:proofErr w:type="spellStart"/>
-      <w:r>
-        <w:rPr>
-          <w:rFonts w:cs="Times New Roman"/>
-          <w:szCs w:val="24"/>
-        </w:rPr>
-        <w:t>player</w:t>
-      </w:r>
-      <w:proofErr w:type="spellEnd"/>
-      <w:r>
-        <w:rPr>
-          <w:rFonts w:cs="Times New Roman"/>
-          <w:szCs w:val="24"/>
-        </w:rPr>
-        <w:t xml:space="preserve"> de destino</w:t>
-      </w:r>
-      <w:r>
-        <w:rPr>
-          <w:rFonts w:cs="Times New Roman"/>
-          <w:szCs w:val="24"/>
-        </w:rPr>
-        <w:t xml:space="preserve">), </w:t>
+        <w:t xml:space="preserve"> </w:t>
       </w:r>
       <w:proofErr w:type="spellStart"/>
       <w:r>
@@ -2696,38 +2724,9 @@
           <w:iCs/>
           <w:szCs w:val="24"/>
         </w:rPr>
-        <w:t>Path</w:t>
+        <w:t>Orig</w:t>
       </w:r>
       <w:proofErr w:type="spellEnd"/>
-      <w:r>
-        <w:rPr>
-          <w:rFonts w:cs="Times New Roman"/>
-          <w:szCs w:val="24"/>
-        </w:rPr>
-        <w:t xml:space="preserve"> (</w:t>
-      </w:r>
-      <w:r>
-        <w:rPr>
-          <w:rFonts w:cs="Times New Roman"/>
-          <w:szCs w:val="24"/>
-        </w:rPr>
-        <w:t>caminho resultante que será retornado pela função</w:t>
-      </w:r>
-      <w:r>
-        <w:rPr>
-          <w:rFonts w:cs="Times New Roman"/>
-          <w:szCs w:val="24"/>
-        </w:rPr>
-        <w:t>)</w:t>
-      </w:r>
-      <w:r>
-        <w:rPr>
-          <w:rFonts w:cs="Times New Roman"/>
-          <w:szCs w:val="24"/>
-        </w:rPr>
-        <w:t xml:space="preserve"> e, por fim, </w:t>
-      </w:r>
-      <w:proofErr w:type="spellStart"/>
       <w:r>
         <w:rPr>
           <w:rFonts w:cs="Times New Roman"/>
@@ -2735,6 +2734,164 @@
           <w:iCs/>
           <w:szCs w:val="24"/>
         </w:rPr>
+        <w:t>, representando o</w:t>
+      </w:r>
+      <w:r>
+        <w:rPr>
+          <w:rFonts w:cs="Times New Roman"/>
+          <w:szCs w:val="24"/>
+        </w:rPr>
+        <w:t xml:space="preserve"> </w:t>
+      </w:r>
+      <w:r>
+        <w:rPr>
+          <w:rFonts w:cs="Times New Roman"/>
+          <w:szCs w:val="24"/>
+        </w:rPr>
+        <w:t xml:space="preserve">id </w:t>
+      </w:r>
+      <w:r>
+        <w:rPr>
+          <w:rFonts w:cs="Times New Roman"/>
+          <w:szCs w:val="24"/>
+        </w:rPr>
+        <w:t xml:space="preserve">do </w:t>
+      </w:r>
+      <w:r>
+        <w:rPr>
+          <w:rFonts w:cs="Times New Roman"/>
+          <w:szCs w:val="24"/>
+        </w:rPr>
+        <w:t>jogador</w:t>
+      </w:r>
+      <w:r>
+        <w:rPr>
+          <w:rFonts w:cs="Times New Roman"/>
+          <w:szCs w:val="24"/>
+        </w:rPr>
+        <w:t xml:space="preserve"> de origem</w:t>
+      </w:r>
+      <w:r>
+        <w:rPr>
+          <w:rFonts w:cs="Times New Roman"/>
+          <w:szCs w:val="24"/>
+        </w:rPr>
+        <w:t>;</w:t>
+      </w:r>
+      <w:r>
+        <w:rPr>
+          <w:rFonts w:cs="Times New Roman"/>
+          <w:szCs w:val="24"/>
+        </w:rPr>
+        <w:t xml:space="preserve"> </w:t>
+      </w:r>
+      <w:proofErr w:type="spellStart"/>
+      <w:r>
+        <w:rPr>
+          <w:rFonts w:cs="Times New Roman"/>
+          <w:i/>
+          <w:iCs/>
+          <w:szCs w:val="24"/>
+        </w:rPr>
+        <w:t>Dest</w:t>
+      </w:r>
+      <w:proofErr w:type="spellEnd"/>
+      <w:r>
+        <w:rPr>
+          <w:rFonts w:cs="Times New Roman"/>
+          <w:szCs w:val="24"/>
+        </w:rPr>
+        <w:t xml:space="preserve">, o </w:t>
+      </w:r>
+      <w:r>
+        <w:rPr>
+          <w:rFonts w:cs="Times New Roman"/>
+          <w:szCs w:val="24"/>
+        </w:rPr>
+        <w:t xml:space="preserve">id </w:t>
+      </w:r>
+      <w:r>
+        <w:rPr>
+          <w:rFonts w:cs="Times New Roman"/>
+          <w:szCs w:val="24"/>
+        </w:rPr>
+        <w:t xml:space="preserve">do </w:t>
+      </w:r>
+      <w:r>
+        <w:rPr>
+          <w:rFonts w:cs="Times New Roman"/>
+          <w:szCs w:val="24"/>
+        </w:rPr>
+        <w:t>jogador</w:t>
+      </w:r>
+      <w:r>
+        <w:rPr>
+          <w:rFonts w:cs="Times New Roman"/>
+          <w:szCs w:val="24"/>
+        </w:rPr>
+        <w:t xml:space="preserve"> de destino</w:t>
+      </w:r>
+      <w:r>
+        <w:rPr>
+          <w:rFonts w:cs="Times New Roman"/>
+          <w:szCs w:val="24"/>
+        </w:rPr>
+        <w:t>;</w:t>
+      </w:r>
+      <w:r>
+        <w:rPr>
+          <w:rFonts w:cs="Times New Roman"/>
+          <w:szCs w:val="24"/>
+        </w:rPr>
+        <w:t xml:space="preserve"> </w:t>
+      </w:r>
+      <w:proofErr w:type="spellStart"/>
+      <w:r>
+        <w:rPr>
+          <w:rFonts w:cs="Times New Roman"/>
+          <w:i/>
+          <w:iCs/>
+          <w:szCs w:val="24"/>
+        </w:rPr>
+        <w:t>Path</w:t>
+      </w:r>
+      <w:proofErr w:type="spellEnd"/>
+      <w:r>
+        <w:rPr>
+          <w:rFonts w:cs="Times New Roman"/>
+          <w:szCs w:val="24"/>
+        </w:rPr>
+        <w:t xml:space="preserve">, será o </w:t>
+      </w:r>
+      <w:r>
+        <w:rPr>
+          <w:rFonts w:cs="Times New Roman"/>
+          <w:szCs w:val="24"/>
+        </w:rPr>
+        <w:t>caminho resultante que será retornado pela f</w:t>
+      </w:r>
+      <w:r>
+        <w:rPr>
+          <w:rFonts w:cs="Times New Roman"/>
+          <w:szCs w:val="24"/>
+        </w:rPr>
+        <w:t xml:space="preserve">unção desenvolvida neste requisito; </w:t>
+      </w:r>
+      <w:r>
+        <w:rPr>
+          <w:rFonts w:cs="Times New Roman"/>
+          <w:szCs w:val="24"/>
+        </w:rPr>
+        <w:t xml:space="preserve">por fim, </w:t>
+      </w:r>
+      <w:proofErr w:type="spellStart"/>
+      <w:r>
+        <w:rPr>
+          <w:rFonts w:cs="Times New Roman"/>
+          <w:i/>
+          <w:iCs/>
+          <w:szCs w:val="24"/>
+        </w:rPr>
         <w:t>Cost</w:t>
       </w:r>
       <w:proofErr w:type="spellEnd"/>
@@ -2743,7 +2900,14 @@
           <w:rFonts w:cs="Times New Roman"/>
           <w:szCs w:val="24"/>
         </w:rPr>
-        <w:t xml:space="preserve"> (o custo do caminho</w:t>
+        <w:t xml:space="preserve"> representa </w:t>
+      </w:r>
+      <w:r>
+        <w:rPr>
+          <w:rFonts w:cs="Times New Roman"/>
+          <w:szCs w:val="24"/>
+        </w:rPr>
+        <w:t>o custo do caminho</w:t>
       </w:r>
       <w:r>
         <w:rPr>
@@ -2757,13 +2921,6 @@
           <w:rFonts w:cs="Times New Roman"/>
           <w:szCs w:val="24"/>
         </w:rPr>
-        <w:t>)</w:t>
-      </w:r>
-      <w:r>
-        <w:rPr>
-          <w:rFonts w:cs="Times New Roman"/>
-          <w:szCs w:val="24"/>
-        </w:rPr>
         <w:t>.</w:t>
       </w:r>
       <w:r>
@@ -2771,18 +2928,124 @@
           <w:rFonts w:cs="Times New Roman"/>
           <w:szCs w:val="24"/>
         </w:rPr>
-        <w:t xml:space="preserve"> A este predicado foi adicionada uma condição de paragem</w:t>
-      </w:r>
-      <w:r>
-        <w:rPr>
-          <w:rFonts w:cs="Times New Roman"/>
-          <w:szCs w:val="24"/>
-        </w:rPr>
-        <w:t xml:space="preserve"> como se pode verificar na seguinte imagem:</w:t>
-      </w:r>
-    </w:p>
-    <w:p>
-      <w:pPr>
+        <w:t xml:space="preserve"> A</w:t>
+      </w:r>
+      <w:r>
+        <w:rPr>
+          <w:rFonts w:cs="Times New Roman"/>
+          <w:szCs w:val="24"/>
+        </w:rPr>
+        <w:t>o predicado fornecido foi adicionado a condição de paragem baseada no número máximo de ligações fornecido por parâmetro.</w:t>
+      </w:r>
+      <w:r>
+        <w:rPr>
+          <w:rFonts w:cs="Times New Roman"/>
+          <w:szCs w:val="24"/>
+        </w:rPr>
+        <w:t xml:space="preserve"> Este método tem em conta uma estimativa calculada no predicado </w:t>
+      </w:r>
+      <w:proofErr w:type="spellStart"/>
+      <w:r>
+        <w:rPr>
+          <w:rFonts w:cs="Times New Roman"/>
+          <w:i/>
+          <w:iCs/>
+          <w:szCs w:val="24"/>
+        </w:rPr>
+        <w:t>aStar_estimate</w:t>
+      </w:r>
+      <w:proofErr w:type="spellEnd"/>
+      <w:r>
+        <w:rPr>
+          <w:rFonts w:cs="Times New Roman"/>
+          <w:szCs w:val="24"/>
+        </w:rPr>
+        <w:t>/</w:t>
+      </w:r>
+      <w:r>
+        <w:rPr>
+          <w:rFonts w:cs="Times New Roman"/>
+          <w:szCs w:val="24"/>
+        </w:rPr>
+        <w:t>3, sendo este predicado abordado no ponto seguinte do presente relatório.</w:t>
+      </w:r>
+      <w:r>
+        <w:rPr>
+          <w:rFonts w:cs="Times New Roman"/>
+          <w:szCs w:val="24"/>
+        </w:rPr>
+        <w:t xml:space="preserve"> Para limitar o uso do algoritmo para N ligações foi utilizado um contador que irá identificar o nível atual, tendo como condição de paragem quando este contador M for maior ou igual ao nível máximo fornecido pelo utilizador N.</w:t>
+      </w:r>
+      <w:r>
+        <w:rPr>
+          <w:rFonts w:cs="Times New Roman"/>
+          <w:szCs w:val="24"/>
+        </w:rPr>
+        <w:br w:type="page"/>
+      </w:r>
+    </w:p>
+    <w:p>
+      <w:pPr>
+        <w:ind w:firstLine="0"/>
+        <w:jc w:val="center"/>
+        <w:rPr>
+          <w:rFonts w:cs="Times New Roman"/>
+          <w:szCs w:val="24"/>
+        </w:rPr>
+      </w:pPr>
+      <w:r>
+        <w:rPr>
+          <w:rFonts w:cs="Times New Roman"/>
+          <w:noProof/>
+          <w:szCs w:val="24"/>
+        </w:rPr>
+        <w:lastRenderedPageBreak/>
+        <w:drawing>
+          <wp:inline distT="0" distB="0" distL="0" distR="0" wp14:anchorId="7111425F" wp14:editId="53D21256">
+            <wp:extent cx="5400040" cy="2867025"/>
+            <wp:effectExtent l="0" t="0" r="0" b="3175"/>
+            <wp:docPr id="6" name="Picture 6" descr="Text&#10;&#10;Description automatically generated"/>
+            <wp:cNvGraphicFramePr>
+              <a:graphicFrameLocks xmlns:a="http://schemas.openxmlformats.org/drawingml/2006/main" noChangeAspect="1"/>
+            </wp:cNvGraphicFramePr>
+            <a:graphic xmlns:a="http://schemas.openxmlformats.org/drawingml/2006/main">
+              <a:graphicData uri="http://schemas.openxmlformats.org/drawingml/2006/picture">
+                <pic:pic xmlns:pic="http://schemas.openxmlformats.org/drawingml/2006/picture">
+                  <pic:nvPicPr>
+                    <pic:cNvPr id="6" name="Picture 6" descr="Text&#10;&#10;Description automatically generated"/>
+                    <pic:cNvPicPr/>
+                  </pic:nvPicPr>
+                  <pic:blipFill>
+                    <a:blip r:embed="rId14" cstate="print">
+                      <a:extLst>
+                        <a:ext uri="{28A0092B-C50C-407E-A947-70E740481C1C}">
+                          <a14:useLocalDpi xmlns:a14="http://schemas.microsoft.com/office/drawing/2010/main" val="0"/>
+                        </a:ext>
+                      </a:extLst>
+                    </a:blip>
+                    <a:stretch>
+                      <a:fillRect/>
+                    </a:stretch>
+                  </pic:blipFill>
+                  <pic:spPr>
+                    <a:xfrm>
+                      <a:off x="0" y="0"/>
+                      <a:ext cx="5400040" cy="2867025"/>
+                    </a:xfrm>
+                    <a:prstGeom prst="rect">
+                      <a:avLst/>
+                    </a:prstGeom>
+                  </pic:spPr>
+                </pic:pic>
+              </a:graphicData>
+            </a:graphic>
+          </wp:inline>
+        </w:drawing>
+      </w:r>
+    </w:p>
+    <w:p>
+      <w:pPr>
+        <w:ind w:firstLine="0"/>
         <w:jc w:val="both"/>
         <w:rPr>
           <w:rFonts w:cs="Times New Roman"/>
@@ -2798,6 +3061,36 @@
           <w:szCs w:val="24"/>
         </w:rPr>
       </w:pPr>
+      <w:r>
+        <w:rPr>
+          <w:rFonts w:cs="Times New Roman"/>
+          <w:szCs w:val="24"/>
+        </w:rPr>
+        <w:t>Um exemplo da utilização desta funcionalidade seria o cálculo do caminho do jogador 1 da base de conhecimento parcial</w:t>
+      </w:r>
+      <w:r>
+        <w:rPr>
+          <w:rFonts w:cs="Times New Roman"/>
+          <w:szCs w:val="24"/>
+        </w:rPr>
+        <w:t xml:space="preserve"> para o utilizador com o id 5. Neste exemplo, iremos fornecer o modo apenas com forças de ligação (valor 0), ignorar o estado emocional pois essa funcionalidade é referente ao </w:t>
+      </w:r>
+      <w:r>
+        <w:rPr>
+          <w:rFonts w:cs="Times New Roman"/>
+          <w:i/>
+          <w:iCs/>
+          <w:szCs w:val="24"/>
+        </w:rPr>
+        <w:t>sprint</w:t>
+      </w:r>
+      <w:r>
+        <w:rPr>
+          <w:rFonts w:cs="Times New Roman"/>
+          <w:szCs w:val="24"/>
+        </w:rPr>
+        <w:t xml:space="preserve"> seguinte, fornecer o nível máximo de 2 ligações, do jogador 1 para o 5. Com estes parâmetros, obtemos o caminho [1,2,5] que seria o caminho esperado, com um custo de 27. Numa segunda execução, fornecemos o nível máximo de zero e o predicado, como esperado, não encontra um caminho com um máximo de ligações desse valor.</w:t>
+      </w:r>
     </w:p>
     <w:p>
       <w:pPr>
@@ -2810,7 +3103,90 @@
     </w:p>
     <w:p>
       <w:pPr>
-        <w:pStyle w:val="Ttulo1"/>
+        <w:jc w:val="both"/>
+        <w:rPr>
+          <w:rFonts w:cs="Times New Roman"/>
+          <w:szCs w:val="24"/>
+        </w:rPr>
+      </w:pPr>
+    </w:p>
+    <w:p>
+      <w:pPr>
+        <w:ind w:firstLine="0"/>
+        <w:jc w:val="center"/>
+        <w:rPr>
+          <w:rFonts w:cs="Times New Roman"/>
+          <w:szCs w:val="24"/>
+        </w:rPr>
+      </w:pPr>
+      <w:r>
+        <w:rPr>
+          <w:rFonts w:cs="Times New Roman"/>
+          <w:noProof/>
+          <w:szCs w:val="24"/>
+        </w:rPr>
+        <w:drawing>
+          <wp:inline distT="0" distB="0" distL="0" distR="0" wp14:anchorId="1ECF7182" wp14:editId="10239F41">
+            <wp:extent cx="3850165" cy="2274073"/>
+            <wp:effectExtent l="0" t="0" r="0" b="0"/>
+            <wp:docPr id="5" name="Picture 5" descr="Text&#10;&#10;Description automatically generated"/>
+            <wp:cNvGraphicFramePr>
+              <a:graphicFrameLocks xmlns:a="http://schemas.openxmlformats.org/drawingml/2006/main" noChangeAspect="1"/>
+            </wp:cNvGraphicFramePr>
+            <a:graphic xmlns:a="http://schemas.openxmlformats.org/drawingml/2006/main">
+              <a:graphicData uri="http://schemas.openxmlformats.org/drawingml/2006/picture">
+                <pic:pic xmlns:pic="http://schemas.openxmlformats.org/drawingml/2006/picture">
+                  <pic:nvPicPr>
+                    <pic:cNvPr id="5" name="Picture 5" descr="Text&#10;&#10;Description automatically generated"/>
+                    <pic:cNvPicPr/>
+                  </pic:nvPicPr>
+                  <pic:blipFill>
+                    <a:blip r:embed="rId15">
+                      <a:extLst>
+                        <a:ext uri="{28A0092B-C50C-407E-A947-70E740481C1C}">
+                          <a14:useLocalDpi xmlns:a14="http://schemas.microsoft.com/office/drawing/2010/main" val="0"/>
+                        </a:ext>
+                      </a:extLst>
+                    </a:blip>
+                    <a:stretch>
+                      <a:fillRect/>
+                    </a:stretch>
+                  </pic:blipFill>
+                  <pic:spPr>
+                    <a:xfrm>
+                      <a:off x="0" y="0"/>
+                      <a:ext cx="3888128" cy="2296495"/>
+                    </a:xfrm>
+                    <a:prstGeom prst="rect">
+                      <a:avLst/>
+                    </a:prstGeom>
+                  </pic:spPr>
+                </pic:pic>
+              </a:graphicData>
+            </a:graphic>
+          </wp:inline>
+        </w:drawing>
+      </w:r>
+      <w:r>
+        <w:rPr>
+          <w:rFonts w:cs="Times New Roman"/>
+          <w:szCs w:val="24"/>
+        </w:rPr>
+        <w:br w:type="page"/>
+      </w:r>
+    </w:p>
+    <w:p>
+      <w:pPr>
+        <w:jc w:val="both"/>
+        <w:rPr>
+          <w:rFonts w:cs="Times New Roman"/>
+          <w:szCs w:val="24"/>
+        </w:rPr>
+      </w:pPr>
+    </w:p>
+    <w:p>
+      <w:pPr>
+        <w:pStyle w:val="Heading1"/>
       </w:pPr>
       <w:bookmarkStart w:id="7" w:name="_Toc93798238"/>
       <w:r>
@@ -2823,7 +3199,7 @@
     </w:p>
     <w:p>
       <w:pPr>
-        <w:pStyle w:val="Ttulo2"/>
+        <w:pStyle w:val="Heading2"/>
       </w:pPr>
       <w:r>
         <w:t xml:space="preserve"> </w:t>
@@ -2859,30 +3235,403 @@
           <w:noProof/>
           <w:szCs w:val="24"/>
         </w:rPr>
-        <w:t>TO</w:t>
-      </w:r>
-      <w:r>
-        <w:rPr>
-          <w:rFonts w:cs="Times New Roman"/>
-          <w:noProof/>
-          <w:szCs w:val="24"/>
-        </w:rPr>
-        <w:t>-</w:t>
-      </w:r>
-      <w:r>
-        <w:rPr>
-          <w:rFonts w:cs="Times New Roman"/>
-          <w:noProof/>
-          <w:szCs w:val="24"/>
-        </w:rPr>
-        <w:t>DO</w:t>
-      </w:r>
-    </w:p>
-    <w:p>
-      <w:pPr>
-        <w:pStyle w:val="Legenda"/>
+        <w:t xml:space="preserve">No cálculo de caminhos utilizando o algoritmo A-Star, é utilizado um cálculo da estimativa </w:t>
+      </w:r>
+      <w:r>
+        <w:rPr>
+          <w:rFonts w:cs="Times New Roman"/>
+          <w:noProof/>
+          <w:szCs w:val="24"/>
+        </w:rPr>
+        <w:t>do custo para ir desse nó até a solução, estando portanto sujeita a erro</w:t>
+      </w:r>
+      <w:r>
+        <w:rPr>
+          <w:rFonts w:cs="Times New Roman"/>
+          <w:noProof/>
+          <w:szCs w:val="24"/>
+        </w:rPr>
+        <w:t xml:space="preserve">. </w:t>
+      </w:r>
+      <w:r>
+        <w:rPr>
+          <w:rFonts w:cs="Times New Roman"/>
+          <w:noProof/>
+          <w:szCs w:val="24"/>
+        </w:rPr>
+        <w:t>Sendo desejável uma estimativa que seja um majorante o ideal é tê-la tão próxima quanto o valor real que iremos ter por um dado caminho da árvore</w:t>
+      </w:r>
+      <w:r>
+        <w:rPr>
+          <w:rFonts w:cs="Times New Roman"/>
+          <w:noProof/>
+          <w:szCs w:val="24"/>
+        </w:rPr>
+        <w:t>, para isso, n</w:t>
+      </w:r>
+      <w:r>
+        <w:rPr>
+          <w:rFonts w:cs="Times New Roman"/>
+          <w:noProof/>
+          <w:szCs w:val="24"/>
+        </w:rPr>
+        <w:t>est</w:t>
+      </w:r>
+      <w:r>
+        <w:rPr>
+          <w:rFonts w:cs="Times New Roman"/>
+          <w:noProof/>
+          <w:szCs w:val="24"/>
+        </w:rPr>
+        <w:t xml:space="preserve">a </w:t>
+      </w:r>
+      <w:r>
+        <w:rPr>
+          <w:rFonts w:cs="Times New Roman"/>
+          <w:noProof/>
+          <w:szCs w:val="24"/>
+        </w:rPr>
+        <w:t xml:space="preserve">implementação, em vez de utilizar um valor fixo no cálculo da estimativa, </w:t>
+      </w:r>
+      <w:r>
+        <w:rPr>
+          <w:rFonts w:cs="Times New Roman"/>
+          <w:noProof/>
+          <w:szCs w:val="24"/>
+        </w:rPr>
+        <w:t xml:space="preserve">são utilizados valores da rede do utilizador. Para isso, antes da execução do A-Star é chamado o predicado </w:t>
+      </w:r>
+      <w:r>
+        <w:rPr>
+          <w:rFonts w:cs="Times New Roman"/>
+          <w:i/>
+          <w:iCs/>
+          <w:noProof/>
+          <w:szCs w:val="24"/>
+        </w:rPr>
+        <w:t>aStar_getStrengthListByPlayer</w:t>
+      </w:r>
+      <w:r>
+        <w:rPr>
+          <w:rFonts w:cs="Times New Roman"/>
+          <w:noProof/>
+          <w:szCs w:val="24"/>
+        </w:rPr>
+        <w:t xml:space="preserve">/4. Neste método, </w:t>
+      </w:r>
+      <w:r>
+        <w:rPr>
+          <w:rFonts w:cs="Times New Roman"/>
+          <w:noProof/>
+          <w:szCs w:val="24"/>
+        </w:rPr>
+        <w:t xml:space="preserve">inicialmente é obitda a lista de todas as forças de ligação unidirecionais </w:t>
+      </w:r>
+      <w:r>
+        <w:rPr>
+          <w:rFonts w:cs="Times New Roman"/>
+          <w:noProof/>
+          <w:szCs w:val="24"/>
+        </w:rPr>
+        <w:t>presentes na rede do utilizador, sendo esta lista ordenada decrescentemente</w:t>
+      </w:r>
+      <w:r>
+        <w:rPr>
+          <w:rFonts w:cs="Times New Roman"/>
+          <w:noProof/>
+          <w:szCs w:val="24"/>
+        </w:rPr>
+        <w:t xml:space="preserve"> e armazenada n</w:t>
+      </w:r>
+      <w:r>
+        <w:rPr>
+          <w:rFonts w:cs="Times New Roman"/>
+          <w:noProof/>
+          <w:szCs w:val="24"/>
+        </w:rPr>
+        <w:t>o</w:t>
+      </w:r>
+      <w:r>
+        <w:rPr>
+          <w:rFonts w:cs="Times New Roman"/>
+          <w:noProof/>
+          <w:szCs w:val="24"/>
+        </w:rPr>
+        <w:t xml:space="preserve"> facto dinâmic</w:t>
+      </w:r>
+      <w:r>
+        <w:rPr>
+          <w:rFonts w:cs="Times New Roman"/>
+          <w:noProof/>
+          <w:szCs w:val="24"/>
+        </w:rPr>
+        <w:t xml:space="preserve">o </w:t>
+      </w:r>
+      <w:r>
+        <w:rPr>
+          <w:rFonts w:cs="Times New Roman"/>
+          <w:i/>
+          <w:iCs/>
+          <w:noProof/>
+          <w:szCs w:val="24"/>
+        </w:rPr>
+        <w:t>aStar_orderedList</w:t>
+      </w:r>
+      <w:r>
+        <w:rPr>
+          <w:rFonts w:cs="Times New Roman"/>
+          <w:noProof/>
+          <w:szCs w:val="24"/>
+        </w:rPr>
+        <w:t>/1. Na obtenção desta lista, o método irá percorrer todos níveis (até N ligações), p</w:t>
+      </w:r>
+      <w:r>
+        <w:rPr>
+          <w:rFonts w:cs="Times New Roman"/>
+          <w:noProof/>
+          <w:szCs w:val="24"/>
+        </w:rPr>
+        <w:t>ercorrer</w:t>
+      </w:r>
+      <w:r>
+        <w:rPr>
+          <w:rFonts w:cs="Times New Roman"/>
+          <w:noProof/>
+          <w:szCs w:val="24"/>
+        </w:rPr>
+        <w:t xml:space="preserve"> cada jogador desse nível,</w:t>
+      </w:r>
+      <w:r>
+        <w:rPr>
+          <w:rFonts w:cs="Times New Roman"/>
+          <w:noProof/>
+          <w:szCs w:val="24"/>
+        </w:rPr>
+        <w:t xml:space="preserve"> </w:t>
+      </w:r>
+      <w:r>
+        <w:rPr>
+          <w:rFonts w:cs="Times New Roman"/>
+          <w:noProof/>
+          <w:szCs w:val="24"/>
+        </w:rPr>
+        <w:t>cada conexão</w:t>
+      </w:r>
+      <w:r>
+        <w:rPr>
+          <w:rFonts w:cs="Times New Roman"/>
+          <w:noProof/>
+          <w:szCs w:val="24"/>
+        </w:rPr>
+        <w:t xml:space="preserve"> desse jogador nesse nível, construindo através do predicado auxiliar </w:t>
+      </w:r>
+      <w:r>
+        <w:rPr>
+          <w:rFonts w:cs="Times New Roman"/>
+          <w:i/>
+          <w:iCs/>
+          <w:noProof/>
+          <w:szCs w:val="24"/>
+        </w:rPr>
+        <w:t>listUnion</w:t>
+      </w:r>
+      <w:r>
+        <w:rPr>
+          <w:rFonts w:cs="Times New Roman"/>
+          <w:noProof/>
+          <w:szCs w:val="24"/>
+        </w:rPr>
+        <w:t xml:space="preserve">/3 uma lista com todos os valores das forças de ligação das conexões unidirecionais na rede do utilizador em questão até N ligações. Seguidamente, depois da obtencção desta lista, esta é ordenada decrescentemente, utilizando o prodicado </w:t>
+      </w:r>
+      <w:r>
+        <w:rPr>
+          <w:rFonts w:cs="Times New Roman"/>
+          <w:i/>
+          <w:iCs/>
+          <w:noProof/>
+          <w:szCs w:val="24"/>
+        </w:rPr>
+        <w:t>sort</w:t>
+      </w:r>
+      <w:r>
+        <w:rPr>
+          <w:rFonts w:cs="Times New Roman"/>
+          <w:noProof/>
+          <w:szCs w:val="24"/>
+        </w:rPr>
+        <w:t>/4.</w:t>
+      </w:r>
+      <w:r>
+        <w:rPr>
+          <w:rFonts w:cs="Times New Roman"/>
+          <w:noProof/>
+          <w:szCs w:val="24"/>
+        </w:rPr>
+        <w:t xml:space="preserve"> </w:t>
+      </w:r>
+    </w:p>
+    <w:p>
+      <w:pPr>
+        <w:shd w:val="clear" w:color="auto" w:fill="FFFFFF"/>
+        <w:spacing w:before="180"/>
+        <w:rPr>
+          <w:rFonts w:cs="Times New Roman"/>
+          <w:noProof/>
+          <w:szCs w:val="24"/>
+        </w:rPr>
+      </w:pPr>
+    </w:p>
+    <w:p>
+      <w:pPr>
+        <w:shd w:val="clear" w:color="auto" w:fill="FFFFFF"/>
+        <w:spacing w:before="180"/>
+        <w:ind w:firstLine="0"/>
+        <w:rPr>
+          <w:rFonts w:cs="Times New Roman"/>
+          <w:noProof/>
+          <w:szCs w:val="24"/>
+        </w:rPr>
+      </w:pPr>
+      <w:r>
+        <w:rPr>
+          <w:rFonts w:cs="Times New Roman"/>
+          <w:noProof/>
+          <w:szCs w:val="24"/>
+        </w:rPr>
+        <w:drawing>
+          <wp:inline distT="0" distB="0" distL="0" distR="0" wp14:anchorId="42DBE933" wp14:editId="5A01579B">
+            <wp:extent cx="5400040" cy="771525"/>
+            <wp:effectExtent l="0" t="0" r="0" b="3175"/>
+            <wp:docPr id="8" name="Picture 8" descr="A picture containing text&#10;&#10;Description automatically generated"/>
+            <wp:cNvGraphicFramePr>
+              <a:graphicFrameLocks xmlns:a="http://schemas.openxmlformats.org/drawingml/2006/main" noChangeAspect="1"/>
+            </wp:cNvGraphicFramePr>
+            <a:graphic xmlns:a="http://schemas.openxmlformats.org/drawingml/2006/main">
+              <a:graphicData uri="http://schemas.openxmlformats.org/drawingml/2006/picture">
+                <pic:pic xmlns:pic="http://schemas.openxmlformats.org/drawingml/2006/picture">
+                  <pic:nvPicPr>
+                    <pic:cNvPr id="8" name="Picture 8" descr="A picture containing text&#10;&#10;Description automatically generated"/>
+                    <pic:cNvPicPr/>
+                  </pic:nvPicPr>
+                  <pic:blipFill>
+                    <a:blip r:embed="rId16" cstate="print">
+                      <a:extLst>
+                        <a:ext uri="{28A0092B-C50C-407E-A947-70E740481C1C}">
+                          <a14:useLocalDpi xmlns:a14="http://schemas.microsoft.com/office/drawing/2010/main" val="0"/>
+                        </a:ext>
+                      </a:extLst>
+                    </a:blip>
+                    <a:stretch>
+                      <a:fillRect/>
+                    </a:stretch>
+                  </pic:blipFill>
+                  <pic:spPr>
+                    <a:xfrm>
+                      <a:off x="0" y="0"/>
+                      <a:ext cx="5400040" cy="771525"/>
+                    </a:xfrm>
+                    <a:prstGeom prst="rect">
+                      <a:avLst/>
+                    </a:prstGeom>
+                  </pic:spPr>
+                </pic:pic>
+              </a:graphicData>
+            </a:graphic>
+          </wp:inline>
+        </w:drawing>
+      </w:r>
+    </w:p>
+    <w:p>
+      <w:pPr>
+        <w:shd w:val="clear" w:color="auto" w:fill="FFFFFF"/>
+        <w:spacing w:before="180"/>
+        <w:rPr>
+          <w:rFonts w:cs="Times New Roman"/>
+          <w:noProof/>
+          <w:szCs w:val="24"/>
+        </w:rPr>
+      </w:pPr>
+      <w:r>
+        <w:rPr>
+          <w:rFonts w:cs="Times New Roman"/>
+          <w:noProof/>
+          <w:szCs w:val="24"/>
+        </w:rPr>
+        <w:br w:type="page"/>
+      </w:r>
+    </w:p>
+    <w:p>
+      <w:pPr>
+        <w:shd w:val="clear" w:color="auto" w:fill="FFFFFF"/>
+        <w:spacing w:before="180"/>
+        <w:rPr>
+          <w:rFonts w:cs="Times New Roman"/>
+          <w:noProof/>
+          <w:szCs w:val="24"/>
+        </w:rPr>
+      </w:pPr>
+      <w:r>
+        <w:rPr>
+          <w:rFonts w:cs="Times New Roman"/>
+          <w:noProof/>
+          <w:szCs w:val="24"/>
+        </w:rPr>
+        <w:lastRenderedPageBreak/>
+        <w:t>Já no predicado representativo do algoritmo</w:t>
+      </w:r>
+      <w:r>
+        <w:rPr>
+          <w:rFonts w:cs="Times New Roman"/>
+          <w:noProof/>
+          <w:szCs w:val="24"/>
+        </w:rPr>
+        <w:t xml:space="preserve"> A-Star, a estimativa é chamada, onde o cálculo é feito segundo a equação </w:t>
+      </w:r>
+      <m:oMath>
+        <m:r>
+          <w:rPr>
+            <w:rFonts w:ascii="Cambria Math" w:hAnsi="Cambria Math" w:cs="Times New Roman"/>
+            <w:noProof/>
+            <w:szCs w:val="24"/>
+          </w:rPr>
+          <m:t>Estimativa= H*(N-M)</m:t>
+        </m:r>
+      </m:oMath>
+      <w:r>
+        <w:rPr>
+          <w:rFonts w:eastAsiaTheme="minorEastAsia" w:cs="Times New Roman"/>
+          <w:noProof/>
+          <w:szCs w:val="24"/>
+        </w:rPr>
+        <w:t>, em que H represeta o maior valor atualmente presente na lista anteriormente calculada, N o número máximo de ligações e M, representa o nível atual da execução. Assim, é obtida a estimativa utilizada no predicado do A-Star.</w:t>
+      </w:r>
+    </w:p>
+    <w:p>
+      <w:pPr>
+        <w:shd w:val="clear" w:color="auto" w:fill="FFFFFF"/>
+        <w:spacing w:before="180"/>
+        <w:ind w:firstLine="0"/>
+        <w:jc w:val="center"/>
+        <w:rPr>
+          <w:rFonts w:cs="Times New Roman"/>
+          <w:noProof/>
+          <w:szCs w:val="24"/>
+        </w:rPr>
+      </w:pPr>
+    </w:p>
+    <w:p>
+      <w:pPr>
+        <w:shd w:val="clear" w:color="auto" w:fill="FFFFFF"/>
+        <w:spacing w:before="180"/>
+        <w:ind w:firstLine="0"/>
+        <w:jc w:val="center"/>
+        <w:rPr>
+          <w:rFonts w:cs="Times New Roman"/>
+          <w:noProof/>
+          <w:szCs w:val="24"/>
+        </w:rPr>
         <w:sectPr>
-          <w:footerReference w:type="default" r:id="rId13"/>
+          <w:footerReference w:type="default" r:id="rId17"/>
           <w:type w:val="oddPage"/>
           <w:pgSz w:w="11906" w:h="16838"/>
           <w:pgMar w:top="1418" w:right="1701" w:bottom="1418" w:left="1701" w:header="709" w:footer="709" w:gutter="0"/>
@@ -2890,10 +3639,58 @@
           <w:docGrid w:linePitch="360"/>
         </w:sectPr>
       </w:pPr>
-    </w:p>
-    <w:p>
-      <w:pPr>
-        <w:pStyle w:val="Ttulo1"/>
+      <w:r>
+        <w:rPr>
+          <w:rFonts w:cs="Times New Roman"/>
+          <w:noProof/>
+          <w:szCs w:val="24"/>
+        </w:rPr>
+        <w:drawing>
+          <wp:inline distT="0" distB="0" distL="0" distR="0" wp14:anchorId="121821AF" wp14:editId="7023AF23">
+            <wp:extent cx="5388027" cy="1232452"/>
+            <wp:effectExtent l="0" t="0" r="0" b="0"/>
+            <wp:docPr id="7" name="Picture 7" descr="A picture containing text&#10;&#10;Description automatically generated"/>
+            <wp:cNvGraphicFramePr>
+              <a:graphicFrameLocks xmlns:a="http://schemas.openxmlformats.org/drawingml/2006/main" noChangeAspect="1"/>
+            </wp:cNvGraphicFramePr>
+            <a:graphic xmlns:a="http://schemas.openxmlformats.org/drawingml/2006/main">
+              <a:graphicData uri="http://schemas.openxmlformats.org/drawingml/2006/picture">
+                <pic:pic xmlns:pic="http://schemas.openxmlformats.org/drawingml/2006/picture">
+                  <pic:nvPicPr>
+                    <pic:cNvPr id="7" name="Picture 7" descr="A picture containing text&#10;&#10;Description automatically generated"/>
+                    <pic:cNvPicPr/>
+                  </pic:nvPicPr>
+                  <pic:blipFill>
+                    <a:blip r:embed="rId18">
+                      <a:extLst>
+                        <a:ext uri="{28A0092B-C50C-407E-A947-70E740481C1C}">
+                          <a14:useLocalDpi xmlns:a14="http://schemas.microsoft.com/office/drawing/2010/main" val="0"/>
+                        </a:ext>
+                      </a:extLst>
+                    </a:blip>
+                    <a:stretch>
+                      <a:fillRect/>
+                    </a:stretch>
+                  </pic:blipFill>
+                  <pic:spPr>
+                    <a:xfrm>
+                      <a:off x="0" y="0"/>
+                      <a:ext cx="5440188" cy="1244383"/>
+                    </a:xfrm>
+                    <a:prstGeom prst="rect">
+                      <a:avLst/>
+                    </a:prstGeom>
+                  </pic:spPr>
+                </pic:pic>
+              </a:graphicData>
+            </a:graphic>
+          </wp:inline>
+        </w:drawing>
+      </w:r>
+    </w:p>
+    <w:p>
+      <w:pPr>
+        <w:pStyle w:val="Heading1"/>
       </w:pPr>
       <w:bookmarkStart w:id="9" w:name="_Toc93798240"/>
       <w:r>
@@ -2916,7 +3713,7 @@
     </w:p>
     <w:p>
       <w:pPr>
-        <w:pStyle w:val="Ttulo2"/>
+        <w:pStyle w:val="Heading2"/>
       </w:pPr>
       <w:r>
         <w:t xml:space="preserve"> </w:t>
@@ -2983,7 +3780,7 @@
     </w:p>
     <w:p>
       <w:pPr>
-        <w:pStyle w:val="Ttulo1"/>
+        <w:pStyle w:val="Heading1"/>
       </w:pPr>
       <w:bookmarkStart w:id="11" w:name="_Toc93798242"/>
       <w:r>
@@ -2997,7 +3794,7 @@
     </w:p>
     <w:p>
       <w:pPr>
-        <w:pStyle w:val="Ttulo2"/>
+        <w:pStyle w:val="Heading2"/>
       </w:pPr>
       <w:r>
         <w:t xml:space="preserve"> </w:t>
@@ -3030,28 +3827,142 @@
           <w:noProof/>
           <w:szCs w:val="24"/>
         </w:rPr>
-        <w:t>TO</w:t>
-      </w:r>
-      <w:r>
-        <w:rPr>
-          <w:rFonts w:cs="Times New Roman"/>
-          <w:noProof/>
-          <w:szCs w:val="24"/>
-        </w:rPr>
-        <w:t>-</w:t>
-      </w:r>
-      <w:r>
-        <w:rPr>
-          <w:rFonts w:cs="Times New Roman"/>
-          <w:noProof/>
-          <w:szCs w:val="24"/>
-        </w:rPr>
-        <w:t>DO</w:t>
-      </w:r>
-    </w:p>
-    <w:p>
-      <w:pPr>
-        <w:pStyle w:val="Legenda"/>
+        <w:t xml:space="preserve">À semelhança dos restantes, o Primeiro em Profundidade foi adaptado para um máximo de N ligações, utilizando um contador </w:t>
+      </w:r>
+      <w:r>
+        <w:rPr>
+          <w:rFonts w:cs="Times New Roman"/>
+          <w:noProof/>
+          <w:szCs w:val="24"/>
+        </w:rPr>
+        <w:t xml:space="preserve">que vai </w:t>
+      </w:r>
+      <w:r>
+        <w:rPr>
+          <w:rFonts w:cs="Times New Roman"/>
+          <w:noProof/>
+          <w:szCs w:val="24"/>
+        </w:rPr>
+        <w:t>verificando quando o nível atual é superior ao fornecido por par</w:t>
+      </w:r>
+      <w:r>
+        <w:rPr>
+          <w:rFonts w:cs="Times New Roman"/>
+          <w:noProof/>
+          <w:szCs w:val="24"/>
+        </w:rPr>
+        <w:t>a</w:t>
+      </w:r>
+      <w:r>
+        <w:rPr>
+          <w:rFonts w:cs="Times New Roman"/>
+          <w:noProof/>
+          <w:szCs w:val="24"/>
+        </w:rPr>
+        <w:t>metro.</w:t>
+      </w:r>
+      <w:r>
+        <w:rPr>
+          <w:rFonts w:cs="Times New Roman"/>
+          <w:noProof/>
+          <w:szCs w:val="24"/>
+        </w:rPr>
+        <w:t xml:space="preserve"> Se esta condição de paragem for encontrada sem chegar ao destino, o algoritmo não considera este caminho. Um exemplo deste método seria o caminho entre o jogador 1 e o jogador 5, onde o caminho retornado será [1,3,5].</w:t>
+      </w:r>
+    </w:p>
+    <w:p>
+      <w:pPr>
+        <w:shd w:val="clear" w:color="auto" w:fill="FFFFFF"/>
+        <w:spacing w:before="180"/>
+        <w:rPr>
+          <w:rFonts w:cs="Times New Roman"/>
+          <w:noProof/>
+          <w:szCs w:val="24"/>
+        </w:rPr>
+      </w:pPr>
+    </w:p>
+    <w:p>
+      <w:pPr>
+        <w:shd w:val="clear" w:color="auto" w:fill="FFFFFF"/>
+        <w:spacing w:before="180"/>
+        <w:ind w:firstLine="0"/>
+        <w:rPr>
+          <w:rFonts w:cs="Times New Roman"/>
+          <w:noProof/>
+          <w:szCs w:val="24"/>
+        </w:rPr>
+      </w:pPr>
+      <w:r>
+        <w:rPr>
+          <w:rFonts w:cs="Times New Roman"/>
+          <w:noProof/>
+          <w:szCs w:val="24"/>
+        </w:rPr>
+        <w:drawing>
+          <wp:inline distT="0" distB="0" distL="0" distR="0" wp14:anchorId="5965B6ED" wp14:editId="320C1348">
+            <wp:extent cx="5400040" cy="1600835"/>
+            <wp:effectExtent l="0" t="0" r="0" b="0"/>
+            <wp:docPr id="23" name="Picture 23" descr="A picture containing text&#10;&#10;Description automatically generated"/>
+            <wp:cNvGraphicFramePr>
+              <a:graphicFrameLocks xmlns:a="http://schemas.openxmlformats.org/drawingml/2006/main" noChangeAspect="1"/>
+            </wp:cNvGraphicFramePr>
+            <a:graphic xmlns:a="http://schemas.openxmlformats.org/drawingml/2006/main">
+              <a:graphicData uri="http://schemas.openxmlformats.org/drawingml/2006/picture">
+                <pic:pic xmlns:pic="http://schemas.openxmlformats.org/drawingml/2006/picture">
+                  <pic:nvPicPr>
+                    <pic:cNvPr id="23" name="Picture 23" descr="A picture containing text&#10;&#10;Description automatically generated"/>
+                    <pic:cNvPicPr/>
+                  </pic:nvPicPr>
+                  <pic:blipFill>
+                    <a:blip r:embed="rId19" cstate="print">
+                      <a:extLst>
+                        <a:ext uri="{28A0092B-C50C-407E-A947-70E740481C1C}">
+                          <a14:useLocalDpi xmlns:a14="http://schemas.microsoft.com/office/drawing/2010/main" val="0"/>
+                        </a:ext>
+                      </a:extLst>
+                    </a:blip>
+                    <a:stretch>
+                      <a:fillRect/>
+                    </a:stretch>
+                  </pic:blipFill>
+                  <pic:spPr>
+                    <a:xfrm>
+                      <a:off x="0" y="0"/>
+                      <a:ext cx="5400040" cy="1600835"/>
+                    </a:xfrm>
+                    <a:prstGeom prst="rect">
+                      <a:avLst/>
+                    </a:prstGeom>
+                  </pic:spPr>
+                </pic:pic>
+              </a:graphicData>
+            </a:graphic>
+          </wp:inline>
+        </w:drawing>
+      </w:r>
+    </w:p>
+    <w:p>
+      <w:pPr>
+        <w:shd w:val="clear" w:color="auto" w:fill="FFFFFF"/>
+        <w:spacing w:before="180"/>
+        <w:ind w:firstLine="0"/>
+        <w:rPr>
+          <w:rFonts w:cs="Times New Roman"/>
+          <w:noProof/>
+          <w:szCs w:val="24"/>
+        </w:rPr>
+      </w:pPr>
+    </w:p>
+    <w:p>
+      <w:pPr>
+        <w:shd w:val="clear" w:color="auto" w:fill="FFFFFF"/>
+        <w:spacing w:before="180"/>
+        <w:ind w:firstLine="0"/>
+        <w:rPr>
+          <w:rFonts w:cs="Times New Roman"/>
+          <w:noProof/>
+          <w:szCs w:val="24"/>
+        </w:rPr>
         <w:sectPr>
           <w:pgSz w:w="11906" w:h="16838"/>
           <w:pgMar w:top="1418" w:right="1701" w:bottom="1418" w:left="1701" w:header="709" w:footer="709" w:gutter="0"/>
@@ -3059,10 +3970,58 @@
           <w:docGrid w:linePitch="360"/>
         </w:sectPr>
       </w:pPr>
-    </w:p>
-    <w:p>
-      <w:pPr>
-        <w:pStyle w:val="Ttulo1"/>
+      <w:r>
+        <w:rPr>
+          <w:rFonts w:cs="Times New Roman"/>
+          <w:noProof/>
+          <w:szCs w:val="24"/>
+        </w:rPr>
+        <w:drawing>
+          <wp:inline distT="0" distB="0" distL="0" distR="0" wp14:anchorId="42D24C73" wp14:editId="3A91B657">
+            <wp:extent cx="5553392" cy="1447138"/>
+            <wp:effectExtent l="0" t="0" r="0" b="1270"/>
+            <wp:docPr id="24" name="Picture 24" descr="Text&#10;&#10;Description automatically generated"/>
+            <wp:cNvGraphicFramePr>
+              <a:graphicFrameLocks xmlns:a="http://schemas.openxmlformats.org/drawingml/2006/main" noChangeAspect="1"/>
+            </wp:cNvGraphicFramePr>
+            <a:graphic xmlns:a="http://schemas.openxmlformats.org/drawingml/2006/main">
+              <a:graphicData uri="http://schemas.openxmlformats.org/drawingml/2006/picture">
+                <pic:pic xmlns:pic="http://schemas.openxmlformats.org/drawingml/2006/picture">
+                  <pic:nvPicPr>
+                    <pic:cNvPr id="24" name="Picture 24" descr="Text&#10;&#10;Description automatically generated"/>
+                    <pic:cNvPicPr/>
+                  </pic:nvPicPr>
+                  <pic:blipFill>
+                    <a:blip r:embed="rId20">
+                      <a:extLst>
+                        <a:ext uri="{28A0092B-C50C-407E-A947-70E740481C1C}">
+                          <a14:useLocalDpi xmlns:a14="http://schemas.microsoft.com/office/drawing/2010/main" val="0"/>
+                        </a:ext>
+                      </a:extLst>
+                    </a:blip>
+                    <a:stretch>
+                      <a:fillRect/>
+                    </a:stretch>
+                  </pic:blipFill>
+                  <pic:spPr>
+                    <a:xfrm>
+                      <a:off x="0" y="0"/>
+                      <a:ext cx="5616411" cy="1463560"/>
+                    </a:xfrm>
+                    <a:prstGeom prst="rect">
+                      <a:avLst/>
+                    </a:prstGeom>
+                  </pic:spPr>
+                </pic:pic>
+              </a:graphicData>
+            </a:graphic>
+          </wp:inline>
+        </w:drawing>
+      </w:r>
+    </w:p>
+    <w:p>
+      <w:pPr>
+        <w:pStyle w:val="Heading1"/>
         <w:rPr>
           <w:szCs w:val="28"/>
         </w:rPr>
@@ -3124,7 +4083,7 @@
     <w:p/>
     <w:tbl>
       <w:tblPr>
-        <w:tblStyle w:val="TabeladeGrelha6Colorida"/>
+        <w:tblStyle w:val="GridTable6Colourful"/>
         <w:tblW w:w="0" w:type="auto"/>
         <w:tblLook w:val="04A0" w:firstRow="1" w:lastRow="0" w:firstColumn="1" w:lastColumn="0" w:noHBand="0" w:noVBand="1"/>
       </w:tblPr>
@@ -3738,7 +4697,7 @@
     <w:p/>
     <w:p>
       <w:pPr>
-        <w:pStyle w:val="Legenda"/>
+        <w:pStyle w:val="Caption"/>
         <w:sectPr>
           <w:pgSz w:w="11906" w:h="16838"/>
           <w:pgMar w:top="1418" w:right="1701" w:bottom="1418" w:left="1701" w:header="709" w:footer="709" w:gutter="0"/>
@@ -3749,7 +4708,7 @@
     </w:p>
     <w:p>
       <w:pPr>
-        <w:pStyle w:val="Ttulo1"/>
+        <w:pStyle w:val="Heading1"/>
       </w:pPr>
       <w:bookmarkStart w:id="14" w:name="_Toc93798245"/>
       <w:r>
@@ -3772,7 +4731,7 @@
     </w:p>
     <w:p>
       <w:pPr>
-        <w:pStyle w:val="Ttulo2"/>
+        <w:pStyle w:val="Heading2"/>
       </w:pPr>
       <w:bookmarkStart w:id="15" w:name="_Toc93798246"/>
       <w:r>
@@ -3799,35 +4758,758 @@
           <w:noProof/>
           <w:szCs w:val="24"/>
         </w:rPr>
-        <w:t>TO</w:t>
-      </w:r>
-      <w:r>
-        <w:rPr>
-          <w:rFonts w:cs="Times New Roman"/>
-          <w:noProof/>
-          <w:szCs w:val="24"/>
-        </w:rPr>
-        <w:t>-</w:t>
-      </w:r>
-      <w:r>
-        <w:rPr>
-          <w:rFonts w:cs="Times New Roman"/>
-          <w:noProof/>
-          <w:szCs w:val="24"/>
-        </w:rPr>
-        <w:t>DO</w:t>
+        <w:t xml:space="preserve">Para a implementação da força de relação (diferença entre </w:t>
+      </w:r>
+      <w:r>
+        <w:rPr>
+          <w:rFonts w:cs="Times New Roman"/>
+          <w:i/>
+          <w:iCs/>
+          <w:noProof/>
+          <w:szCs w:val="24"/>
+        </w:rPr>
+        <w:t>likes</w:t>
+      </w:r>
+      <w:r>
+        <w:rPr>
+          <w:rFonts w:cs="Times New Roman"/>
+          <w:noProof/>
+          <w:szCs w:val="24"/>
+        </w:rPr>
+        <w:t xml:space="preserve"> e </w:t>
+      </w:r>
+      <w:r>
+        <w:rPr>
+          <w:rFonts w:cs="Times New Roman"/>
+          <w:i/>
+          <w:iCs/>
+          <w:noProof/>
+          <w:szCs w:val="24"/>
+        </w:rPr>
+        <w:t>dislikes</w:t>
+      </w:r>
+      <w:r>
+        <w:rPr>
+          <w:rFonts w:cs="Times New Roman"/>
+          <w:noProof/>
+          <w:szCs w:val="24"/>
+        </w:rPr>
+        <w:t xml:space="preserve">), como o problema é um de maximização, as estimativas deveriam ser um majorante. Para isso, foi implementada </w:t>
+      </w:r>
+      <w:r>
+        <w:rPr>
+          <w:rFonts w:cs="Times New Roman"/>
+          <w:noProof/>
+          <w:szCs w:val="24"/>
+        </w:rPr>
+        <w:t>uma função com saturação de mínimo ou máximo</w:t>
+      </w:r>
+      <w:r>
+        <w:rPr>
+          <w:rFonts w:cs="Times New Roman"/>
+          <w:noProof/>
+          <w:szCs w:val="24"/>
+        </w:rPr>
+        <w:t xml:space="preserve">, </w:t>
+      </w:r>
+      <w:r>
+        <w:rPr>
+          <w:rFonts w:cs="Times New Roman"/>
+          <w:noProof/>
+          <w:szCs w:val="24"/>
+        </w:rPr>
+        <w:t>baseada em sigmoides</w:t>
+      </w:r>
+      <w:r>
+        <w:rPr>
+          <w:rFonts w:cs="Times New Roman"/>
+          <w:noProof/>
+          <w:szCs w:val="24"/>
+        </w:rPr>
+        <w:t xml:space="preserve">, onde </w:t>
+      </w:r>
+      <w:r>
+        <w:rPr>
+          <w:rFonts w:cs="Times New Roman"/>
+          <w:noProof/>
+          <w:szCs w:val="24"/>
+        </w:rPr>
+        <w:t xml:space="preserve">apresenta sempre valores entre -200 e 200, utilizando a equação: </w:t>
+      </w:r>
+    </w:p>
+    <w:p>
+      <w:pPr>
+        <w:jc w:val="center"/>
+      </w:pPr>
+      <w:r>
+        <w:rPr>
+          <w:noProof/>
+        </w:rPr>
+        <w:drawing>
+          <wp:inline distT="0" distB="0" distL="0" distR="0" wp14:anchorId="75B92170" wp14:editId="70F07D02">
+            <wp:extent cx="3352800" cy="1003300"/>
+            <wp:effectExtent l="0" t="0" r="0" b="0"/>
+            <wp:docPr id="12" name="Picture 12" descr="A picture containing text&#10;&#10;Description automatically generated"/>
+            <wp:cNvGraphicFramePr>
+              <a:graphicFrameLocks xmlns:a="http://schemas.openxmlformats.org/drawingml/2006/main" noChangeAspect="1"/>
+            </wp:cNvGraphicFramePr>
+            <a:graphic xmlns:a="http://schemas.openxmlformats.org/drawingml/2006/main">
+              <a:graphicData uri="http://schemas.openxmlformats.org/drawingml/2006/picture">
+                <pic:pic xmlns:pic="http://schemas.openxmlformats.org/drawingml/2006/picture">
+                  <pic:nvPicPr>
+                    <pic:cNvPr id="12" name="Picture 12" descr="A picture containing text&#10;&#10;Description automatically generated"/>
+                    <pic:cNvPicPr/>
+                  </pic:nvPicPr>
+                  <pic:blipFill>
+                    <a:blip r:embed="rId21">
+                      <a:extLst>
+                        <a:ext uri="{28A0092B-C50C-407E-A947-70E740481C1C}">
+                          <a14:useLocalDpi xmlns:a14="http://schemas.microsoft.com/office/drawing/2010/main" val="0"/>
+                        </a:ext>
+                      </a:extLst>
+                    </a:blip>
+                    <a:stretch>
+                      <a:fillRect/>
+                    </a:stretch>
+                  </pic:blipFill>
+                  <pic:spPr>
+                    <a:xfrm>
+                      <a:off x="0" y="0"/>
+                      <a:ext cx="3352800" cy="1003300"/>
+                    </a:xfrm>
+                    <a:prstGeom prst="rect">
+                      <a:avLst/>
+                    </a:prstGeom>
+                  </pic:spPr>
+                </pic:pic>
+              </a:graphicData>
+            </a:graphic>
+          </wp:inline>
+        </w:drawing>
+      </w:r>
+    </w:p>
+    <w:p>
+      <w:r>
+        <w:t>Onde A</w:t>
+      </w:r>
+      <w:r>
+        <w:rPr>
+          <w:vertAlign w:val="subscript"/>
+        </w:rPr>
+        <w:t>1</w:t>
+      </w:r>
+      <w:r>
+        <w:t xml:space="preserve"> representa o intervalo entre o </w:t>
+      </w:r>
+      <w:r>
+        <w:t>limite</w:t>
+      </w:r>
+      <w:r>
+        <w:t xml:space="preserve"> </w:t>
+      </w:r>
+      <w:r>
+        <w:t>superior</w:t>
+      </w:r>
+      <w:r>
+        <w:t xml:space="preserve"> e </w:t>
+      </w:r>
+      <w:r>
+        <w:t>inferior da função</w:t>
+      </w:r>
+      <w:r>
+        <w:t xml:space="preserve"> (intervalo entre 200 e -200 no nosso caso, ou seja, 400); A</w:t>
+      </w:r>
+      <w:r>
+        <w:rPr>
+          <w:vertAlign w:val="subscript"/>
+        </w:rPr>
+        <w:t>2</w:t>
+      </w:r>
+      <w:r>
+        <w:t xml:space="preserve"> </w:t>
+      </w:r>
+      <w:r>
+        <w:t>é o coeficiente de ganho, um valor que podemos ajustar para dar a curvatura que queremos à função (o valor escolhido foi -0.02); A</w:t>
+      </w:r>
+      <w:r>
+        <w:rPr>
+          <w:vertAlign w:val="subscript"/>
+        </w:rPr>
+        <w:t xml:space="preserve">3 </w:t>
+      </w:r>
+      <w:r>
+        <w:t>está relacionado com valor de x do ponto médio da função, sendo este o ponto de ganho máximo (no nosso caso, o ponto intermédio seria x = 0); por último, A</w:t>
+      </w:r>
+      <w:r>
+        <w:rPr>
+          <w:vertAlign w:val="subscript"/>
+        </w:rPr>
+        <w:t>4</w:t>
+      </w:r>
+      <w:r>
+        <w:t xml:space="preserve"> representa o limite inferior da função</w:t>
+      </w:r>
+      <w:r>
+        <w:t xml:space="preserve"> (-200 nesta implementação). Com estes valores, a equação calculada para esta implementação e sua representação gráfica seria a seguinte:</w:t>
       </w:r>
     </w:p>
     <w:p/>
     <w:p>
       <w:pPr>
-        <w:pStyle w:val="Ttulo1"/>
+        <w:spacing w:line="240" w:lineRule="auto"/>
+        <w:ind w:firstLine="0"/>
+        <w:rPr>
+          <w:rFonts w:eastAsia="Times New Roman" w:cs="Times New Roman"/>
+          <w:szCs w:val="24"/>
+          <w:lang w:val="en-PT" w:eastAsia="en-GB"/>
+        </w:rPr>
+      </w:pPr>
+      <w:r>
+        <w:rPr>
+          <w:rFonts w:eastAsia="Times New Roman" w:cs="Times New Roman"/>
+          <w:szCs w:val="24"/>
+          <w:lang w:val="en-PT" w:eastAsia="en-GB"/>
+        </w:rPr>
+        <w:lastRenderedPageBreak/>
+        <w:fldChar w:fldCharType="begin"/>
+      </w:r>
+      <w:r>
+        <w:rPr>
+          <w:rFonts w:eastAsia="Times New Roman" w:cs="Times New Roman"/>
+          <w:szCs w:val="24"/>
+          <w:lang w:val="en-PT" w:eastAsia="en-GB"/>
+        </w:rPr>
+        <w:instrText xml:space="preserve"> INCLUDEPICTURE "/var/folders/kw/k9zq0sy15_56fp4bhtwh5b_00000gn/T/com.microsoft.Word/WebArchiveCopyPasteTempFiles/Screenshot_2022-01-16_at_04.50.11.png" \* MERGEFORMATINET </w:instrText>
+      </w:r>
+      <w:r>
+        <w:rPr>
+          <w:rFonts w:eastAsia="Times New Roman" w:cs="Times New Roman"/>
+          <w:szCs w:val="24"/>
+          <w:lang w:val="en-PT" w:eastAsia="en-GB"/>
+        </w:rPr>
+        <w:fldChar w:fldCharType="separate"/>
+      </w:r>
+      <w:r>
+        <w:rPr>
+          <w:rFonts w:eastAsia="Times New Roman" w:cs="Times New Roman"/>
+          <w:noProof/>
+          <w:szCs w:val="24"/>
+          <w:lang w:val="en-PT" w:eastAsia="en-GB"/>
+        </w:rPr>
+        <w:drawing>
+          <wp:inline distT="0" distB="0" distL="0" distR="0" wp14:anchorId="383C282C" wp14:editId="1BB59A7C">
+            <wp:extent cx="5400040" cy="2901950"/>
+            <wp:effectExtent l="0" t="0" r="0" b="6350"/>
+            <wp:docPr id="13" name="Picture 13" descr="Chart&#10;&#10;Description automatically generated"/>
+            <wp:cNvGraphicFramePr>
+              <a:graphicFrameLocks xmlns:a="http://schemas.openxmlformats.org/drawingml/2006/main" noChangeAspect="1"/>
+            </wp:cNvGraphicFramePr>
+            <a:graphic xmlns:a="http://schemas.openxmlformats.org/drawingml/2006/main">
+              <a:graphicData uri="http://schemas.openxmlformats.org/drawingml/2006/picture">
+                <pic:pic xmlns:pic="http://schemas.openxmlformats.org/drawingml/2006/picture">
+                  <pic:nvPicPr>
+                    <pic:cNvPr id="13" name="Picture 13" descr="Chart&#10;&#10;Description automatically generated"/>
+                    <pic:cNvPicPr>
+                      <a:picLocks noChangeAspect="1" noChangeArrowheads="1"/>
+                    </pic:cNvPicPr>
+                  </pic:nvPicPr>
+                  <pic:blipFill>
+                    <a:blip r:embed="rId22" cstate="print">
+                      <a:extLst>
+                        <a:ext uri="{28A0092B-C50C-407E-A947-70E740481C1C}">
+                          <a14:useLocalDpi xmlns:a14="http://schemas.microsoft.com/office/drawing/2010/main" val="0"/>
+                        </a:ext>
+                      </a:extLst>
+                    </a:blip>
+                    <a:srcRect/>
+                    <a:stretch>
+                      <a:fillRect/>
+                    </a:stretch>
+                  </pic:blipFill>
+                  <pic:spPr bwMode="auto">
+                    <a:xfrm>
+                      <a:off x="0" y="0"/>
+                      <a:ext cx="5400040" cy="2901950"/>
+                    </a:xfrm>
+                    <a:prstGeom prst="rect">
+                      <a:avLst/>
+                    </a:prstGeom>
+                    <a:noFill/>
+                    <a:ln>
+                      <a:noFill/>
+                    </a:ln>
+                  </pic:spPr>
+                </pic:pic>
+              </a:graphicData>
+            </a:graphic>
+          </wp:inline>
+        </w:drawing>
+      </w:r>
+      <w:r>
+        <w:rPr>
+          <w:rFonts w:eastAsia="Times New Roman" w:cs="Times New Roman"/>
+          <w:szCs w:val="24"/>
+          <w:lang w:val="en-PT" w:eastAsia="en-GB"/>
+        </w:rPr>
+        <w:fldChar w:fldCharType="end"/>
+      </w:r>
+    </w:p>
+    <w:p/>
+    <w:p>
+      <w:pPr>
+        <w:ind w:firstLine="0"/>
+      </w:pPr>
+      <w:r>
+        <w:tab/>
+        <w:t xml:space="preserve">Assim, qualquer valor proveniente da diferença entre </w:t>
+      </w:r>
+      <w:proofErr w:type="spellStart"/>
+      <w:r>
+        <w:t>likes</w:t>
+      </w:r>
+      <w:proofErr w:type="spellEnd"/>
+      <w:r>
+        <w:t xml:space="preserve"> e </w:t>
+      </w:r>
+      <w:proofErr w:type="spellStart"/>
+      <w:r>
+        <w:rPr>
+          <w:i/>
+          <w:iCs/>
+        </w:rPr>
+        <w:t>dislikes</w:t>
+      </w:r>
+      <w:proofErr w:type="spellEnd"/>
+      <w:r>
+        <w:t xml:space="preserve"> será normalizado para um valor entre -200 e 200, sendo um exemplo </w:t>
+      </w:r>
+      <w:proofErr w:type="gramStart"/>
+      <w:r>
+        <w:t>do mesmo o</w:t>
+      </w:r>
+      <w:proofErr w:type="gramEnd"/>
+      <w:r>
+        <w:t xml:space="preserve"> valor inicial de 200 passará a </w:t>
+      </w:r>
+      <w:r>
+        <w:rPr>
+          <w:rFonts w:ascii="Calibri" w:hAnsi="Calibri" w:cs="Calibri"/>
+        </w:rPr>
+        <w:t>﻿</w:t>
+      </w:r>
+      <w:r>
+        <w:t>192.80549700575096</w:t>
+      </w:r>
+      <w:r>
+        <w:t xml:space="preserve">, </w:t>
+      </w:r>
+      <w:r>
+        <w:t>assim apresentando uma diferença visível entre valores superiores a 200 e o próprio número pois estes crescem infinitamente mas nunca ultrapassando o limite superior de 200. O mesmo não aconteceria numa implementação em que qualquer valor superior a 200 tivesse o mesmo impacto na força de relação do que o limite superior. Este tipo de funções, normalmente com limites de 0 e 1, são muito utilizados na área da aprendizagem automática (</w:t>
+      </w:r>
+      <w:proofErr w:type="spellStart"/>
+      <w:r>
+        <w:rPr>
+          <w:i/>
+          <w:iCs/>
+        </w:rPr>
+        <w:t>Machine</w:t>
+      </w:r>
+      <w:proofErr w:type="spellEnd"/>
+      <w:r>
+        <w:rPr>
+          <w:i/>
+          <w:iCs/>
+        </w:rPr>
+        <w:t xml:space="preserve"> </w:t>
+      </w:r>
+      <w:proofErr w:type="spellStart"/>
+      <w:r>
+        <w:rPr>
+          <w:i/>
+          <w:iCs/>
+        </w:rPr>
+        <w:t>Learning</w:t>
+      </w:r>
+      <w:proofErr w:type="spellEnd"/>
+      <w:r>
+        <w:t>), nomeadamente em redes neuronais (</w:t>
+      </w:r>
+      <w:r>
+        <w:rPr>
+          <w:i/>
+          <w:iCs/>
+        </w:rPr>
+        <w:t>Neural Networks</w:t>
+      </w:r>
+      <w:r>
+        <w:t>).</w:t>
+      </w:r>
+      <w:r>
+        <w:t xml:space="preserve"> </w:t>
+      </w:r>
+      <w:r>
+        <w:t xml:space="preserve">Esta função é utilizada ao ser introduzida a força de ligação no termo </w:t>
+      </w:r>
+      <w:proofErr w:type="spellStart"/>
+      <w:r>
+        <w:rPr>
+          <w:i/>
+          <w:iCs/>
+        </w:rPr>
+        <w:t>connection</w:t>
+      </w:r>
+      <w:proofErr w:type="spellEnd"/>
+      <w:r>
+        <w:t>/6.</w:t>
+      </w:r>
+    </w:p>
+    <w:p>
+      <w:pPr>
+        <w:ind w:firstLine="0"/>
+      </w:pPr>
+    </w:p>
+    <w:p>
+      <w:pPr>
+        <w:ind w:firstLine="0"/>
+      </w:pPr>
+      <w:r>
+        <w:rPr>
+          <w:noProof/>
+        </w:rPr>
+        <w:drawing>
+          <wp:inline distT="0" distB="0" distL="0" distR="0" wp14:anchorId="4A7D3D89" wp14:editId="38D0C667">
+            <wp:extent cx="5400040" cy="461645"/>
+            <wp:effectExtent l="0" t="0" r="0" b="0"/>
+            <wp:docPr id="14" name="Picture 14"/>
+            <wp:cNvGraphicFramePr>
+              <a:graphicFrameLocks xmlns:a="http://schemas.openxmlformats.org/drawingml/2006/main" noChangeAspect="1"/>
+            </wp:cNvGraphicFramePr>
+            <a:graphic xmlns:a="http://schemas.openxmlformats.org/drawingml/2006/main">
+              <a:graphicData uri="http://schemas.openxmlformats.org/drawingml/2006/picture">
+                <pic:pic xmlns:pic="http://schemas.openxmlformats.org/drawingml/2006/picture">
+                  <pic:nvPicPr>
+                    <pic:cNvPr id="14" name="Picture 14"/>
+                    <pic:cNvPicPr/>
+                  </pic:nvPicPr>
+                  <pic:blipFill>
+                    <a:blip r:embed="rId23">
+                      <a:extLst>
+                        <a:ext uri="{28A0092B-C50C-407E-A947-70E740481C1C}">
+                          <a14:useLocalDpi xmlns:a14="http://schemas.microsoft.com/office/drawing/2010/main" val="0"/>
+                        </a:ext>
+                      </a:extLst>
+                    </a:blip>
+                    <a:stretch>
+                      <a:fillRect/>
+                    </a:stretch>
+                  </pic:blipFill>
+                  <pic:spPr>
+                    <a:xfrm>
+                      <a:off x="0" y="0"/>
+                      <a:ext cx="5400040" cy="461645"/>
+                    </a:xfrm>
+                    <a:prstGeom prst="rect">
+                      <a:avLst/>
+                    </a:prstGeom>
+                  </pic:spPr>
+                </pic:pic>
+              </a:graphicData>
+            </a:graphic>
+          </wp:inline>
+        </w:drawing>
+      </w:r>
+    </w:p>
+    <w:p>
+      <w:pPr>
+        <w:ind w:firstLine="0"/>
+      </w:pPr>
+    </w:p>
+    <w:p>
+      <w:pPr>
+        <w:ind w:firstLine="0"/>
+        <w:jc w:val="center"/>
+      </w:pPr>
+      <w:r>
+        <w:rPr>
+          <w:noProof/>
+        </w:rPr>
+        <w:drawing>
+          <wp:inline distT="0" distB="0" distL="0" distR="0" wp14:anchorId="61310888" wp14:editId="2E7B5AF8">
+            <wp:extent cx="4174435" cy="993913"/>
+            <wp:effectExtent l="0" t="0" r="4445" b="0"/>
+            <wp:docPr id="17" name="Picture 17" descr="A picture containing text&#10;&#10;Description automatically generated"/>
+            <wp:cNvGraphicFramePr>
+              <a:graphicFrameLocks xmlns:a="http://schemas.openxmlformats.org/drawingml/2006/main" noChangeAspect="1"/>
+            </wp:cNvGraphicFramePr>
+            <a:graphic xmlns:a="http://schemas.openxmlformats.org/drawingml/2006/main">
+              <a:graphicData uri="http://schemas.openxmlformats.org/drawingml/2006/picture">
+                <pic:pic xmlns:pic="http://schemas.openxmlformats.org/drawingml/2006/picture">
+                  <pic:nvPicPr>
+                    <pic:cNvPr id="17" name="Picture 17" descr="A picture containing text&#10;&#10;Description automatically generated"/>
+                    <pic:cNvPicPr/>
+                  </pic:nvPicPr>
+                  <pic:blipFill>
+                    <a:blip r:embed="rId24">
+                      <a:extLst>
+                        <a:ext uri="{28A0092B-C50C-407E-A947-70E740481C1C}">
+                          <a14:useLocalDpi xmlns:a14="http://schemas.microsoft.com/office/drawing/2010/main" val="0"/>
+                        </a:ext>
+                      </a:extLst>
+                    </a:blip>
+                    <a:stretch>
+                      <a:fillRect/>
+                    </a:stretch>
+                  </pic:blipFill>
+                  <pic:spPr>
+                    <a:xfrm>
+                      <a:off x="0" y="0"/>
+                      <a:ext cx="4210524" cy="1002506"/>
+                    </a:xfrm>
+                    <a:prstGeom prst="rect">
+                      <a:avLst/>
+                    </a:prstGeom>
+                  </pic:spPr>
+                </pic:pic>
+              </a:graphicData>
+            </a:graphic>
+          </wp:inline>
+        </w:drawing>
+      </w:r>
+    </w:p>
+    <w:p>
+      <w:pPr>
+        <w:ind w:firstLine="0"/>
+      </w:pPr>
+      <w:r>
+        <w:tab/>
+      </w:r>
+      <w:r>
+        <w:br w:type="page"/>
+      </w:r>
+    </w:p>
+    <w:p>
+      <w:pPr>
+        <w:ind w:firstLine="708"/>
+      </w:pPr>
+      <w:r>
+        <w:lastRenderedPageBreak/>
+        <w:t xml:space="preserve">Para o cálculo da força multicritério que incluí as forças de ligação e relação, segundo a tabela em baixo representada. Para isso, foi implementado o predicado </w:t>
+      </w:r>
+      <w:proofErr w:type="spellStart"/>
+      <w:r>
+        <w:rPr>
+          <w:i/>
+          <w:iCs/>
+        </w:rPr>
+        <w:t>getMulticriteria</w:t>
+      </w:r>
+      <w:proofErr w:type="spellEnd"/>
+      <w:r>
+        <w:t xml:space="preserve">/3, onde este recebe uma força de ligação e outra de relação (já normalizada pelo predicado e função previamente descritos), calcula a força multicritério, tendo cada força individual um peso de 50% no valor final (de 0 a 100). Como a força de ligação já varia de 0 a 100, é necessário apenas </w:t>
+      </w:r>
+      <w:r>
+        <w:t xml:space="preserve">a sua divisão por 2, já a de relação (que varia entre -200 e 200 pois esta já se encontra </w:t>
+      </w:r>
+      <w:r>
+        <w:t>com limites aplicados</w:t>
+      </w:r>
+      <w:r>
+        <w:t>)</w:t>
+      </w:r>
+      <w:r>
+        <w:t>, é necessário somar 200, passando esta a variar entre 0 e 400, assim ao ser dividida por 4, obtemos um valor de 0 a 100 e similarmente à força de ligação, esta é divida novamente por 2 para obter um valor que varia entre 0 e 50.</w:t>
+      </w:r>
+      <w:r>
+        <w:t xml:space="preserve"> Um exemplo seria uma força de ligação de 50 e uma força de relação de 200 resultariam numa força multicritério de 75.</w:t>
+      </w:r>
+    </w:p>
+    <w:p>
+      <w:pPr>
+        <w:ind w:firstLine="0"/>
+      </w:pPr>
+    </w:p>
+    <w:p>
+      <w:pPr>
+        <w:ind w:firstLine="0"/>
+      </w:pPr>
+      <w:r>
+        <w:rPr>
+          <w:noProof/>
+        </w:rPr>
+        <w:drawing>
+          <wp:inline distT="0" distB="0" distL="0" distR="0" wp14:anchorId="32FBB1D4" wp14:editId="3B23CC56">
+            <wp:extent cx="5400040" cy="810260"/>
+            <wp:effectExtent l="0" t="0" r="0" b="2540"/>
+            <wp:docPr id="16" name="Picture 16" descr="Text&#10;&#10;Description automatically generated"/>
+            <wp:cNvGraphicFramePr>
+              <a:graphicFrameLocks xmlns:a="http://schemas.openxmlformats.org/drawingml/2006/main" noChangeAspect="1"/>
+            </wp:cNvGraphicFramePr>
+            <a:graphic xmlns:a="http://schemas.openxmlformats.org/drawingml/2006/main">
+              <a:graphicData uri="http://schemas.openxmlformats.org/drawingml/2006/picture">
+                <pic:pic xmlns:pic="http://schemas.openxmlformats.org/drawingml/2006/picture">
+                  <pic:nvPicPr>
+                    <pic:cNvPr id="16" name="Picture 16" descr="Text&#10;&#10;Description automatically generated"/>
+                    <pic:cNvPicPr/>
+                  </pic:nvPicPr>
+                  <pic:blipFill>
+                    <a:blip r:embed="rId25">
+                      <a:extLst>
+                        <a:ext uri="{28A0092B-C50C-407E-A947-70E740481C1C}">
+                          <a14:useLocalDpi xmlns:a14="http://schemas.microsoft.com/office/drawing/2010/main" val="0"/>
+                        </a:ext>
+                      </a:extLst>
+                    </a:blip>
+                    <a:stretch>
+                      <a:fillRect/>
+                    </a:stretch>
+                  </pic:blipFill>
+                  <pic:spPr>
+                    <a:xfrm>
+                      <a:off x="0" y="0"/>
+                      <a:ext cx="5400040" cy="810260"/>
+                    </a:xfrm>
+                    <a:prstGeom prst="rect">
+                      <a:avLst/>
+                    </a:prstGeom>
+                  </pic:spPr>
+                </pic:pic>
+              </a:graphicData>
+            </a:graphic>
+          </wp:inline>
+        </w:drawing>
+      </w:r>
+    </w:p>
+    <w:p>
+      <w:pPr>
+        <w:ind w:firstLine="0"/>
+      </w:pPr>
+    </w:p>
+    <w:p>
+      <w:pPr>
+        <w:ind w:firstLine="0"/>
+      </w:pPr>
+      <w:r>
+        <w:rPr>
+          <w:noProof/>
+        </w:rPr>
+        <w:drawing>
+          <wp:inline distT="0" distB="0" distL="0" distR="0" wp14:anchorId="1D0AE25E" wp14:editId="50923C66">
+            <wp:extent cx="5400040" cy="3114675"/>
+            <wp:effectExtent l="0" t="0" r="0" b="0"/>
+            <wp:docPr id="15" name="Picture 15" descr="Table&#10;&#10;Description automatically generated"/>
+            <wp:cNvGraphicFramePr>
+              <a:graphicFrameLocks xmlns:a="http://schemas.openxmlformats.org/drawingml/2006/main" noChangeAspect="1"/>
+            </wp:cNvGraphicFramePr>
+            <a:graphic xmlns:a="http://schemas.openxmlformats.org/drawingml/2006/main">
+              <a:graphicData uri="http://schemas.openxmlformats.org/drawingml/2006/picture">
+                <pic:pic xmlns:pic="http://schemas.openxmlformats.org/drawingml/2006/picture">
+                  <pic:nvPicPr>
+                    <pic:cNvPr id="15" name="Picture 15" descr="Table&#10;&#10;Description automatically generated"/>
+                    <pic:cNvPicPr/>
+                  </pic:nvPicPr>
+                  <pic:blipFill>
+                    <a:blip r:embed="rId26" cstate="print">
+                      <a:extLst>
+                        <a:ext uri="{28A0092B-C50C-407E-A947-70E740481C1C}">
+                          <a14:useLocalDpi xmlns:a14="http://schemas.microsoft.com/office/drawing/2010/main" val="0"/>
+                        </a:ext>
+                      </a:extLst>
+                    </a:blip>
+                    <a:stretch>
+                      <a:fillRect/>
+                    </a:stretch>
+                  </pic:blipFill>
+                  <pic:spPr>
+                    <a:xfrm>
+                      <a:off x="0" y="0"/>
+                      <a:ext cx="5400040" cy="3114675"/>
+                    </a:xfrm>
+                    <a:prstGeom prst="rect">
+                      <a:avLst/>
+                    </a:prstGeom>
+                  </pic:spPr>
+                </pic:pic>
+              </a:graphicData>
+            </a:graphic>
+          </wp:inline>
+        </w:drawing>
+      </w:r>
+    </w:p>
+    <w:p>
+      <w:pPr>
+        <w:ind w:firstLine="0"/>
+      </w:pPr>
+    </w:p>
+    <w:p>
+      <w:pPr>
+        <w:ind w:firstLine="0"/>
+        <w:jc w:val="center"/>
+      </w:pPr>
+      <w:r>
+        <w:rPr>
+          <w:noProof/>
+        </w:rPr>
+        <w:drawing>
+          <wp:inline distT="0" distB="0" distL="0" distR="0" wp14:anchorId="080BF707" wp14:editId="393DBB7D">
+            <wp:extent cx="4675367" cy="834887"/>
+            <wp:effectExtent l="0" t="0" r="0" b="3810"/>
+            <wp:docPr id="18" name="Picture 18" descr="Text&#10;&#10;Description automatically generated with low confidence"/>
+            <wp:cNvGraphicFramePr>
+              <a:graphicFrameLocks xmlns:a="http://schemas.openxmlformats.org/drawingml/2006/main" noChangeAspect="1"/>
+            </wp:cNvGraphicFramePr>
+            <a:graphic xmlns:a="http://schemas.openxmlformats.org/drawingml/2006/main">
+              <a:graphicData uri="http://schemas.openxmlformats.org/drawingml/2006/picture">
+                <pic:pic xmlns:pic="http://schemas.openxmlformats.org/drawingml/2006/picture">
+                  <pic:nvPicPr>
+                    <pic:cNvPr id="18" name="Picture 18" descr="Text&#10;&#10;Description automatically generated with low confidence"/>
+                    <pic:cNvPicPr/>
+                  </pic:nvPicPr>
+                  <pic:blipFill>
+                    <a:blip r:embed="rId27">
+                      <a:extLst>
+                        <a:ext uri="{28A0092B-C50C-407E-A947-70E740481C1C}">
+                          <a14:useLocalDpi xmlns:a14="http://schemas.microsoft.com/office/drawing/2010/main" val="0"/>
+                        </a:ext>
+                      </a:extLst>
+                    </a:blip>
+                    <a:stretch>
+                      <a:fillRect/>
+                    </a:stretch>
+                  </pic:blipFill>
+                  <pic:spPr>
+                    <a:xfrm>
+                      <a:off x="0" y="0"/>
+                      <a:ext cx="4798209" cy="856823"/>
+                    </a:xfrm>
+                    <a:prstGeom prst="rect">
+                      <a:avLst/>
+                    </a:prstGeom>
+                  </pic:spPr>
+                </pic:pic>
+              </a:graphicData>
+            </a:graphic>
+          </wp:inline>
+        </w:drawing>
+      </w:r>
+    </w:p>
+    <w:p>
+      <w:pPr>
+        <w:ind w:firstLine="0"/>
+      </w:pPr>
+      <w:r>
+        <w:br w:type="page"/>
+      </w:r>
+    </w:p>
+    <w:p>
+      <w:pPr>
+        <w:pStyle w:val="Heading1"/>
       </w:pPr>
       <w:bookmarkStart w:id="16" w:name="_Toc93798247"/>
       <w:r>
         <w:rPr>
           <w:szCs w:val="28"/>
         </w:rPr>
+        <w:lastRenderedPageBreak/>
         <w:t>Adaptação dos 3 métodos (Primeiro em Profundidade, Best First e A*) para considerar a função</w:t>
       </w:r>
       <w:r>
@@ -3843,7 +5525,7 @@
     </w:p>
     <w:p>
       <w:pPr>
-        <w:pStyle w:val="Ttulo2"/>
+        <w:pStyle w:val="Heading2"/>
       </w:pPr>
       <w:r>
         <w:t xml:space="preserve"> </w:t>
@@ -3875,7 +5557,51 @@
           <w:rFonts w:cs="Times New Roman"/>
           <w:szCs w:val="24"/>
         </w:rPr>
-        <w:t xml:space="preserve">Ao método anteriormente desenvolvido foi adicionado o </w:t>
+        <w:t xml:space="preserve">Ao método anteriormente </w:t>
+      </w:r>
+      <w:r>
+        <w:rPr>
+          <w:rFonts w:cs="Times New Roman"/>
+          <w:szCs w:val="24"/>
+        </w:rPr>
+        <w:t xml:space="preserve">referente ao algoritmo de pesquisa </w:t>
+      </w:r>
+      <w:proofErr w:type="spellStart"/>
+      <w:r>
+        <w:rPr>
+          <w:rFonts w:cs="Times New Roman"/>
+          <w:szCs w:val="24"/>
+        </w:rPr>
+        <w:t>A-Star</w:t>
+      </w:r>
+      <w:proofErr w:type="spellEnd"/>
+      <w:r>
+        <w:rPr>
+          <w:rFonts w:cs="Times New Roman"/>
+          <w:szCs w:val="24"/>
+        </w:rPr>
+        <w:t xml:space="preserve"> anteriormente </w:t>
+      </w:r>
+      <w:r>
+        <w:rPr>
+          <w:rFonts w:cs="Times New Roman"/>
+          <w:szCs w:val="24"/>
+        </w:rPr>
+        <w:t>desenvolvido</w:t>
+      </w:r>
+      <w:r>
+        <w:rPr>
+          <w:rFonts w:cs="Times New Roman"/>
+          <w:szCs w:val="24"/>
+        </w:rPr>
+        <w:t>,</w:t>
+      </w:r>
+      <w:r>
+        <w:rPr>
+          <w:rFonts w:cs="Times New Roman"/>
+          <w:szCs w:val="24"/>
+        </w:rPr>
+        <w:t xml:space="preserve"> foi adicionado o </w:t>
       </w:r>
       <w:r>
         <w:rPr>
@@ -3917,21 +5643,123 @@
           <w:rFonts w:cs="Times New Roman"/>
           <w:szCs w:val="24"/>
         </w:rPr>
-        <w:t xml:space="preserve">, descrita previamente, utilizando a função </w:t>
-      </w:r>
-      <w:r>
-        <w:rPr>
-          <w:rFonts w:cs="Times New Roman"/>
-          <w:szCs w:val="24"/>
-        </w:rPr>
-        <w:t xml:space="preserve">desenvolvida para a saturação de mínimo ou máximo, </w:t>
-      </w:r>
-      <w:r>
-        <w:rPr>
-          <w:rFonts w:cs="Times New Roman"/>
-          <w:szCs w:val="24"/>
-        </w:rPr>
-        <w:t xml:space="preserve">utilizando as forças de </w:t>
+        <w:t>, descrita previamente</w:t>
+      </w:r>
+      <w:r>
+        <w:rPr>
+          <w:rFonts w:cs="Times New Roman"/>
+          <w:szCs w:val="24"/>
+        </w:rPr>
+        <w:t xml:space="preserve"> no presente relatório</w:t>
+      </w:r>
+      <w:r>
+        <w:rPr>
+          <w:rFonts w:cs="Times New Roman"/>
+          <w:szCs w:val="24"/>
+        </w:rPr>
+        <w:t xml:space="preserve">, utilizando </w:t>
+      </w:r>
+      <w:r>
+        <w:rPr>
+          <w:rFonts w:cs="Times New Roman"/>
+          <w:szCs w:val="24"/>
+        </w:rPr>
+        <w:t xml:space="preserve">uma </w:t>
+      </w:r>
+      <w:r>
+        <w:rPr>
+          <w:rFonts w:cs="Times New Roman"/>
+          <w:szCs w:val="24"/>
+        </w:rPr>
+        <w:t>função</w:t>
+      </w:r>
+      <w:r>
+        <w:rPr>
+          <w:rFonts w:cs="Times New Roman"/>
+          <w:szCs w:val="24"/>
+        </w:rPr>
+        <w:t xml:space="preserve"> com </w:t>
+      </w:r>
+      <w:r>
+        <w:rPr>
+          <w:rFonts w:cs="Times New Roman"/>
+          <w:szCs w:val="24"/>
+        </w:rPr>
+        <w:t>saturação</w:t>
+      </w:r>
+      <w:r>
+        <w:rPr>
+          <w:rFonts w:cs="Times New Roman"/>
+          <w:szCs w:val="24"/>
+        </w:rPr>
+        <w:t xml:space="preserve"> de </w:t>
+      </w:r>
+      <w:r>
+        <w:rPr>
+          <w:rFonts w:cs="Times New Roman"/>
+          <w:szCs w:val="24"/>
+        </w:rPr>
+        <w:t>mínimo</w:t>
+      </w:r>
+      <w:r>
+        <w:rPr>
+          <w:rFonts w:cs="Times New Roman"/>
+          <w:szCs w:val="24"/>
+        </w:rPr>
+        <w:t xml:space="preserve"> ou </w:t>
+      </w:r>
+      <w:r>
+        <w:rPr>
+          <w:rFonts w:cs="Times New Roman"/>
+          <w:szCs w:val="24"/>
+        </w:rPr>
+        <w:t>máximo</w:t>
+      </w:r>
+      <w:r>
+        <w:rPr>
+          <w:rFonts w:cs="Times New Roman"/>
+          <w:szCs w:val="24"/>
+        </w:rPr>
+        <w:t xml:space="preserve"> (baseada em sigmoides</w:t>
+      </w:r>
+      <w:r>
+        <w:rPr>
+          <w:rFonts w:cs="Times New Roman"/>
+          <w:szCs w:val="24"/>
+        </w:rPr>
+        <w:t xml:space="preserve">). Para isto, foi adicionado um parâmetro denominado de modo ao predicado, com o intuito de chamar o conversor </w:t>
+      </w:r>
+      <w:proofErr w:type="spellStart"/>
+      <w:r>
+        <w:rPr>
+          <w:rFonts w:cs="Times New Roman"/>
+          <w:i/>
+          <w:iCs/>
+          <w:szCs w:val="24"/>
+        </w:rPr>
+        <w:t>getMulticriteria</w:t>
+      </w:r>
+      <w:proofErr w:type="spellEnd"/>
+      <w:r>
+        <w:rPr>
+          <w:rFonts w:cs="Times New Roman"/>
+          <w:szCs w:val="24"/>
+        </w:rPr>
+        <w:t>/3</w:t>
+      </w:r>
+      <w:r>
+        <w:rPr>
+          <w:rFonts w:cs="Times New Roman"/>
+          <w:szCs w:val="24"/>
+        </w:rPr>
+        <w:t xml:space="preserve"> </w:t>
+      </w:r>
+      <w:r>
+        <w:rPr>
+          <w:rFonts w:cs="Times New Roman"/>
+          <w:szCs w:val="24"/>
+        </w:rPr>
+        <w:t xml:space="preserve">para utilizar a força multicritério (força de ligação e </w:t>
       </w:r>
       <w:r>
         <w:rPr>
@@ -3945,28 +5773,30 @@
           <w:rFonts w:cs="Times New Roman"/>
           <w:szCs w:val="24"/>
         </w:rPr>
-        <w:t xml:space="preserve"> e </w:t>
-      </w:r>
-      <w:r>
-        <w:rPr>
-          <w:rFonts w:cs="Times New Roman"/>
-          <w:szCs w:val="24"/>
-        </w:rPr>
-        <w:t>ligação</w:t>
-      </w:r>
-      <w:r>
-        <w:rPr>
-          <w:rFonts w:cs="Times New Roman"/>
-          <w:szCs w:val="24"/>
-        </w:rPr>
-        <w:t xml:space="preserve"> conforme o </w:t>
-      </w:r>
-      <w:r>
-        <w:rPr>
-          <w:rFonts w:cs="Times New Roman"/>
-          <w:szCs w:val="24"/>
-        </w:rPr>
-        <w:t>predicado</w:t>
+        <w:t xml:space="preserve">) no cálculo do custo presente no </w:t>
+      </w:r>
+      <w:r>
+        <w:rPr>
+          <w:rFonts w:cs="Times New Roman"/>
+          <w:szCs w:val="24"/>
+        </w:rPr>
+        <w:t xml:space="preserve">algoritmo </w:t>
+      </w:r>
+      <w:proofErr w:type="spellStart"/>
+      <w:r>
+        <w:rPr>
+          <w:rFonts w:cs="Times New Roman"/>
+          <w:szCs w:val="24"/>
+        </w:rPr>
+        <w:t>A-Star</w:t>
+      </w:r>
+      <w:proofErr w:type="spellEnd"/>
+      <w:r>
+        <w:rPr>
+          <w:rFonts w:cs="Times New Roman"/>
+          <w:szCs w:val="24"/>
+        </w:rPr>
+        <w:t>.</w:t>
       </w:r>
       <w:r>
         <w:rPr>
@@ -3980,20 +5810,173 @@
           <w:rFonts w:cs="Times New Roman"/>
           <w:szCs w:val="24"/>
         </w:rPr>
-        <w:t xml:space="preserve">como é possível visualizar na seguinte imagem: </w:t>
-      </w:r>
-    </w:p>
-    <w:p>
-      <w:pPr>
-        <w:rPr>
-          <w:rFonts w:cs="Times New Roman"/>
-          <w:szCs w:val="24"/>
-        </w:rPr>
-      </w:pPr>
-    </w:p>
-    <w:p>
-      <w:pPr>
-        <w:pStyle w:val="Ttulo2"/>
+        <w:t>A estimativa também foi ajustada para ter em consideração da força multicritério.</w:t>
+      </w:r>
+    </w:p>
+    <w:p>
+      <w:pPr>
+        <w:rPr>
+          <w:rFonts w:cs="Times New Roman"/>
+          <w:szCs w:val="24"/>
+        </w:rPr>
+      </w:pPr>
+      <w:r>
+        <w:rPr>
+          <w:rFonts w:cs="Times New Roman"/>
+          <w:szCs w:val="24"/>
+        </w:rPr>
+        <w:t>Um exemplo desta implementação seria a mudança de modo para o caminho com origem no jogador com id 1 para o destino com o id 5 da base de conhecimento parcial, até 2 níveis de ligação. Na primeira execução</w:t>
+      </w:r>
+      <w:r>
+        <w:rPr>
+          <w:rFonts w:cs="Times New Roman"/>
+          <w:szCs w:val="24"/>
+        </w:rPr>
+        <w:t>, utilizando o modo de força de ligação, este retorna um custo de 27, enquanto utilizando o modo multicritério, o custo transforma-se em 65, podendo verificar a diferença destes modos.</w:t>
+      </w:r>
+    </w:p>
+    <w:p>
+      <w:pPr>
+        <w:rPr>
+          <w:rFonts w:cs="Times New Roman"/>
+          <w:szCs w:val="24"/>
+        </w:rPr>
+      </w:pPr>
+    </w:p>
+    <w:p>
+      <w:pPr>
+        <w:rPr>
+          <w:rFonts w:cs="Times New Roman"/>
+          <w:szCs w:val="24"/>
+        </w:rPr>
+      </w:pPr>
+      <w:r>
+        <w:rPr>
+          <w:rFonts w:cs="Times New Roman"/>
+          <w:noProof/>
+          <w:szCs w:val="24"/>
+        </w:rPr>
+        <w:drawing>
+          <wp:inline distT="0" distB="0" distL="0" distR="0" wp14:anchorId="53CC5C8A" wp14:editId="1F26B1A4">
+            <wp:extent cx="5400040" cy="2864485"/>
+            <wp:effectExtent l="0" t="0" r="0" b="5715"/>
+            <wp:docPr id="9" name="Picture 9" descr="Text&#10;&#10;Description automatically generated with medium confidence"/>
+            <wp:cNvGraphicFramePr>
+              <a:graphicFrameLocks xmlns:a="http://schemas.openxmlformats.org/drawingml/2006/main" noChangeAspect="1"/>
+            </wp:cNvGraphicFramePr>
+            <a:graphic xmlns:a="http://schemas.openxmlformats.org/drawingml/2006/main">
+              <a:graphicData uri="http://schemas.openxmlformats.org/drawingml/2006/picture">
+                <pic:pic xmlns:pic="http://schemas.openxmlformats.org/drawingml/2006/picture">
+                  <pic:nvPicPr>
+                    <pic:cNvPr id="9" name="Picture 9" descr="Text&#10;&#10;Description automatically generated with medium confidence"/>
+                    <pic:cNvPicPr/>
+                  </pic:nvPicPr>
+                  <pic:blipFill>
+                    <a:blip r:embed="rId28">
+                      <a:extLst>
+                        <a:ext uri="{28A0092B-C50C-407E-A947-70E740481C1C}">
+                          <a14:useLocalDpi xmlns:a14="http://schemas.microsoft.com/office/drawing/2010/main" val="0"/>
+                        </a:ext>
+                      </a:extLst>
+                    </a:blip>
+                    <a:stretch>
+                      <a:fillRect/>
+                    </a:stretch>
+                  </pic:blipFill>
+                  <pic:spPr>
+                    <a:xfrm>
+                      <a:off x="0" y="0"/>
+                      <a:ext cx="5400040" cy="2864485"/>
+                    </a:xfrm>
+                    <a:prstGeom prst="rect">
+                      <a:avLst/>
+                    </a:prstGeom>
+                  </pic:spPr>
+                </pic:pic>
+              </a:graphicData>
+            </a:graphic>
+          </wp:inline>
+        </w:drawing>
+      </w:r>
+    </w:p>
+    <w:p>
+      <w:pPr>
+        <w:ind w:firstLine="0"/>
+        <w:rPr>
+          <w:rFonts w:cs="Times New Roman"/>
+          <w:szCs w:val="24"/>
+        </w:rPr>
+      </w:pPr>
+    </w:p>
+    <w:p>
+      <w:pPr>
+        <w:jc w:val="center"/>
+        <w:rPr>
+          <w:rFonts w:cs="Times New Roman"/>
+          <w:szCs w:val="24"/>
+        </w:rPr>
+      </w:pPr>
+      <w:r>
+        <w:rPr>
+          <w:rFonts w:cs="Times New Roman"/>
+          <w:noProof/>
+          <w:szCs w:val="24"/>
+        </w:rPr>
+        <w:lastRenderedPageBreak/>
+        <w:drawing>
+          <wp:inline distT="0" distB="0" distL="0" distR="0" wp14:anchorId="377EEF42" wp14:editId="58E926C6">
+            <wp:extent cx="3118832" cy="2067340"/>
+            <wp:effectExtent l="0" t="0" r="5715" b="3175"/>
+            <wp:docPr id="4" name="Picture 4" descr="Text, qr code&#10;&#10;Description automatically generated"/>
+            <wp:cNvGraphicFramePr>
+              <a:graphicFrameLocks xmlns:a="http://schemas.openxmlformats.org/drawingml/2006/main" noChangeAspect="1"/>
+            </wp:cNvGraphicFramePr>
+            <a:graphic xmlns:a="http://schemas.openxmlformats.org/drawingml/2006/main">
+              <a:graphicData uri="http://schemas.openxmlformats.org/drawingml/2006/picture">
+                <pic:pic xmlns:pic="http://schemas.openxmlformats.org/drawingml/2006/picture">
+                  <pic:nvPicPr>
+                    <pic:cNvPr id="3" name="Picture 3" descr="Text, qr code&#10;&#10;Description automatically generated"/>
+                    <pic:cNvPicPr/>
+                  </pic:nvPicPr>
+                  <pic:blipFill>
+                    <a:blip r:embed="rId29">
+                      <a:extLst>
+                        <a:ext uri="{28A0092B-C50C-407E-A947-70E740481C1C}">
+                          <a14:useLocalDpi xmlns:a14="http://schemas.microsoft.com/office/drawing/2010/main" val="0"/>
+                        </a:ext>
+                      </a:extLst>
+                    </a:blip>
+                    <a:stretch>
+                      <a:fillRect/>
+                    </a:stretch>
+                  </pic:blipFill>
+                  <pic:spPr>
+                    <a:xfrm>
+                      <a:off x="0" y="0"/>
+                      <a:ext cx="3150447" cy="2088296"/>
+                    </a:xfrm>
+                    <a:prstGeom prst="rect">
+                      <a:avLst/>
+                    </a:prstGeom>
+                  </pic:spPr>
+                </pic:pic>
+              </a:graphicData>
+            </a:graphic>
+          </wp:inline>
+        </w:drawing>
+      </w:r>
+    </w:p>
+    <w:p>
+      <w:pPr>
+        <w:rPr>
+          <w:rFonts w:cs="Times New Roman"/>
+          <w:szCs w:val="24"/>
+        </w:rPr>
+      </w:pPr>
+    </w:p>
+    <w:p>
+      <w:pPr>
+        <w:pStyle w:val="Heading2"/>
       </w:pPr>
       <w:bookmarkStart w:id="18" w:name="_Toc93798249"/>
       <w:proofErr w:type="spellStart"/>
@@ -4017,13 +6000,7 @@
       </w:r>
       <w:proofErr w:type="gramStart"/>
       <w:r>
-        <w:t>por</w:t>
-      </w:r>
-      <w:r>
-        <w:t xml:space="preserve"> </w:t>
-      </w:r>
-      <w:r>
-        <w:t>)</w:t>
+        <w:t>por )</w:t>
       </w:r>
       <w:bookmarkEnd w:id="18"/>
       <w:proofErr w:type="gramEnd"/>
@@ -4073,17 +6050,14 @@
     </w:p>
     <w:p>
       <w:pPr>
-        <w:pStyle w:val="Ttulo2"/>
+        <w:pStyle w:val="Heading2"/>
       </w:pPr>
       <w:bookmarkStart w:id="19" w:name="_Toc93798250"/>
       <w:r>
         <w:t xml:space="preserve">Primeiro em Profundidade </w:t>
       </w:r>
       <w:r>
-        <w:t>(Funcionalidade Desenvolvida por</w:t>
-      </w:r>
-      <w:r>
-        <w:t xml:space="preserve"> </w:t>
+        <w:t xml:space="preserve">(Funcionalidade Desenvolvida por </w:t>
       </w:r>
       <w:r>
         <w:t>Todos os Elementos do Grupo</w:t>
@@ -4099,68 +6073,50 @@
         <w:spacing w:before="180"/>
         <w:rPr>
           <w:rFonts w:cs="Times New Roman"/>
-          <w:noProof/>
-          <w:szCs w:val="24"/>
-        </w:rPr>
-      </w:pPr>
-      <w:r>
-        <w:rPr>
-          <w:rFonts w:cs="Times New Roman"/>
-          <w:noProof/>
-          <w:szCs w:val="24"/>
-        </w:rPr>
-        <w:t>TO</w:t>
-      </w:r>
-      <w:r>
-        <w:rPr>
-          <w:rFonts w:cs="Times New Roman"/>
-          <w:noProof/>
-          <w:szCs w:val="24"/>
-        </w:rPr>
-        <w:t>-</w:t>
-      </w:r>
-      <w:r>
-        <w:rPr>
-          <w:rFonts w:cs="Times New Roman"/>
-          <w:noProof/>
-          <w:szCs w:val="24"/>
-        </w:rPr>
-        <w:t>DO</w:t>
-      </w:r>
-    </w:p>
-    <w:p>
-      <w:pPr>
-        <w:rPr>
-          <w:rFonts w:cs="Times New Roman"/>
-          <w:szCs w:val="24"/>
-        </w:rPr>
-      </w:pPr>
-    </w:p>
-    <w:p>
-      <w:pPr>
-        <w:rPr>
-          <w:rFonts w:cs="Times New Roman"/>
-          <w:szCs w:val="24"/>
-        </w:rPr>
-      </w:pPr>
-    </w:p>
-    <w:p/>
-    <w:p>
-      <w:pPr>
-        <w:pStyle w:val="Ttulo1"/>
-        <w:rPr>
-          <w:szCs w:val="28"/>
-        </w:rPr>
-      </w:pPr>
-      <w:bookmarkStart w:id="20" w:name="_Toc93798251"/>
-      <w:r>
-        <w:rPr>
-          <w:szCs w:val="28"/>
-        </w:rPr>
-        <w:lastRenderedPageBreak/>
-        <w:t>Comparação dos 3 métodos com vários exemplos e usando a função multicritério</w:t>
-      </w:r>
-      <w:bookmarkEnd w:id="20"/>
+          <w:szCs w:val="24"/>
+        </w:rPr>
+      </w:pPr>
+      <w:r>
+        <w:rPr>
+          <w:rFonts w:cs="Times New Roman"/>
+          <w:noProof/>
+          <w:szCs w:val="24"/>
+        </w:rPr>
+        <w:t xml:space="preserve">À semelhança dos </w:t>
+      </w:r>
+      <w:r>
+        <w:rPr>
+          <w:rFonts w:cs="Times New Roman"/>
+          <w:noProof/>
+          <w:szCs w:val="24"/>
+        </w:rPr>
+        <w:t xml:space="preserve">predicados anteriormente descritos, o DFS caso o modo seja igual a 1 (modo multicritério), chama o predicado </w:t>
+      </w:r>
+      <w:proofErr w:type="spellStart"/>
+      <w:r>
+        <w:rPr>
+          <w:rFonts w:cs="Times New Roman"/>
+          <w:i/>
+          <w:iCs/>
+          <w:szCs w:val="24"/>
+        </w:rPr>
+        <w:t>getMulticriteria</w:t>
+      </w:r>
+      <w:proofErr w:type="spellEnd"/>
+      <w:r>
+        <w:rPr>
+          <w:rFonts w:cs="Times New Roman"/>
+          <w:szCs w:val="24"/>
+        </w:rPr>
+        <w:t>/3</w:t>
+      </w:r>
+      <w:r>
+        <w:rPr>
+          <w:rFonts w:cs="Times New Roman"/>
+          <w:szCs w:val="24"/>
+        </w:rPr>
+        <w:t xml:space="preserve"> para considerar as forças de ligação e relação.</w:t>
+      </w:r>
     </w:p>
     <w:p>
       <w:pPr>
@@ -4168,50 +6124,174 @@
         <w:spacing w:before="180"/>
         <w:rPr>
           <w:rFonts w:cs="Times New Roman"/>
-          <w:noProof/>
-          <w:szCs w:val="24"/>
-        </w:rPr>
-      </w:pPr>
-      <w:r>
-        <w:rPr>
-          <w:rFonts w:cs="Times New Roman"/>
-          <w:noProof/>
-          <w:szCs w:val="24"/>
-        </w:rPr>
-        <w:t>TO</w:t>
-      </w:r>
-      <w:r>
-        <w:rPr>
-          <w:rFonts w:cs="Times New Roman"/>
-          <w:noProof/>
-          <w:szCs w:val="24"/>
-        </w:rPr>
-        <w:t>-</w:t>
-      </w:r>
-      <w:r>
-        <w:rPr>
-          <w:rFonts w:cs="Times New Roman"/>
-          <w:noProof/>
-          <w:szCs w:val="24"/>
-        </w:rPr>
-        <w:t>DO</w:t>
-      </w:r>
-    </w:p>
-    <w:p/>
-    <w:p>
-      <w:pPr>
-        <w:pStyle w:val="Ttulo1"/>
-      </w:pPr>
-      <w:bookmarkStart w:id="21" w:name="_Toc93798252"/>
-      <w:r>
-        <w:t>Conclusões</w:t>
-      </w:r>
-      <w:bookmarkEnd w:id="21"/>
+          <w:szCs w:val="24"/>
+        </w:rPr>
+      </w:pPr>
+      <w:r>
+        <w:rPr>
+          <w:rFonts w:cs="Times New Roman"/>
+          <w:szCs w:val="24"/>
+        </w:rPr>
+        <w:t>Um exemplo deste predicado seria o caminho [1,3,5] da base de conhecimento parcial teria uma força multicritério total de 67.125.</w:t>
+      </w:r>
     </w:p>
     <w:p>
       <w:pPr>
         <w:shd w:val="clear" w:color="auto" w:fill="FFFFFF"/>
         <w:spacing w:before="180"/>
+        <w:ind w:firstLine="0"/>
+        <w:rPr>
+          <w:rFonts w:cs="Times New Roman"/>
+          <w:szCs w:val="24"/>
+        </w:rPr>
+      </w:pPr>
+      <w:r>
+        <w:rPr>
+          <w:rFonts w:cs="Times New Roman"/>
+          <w:noProof/>
+          <w:szCs w:val="24"/>
+        </w:rPr>
+        <w:drawing>
+          <wp:inline distT="0" distB="0" distL="0" distR="0" wp14:anchorId="6EC49830" wp14:editId="1234D948">
+            <wp:extent cx="5400040" cy="1419225"/>
+            <wp:effectExtent l="0" t="0" r="0" b="3175"/>
+            <wp:docPr id="28" name="Picture 28" descr="A picture containing text&#10;&#10;Description automatically generated"/>
+            <wp:cNvGraphicFramePr>
+              <a:graphicFrameLocks xmlns:a="http://schemas.openxmlformats.org/drawingml/2006/main" noChangeAspect="1"/>
+            </wp:cNvGraphicFramePr>
+            <a:graphic xmlns:a="http://schemas.openxmlformats.org/drawingml/2006/main">
+              <a:graphicData uri="http://schemas.openxmlformats.org/drawingml/2006/picture">
+                <pic:pic xmlns:pic="http://schemas.openxmlformats.org/drawingml/2006/picture">
+                  <pic:nvPicPr>
+                    <pic:cNvPr id="28" name="Picture 28" descr="A picture containing text&#10;&#10;Description automatically generated"/>
+                    <pic:cNvPicPr/>
+                  </pic:nvPicPr>
+                  <pic:blipFill>
+                    <a:blip r:embed="rId30">
+                      <a:extLst>
+                        <a:ext uri="{28A0092B-C50C-407E-A947-70E740481C1C}">
+                          <a14:useLocalDpi xmlns:a14="http://schemas.microsoft.com/office/drawing/2010/main" val="0"/>
+                        </a:ext>
+                      </a:extLst>
+                    </a:blip>
+                    <a:stretch>
+                      <a:fillRect/>
+                    </a:stretch>
+                  </pic:blipFill>
+                  <pic:spPr>
+                    <a:xfrm>
+                      <a:off x="0" y="0"/>
+                      <a:ext cx="5400040" cy="1419225"/>
+                    </a:xfrm>
+                    <a:prstGeom prst="rect">
+                      <a:avLst/>
+                    </a:prstGeom>
+                  </pic:spPr>
+                </pic:pic>
+              </a:graphicData>
+            </a:graphic>
+          </wp:inline>
+        </w:drawing>
+      </w:r>
+    </w:p>
+    <w:p>
+      <w:pPr>
+        <w:shd w:val="clear" w:color="auto" w:fill="FFFFFF"/>
+        <w:spacing w:before="180"/>
+        <w:ind w:firstLine="0"/>
+        <w:jc w:val="center"/>
+        <w:rPr>
+          <w:rFonts w:cs="Times New Roman"/>
+          <w:noProof/>
+          <w:szCs w:val="24"/>
+        </w:rPr>
+      </w:pPr>
+      <w:r>
+        <w:rPr>
+          <w:rFonts w:cs="Times New Roman"/>
+          <w:noProof/>
+          <w:szCs w:val="24"/>
+        </w:rPr>
+        <w:drawing>
+          <wp:inline distT="0" distB="0" distL="0" distR="0" wp14:anchorId="5656C84B" wp14:editId="1A83FAFA">
+            <wp:extent cx="3924300" cy="901700"/>
+            <wp:effectExtent l="0" t="0" r="0" b="0"/>
+            <wp:docPr id="27" name="Picture 27" descr="Text&#10;&#10;Description automatically generated"/>
+            <wp:cNvGraphicFramePr>
+              <a:graphicFrameLocks xmlns:a="http://schemas.openxmlformats.org/drawingml/2006/main" noChangeAspect="1"/>
+            </wp:cNvGraphicFramePr>
+            <a:graphic xmlns:a="http://schemas.openxmlformats.org/drawingml/2006/main">
+              <a:graphicData uri="http://schemas.openxmlformats.org/drawingml/2006/picture">
+                <pic:pic xmlns:pic="http://schemas.openxmlformats.org/drawingml/2006/picture">
+                  <pic:nvPicPr>
+                    <pic:cNvPr id="27" name="Picture 27" descr="Text&#10;&#10;Description automatically generated"/>
+                    <pic:cNvPicPr/>
+                  </pic:nvPicPr>
+                  <pic:blipFill>
+                    <a:blip r:embed="rId31">
+                      <a:extLst>
+                        <a:ext uri="{28A0092B-C50C-407E-A947-70E740481C1C}">
+                          <a14:useLocalDpi xmlns:a14="http://schemas.microsoft.com/office/drawing/2010/main" val="0"/>
+                        </a:ext>
+                      </a:extLst>
+                    </a:blip>
+                    <a:stretch>
+                      <a:fillRect/>
+                    </a:stretch>
+                  </pic:blipFill>
+                  <pic:spPr>
+                    <a:xfrm>
+                      <a:off x="0" y="0"/>
+                      <a:ext cx="3924300" cy="901700"/>
+                    </a:xfrm>
+                    <a:prstGeom prst="rect">
+                      <a:avLst/>
+                    </a:prstGeom>
+                  </pic:spPr>
+                </pic:pic>
+              </a:graphicData>
+            </a:graphic>
+          </wp:inline>
+        </w:drawing>
+      </w:r>
+    </w:p>
+    <w:p>
+      <w:pPr>
+        <w:rPr>
+          <w:rFonts w:cs="Times New Roman"/>
+          <w:szCs w:val="24"/>
+        </w:rPr>
+      </w:pPr>
+    </w:p>
+    <w:p>
+      <w:pPr>
+        <w:rPr>
+          <w:rFonts w:cs="Times New Roman"/>
+          <w:szCs w:val="24"/>
+        </w:rPr>
+      </w:pPr>
+    </w:p>
+    <w:p/>
+    <w:p>
+      <w:pPr>
+        <w:pStyle w:val="Heading1"/>
+        <w:rPr>
+          <w:szCs w:val="28"/>
+        </w:rPr>
+      </w:pPr>
+      <w:bookmarkStart w:id="20" w:name="_Toc93798251"/>
+      <w:r>
+        <w:rPr>
+          <w:szCs w:val="28"/>
+        </w:rPr>
+        <w:t>Comparação dos 3 métodos com vários exemplos e usando a função multicritério</w:t>
+      </w:r>
+      <w:bookmarkEnd w:id="20"/>
+    </w:p>
+    <w:p>
+      <w:pPr>
+        <w:shd w:val="clear" w:color="auto" w:fill="FFFFFF"/>
+        <w:spacing w:before="180"/>
         <w:rPr>
           <w:rFonts w:cs="Times New Roman"/>
           <w:noProof/>
@@ -4243,6 +6323,52 @@
         <w:t>DO</w:t>
       </w:r>
     </w:p>
+    <w:p/>
+    <w:p>
+      <w:pPr>
+        <w:pStyle w:val="Heading1"/>
+      </w:pPr>
+      <w:bookmarkStart w:id="21" w:name="_Toc93798252"/>
+      <w:r>
+        <w:t>Conclusões</w:t>
+      </w:r>
+      <w:bookmarkEnd w:id="21"/>
+    </w:p>
+    <w:p>
+      <w:pPr>
+        <w:shd w:val="clear" w:color="auto" w:fill="FFFFFF"/>
+        <w:spacing w:before="180"/>
+        <w:rPr>
+          <w:rFonts w:cs="Times New Roman"/>
+          <w:noProof/>
+          <w:szCs w:val="24"/>
+        </w:rPr>
+      </w:pPr>
+      <w:r>
+        <w:rPr>
+          <w:rFonts w:cs="Times New Roman"/>
+          <w:noProof/>
+          <w:szCs w:val="24"/>
+        </w:rPr>
+        <w:t>TO</w:t>
+      </w:r>
+      <w:r>
+        <w:rPr>
+          <w:rFonts w:cs="Times New Roman"/>
+          <w:noProof/>
+          <w:szCs w:val="24"/>
+        </w:rPr>
+        <w:t>-</w:t>
+      </w:r>
+      <w:r>
+        <w:rPr>
+          <w:rFonts w:cs="Times New Roman"/>
+          <w:noProof/>
+          <w:szCs w:val="24"/>
+        </w:rPr>
+        <w:t>DO</w:t>
+      </w:r>
+    </w:p>
     <w:p>
       <w:pPr>
         <w:rPr>
@@ -4253,7 +6379,7 @@
     <w:bookmarkEnd w:id="4"/>
     <w:p>
       <w:pPr>
-        <w:pStyle w:val="Ttulo1"/>
+        <w:pStyle w:val="Heading1"/>
         <w:numPr>
           <w:ilvl w:val="0"/>
           <w:numId w:val="0"/>
@@ -4300,7 +6426,7 @@
 <w:ftr xmlns:wpc="http://schemas.microsoft.com/office/word/2010/wordprocessingCanvas" xmlns:cx="http://schemas.microsoft.com/office/drawing/2014/chartex" xmlns:cx1="http://schemas.microsoft.com/office/drawing/2015/9/8/chartex" xmlns:cx2="http://schemas.microsoft.com/office/drawing/2015/10/21/chartex" xmlns:cx3="http://schemas.microsoft.com/office/drawing/2016/5/9/chartex" xmlns:cx4="http://schemas.microsoft.com/office/drawing/2016/5/10/chartex" xmlns:cx5="http://schemas.microsoft.com/office/drawing/2016/5/11/chartex" xmlns:cx6="http://schemas.microsoft.com/office/drawing/2016/5/12/chartex" xmlns:cx7="http://schemas.microsoft.com/office/drawing/2016/5/13/chartex" xmlns:cx8="http://schemas.microsoft.com/office/drawing/2016/5/14/chartex" xmlns:mc="http://schemas.openxmlformats.org/markup-compatibility/2006" xmlns:aink="http://schemas.microsoft.com/office/drawing/2016/ink" xmlns:am3d="http://schemas.microsoft.com/office/drawing/2017/model3d" xmlns:o="urn:schemas-microsoft-com:office:office" xmlns:r="http://schemas.openxmlformats.org/officeDocument/2006/relationships" xmlns:m="http://schemas.openxmlformats.org/officeDocument/2006/math" xmlns:v="urn:schemas-microsoft-com:vml" xmlns:wp14="http://schemas.microsoft.com/office/word/2010/wordprocessingDrawing" xmlns:wp="http://schemas.openxmlformats.org/drawingml/2006/wordprocessingDrawing" xmlns:w10="urn:schemas-microsoft-com:office:word" xmlns:w="http://schemas.openxmlformats.org/wordprocessingml/2006/main" xmlns:w14="http://schemas.microsoft.com/office/word/2010/wordml" xmlns:w15="http://schemas.microsoft.com/office/word/2012/wordml" xmlns:w16cex="http://schemas.microsoft.com/office/word/2018/wordml/cex" xmlns:w16cid="http://schemas.microsoft.com/office/word/2016/wordml/cid" xmlns:w16="http://schemas.microsoft.com/office/word/2018/wordml" xmlns:w16sdtdh="http://schemas.microsoft.com/office/word/2020/wordml/sdtdatahash" xmlns:w16se="http://schemas.microsoft.com/office/word/2015/wordml/symex" xmlns:wpg="http://schemas.microsoft.com/office/word/2010/wordprocessingGroup" xmlns:wpi="http://schemas.microsoft.com/office/word/2010/wordprocessingInk" xmlns:wne="http://schemas.microsoft.com/office/word/2006/wordml" xmlns:wps="http://schemas.microsoft.com/office/word/2010/wordprocessingShape" mc:Ignorable="w14 w15 w16se w16cid w16 w16cex w16sdtdh wp14">
   <w:p>
     <w:pPr>
-      <w:pStyle w:val="Rodap"/>
+      <w:pStyle w:val="Footer"/>
       <w:ind w:firstLine="0"/>
       <w:jc w:val="center"/>
     </w:pPr>
@@ -4353,7 +6479,7 @@
 <w:ftr xmlns:wpc="http://schemas.microsoft.com/office/word/2010/wordprocessingCanvas" xmlns:cx="http://schemas.microsoft.com/office/drawing/2014/chartex" xmlns:cx1="http://schemas.microsoft.com/office/drawing/2015/9/8/chartex" xmlns:cx2="http://schemas.microsoft.com/office/drawing/2015/10/21/chartex" xmlns:cx3="http://schemas.microsoft.com/office/drawing/2016/5/9/chartex" xmlns:cx4="http://schemas.microsoft.com/office/drawing/2016/5/10/chartex" xmlns:cx5="http://schemas.microsoft.com/office/drawing/2016/5/11/chartex" xmlns:cx6="http://schemas.microsoft.com/office/drawing/2016/5/12/chartex" xmlns:cx7="http://schemas.microsoft.com/office/drawing/2016/5/13/chartex" xmlns:cx8="http://schemas.microsoft.com/office/drawing/2016/5/14/chartex" xmlns:mc="http://schemas.openxmlformats.org/markup-compatibility/2006" xmlns:aink="http://schemas.microsoft.com/office/drawing/2016/ink" xmlns:am3d="http://schemas.microsoft.com/office/drawing/2017/model3d" xmlns:o="urn:schemas-microsoft-com:office:office" xmlns:r="http://schemas.openxmlformats.org/officeDocument/2006/relationships" xmlns:m="http://schemas.openxmlformats.org/officeDocument/2006/math" xmlns:v="urn:schemas-microsoft-com:vml" xmlns:wp14="http://schemas.microsoft.com/office/word/2010/wordprocessingDrawing" xmlns:wp="http://schemas.openxmlformats.org/drawingml/2006/wordprocessingDrawing" xmlns:w10="urn:schemas-microsoft-com:office:word" xmlns:w="http://schemas.openxmlformats.org/wordprocessingml/2006/main" xmlns:w14="http://schemas.microsoft.com/office/word/2010/wordml" xmlns:w15="http://schemas.microsoft.com/office/word/2012/wordml" xmlns:w16cex="http://schemas.microsoft.com/office/word/2018/wordml/cex" xmlns:w16cid="http://schemas.microsoft.com/office/word/2016/wordml/cid" xmlns:w16="http://schemas.microsoft.com/office/word/2018/wordml" xmlns:w16sdtdh="http://schemas.microsoft.com/office/word/2020/wordml/sdtdatahash" xmlns:w16se="http://schemas.microsoft.com/office/word/2015/wordml/symex" xmlns:wpg="http://schemas.microsoft.com/office/word/2010/wordprocessingGroup" xmlns:wpi="http://schemas.microsoft.com/office/word/2010/wordprocessingInk" xmlns:wne="http://schemas.microsoft.com/office/word/2006/wordml" xmlns:wps="http://schemas.microsoft.com/office/word/2010/wordprocessingShape" mc:Ignorable="w14 w15 w16se w16cid w16 w16cex w16sdtdh wp14">
   <w:p>
     <w:pPr>
-      <w:pStyle w:val="Rodap"/>
+      <w:pStyle w:val="Footer"/>
       <w:spacing w:line="360" w:lineRule="auto"/>
       <w:ind w:firstLine="0"/>
       <w:jc w:val="center"/>
@@ -4369,7 +6495,7 @@
 <w:ftr xmlns:wpc="http://schemas.microsoft.com/office/word/2010/wordprocessingCanvas" xmlns:cx="http://schemas.microsoft.com/office/drawing/2014/chartex" xmlns:cx1="http://schemas.microsoft.com/office/drawing/2015/9/8/chartex" xmlns:cx2="http://schemas.microsoft.com/office/drawing/2015/10/21/chartex" xmlns:cx3="http://schemas.microsoft.com/office/drawing/2016/5/9/chartex" xmlns:cx4="http://schemas.microsoft.com/office/drawing/2016/5/10/chartex" xmlns:cx5="http://schemas.microsoft.com/office/drawing/2016/5/11/chartex" xmlns:cx6="http://schemas.microsoft.com/office/drawing/2016/5/12/chartex" xmlns:cx7="http://schemas.microsoft.com/office/drawing/2016/5/13/chartex" xmlns:cx8="http://schemas.microsoft.com/office/drawing/2016/5/14/chartex" xmlns:mc="http://schemas.openxmlformats.org/markup-compatibility/2006" xmlns:aink="http://schemas.microsoft.com/office/drawing/2016/ink" xmlns:am3d="http://schemas.microsoft.com/office/drawing/2017/model3d" xmlns:o="urn:schemas-microsoft-com:office:office" xmlns:r="http://schemas.openxmlformats.org/officeDocument/2006/relationships" xmlns:m="http://schemas.openxmlformats.org/officeDocument/2006/math" xmlns:v="urn:schemas-microsoft-com:vml" xmlns:wp14="http://schemas.microsoft.com/office/word/2010/wordprocessingDrawing" xmlns:wp="http://schemas.openxmlformats.org/drawingml/2006/wordprocessingDrawing" xmlns:w10="urn:schemas-microsoft-com:office:word" xmlns:w="http://schemas.openxmlformats.org/wordprocessingml/2006/main" xmlns:w14="http://schemas.microsoft.com/office/word/2010/wordml" xmlns:w15="http://schemas.microsoft.com/office/word/2012/wordml" xmlns:w16cex="http://schemas.microsoft.com/office/word/2018/wordml/cex" xmlns:w16cid="http://schemas.microsoft.com/office/word/2016/wordml/cid" xmlns:w16="http://schemas.microsoft.com/office/word/2018/wordml" xmlns:w16sdtdh="http://schemas.microsoft.com/office/word/2020/wordml/sdtdatahash" xmlns:w16se="http://schemas.microsoft.com/office/word/2015/wordml/symex" xmlns:wpg="http://schemas.microsoft.com/office/word/2010/wordprocessingGroup" xmlns:wpi="http://schemas.microsoft.com/office/word/2010/wordprocessingInk" xmlns:wne="http://schemas.microsoft.com/office/word/2006/wordml" xmlns:wps="http://schemas.microsoft.com/office/word/2010/wordprocessingShape" mc:Ignorable="w14 w15 w16se w16cid w16 w16cex w16sdtdh wp14">
   <w:p>
     <w:pPr>
-      <w:pStyle w:val="Rodap"/>
+      <w:pStyle w:val="Footer"/>
       <w:jc w:val="center"/>
     </w:pPr>
     <w:r>
@@ -4446,7 +6572,7 @@
 <w:hdr xmlns:wpc="http://schemas.microsoft.com/office/word/2010/wordprocessingCanvas" xmlns:cx="http://schemas.microsoft.com/office/drawing/2014/chartex" xmlns:cx1="http://schemas.microsoft.com/office/drawing/2015/9/8/chartex" xmlns:cx2="http://schemas.microsoft.com/office/drawing/2015/10/21/chartex" xmlns:cx3="http://schemas.microsoft.com/office/drawing/2016/5/9/chartex" xmlns:cx4="http://schemas.microsoft.com/office/drawing/2016/5/10/chartex" xmlns:cx5="http://schemas.microsoft.com/office/drawing/2016/5/11/chartex" xmlns:cx6="http://schemas.microsoft.com/office/drawing/2016/5/12/chartex" xmlns:cx7="http://schemas.microsoft.com/office/drawing/2016/5/13/chartex" xmlns:cx8="http://schemas.microsoft.com/office/drawing/2016/5/14/chartex" xmlns:mc="http://schemas.openxmlformats.org/markup-compatibility/2006" xmlns:aink="http://schemas.microsoft.com/office/drawing/2016/ink" xmlns:am3d="http://schemas.microsoft.com/office/drawing/2017/model3d" xmlns:o="urn:schemas-microsoft-com:office:office" xmlns:r="http://schemas.openxmlformats.org/officeDocument/2006/relationships" xmlns:m="http://schemas.openxmlformats.org/officeDocument/2006/math" xmlns:v="urn:schemas-microsoft-com:vml" xmlns:wp14="http://schemas.microsoft.com/office/word/2010/wordprocessingDrawing" xmlns:wp="http://schemas.openxmlformats.org/drawingml/2006/wordprocessingDrawing" xmlns:w10="urn:schemas-microsoft-com:office:word" xmlns:w="http://schemas.openxmlformats.org/wordprocessingml/2006/main" xmlns:w14="http://schemas.microsoft.com/office/word/2010/wordml" xmlns:w15="http://schemas.microsoft.com/office/word/2012/wordml" xmlns:w16cex="http://schemas.microsoft.com/office/word/2018/wordml/cex" xmlns:w16cid="http://schemas.microsoft.com/office/word/2016/wordml/cid" xmlns:w16="http://schemas.microsoft.com/office/word/2018/wordml" xmlns:w16sdtdh="http://schemas.microsoft.com/office/word/2020/wordml/sdtdatahash" xmlns:w16se="http://schemas.microsoft.com/office/word/2015/wordml/symex" xmlns:wpg="http://schemas.microsoft.com/office/word/2010/wordprocessingGroup" xmlns:wpi="http://schemas.microsoft.com/office/word/2010/wordprocessingInk" xmlns:wne="http://schemas.microsoft.com/office/word/2006/wordml" xmlns:wps="http://schemas.microsoft.com/office/word/2010/wordprocessingShape" mc:Ignorable="w14 w15 w16se w16cid w16 w16cex w16sdtdh wp14">
   <w:p>
     <w:pPr>
-      <w:pStyle w:val="Rodap"/>
+      <w:pStyle w:val="Footer"/>
       <w:spacing w:line="360" w:lineRule="auto"/>
       <w:ind w:firstLine="0"/>
       <w:jc w:val="both"/>
@@ -4462,7 +6588,7 @@
 <w:hdr xmlns:wpc="http://schemas.microsoft.com/office/word/2010/wordprocessingCanvas" xmlns:cx="http://schemas.microsoft.com/office/drawing/2014/chartex" xmlns:cx1="http://schemas.microsoft.com/office/drawing/2015/9/8/chartex" xmlns:cx2="http://schemas.microsoft.com/office/drawing/2015/10/21/chartex" xmlns:cx3="http://schemas.microsoft.com/office/drawing/2016/5/9/chartex" xmlns:cx4="http://schemas.microsoft.com/office/drawing/2016/5/10/chartex" xmlns:cx5="http://schemas.microsoft.com/office/drawing/2016/5/11/chartex" xmlns:cx6="http://schemas.microsoft.com/office/drawing/2016/5/12/chartex" xmlns:cx7="http://schemas.microsoft.com/office/drawing/2016/5/13/chartex" xmlns:cx8="http://schemas.microsoft.com/office/drawing/2016/5/14/chartex" xmlns:mc="http://schemas.openxmlformats.org/markup-compatibility/2006" xmlns:aink="http://schemas.microsoft.com/office/drawing/2016/ink" xmlns:am3d="http://schemas.microsoft.com/office/drawing/2017/model3d" xmlns:o="urn:schemas-microsoft-com:office:office" xmlns:r="http://schemas.openxmlformats.org/officeDocument/2006/relationships" xmlns:m="http://schemas.openxmlformats.org/officeDocument/2006/math" xmlns:v="urn:schemas-microsoft-com:vml" xmlns:wp14="http://schemas.microsoft.com/office/word/2010/wordprocessingDrawing" xmlns:wp="http://schemas.openxmlformats.org/drawingml/2006/wordprocessingDrawing" xmlns:w10="urn:schemas-microsoft-com:office:word" xmlns:w="http://schemas.openxmlformats.org/wordprocessingml/2006/main" xmlns:w14="http://schemas.microsoft.com/office/word/2010/wordml" xmlns:w15="http://schemas.microsoft.com/office/word/2012/wordml" xmlns:w16cex="http://schemas.microsoft.com/office/word/2018/wordml/cex" xmlns:w16cid="http://schemas.microsoft.com/office/word/2016/wordml/cid" xmlns:w16="http://schemas.microsoft.com/office/word/2018/wordml" xmlns:w16sdtdh="http://schemas.microsoft.com/office/word/2020/wordml/sdtdatahash" xmlns:w16se="http://schemas.microsoft.com/office/word/2015/wordml/symex" xmlns:wpg="http://schemas.microsoft.com/office/word/2010/wordprocessingGroup" xmlns:wpi="http://schemas.microsoft.com/office/word/2010/wordprocessingInk" xmlns:wne="http://schemas.microsoft.com/office/word/2006/wordml" xmlns:wps="http://schemas.microsoft.com/office/word/2010/wordprocessingShape" mc:Ignorable="w14 w15 w16se w16cid w16 w16cex w16sdtdh wp14">
   <w:p>
     <w:pPr>
-      <w:pStyle w:val="Rodap"/>
+      <w:pStyle w:val="Footer"/>
       <w:spacing w:line="360" w:lineRule="auto"/>
       <w:ind w:firstLine="0"/>
       <w:jc w:val="both"/>
@@ -4709,7 +6835,7 @@
     <w:lvl w:ilvl="0">
       <w:start w:val="1"/>
       <w:numFmt w:val="decimal"/>
-      <w:pStyle w:val="Ttulo1"/>
+      <w:pStyle w:val="Heading1"/>
       <w:lvlText w:val="%1."/>
       <w:lvlJc w:val="left"/>
       <w:pPr>
@@ -4722,7 +6848,7 @@
     <w:lvl w:ilvl="1">
       <w:start w:val="1"/>
       <w:numFmt w:val="decimal"/>
-      <w:pStyle w:val="Ttulo2"/>
+      <w:pStyle w:val="Heading2"/>
       <w:isLgl/>
       <w:lvlText w:val="%1.%2."/>
       <w:lvlJc w:val="left"/>
@@ -4736,7 +6862,7 @@
     <w:lvl w:ilvl="2">
       <w:start w:val="1"/>
       <w:numFmt w:val="decimal"/>
-      <w:pStyle w:val="Ttulo3"/>
+      <w:pStyle w:val="Heading3"/>
       <w:isLgl/>
       <w:lvlText w:val="%1.%2.%3."/>
       <w:lvlJc w:val="left"/>
@@ -5248,11 +7374,11 @@
       <w:sz w:val="24"/>
     </w:rPr>
   </w:style>
-  <w:style w:type="paragraph" w:styleId="Ttulo1">
+  <w:style w:type="paragraph" w:styleId="Heading1">
     <w:name w:val="heading 1"/>
     <w:basedOn w:val="Normal"/>
     <w:next w:val="Normal"/>
-    <w:link w:val="Ttulo1Carter"/>
+    <w:link w:val="Heading1Char"/>
     <w:autoRedefine/>
     <w:uiPriority w:val="9"/>
     <w:qFormat/>
@@ -5280,11 +7406,11 @@
       <w:szCs w:val="24"/>
     </w:rPr>
   </w:style>
-  <w:style w:type="paragraph" w:styleId="Ttulo2">
+  <w:style w:type="paragraph" w:styleId="Heading2">
     <w:name w:val="heading 2"/>
-    <w:basedOn w:val="PargrafodaLista"/>
+    <w:basedOn w:val="ListParagraph"/>
     <w:next w:val="Normal"/>
-    <w:link w:val="Ttulo2Carter"/>
+    <w:link w:val="Heading2Char"/>
     <w:autoRedefine/>
     <w:uiPriority w:val="9"/>
     <w:unhideWhenUsed/>
@@ -5315,11 +7441,11 @@
       <w:szCs w:val="24"/>
     </w:rPr>
   </w:style>
-  <w:style w:type="paragraph" w:styleId="Ttulo3">
+  <w:style w:type="paragraph" w:styleId="Heading3">
     <w:name w:val="heading 3"/>
-    <w:basedOn w:val="PargrafodaLista"/>
+    <w:basedOn w:val="ListParagraph"/>
     <w:next w:val="Normal"/>
-    <w:link w:val="Ttulo3Carter"/>
+    <w:link w:val="Heading3Char"/>
     <w:autoRedefine/>
     <w:uiPriority w:val="9"/>
     <w:unhideWhenUsed/>
@@ -5348,12 +7474,13 @@
       <w:i/>
     </w:rPr>
   </w:style>
-  <w:style w:type="character" w:default="1" w:styleId="Tipodeletrapredefinidodopargrafo">
+  <w:style w:type="character" w:default="1" w:styleId="DefaultParagraphFont">
     <w:name w:val="Default Paragraph Font"/>
     <w:uiPriority w:val="1"/>
+    <w:semiHidden/>
     <w:unhideWhenUsed/>
   </w:style>
-  <w:style w:type="table" w:default="1" w:styleId="Tabelanormal">
+  <w:style w:type="table" w:default="1" w:styleId="TableNormal">
     <w:name w:val="Normal Table"/>
     <w:uiPriority w:val="99"/>
     <w:semiHidden/>
@@ -5368,16 +7495,16 @@
       </w:tblCellMar>
     </w:tblPr>
   </w:style>
-  <w:style w:type="numbering" w:default="1" w:styleId="Semlista">
+  <w:style w:type="numbering" w:default="1" w:styleId="NoList">
     <w:name w:val="No List"/>
     <w:uiPriority w:val="99"/>
     <w:semiHidden/>
     <w:unhideWhenUsed/>
   </w:style>
-  <w:style w:type="paragraph" w:styleId="Textodebalo">
+  <w:style w:type="paragraph" w:styleId="BalloonText">
     <w:name w:val="Balloon Text"/>
     <w:basedOn w:val="Normal"/>
-    <w:link w:val="TextodebaloCarter"/>
+    <w:link w:val="BalloonTextChar"/>
     <w:uiPriority w:val="99"/>
     <w:semiHidden/>
     <w:unhideWhenUsed/>
@@ -5391,10 +7518,10 @@
       <w:szCs w:val="16"/>
     </w:rPr>
   </w:style>
-  <w:style w:type="character" w:customStyle="1" w:styleId="TextodebaloCarter">
-    <w:name w:val="Texto de balão Caráter"/>
-    <w:basedOn w:val="Tipodeletrapredefinidodopargrafo"/>
-    <w:link w:val="Textodebalo"/>
+  <w:style w:type="character" w:customStyle="1" w:styleId="BalloonTextChar">
+    <w:name w:val="Balloon Text Char"/>
+    <w:basedOn w:val="DefaultParagraphFont"/>
+    <w:link w:val="BalloonText"/>
     <w:uiPriority w:val="99"/>
     <w:semiHidden/>
     <w:rsid w:val="006F47FD"/>
@@ -5404,10 +7531,10 @@
       <w:szCs w:val="16"/>
     </w:rPr>
   </w:style>
-  <w:style w:type="paragraph" w:styleId="Corpodetexto3">
+  <w:style w:type="paragraph" w:styleId="BodyText3">
     <w:name w:val="Body Text 3"/>
     <w:basedOn w:val="Normal"/>
-    <w:link w:val="Corpodetexto3Carter"/>
+    <w:link w:val="BodyText3Char"/>
     <w:rsid w:val="006F47FD"/>
     <w:pPr>
       <w:jc w:val="both"/>
@@ -5417,20 +7544,20 @@
       <w:szCs w:val="20"/>
     </w:rPr>
   </w:style>
-  <w:style w:type="character" w:customStyle="1" w:styleId="Corpodetexto3Carter">
-    <w:name w:val="Corpo de texto 3 Caráter"/>
-    <w:basedOn w:val="Tipodeletrapredefinidodopargrafo"/>
-    <w:link w:val="Corpodetexto3"/>
+  <w:style w:type="character" w:customStyle="1" w:styleId="BodyText3Char">
+    <w:name w:val="Body Text 3 Char"/>
+    <w:basedOn w:val="DefaultParagraphFont"/>
+    <w:link w:val="BodyText3"/>
     <w:rsid w:val="006F47FD"/>
     <w:rPr>
       <w:rFonts w:ascii="Helvetica" w:eastAsia="Times New Roman" w:hAnsi="Helvetica" w:cs="Times New Roman"/>
       <w:szCs w:val="20"/>
     </w:rPr>
   </w:style>
-  <w:style w:type="paragraph" w:styleId="Cabealho">
+  <w:style w:type="paragraph" w:styleId="Header">
     <w:name w:val="header"/>
     <w:basedOn w:val="Normal"/>
-    <w:link w:val="CabealhoCarter"/>
+    <w:link w:val="HeaderChar"/>
     <w:uiPriority w:val="99"/>
     <w:unhideWhenUsed/>
     <w:rsid w:val="006F47FD"/>
@@ -5442,10 +7569,10 @@
       <w:spacing w:line="240" w:lineRule="auto"/>
     </w:pPr>
   </w:style>
-  <w:style w:type="character" w:customStyle="1" w:styleId="CabealhoCarter">
-    <w:name w:val="Cabeçalho Caráter"/>
-    <w:basedOn w:val="Tipodeletrapredefinidodopargrafo"/>
-    <w:link w:val="Cabealho"/>
+  <w:style w:type="character" w:customStyle="1" w:styleId="HeaderChar">
+    <w:name w:val="Header Char"/>
+    <w:basedOn w:val="DefaultParagraphFont"/>
+    <w:link w:val="Header"/>
     <w:uiPriority w:val="99"/>
     <w:rsid w:val="006F47FD"/>
     <w:rPr>
@@ -5453,10 +7580,10 @@
       <w:sz w:val="24"/>
     </w:rPr>
   </w:style>
-  <w:style w:type="paragraph" w:styleId="Rodap">
+  <w:style w:type="paragraph" w:styleId="Footer">
     <w:name w:val="footer"/>
     <w:basedOn w:val="Normal"/>
-    <w:link w:val="RodapCarter"/>
+    <w:link w:val="FooterChar"/>
     <w:uiPriority w:val="99"/>
     <w:unhideWhenUsed/>
     <w:rsid w:val="006F47FD"/>
@@ -5468,10 +7595,10 @@
       <w:spacing w:line="240" w:lineRule="auto"/>
     </w:pPr>
   </w:style>
-  <w:style w:type="character" w:customStyle="1" w:styleId="RodapCarter">
-    <w:name w:val="Rodapé Caráter"/>
-    <w:basedOn w:val="Tipodeletrapredefinidodopargrafo"/>
-    <w:link w:val="Rodap"/>
+  <w:style w:type="character" w:customStyle="1" w:styleId="FooterChar">
+    <w:name w:val="Footer Char"/>
+    <w:basedOn w:val="DefaultParagraphFont"/>
+    <w:link w:val="Footer"/>
     <w:uiPriority w:val="99"/>
     <w:rsid w:val="006F47FD"/>
     <w:rPr>
@@ -5479,10 +7606,10 @@
       <w:sz w:val="24"/>
     </w:rPr>
   </w:style>
-  <w:style w:type="character" w:customStyle="1" w:styleId="Ttulo1Carter">
-    <w:name w:val="Título 1 Caráter"/>
-    <w:basedOn w:val="Tipodeletrapredefinidodopargrafo"/>
-    <w:link w:val="Ttulo1"/>
+  <w:style w:type="character" w:customStyle="1" w:styleId="Heading1Char">
+    <w:name w:val="Heading 1 Char"/>
+    <w:basedOn w:val="DefaultParagraphFont"/>
+    <w:link w:val="Heading1"/>
     <w:uiPriority w:val="9"/>
     <w:rsid w:val="00EA77AE"/>
     <w:rPr>
@@ -5494,10 +7621,10 @@
       <w:szCs w:val="24"/>
     </w:rPr>
   </w:style>
-  <w:style w:type="character" w:customStyle="1" w:styleId="Ttulo2Carter">
-    <w:name w:val="Título 2 Caráter"/>
-    <w:basedOn w:val="Tipodeletrapredefinidodopargrafo"/>
-    <w:link w:val="Ttulo2"/>
+  <w:style w:type="character" w:customStyle="1" w:styleId="Heading2Char">
+    <w:name w:val="Heading 2 Char"/>
+    <w:basedOn w:val="DefaultParagraphFont"/>
+    <w:link w:val="Heading2"/>
     <w:uiPriority w:val="9"/>
     <w:rsid w:val="00E70217"/>
     <w:rPr>
@@ -5508,9 +7635,9 @@
       <w:szCs w:val="24"/>
     </w:rPr>
   </w:style>
-  <w:style w:type="paragraph" w:styleId="Cabealhodondice">
+  <w:style w:type="paragraph" w:styleId="TOCHeading">
     <w:name w:val="TOC Heading"/>
-    <w:basedOn w:val="Ttulo1"/>
+    <w:basedOn w:val="Heading1"/>
     <w:next w:val="Normal"/>
     <w:uiPriority w:val="39"/>
     <w:unhideWhenUsed/>
@@ -5525,7 +7652,7 @@
       <w:color w:val="365F91" w:themeColor="accent1" w:themeShade="BF"/>
     </w:rPr>
   </w:style>
-  <w:style w:type="paragraph" w:styleId="ndice1">
+  <w:style w:type="paragraph" w:styleId="TOC1">
     <w:name w:val="toc 1"/>
     <w:basedOn w:val="Normal"/>
     <w:next w:val="Normal"/>
@@ -5549,7 +7676,7 @@
       <w:szCs w:val="24"/>
     </w:rPr>
   </w:style>
-  <w:style w:type="paragraph" w:styleId="ndice2">
+  <w:style w:type="paragraph" w:styleId="TOC2">
     <w:name w:val="toc 2"/>
     <w:basedOn w:val="Normal"/>
     <w:next w:val="Normal"/>
@@ -5571,9 +7698,9 @@
       <w:color w:val="000000" w:themeColor="text1"/>
     </w:rPr>
   </w:style>
-  <w:style w:type="character" w:styleId="Hiperligao">
+  <w:style w:type="character" w:styleId="Hyperlink">
     <w:name w:val="Hyperlink"/>
-    <w:basedOn w:val="Tipodeletrapredefinidodopargrafo"/>
+    <w:basedOn w:val="DefaultParagraphFont"/>
     <w:uiPriority w:val="99"/>
     <w:unhideWhenUsed/>
     <w:rsid w:val="00F84119"/>
@@ -5582,7 +7709,7 @@
       <w:u w:val="single"/>
     </w:rPr>
   </w:style>
-  <w:style w:type="paragraph" w:styleId="PargrafodaLista">
+  <w:style w:type="paragraph" w:styleId="ListParagraph">
     <w:name w:val="List Paragraph"/>
     <w:basedOn w:val="Normal"/>
     <w:uiPriority w:val="34"/>
@@ -5593,17 +7720,17 @@
       <w:contextualSpacing/>
     </w:pPr>
   </w:style>
-  <w:style w:type="paragraph" w:styleId="SemEspaamento">
+  <w:style w:type="paragraph" w:styleId="NoSpacing">
     <w:name w:val="No Spacing"/>
-    <w:basedOn w:val="Ttulo1"/>
+    <w:basedOn w:val="Heading1"/>
     <w:uiPriority w:val="1"/>
     <w:qFormat/>
     <w:rsid w:val="00B713E6"/>
   </w:style>
-  <w:style w:type="character" w:customStyle="1" w:styleId="Ttulo3Carter">
-    <w:name w:val="Título 3 Caráter"/>
-    <w:basedOn w:val="Tipodeletrapredefinidodopargrafo"/>
-    <w:link w:val="Ttulo3"/>
+  <w:style w:type="character" w:customStyle="1" w:styleId="Heading3Char">
+    <w:name w:val="Heading 3 Char"/>
+    <w:basedOn w:val="DefaultParagraphFont"/>
+    <w:link w:val="Heading3"/>
     <w:uiPriority w:val="9"/>
     <w:rsid w:val="00E70217"/>
     <w:rPr>
@@ -5613,7 +7740,7 @@
       <w:sz w:val="24"/>
     </w:rPr>
   </w:style>
-  <w:style w:type="paragraph" w:styleId="ndice3">
+  <w:style w:type="paragraph" w:styleId="TOC3">
     <w:name w:val="toc 3"/>
     <w:basedOn w:val="Normal"/>
     <w:next w:val="Normal"/>
@@ -5635,7 +7762,7 @@
       <w:szCs w:val="20"/>
     </w:rPr>
   </w:style>
-  <w:style w:type="paragraph" w:styleId="ndice4">
+  <w:style w:type="paragraph" w:styleId="TOC4">
     <w:name w:val="toc 4"/>
     <w:basedOn w:val="Normal"/>
     <w:next w:val="Normal"/>
@@ -5653,7 +7780,7 @@
       <w:szCs w:val="20"/>
     </w:rPr>
   </w:style>
-  <w:style w:type="paragraph" w:styleId="ndice5">
+  <w:style w:type="paragraph" w:styleId="TOC5">
     <w:name w:val="toc 5"/>
     <w:basedOn w:val="Normal"/>
     <w:next w:val="Normal"/>
@@ -5671,7 +7798,7 @@
       <w:szCs w:val="20"/>
     </w:rPr>
   </w:style>
-  <w:style w:type="paragraph" w:styleId="ndice6">
+  <w:style w:type="paragraph" w:styleId="TOC6">
     <w:name w:val="toc 6"/>
     <w:basedOn w:val="Normal"/>
     <w:next w:val="Normal"/>
@@ -5689,7 +7816,7 @@
       <w:szCs w:val="20"/>
     </w:rPr>
   </w:style>
-  <w:style w:type="paragraph" w:styleId="ndice7">
+  <w:style w:type="paragraph" w:styleId="TOC7">
     <w:name w:val="toc 7"/>
     <w:basedOn w:val="Normal"/>
     <w:next w:val="Normal"/>
@@ -5707,7 +7834,7 @@
       <w:szCs w:val="20"/>
     </w:rPr>
   </w:style>
-  <w:style w:type="paragraph" w:styleId="ndice8">
+  <w:style w:type="paragraph" w:styleId="TOC8">
     <w:name w:val="toc 8"/>
     <w:basedOn w:val="Normal"/>
     <w:next w:val="Normal"/>
@@ -5725,7 +7852,7 @@
       <w:szCs w:val="20"/>
     </w:rPr>
   </w:style>
-  <w:style w:type="paragraph" w:styleId="ndice9">
+  <w:style w:type="paragraph" w:styleId="TOC9">
     <w:name w:val="toc 9"/>
     <w:basedOn w:val="Normal"/>
     <w:next w:val="Normal"/>
@@ -5743,9 +7870,9 @@
       <w:szCs w:val="20"/>
     </w:rPr>
   </w:style>
-  <w:style w:type="table" w:styleId="TabelacomGrelha">
+  <w:style w:type="table" w:styleId="TableGrid">
     <w:name w:val="Table Grid"/>
-    <w:basedOn w:val="Tabelanormal"/>
+    <w:basedOn w:val="TableNormal"/>
     <w:uiPriority w:val="59"/>
     <w:rsid w:val="00DE4181"/>
     <w:pPr>
@@ -5762,7 +7889,7 @@
       </w:tblBorders>
     </w:tblPr>
   </w:style>
-  <w:style w:type="paragraph" w:styleId="Legenda">
+  <w:style w:type="paragraph" w:styleId="Caption">
     <w:name w:val="caption"/>
     <w:basedOn w:val="Normal"/>
     <w:next w:val="Normal"/>
@@ -5787,7 +7914,7 @@
       <w:szCs w:val="18"/>
     </w:rPr>
   </w:style>
-  <w:style w:type="paragraph" w:styleId="ndicedeilustraes">
+  <w:style w:type="paragraph" w:styleId="TableofFigures">
     <w:name w:val="table of figures"/>
     <w:basedOn w:val="Normal"/>
     <w:next w:val="Normal"/>
@@ -5831,9 +7958,9 @@
       <w:szCs w:val="24"/>
     </w:rPr>
   </w:style>
-  <w:style w:type="character" w:styleId="Refdecomentrio">
+  <w:style w:type="character" w:styleId="CommentReference">
     <w:name w:val="annotation reference"/>
-    <w:basedOn w:val="Tipodeletrapredefinidodopargrafo"/>
+    <w:basedOn w:val="DefaultParagraphFont"/>
     <w:uiPriority w:val="99"/>
     <w:semiHidden/>
     <w:unhideWhenUsed/>
@@ -5843,10 +7970,10 @@
       <w:szCs w:val="16"/>
     </w:rPr>
   </w:style>
-  <w:style w:type="paragraph" w:styleId="Textodecomentrio">
+  <w:style w:type="paragraph" w:styleId="CommentText">
     <w:name w:val="annotation text"/>
     <w:basedOn w:val="Normal"/>
-    <w:link w:val="TextodecomentrioCarter"/>
+    <w:link w:val="CommentTextChar"/>
     <w:uiPriority w:val="99"/>
     <w:semiHidden/>
     <w:unhideWhenUsed/>
@@ -5859,10 +7986,10 @@
       <w:szCs w:val="20"/>
     </w:rPr>
   </w:style>
-  <w:style w:type="character" w:customStyle="1" w:styleId="TextodecomentrioCarter">
-    <w:name w:val="Texto de comentário Caráter"/>
-    <w:basedOn w:val="Tipodeletrapredefinidodopargrafo"/>
-    <w:link w:val="Textodecomentrio"/>
+  <w:style w:type="character" w:customStyle="1" w:styleId="CommentTextChar">
+    <w:name w:val="Comment Text Char"/>
+    <w:basedOn w:val="DefaultParagraphFont"/>
+    <w:link w:val="CommentText"/>
     <w:uiPriority w:val="99"/>
     <w:semiHidden/>
     <w:rsid w:val="007B745A"/>
@@ -5872,11 +7999,11 @@
       <w:szCs w:val="20"/>
     </w:rPr>
   </w:style>
-  <w:style w:type="paragraph" w:styleId="Assuntodecomentrio">
+  <w:style w:type="paragraph" w:styleId="CommentSubject">
     <w:name w:val="annotation subject"/>
-    <w:basedOn w:val="Textodecomentrio"/>
-    <w:next w:val="Textodecomentrio"/>
-    <w:link w:val="AssuntodecomentrioCarter"/>
+    <w:basedOn w:val="CommentText"/>
+    <w:next w:val="CommentText"/>
+    <w:link w:val="CommentSubjectChar"/>
     <w:uiPriority w:val="99"/>
     <w:semiHidden/>
     <w:unhideWhenUsed/>
@@ -5886,10 +8013,10 @@
       <w:bCs/>
     </w:rPr>
   </w:style>
-  <w:style w:type="character" w:customStyle="1" w:styleId="AssuntodecomentrioCarter">
-    <w:name w:val="Assunto de comentário Caráter"/>
-    <w:basedOn w:val="TextodecomentrioCarter"/>
-    <w:link w:val="Assuntodecomentrio"/>
+  <w:style w:type="character" w:customStyle="1" w:styleId="CommentSubjectChar">
+    <w:name w:val="Comment Subject Char"/>
+    <w:basedOn w:val="CommentTextChar"/>
+    <w:link w:val="CommentSubject"/>
     <w:uiPriority w:val="99"/>
     <w:semiHidden/>
     <w:rsid w:val="007B745A"/>
@@ -5901,9 +8028,9 @@
       <w:szCs w:val="20"/>
     </w:rPr>
   </w:style>
-  <w:style w:type="character" w:styleId="Forte">
+  <w:style w:type="character" w:styleId="Strong">
     <w:name w:val="Strong"/>
-    <w:basedOn w:val="Tipodeletrapredefinidodopargrafo"/>
+    <w:basedOn w:val="DefaultParagraphFont"/>
     <w:uiPriority w:val="22"/>
     <w:qFormat/>
     <w:rsid w:val="00C27E26"/>
@@ -5912,7 +8039,7 @@
       <w:bCs/>
     </w:rPr>
   </w:style>
-  <w:style w:type="paragraph" w:styleId="Bibliografia">
+  <w:style w:type="paragraph" w:styleId="Bibliography">
     <w:name w:val="Bibliography"/>
     <w:basedOn w:val="Normal"/>
     <w:next w:val="Normal"/>
@@ -5920,9 +8047,9 @@
     <w:unhideWhenUsed/>
     <w:rsid w:val="009C2EF2"/>
   </w:style>
-  <w:style w:type="table" w:styleId="TabeladeGrelha3">
+  <w:style w:type="table" w:styleId="GridTable3">
     <w:name w:val="Grid Table 3"/>
-    <w:basedOn w:val="Tabelanormal"/>
+    <w:basedOn w:val="TableNormal"/>
     <w:uiPriority w:val="48"/>
     <w:rsid w:val="00DB29C4"/>
     <w:pPr>
@@ -6056,9 +8183,9 @@
       </w:tcPr>
     </w:tblStylePr>
   </w:style>
-  <w:style w:type="table" w:styleId="TabeladeGrelha7Colorida">
+  <w:style w:type="table" w:styleId="GridTable7Colourful">
     <w:name w:val="Grid Table 7 Colorful"/>
-    <w:basedOn w:val="Tabelanormal"/>
+    <w:basedOn w:val="TableNormal"/>
     <w:uiPriority w:val="52"/>
     <w:rsid w:val="00DB29C4"/>
     <w:pPr>
@@ -6195,9 +8322,9 @@
       </w:tcPr>
     </w:tblStylePr>
   </w:style>
-  <w:style w:type="table" w:styleId="TabeladeGrelha6Colorida">
+  <w:style w:type="table" w:styleId="GridTable6Colourful">
     <w:name w:val="Grid Table 6 Colorful"/>
-    <w:basedOn w:val="Tabelanormal"/>
+    <w:basedOn w:val="TableNormal"/>
     <w:uiPriority w:val="51"/>
     <w:rsid w:val="00A4641C"/>
     <w:pPr>
@@ -6266,6 +8393,16 @@
         <w:shd w:val="clear" w:color="auto" w:fill="CCCCCC" w:themeFill="text1" w:themeFillTint="33"/>
       </w:tcPr>
     </w:tblStylePr>
+  </w:style>
+  <w:style w:type="character" w:styleId="PlaceholderText">
+    <w:name w:val="Placeholder Text"/>
+    <w:basedOn w:val="DefaultParagraphFont"/>
+    <w:uiPriority w:val="99"/>
+    <w:semiHidden/>
+    <w:rsid w:val="00CC1DBE"/>
+    <w:rPr>
+      <w:color w:val="808080"/>
+    </w:rPr>
   </w:style>
 </w:styles>
 </file>

</xml_diff>

<commit_message>
LAPR5-175  #ai #implementation best first
</commit_message>
<xml_diff>
--- a/doc/Sprint C/ai/G51_3DI_AI_Report.docx
+++ b/doc/Sprint C/ai/G51_3DI_AI_Report.docx
@@ -303,7 +303,7 @@
           <w:szCs w:val="24"/>
         </w:rPr>
         <w:pict w14:anchorId="125FDBBA">
-          <v:rect id="_x0000_i1026" alt="" style="width:315.9pt;height:.05pt;mso-width-percent:0;mso-height-percent:0;mso-width-percent:0;mso-height-percent:0" o:hrpct="700" o:hralign="center" o:hrstd="t" o:hr="t" fillcolor="#a0a0a0" stroked="f"/>
+          <v:rect id="_x0000_i1025" alt="" style="width:315.9pt;height:.05pt;mso-width-percent:0;mso-height-percent:0;mso-width-percent:0;mso-height-percent:0" o:hrpct="700" o:hralign="center" o:hrstd="t" o:hr="t" fillcolor="#a0a0a0" stroked="f"/>
         </w:pict>
       </w:r>
     </w:p>
@@ -490,7 +490,7 @@
           <w:sz w:val="22"/>
         </w:rPr>
         <w:pict w14:anchorId="23CF8563">
-          <v:rect id="_x0000_i1025" alt="" style="width:315.9pt;height:.05pt;mso-width-percent:0;mso-height-percent:0;mso-width-percent:0;mso-height-percent:0" o:hrpct="700" o:hralign="center" o:hrstd="t" o:hr="t" fillcolor="#a0a0a0" stroked="f"/>
+          <v:rect id="_x0000_i1026" alt="" style="width:315.9pt;height:.05pt;mso-width-percent:0;mso-height-percent:0;mso-width-percent:0;mso-height-percent:0" o:hrpct="700" o:hralign="center" o:hrstd="t" o:hr="t" fillcolor="#a0a0a0" stroked="f"/>
         </w:pict>
       </w:r>
     </w:p>
@@ -552,7 +552,7 @@
     </w:p>
     <w:p>
       <w:pPr>
-        <w:pStyle w:val="TOC1"/>
+        <w:pStyle w:val="ndice1"/>
         <w:rPr>
           <w:rFonts w:asciiTheme="minorHAnsi" w:eastAsiaTheme="minorEastAsia" w:hAnsiTheme="minorHAnsi" w:cstheme="minorBidi"/>
           <w:bCs w:val="0"/>
@@ -649,7 +649,7 @@
     </w:p>
     <w:p>
       <w:pPr>
-        <w:pStyle w:val="TOC1"/>
+        <w:pStyle w:val="ndice1"/>
         <w:rPr>
           <w:rFonts w:asciiTheme="minorHAnsi" w:eastAsiaTheme="minorEastAsia" w:hAnsiTheme="minorHAnsi" w:cstheme="minorBidi"/>
           <w:bCs w:val="0"/>
@@ -728,7 +728,7 @@
     </w:p>
     <w:p>
       <w:pPr>
-        <w:pStyle w:val="TOC2"/>
+        <w:pStyle w:val="ndice2"/>
         <w:rPr>
           <w:rFonts w:asciiTheme="minorHAnsi" w:eastAsiaTheme="minorEastAsia" w:hAnsiTheme="minorHAnsi" w:cstheme="minorBidi"/>
           <w:bCs w:val="0"/>
@@ -803,7 +803,7 @@
     </w:p>
     <w:p>
       <w:pPr>
-        <w:pStyle w:val="TOC1"/>
+        <w:pStyle w:val="ndice1"/>
         <w:rPr>
           <w:rFonts w:asciiTheme="minorHAnsi" w:eastAsiaTheme="minorEastAsia" w:hAnsiTheme="minorHAnsi" w:cstheme="minorBidi"/>
           <w:bCs w:val="0"/>
@@ -882,7 +882,7 @@
     </w:p>
     <w:p>
       <w:pPr>
-        <w:pStyle w:val="TOC2"/>
+        <w:pStyle w:val="ndice2"/>
         <w:rPr>
           <w:rFonts w:asciiTheme="minorHAnsi" w:eastAsiaTheme="minorEastAsia" w:hAnsiTheme="minorHAnsi" w:cstheme="minorBidi"/>
           <w:bCs w:val="0"/>
@@ -957,7 +957,7 @@
     </w:p>
     <w:p>
       <w:pPr>
-        <w:pStyle w:val="TOC1"/>
+        <w:pStyle w:val="ndice1"/>
         <w:rPr>
           <w:rFonts w:asciiTheme="minorHAnsi" w:eastAsiaTheme="minorEastAsia" w:hAnsiTheme="minorHAnsi" w:cstheme="minorBidi"/>
           <w:bCs w:val="0"/>
@@ -1036,7 +1036,7 @@
     </w:p>
     <w:p>
       <w:pPr>
-        <w:pStyle w:val="TOC2"/>
+        <w:pStyle w:val="ndice2"/>
         <w:rPr>
           <w:rFonts w:asciiTheme="minorHAnsi" w:eastAsiaTheme="minorEastAsia" w:hAnsiTheme="minorHAnsi" w:cstheme="minorBidi"/>
           <w:bCs w:val="0"/>
@@ -1111,7 +1111,7 @@
     </w:p>
     <w:p>
       <w:pPr>
-        <w:pStyle w:val="TOC1"/>
+        <w:pStyle w:val="ndice1"/>
         <w:rPr>
           <w:rFonts w:asciiTheme="minorHAnsi" w:eastAsiaTheme="minorEastAsia" w:hAnsiTheme="minorHAnsi" w:cstheme="minorBidi"/>
           <w:bCs w:val="0"/>
@@ -1190,7 +1190,7 @@
     </w:p>
     <w:p>
       <w:pPr>
-        <w:pStyle w:val="TOC2"/>
+        <w:pStyle w:val="ndice2"/>
         <w:rPr>
           <w:rFonts w:asciiTheme="minorHAnsi" w:eastAsiaTheme="minorEastAsia" w:hAnsiTheme="minorHAnsi" w:cstheme="minorBidi"/>
           <w:bCs w:val="0"/>
@@ -1265,7 +1265,7 @@
     </w:p>
     <w:p>
       <w:pPr>
-        <w:pStyle w:val="TOC1"/>
+        <w:pStyle w:val="ndice1"/>
         <w:rPr>
           <w:rFonts w:asciiTheme="minorHAnsi" w:eastAsiaTheme="minorEastAsia" w:hAnsiTheme="minorHAnsi" w:cstheme="minorBidi"/>
           <w:bCs w:val="0"/>
@@ -1344,7 +1344,7 @@
     </w:p>
     <w:p>
       <w:pPr>
-        <w:pStyle w:val="TOC2"/>
+        <w:pStyle w:val="ndice2"/>
         <w:rPr>
           <w:rFonts w:asciiTheme="minorHAnsi" w:eastAsiaTheme="minorEastAsia" w:hAnsiTheme="minorHAnsi" w:cstheme="minorBidi"/>
           <w:bCs w:val="0"/>
@@ -1419,7 +1419,7 @@
     </w:p>
     <w:p>
       <w:pPr>
-        <w:pStyle w:val="TOC1"/>
+        <w:pStyle w:val="ndice1"/>
         <w:rPr>
           <w:rFonts w:asciiTheme="minorHAnsi" w:eastAsiaTheme="minorEastAsia" w:hAnsiTheme="minorHAnsi" w:cstheme="minorBidi"/>
           <w:bCs w:val="0"/>
@@ -1498,7 +1498,7 @@
     </w:p>
     <w:p>
       <w:pPr>
-        <w:pStyle w:val="TOC1"/>
+        <w:pStyle w:val="ndice1"/>
         <w:rPr>
           <w:rFonts w:asciiTheme="minorHAnsi" w:eastAsiaTheme="minorEastAsia" w:hAnsiTheme="minorHAnsi" w:cstheme="minorBidi"/>
           <w:bCs w:val="0"/>
@@ -1577,7 +1577,7 @@
     </w:p>
     <w:p>
       <w:pPr>
-        <w:pStyle w:val="TOC2"/>
+        <w:pStyle w:val="ndice2"/>
         <w:rPr>
           <w:rFonts w:asciiTheme="minorHAnsi" w:eastAsiaTheme="minorEastAsia" w:hAnsiTheme="minorHAnsi" w:cstheme="minorBidi"/>
           <w:bCs w:val="0"/>
@@ -1652,7 +1652,7 @@
     </w:p>
     <w:p>
       <w:pPr>
-        <w:pStyle w:val="TOC1"/>
+        <w:pStyle w:val="ndice1"/>
         <w:rPr>
           <w:rFonts w:asciiTheme="minorHAnsi" w:eastAsiaTheme="minorEastAsia" w:hAnsiTheme="minorHAnsi" w:cstheme="minorBidi"/>
           <w:bCs w:val="0"/>
@@ -1731,7 +1731,7 @@
     </w:p>
     <w:p>
       <w:pPr>
-        <w:pStyle w:val="TOC2"/>
+        <w:pStyle w:val="ndice2"/>
         <w:rPr>
           <w:rFonts w:asciiTheme="minorHAnsi" w:eastAsiaTheme="minorEastAsia" w:hAnsiTheme="minorHAnsi" w:cstheme="minorBidi"/>
           <w:bCs w:val="0"/>
@@ -1806,7 +1806,7 @@
     </w:p>
     <w:p>
       <w:pPr>
-        <w:pStyle w:val="TOC2"/>
+        <w:pStyle w:val="ndice2"/>
         <w:rPr>
           <w:rFonts w:asciiTheme="minorHAnsi" w:eastAsiaTheme="minorEastAsia" w:hAnsiTheme="minorHAnsi" w:cstheme="minorBidi"/>
           <w:bCs w:val="0"/>
@@ -1881,7 +1881,7 @@
     </w:p>
     <w:p>
       <w:pPr>
-        <w:pStyle w:val="TOC2"/>
+        <w:pStyle w:val="ndice2"/>
         <w:rPr>
           <w:rFonts w:asciiTheme="minorHAnsi" w:eastAsiaTheme="minorEastAsia" w:hAnsiTheme="minorHAnsi" w:cstheme="minorBidi"/>
           <w:bCs w:val="0"/>
@@ -1956,7 +1956,7 @@
     </w:p>
     <w:p>
       <w:pPr>
-        <w:pStyle w:val="TOC1"/>
+        <w:pStyle w:val="ndice1"/>
         <w:tabs>
           <w:tab w:val="left" w:pos="709"/>
         </w:tabs>
@@ -2038,7 +2038,7 @@
     </w:p>
     <w:p>
       <w:pPr>
-        <w:pStyle w:val="TOC1"/>
+        <w:pStyle w:val="ndice1"/>
         <w:tabs>
           <w:tab w:val="left" w:pos="709"/>
         </w:tabs>
@@ -2176,7 +2176,7 @@
     </w:p>
     <w:p>
       <w:pPr>
-        <w:pStyle w:val="Heading1"/>
+        <w:pStyle w:val="Ttulo1"/>
       </w:pPr>
       <w:bookmarkStart w:id="1" w:name="_Toc93798233"/>
       <w:r>
@@ -2188,40 +2188,482 @@
       <w:pPr>
         <w:shd w:val="clear" w:color="auto" w:fill="FFFFFF"/>
         <w:spacing w:before="180"/>
-        <w:rPr>
-          <w:rFonts w:cs="Times New Roman"/>
-          <w:noProof/>
-          <w:szCs w:val="24"/>
-        </w:rPr>
-      </w:pPr>
-      <w:r>
-        <w:rPr>
-          <w:rFonts w:cs="Times New Roman"/>
-          <w:noProof/>
-          <w:szCs w:val="24"/>
-        </w:rPr>
-        <w:t>TO</w:t>
-      </w:r>
-      <w:r>
-        <w:rPr>
-          <w:rFonts w:cs="Times New Roman"/>
-          <w:noProof/>
-          <w:szCs w:val="24"/>
-        </w:rPr>
-        <w:t>-</w:t>
-      </w:r>
-      <w:r>
-        <w:rPr>
-          <w:rFonts w:cs="Times New Roman"/>
-          <w:noProof/>
-          <w:szCs w:val="24"/>
-        </w:rPr>
-        <w:t>DO</w:t>
-      </w:r>
-    </w:p>
-    <w:p>
-      <w:pPr>
-        <w:pStyle w:val="Heading1"/>
+        <w:ind w:firstLine="708"/>
+        <w:rPr>
+          <w:rFonts w:eastAsia="Times New Roman" w:cs="Times New Roman"/>
+          <w:color w:val="000000" w:themeColor="text1"/>
+          <w:szCs w:val="24"/>
+        </w:rPr>
+      </w:pPr>
+      <w:r>
+        <w:rPr>
+          <w:rFonts w:eastAsia="Times New Roman" w:cs="Times New Roman"/>
+          <w:color w:val="000000" w:themeColor="text1"/>
+          <w:szCs w:val="24"/>
+        </w:rPr>
+        <w:t>Na sequência do projeto referente à unidade curricular</w:t>
+      </w:r>
+      <w:r>
+        <w:rPr>
+          <w:rFonts w:eastAsia="Times New Roman" w:cs="Times New Roman"/>
+          <w:color w:val="000000" w:themeColor="text1"/>
+          <w:szCs w:val="24"/>
+        </w:rPr>
+        <w:t xml:space="preserve"> de </w:t>
+      </w:r>
+      <w:r>
+        <w:rPr>
+          <w:rFonts w:eastAsia="Times New Roman" w:cs="Times New Roman"/>
+          <w:i/>
+          <w:iCs/>
+          <w:color w:val="000000" w:themeColor="text1"/>
+          <w:szCs w:val="24"/>
+        </w:rPr>
+        <w:t>ALGAV</w:t>
+      </w:r>
+      <w:r>
+        <w:rPr>
+          <w:rFonts w:eastAsia="Times New Roman" w:cs="Times New Roman"/>
+          <w:color w:val="000000" w:themeColor="text1"/>
+          <w:szCs w:val="24"/>
+        </w:rPr>
+        <w:t xml:space="preserve"> fo</w:t>
+      </w:r>
+      <w:r>
+        <w:rPr>
+          <w:rFonts w:eastAsia="Times New Roman" w:cs="Times New Roman"/>
+          <w:color w:val="000000" w:themeColor="text1"/>
+          <w:szCs w:val="24"/>
+        </w:rPr>
+        <w:t>i proposto</w:t>
+      </w:r>
+      <w:r>
+        <w:rPr>
+          <w:rFonts w:eastAsia="Times New Roman" w:cs="Times New Roman"/>
+          <w:color w:val="000000" w:themeColor="text1"/>
+          <w:szCs w:val="24"/>
+        </w:rPr>
+        <w:t xml:space="preserve"> o desenvolvimento </w:t>
+      </w:r>
+      <w:r>
+        <w:rPr>
+          <w:rFonts w:eastAsia="Times New Roman" w:cs="Times New Roman"/>
+          <w:color w:val="000000" w:themeColor="text1"/>
+          <w:szCs w:val="24"/>
+        </w:rPr>
+        <w:t xml:space="preserve">de várias </w:t>
+      </w:r>
+      <w:proofErr w:type="spellStart"/>
+      <w:r>
+        <w:rPr>
+          <w:rFonts w:eastAsia="Times New Roman" w:cs="Times New Roman"/>
+          <w:i/>
+          <w:iCs/>
+          <w:color w:val="000000" w:themeColor="text1"/>
+          <w:szCs w:val="24"/>
+        </w:rPr>
+        <w:t>user</w:t>
+      </w:r>
+      <w:proofErr w:type="spellEnd"/>
+      <w:r>
+        <w:rPr>
+          <w:rFonts w:eastAsia="Times New Roman" w:cs="Times New Roman"/>
+          <w:i/>
+          <w:iCs/>
+          <w:color w:val="000000" w:themeColor="text1"/>
+          <w:szCs w:val="24"/>
+        </w:rPr>
+        <w:t xml:space="preserve"> </w:t>
+      </w:r>
+      <w:proofErr w:type="spellStart"/>
+      <w:r>
+        <w:rPr>
+          <w:rFonts w:eastAsia="Times New Roman" w:cs="Times New Roman"/>
+          <w:i/>
+          <w:iCs/>
+          <w:color w:val="000000" w:themeColor="text1"/>
+          <w:szCs w:val="24"/>
+        </w:rPr>
+        <w:t>storys</w:t>
+      </w:r>
+      <w:proofErr w:type="spellEnd"/>
+      <w:r>
+        <w:rPr>
+          <w:rFonts w:eastAsia="Times New Roman" w:cs="Times New Roman"/>
+          <w:color w:val="000000" w:themeColor="text1"/>
+          <w:szCs w:val="24"/>
+        </w:rPr>
+        <w:t xml:space="preserve"> com fim a criar uma aplicação </w:t>
+      </w:r>
+      <w:r>
+        <w:rPr>
+          <w:rFonts w:cs="Times New Roman"/>
+          <w:color w:val="000000" w:themeColor="text1"/>
+          <w:szCs w:val="24"/>
+        </w:rPr>
+        <w:t>cuja missão é fornecer aplicações de manipulação e visualização de grafos de redes sociais</w:t>
+      </w:r>
+      <w:r>
+        <w:rPr>
+          <w:rFonts w:eastAsia="Times New Roman" w:cs="Times New Roman"/>
+          <w:color w:val="000000" w:themeColor="text1"/>
+          <w:szCs w:val="24"/>
+        </w:rPr>
+        <w:t>.</w:t>
+      </w:r>
+    </w:p>
+    <w:p>
+      <w:pPr>
+        <w:shd w:val="clear" w:color="auto" w:fill="FFFFFF"/>
+        <w:spacing w:before="180"/>
+        <w:ind w:firstLine="0"/>
+        <w:rPr>
+          <w:rFonts w:cs="Times New Roman"/>
+          <w:noProof/>
+          <w:color w:val="000000" w:themeColor="text1"/>
+          <w:szCs w:val="24"/>
+        </w:rPr>
+      </w:pPr>
+      <w:r>
+        <w:rPr>
+          <w:rFonts w:eastAsia="Times New Roman" w:cs="Times New Roman"/>
+          <w:color w:val="000000" w:themeColor="text1"/>
+          <w:szCs w:val="24"/>
+        </w:rPr>
+        <w:t xml:space="preserve">Neste documento iremos apresentar uma breve explicação do problema, </w:t>
+      </w:r>
+      <w:r>
+        <w:rPr>
+          <w:rFonts w:eastAsia="Times New Roman" w:cs="Times New Roman"/>
+          <w:color w:val="000000" w:themeColor="text1"/>
+          <w:szCs w:val="24"/>
+        </w:rPr>
+        <w:t>assim como o</w:t>
+      </w:r>
+      <w:r>
+        <w:rPr>
+          <w:rFonts w:eastAsia="Times New Roman" w:cs="Times New Roman"/>
+          <w:color w:val="000000" w:themeColor="text1"/>
+          <w:szCs w:val="24"/>
+        </w:rPr>
+        <w:t xml:space="preserve"> pensamento para cada </w:t>
+      </w:r>
+      <w:proofErr w:type="spellStart"/>
+      <w:r>
+        <w:rPr>
+          <w:rFonts w:eastAsia="Times New Roman" w:cs="Times New Roman"/>
+          <w:i/>
+          <w:iCs/>
+          <w:color w:val="000000" w:themeColor="text1"/>
+          <w:szCs w:val="24"/>
+        </w:rPr>
+        <w:t>user</w:t>
+      </w:r>
+      <w:proofErr w:type="spellEnd"/>
+      <w:r>
+        <w:rPr>
+          <w:rFonts w:eastAsia="Times New Roman" w:cs="Times New Roman"/>
+          <w:i/>
+          <w:iCs/>
+          <w:color w:val="000000" w:themeColor="text1"/>
+          <w:szCs w:val="24"/>
+        </w:rPr>
+        <w:t xml:space="preserve"> </w:t>
+      </w:r>
+      <w:proofErr w:type="spellStart"/>
+      <w:r>
+        <w:rPr>
+          <w:rFonts w:eastAsia="Times New Roman" w:cs="Times New Roman"/>
+          <w:i/>
+          <w:iCs/>
+          <w:color w:val="000000" w:themeColor="text1"/>
+          <w:szCs w:val="24"/>
+        </w:rPr>
+        <w:t>story</w:t>
+      </w:r>
+      <w:proofErr w:type="spellEnd"/>
+      <w:r>
+        <w:rPr>
+          <w:rFonts w:eastAsia="Times New Roman" w:cs="Times New Roman"/>
+          <w:color w:val="000000" w:themeColor="text1"/>
+          <w:szCs w:val="24"/>
+        </w:rPr>
+        <w:t xml:space="preserve">, </w:t>
+      </w:r>
+      <w:r>
+        <w:rPr>
+          <w:rFonts w:eastAsia="Times New Roman" w:cs="Times New Roman"/>
+          <w:color w:val="000000" w:themeColor="text1"/>
+          <w:szCs w:val="24"/>
+        </w:rPr>
+        <w:t>e exemplos demonstrativos</w:t>
+      </w:r>
+      <w:r>
+        <w:rPr>
+          <w:rFonts w:eastAsia="Times New Roman" w:cs="Times New Roman"/>
+          <w:color w:val="000000" w:themeColor="text1"/>
+          <w:szCs w:val="24"/>
+        </w:rPr>
+        <w:t xml:space="preserve">. </w:t>
+      </w:r>
+    </w:p>
+    <w:p>
+      <w:pPr>
+        <w:shd w:val="clear" w:color="auto" w:fill="FFFFFF"/>
+        <w:spacing w:before="180"/>
+        <w:ind w:firstLine="0"/>
+        <w:rPr>
+          <w:rFonts w:cs="Times New Roman"/>
+          <w:noProof/>
+          <w:color w:val="000000" w:themeColor="text1"/>
+          <w:szCs w:val="24"/>
+        </w:rPr>
+      </w:pPr>
+      <w:r>
+        <w:rPr>
+          <w:rFonts w:cs="Times New Roman"/>
+          <w:noProof/>
+          <w:color w:val="000000" w:themeColor="text1"/>
+          <w:szCs w:val="24"/>
+        </w:rPr>
+        <w:t>As competências requisitadas para este sprint, foram as seguintes:</w:t>
+      </w:r>
+    </w:p>
+    <w:p>
+      <w:pPr>
+        <w:pStyle w:val="PargrafodaLista"/>
+        <w:numPr>
+          <w:ilvl w:val="0"/>
+          <w:numId w:val="3"/>
+        </w:numPr>
+        <w:shd w:val="clear" w:color="auto" w:fill="FFFFFF"/>
+        <w:spacing w:before="180"/>
+        <w:rPr>
+          <w:rFonts w:cs="Times New Roman"/>
+          <w:noProof/>
+          <w:color w:val="000000" w:themeColor="text1"/>
+          <w:szCs w:val="24"/>
+        </w:rPr>
+      </w:pPr>
+      <w:r>
+        <w:rPr>
+          <w:noProof/>
+        </w:rPr>
+        <w:t>Criação de uma rede à parte com os utilizadores que podem ser alcançados até N ligações a partir de um dado utilizador</w:t>
+      </w:r>
+      <w:r>
+        <w:rPr>
+          <w:rFonts w:cs="Times New Roman"/>
+          <w:noProof/>
+          <w:color w:val="000000" w:themeColor="text1"/>
+          <w:szCs w:val="24"/>
+        </w:rPr>
+        <w:t xml:space="preserve"> </w:t>
+      </w:r>
+      <w:r>
+        <w:rPr>
+          <w:rFonts w:cs="Times New Roman"/>
+          <w:noProof/>
+          <w:color w:val="000000" w:themeColor="text1"/>
+          <w:szCs w:val="24"/>
+        </w:rPr>
+        <w:t xml:space="preserve">Sugestão </w:t>
+      </w:r>
+      <w:r>
+        <w:rPr>
+          <w:rFonts w:cs="Times New Roman"/>
+          <w:noProof/>
+          <w:color w:val="000000" w:themeColor="text1"/>
+          <w:szCs w:val="24"/>
+        </w:rPr>
+        <w:t>de grupos</w:t>
+      </w:r>
+    </w:p>
+    <w:p>
+      <w:pPr>
+        <w:pStyle w:val="PargrafodaLista"/>
+        <w:numPr>
+          <w:ilvl w:val="0"/>
+          <w:numId w:val="3"/>
+        </w:numPr>
+        <w:shd w:val="clear" w:color="auto" w:fill="FFFFFF"/>
+        <w:spacing w:before="180"/>
+        <w:rPr>
+          <w:rFonts w:cs="Times New Roman"/>
+          <w:noProof/>
+          <w:color w:val="000000" w:themeColor="text1"/>
+          <w:szCs w:val="24"/>
+        </w:rPr>
+      </w:pPr>
+      <w:r>
+        <w:rPr>
+          <w:noProof/>
+        </w:rPr>
+        <w:t>Adaptação do A* ao problema da determinação do caminho mais forte (máximo de N ligações)</w:t>
+      </w:r>
+      <w:r>
+        <w:rPr>
+          <w:rFonts w:cs="Times New Roman"/>
+          <w:noProof/>
+          <w:color w:val="000000" w:themeColor="text1"/>
+          <w:szCs w:val="24"/>
+        </w:rPr>
+        <w:t>Estado de arte- Lingua Natural</w:t>
+      </w:r>
+    </w:p>
+    <w:p>
+      <w:pPr>
+        <w:pStyle w:val="PargrafodaLista"/>
+        <w:numPr>
+          <w:ilvl w:val="0"/>
+          <w:numId w:val="3"/>
+        </w:numPr>
+        <w:shd w:val="clear" w:color="auto" w:fill="FFFFFF"/>
+        <w:spacing w:before="180"/>
+        <w:rPr>
+          <w:rFonts w:cs="Times New Roman"/>
+          <w:noProof/>
+          <w:color w:val="000000" w:themeColor="text1"/>
+          <w:szCs w:val="24"/>
+        </w:rPr>
+      </w:pPr>
+      <w:r>
+        <w:rPr>
+          <w:noProof/>
+        </w:rPr>
+        <w:t>Estimativa Implementada</w:t>
+      </w:r>
+    </w:p>
+    <w:p>
+      <w:pPr>
+        <w:pStyle w:val="PargrafodaLista"/>
+        <w:numPr>
+          <w:ilvl w:val="0"/>
+          <w:numId w:val="3"/>
+        </w:numPr>
+        <w:shd w:val="clear" w:color="auto" w:fill="FFFFFF"/>
+        <w:spacing w:before="180"/>
+        <w:rPr>
+          <w:rFonts w:cs="Times New Roman"/>
+          <w:noProof/>
+          <w:color w:val="000000" w:themeColor="text1"/>
+          <w:szCs w:val="24"/>
+        </w:rPr>
+      </w:pPr>
+      <w:r>
+        <w:rPr>
+          <w:noProof/>
+        </w:rPr>
+        <w:t>Adaptação do Best First ao problema da determanação do caminho mais forte (máximo de N ligações)</w:t>
+      </w:r>
+    </w:p>
+    <w:p>
+      <w:pPr>
+        <w:pStyle w:val="PargrafodaLista"/>
+        <w:numPr>
+          <w:ilvl w:val="0"/>
+          <w:numId w:val="3"/>
+        </w:numPr>
+        <w:shd w:val="clear" w:color="auto" w:fill="FFFFFF"/>
+        <w:spacing w:before="180"/>
+        <w:rPr>
+          <w:rFonts w:cs="Times New Roman"/>
+          <w:noProof/>
+          <w:color w:val="000000" w:themeColor="text1"/>
+          <w:szCs w:val="24"/>
+        </w:rPr>
+      </w:pPr>
+      <w:r>
+        <w:rPr>
+          <w:noProof/>
+        </w:rPr>
+        <w:t>Adaptação do Primeiro em Profundidade para gerar a melhor solução (já implementado no Sprint anterior) para o máximo de N ligações</w:t>
+      </w:r>
+    </w:p>
+    <w:p>
+      <w:pPr>
+        <w:pStyle w:val="PargrafodaLista"/>
+        <w:numPr>
+          <w:ilvl w:val="0"/>
+          <w:numId w:val="3"/>
+        </w:numPr>
+        <w:shd w:val="clear" w:color="auto" w:fill="FFFFFF"/>
+        <w:spacing w:before="180"/>
+        <w:rPr>
+          <w:rFonts w:cs="Times New Roman"/>
+          <w:noProof/>
+          <w:color w:val="000000" w:themeColor="text1"/>
+          <w:szCs w:val="24"/>
+        </w:rPr>
+      </w:pPr>
+      <w:r>
+        <w:rPr>
+          <w:noProof/>
+        </w:rPr>
+        <w:t>Comparação dos 3 métodos com vários exemplos, comparando tempos de geração da solução e valor da solução gerada</w:t>
+      </w:r>
+      <w:r>
+        <w:rPr>
+          <w:noProof/>
+        </w:rPr>
+        <w:t xml:space="preserve"> </w:t>
+      </w:r>
+      <w:r>
+        <w:rPr>
+          <w:noProof/>
+        </w:rPr>
+        <w:t>Implementação da função multicritério que contemple forças de ligação e diferença entre likes e dislikes</w:t>
+      </w:r>
+    </w:p>
+    <w:p>
+      <w:pPr>
+        <w:pStyle w:val="PargrafodaLista"/>
+        <w:numPr>
+          <w:ilvl w:val="0"/>
+          <w:numId w:val="3"/>
+        </w:numPr>
+        <w:shd w:val="clear" w:color="auto" w:fill="FFFFFF"/>
+        <w:spacing w:before="180"/>
+        <w:rPr>
+          <w:rFonts w:cs="Times New Roman"/>
+          <w:noProof/>
+          <w:color w:val="000000" w:themeColor="text1"/>
+          <w:szCs w:val="24"/>
+        </w:rPr>
+      </w:pPr>
+      <w:r>
+        <w:rPr>
+          <w:noProof/>
+        </w:rPr>
+        <w:t>Adaptação dos 3 métodos (Primeiro em Profundidade, Best First e A*) para considerar a função multicritério do ponto anterior</w:t>
+      </w:r>
+    </w:p>
+    <w:p>
+      <w:pPr>
+        <w:pStyle w:val="PargrafodaLista"/>
+        <w:numPr>
+          <w:ilvl w:val="0"/>
+          <w:numId w:val="3"/>
+        </w:numPr>
+        <w:shd w:val="clear" w:color="auto" w:fill="FFFFFF"/>
+        <w:spacing w:before="180"/>
+        <w:rPr>
+          <w:rFonts w:cs="Times New Roman"/>
+          <w:noProof/>
+          <w:color w:val="000000" w:themeColor="text1"/>
+          <w:szCs w:val="24"/>
+        </w:rPr>
+      </w:pPr>
+      <w:r>
+        <w:rPr>
+          <w:noProof/>
+        </w:rPr>
+        <w:t>Comparação dos 3 métodos com vários exemplos e usando a função multicritério</w:t>
+      </w:r>
+    </w:p>
+    <w:p>
+      <w:pPr>
+        <w:pStyle w:val="Ttulo1"/>
         <w:numPr>
           <w:ilvl w:val="0"/>
           <w:numId w:val="0"/>
@@ -2233,7 +2675,7 @@
     </w:p>
     <w:p>
       <w:pPr>
-        <w:pStyle w:val="Heading1"/>
+        <w:pStyle w:val="Ttulo1"/>
       </w:pPr>
       <w:bookmarkStart w:id="2" w:name="_Toc93798234"/>
       <w:r>
@@ -2259,7 +2701,7 @@
     </w:p>
     <w:p>
       <w:pPr>
-        <w:pStyle w:val="Heading2"/>
+        <w:pStyle w:val="Ttulo2"/>
       </w:pPr>
       <w:r>
         <w:t xml:space="preserve"> </w:t>
@@ -2372,7 +2814,7 @@
     </w:p>
     <w:p>
       <w:pPr>
-        <w:pStyle w:val="Heading1"/>
+        <w:pStyle w:val="Ttulo1"/>
       </w:pPr>
       <w:bookmarkStart w:id="5" w:name="_Toc93798236"/>
       <w:r>
@@ -2386,7 +2828,7 @@
     </w:p>
     <w:p>
       <w:pPr>
-        <w:pStyle w:val="Heading2"/>
+        <w:pStyle w:val="Ttulo2"/>
       </w:pPr>
       <w:r>
         <w:t xml:space="preserve"> </w:t>
@@ -2546,14 +2988,7 @@
           <w:rFonts w:cs="Times New Roman"/>
           <w:szCs w:val="24"/>
         </w:rPr>
-        <w:t>/</w:t>
-      </w:r>
-      <w:r>
-        <w:rPr>
-          <w:rFonts w:cs="Times New Roman"/>
-          <w:szCs w:val="24"/>
-        </w:rPr>
-        <w:t>3</w:t>
+        <w:t>/3</w:t>
       </w:r>
       <w:r>
         <w:rPr>
@@ -2960,14 +3395,7 @@
           <w:rFonts w:cs="Times New Roman"/>
           <w:szCs w:val="24"/>
         </w:rPr>
-        <w:t>/</w:t>
-      </w:r>
-      <w:r>
-        <w:rPr>
-          <w:rFonts w:cs="Times New Roman"/>
-          <w:szCs w:val="24"/>
-        </w:rPr>
-        <w:t>3, sendo este predicado abordado no ponto seguinte do presente relatório.</w:t>
+        <w:t>/3, sendo este predicado abordado no ponto seguinte do presente relatório.</w:t>
       </w:r>
       <w:r>
         <w:rPr>
@@ -3167,6 +3595,16 @@
           </wp:inline>
         </w:drawing>
       </w:r>
+    </w:p>
+    <w:p>
+      <w:pPr>
+        <w:ind w:firstLine="0"/>
+        <w:jc w:val="center"/>
+        <w:rPr>
+          <w:rFonts w:cs="Times New Roman"/>
+          <w:szCs w:val="24"/>
+        </w:rPr>
+      </w:pPr>
       <w:r>
         <w:rPr>
           <w:rFonts w:cs="Times New Roman"/>
@@ -3186,7 +3624,7 @@
     </w:p>
     <w:p>
       <w:pPr>
-        <w:pStyle w:val="Heading1"/>
+        <w:pStyle w:val="Ttulo1"/>
       </w:pPr>
       <w:bookmarkStart w:id="7" w:name="_Toc93798238"/>
       <w:r>
@@ -3199,7 +3637,7 @@
     </w:p>
     <w:p>
       <w:pPr>
-        <w:pStyle w:val="Heading2"/>
+        <w:pStyle w:val="Ttulo2"/>
       </w:pPr>
       <w:r>
         <w:t xml:space="preserve"> </w:t>
@@ -3690,7 +4128,7 @@
     </w:p>
     <w:p>
       <w:pPr>
-        <w:pStyle w:val="Heading1"/>
+        <w:pStyle w:val="Ttulo1"/>
       </w:pPr>
       <w:bookmarkStart w:id="9" w:name="_Toc93798240"/>
       <w:r>
@@ -3713,7 +4151,7 @@
     </w:p>
     <w:p>
       <w:pPr>
-        <w:pStyle w:val="Heading2"/>
+        <w:pStyle w:val="Ttulo2"/>
       </w:pPr>
       <w:r>
         <w:t xml:space="preserve"> </w:t>
@@ -3780,7 +4218,7 @@
     </w:p>
     <w:p>
       <w:pPr>
-        <w:pStyle w:val="Heading1"/>
+        <w:pStyle w:val="Ttulo1"/>
       </w:pPr>
       <w:bookmarkStart w:id="11" w:name="_Toc93798242"/>
       <w:r>
@@ -3794,7 +4232,7 @@
     </w:p>
     <w:p>
       <w:pPr>
-        <w:pStyle w:val="Heading2"/>
+        <w:pStyle w:val="Ttulo2"/>
       </w:pPr>
       <w:r>
         <w:t xml:space="preserve"> </w:t>
@@ -4021,7 +4459,7 @@
     </w:p>
     <w:p>
       <w:pPr>
-        <w:pStyle w:val="Heading1"/>
+        <w:pStyle w:val="Ttulo1"/>
         <w:rPr>
           <w:szCs w:val="28"/>
         </w:rPr>
@@ -4047,48 +4485,24 @@
     </w:p>
     <w:p>
       <w:pPr>
-        <w:shd w:val="clear" w:color="auto" w:fill="FFFFFF"/>
-        <w:spacing w:before="180"/>
-        <w:rPr>
-          <w:rFonts w:cs="Times New Roman"/>
-          <w:noProof/>
-          <w:szCs w:val="24"/>
-        </w:rPr>
-      </w:pPr>
-      <w:r>
-        <w:rPr>
-          <w:rFonts w:cs="Times New Roman"/>
-          <w:noProof/>
-          <w:szCs w:val="24"/>
-        </w:rPr>
-        <w:t>TO</w:t>
-      </w:r>
-      <w:r>
-        <w:rPr>
-          <w:rFonts w:cs="Times New Roman"/>
-          <w:noProof/>
-          <w:szCs w:val="24"/>
-        </w:rPr>
-        <w:t>-</w:t>
-      </w:r>
-      <w:r>
-        <w:rPr>
-          <w:rFonts w:cs="Times New Roman"/>
-          <w:noProof/>
-          <w:szCs w:val="24"/>
-        </w:rPr>
-        <w:t>DO</w:t>
-      </w:r>
-    </w:p>
-    <w:p/>
+        <w:ind w:firstLine="0"/>
+      </w:pPr>
+      <w:r>
+        <w:rPr>
+          <w:rFonts w:cs="Times New Roman"/>
+          <w:noProof/>
+          <w:szCs w:val="24"/>
+        </w:rPr>
+        <w:t xml:space="preserve">Depth First Search </w:t>
+      </w:r>
+    </w:p>
     <w:tbl>
       <w:tblPr>
-        <w:tblStyle w:val="GridTable6Colourful"/>
+        <w:tblStyle w:val="TabeladeGrelha6Colorida"/>
         <w:tblW w:w="0" w:type="auto"/>
         <w:tblLook w:val="04A0" w:firstRow="1" w:lastRow="0" w:firstColumn="1" w:lastColumn="0" w:noHBand="0" w:noVBand="1"/>
       </w:tblPr>
       <w:tblGrid>
-        <w:gridCol w:w="2123"/>
         <w:gridCol w:w="2123"/>
         <w:gridCol w:w="2124"/>
         <w:gridCol w:w="2124"/>
@@ -4118,30 +4532,6 @@
                 <w:szCs w:val="24"/>
               </w:rPr>
               <w:t>Nº de Camadas Intermédias (sem nós de origem e destino)</w:t>
-            </w:r>
-          </w:p>
-        </w:tc>
-        <w:tc>
-          <w:tcPr>
-            <w:tcW w:w="2123" w:type="dxa"/>
-            <w:vAlign w:val="center"/>
-          </w:tcPr>
-          <w:p>
-            <w:pPr>
-              <w:ind w:firstLine="0"/>
-              <w:jc w:val="center"/>
-              <w:cnfStyle w:val="100000000000" w:firstRow="1" w:lastRow="0" w:firstColumn="0" w:lastColumn="0" w:oddVBand="0" w:evenVBand="0" w:oddHBand="0" w:evenHBand="0" w:firstRowFirstColumn="0" w:firstRowLastColumn="0" w:lastRowFirstColumn="0" w:lastRowLastColumn="0"/>
-              <w:rPr>
-                <w:rFonts w:cs="Times New Roman"/>
-                <w:szCs w:val="24"/>
-              </w:rPr>
-            </w:pPr>
-            <w:r>
-              <w:rPr>
-                <w:rFonts w:cs="Times New Roman"/>
-                <w:szCs w:val="24"/>
-              </w:rPr>
-              <w:t>Nº de Nós por camada</w:t>
             </w:r>
           </w:p>
         </w:tc>
@@ -4218,31 +4608,7 @@
                 <w:rFonts w:cs="Times New Roman"/>
                 <w:szCs w:val="24"/>
               </w:rPr>
-              <w:t>1</w:t>
-            </w:r>
-          </w:p>
-        </w:tc>
-        <w:tc>
-          <w:tcPr>
-            <w:tcW w:w="2123" w:type="dxa"/>
-            <w:vAlign w:val="center"/>
-          </w:tcPr>
-          <w:p>
-            <w:pPr>
-              <w:ind w:firstLine="0"/>
-              <w:jc w:val="center"/>
-              <w:cnfStyle w:val="000000100000" w:firstRow="0" w:lastRow="0" w:firstColumn="0" w:lastColumn="0" w:oddVBand="0" w:evenVBand="0" w:oddHBand="1" w:evenHBand="0" w:firstRowFirstColumn="0" w:firstRowLastColumn="0" w:lastRowFirstColumn="0" w:lastRowLastColumn="0"/>
-              <w:rPr>
-                <w:rFonts w:cs="Times New Roman"/>
-                <w:szCs w:val="24"/>
-              </w:rPr>
-            </w:pPr>
-            <w:r>
-              <w:rPr>
-                <w:rFonts w:cs="Times New Roman"/>
-                <w:szCs w:val="24"/>
-              </w:rPr>
-              <w:t>1</w:t>
+              <w:t>2</w:t>
             </w:r>
           </w:p>
         </w:tc>
@@ -4266,7 +4632,7 @@
                 <w:rFonts w:cs="Times New Roman"/>
                 <w:szCs w:val="24"/>
               </w:rPr>
-              <w:t>1</w:t>
+              <w:t>255</w:t>
             </w:r>
           </w:p>
         </w:tc>
@@ -4316,31 +4682,7 @@
                 <w:rFonts w:cs="Times New Roman"/>
                 <w:szCs w:val="24"/>
               </w:rPr>
-              <w:t>2</w:t>
-            </w:r>
-          </w:p>
-        </w:tc>
-        <w:tc>
-          <w:tcPr>
-            <w:tcW w:w="2123" w:type="dxa"/>
-            <w:vAlign w:val="center"/>
-          </w:tcPr>
-          <w:p>
-            <w:pPr>
-              <w:ind w:firstLine="0"/>
-              <w:jc w:val="center"/>
-              <w:cnfStyle w:val="000000000000" w:firstRow="0" w:lastRow="0" w:firstColumn="0" w:lastColumn="0" w:oddVBand="0" w:evenVBand="0" w:oddHBand="0" w:evenHBand="0" w:firstRowFirstColumn="0" w:firstRowLastColumn="0" w:lastRowFirstColumn="0" w:lastRowLastColumn="0"/>
-              <w:rPr>
-                <w:rFonts w:cs="Times New Roman"/>
-                <w:szCs w:val="24"/>
-              </w:rPr>
-            </w:pPr>
-            <w:r>
-              <w:rPr>
-                <w:rFonts w:cs="Times New Roman"/>
-                <w:szCs w:val="24"/>
-              </w:rPr>
-              <w:t>2</w:t>
+              <w:t>3</w:t>
             </w:r>
           </w:p>
         </w:tc>
@@ -4364,7 +4706,7 @@
                 <w:rFonts w:cs="Times New Roman"/>
                 <w:szCs w:val="24"/>
               </w:rPr>
-              <w:t>8</w:t>
+              <w:t>431</w:t>
             </w:r>
           </w:p>
         </w:tc>
@@ -4417,31 +4759,7 @@
                 <w:rFonts w:cs="Times New Roman"/>
                 <w:szCs w:val="24"/>
               </w:rPr>
-              <w:t>3</w:t>
-            </w:r>
-          </w:p>
-        </w:tc>
-        <w:tc>
-          <w:tcPr>
-            <w:tcW w:w="2123" w:type="dxa"/>
-            <w:vAlign w:val="center"/>
-          </w:tcPr>
-          <w:p>
-            <w:pPr>
-              <w:ind w:firstLine="0"/>
-              <w:jc w:val="center"/>
-              <w:cnfStyle w:val="000000100000" w:firstRow="0" w:lastRow="0" w:firstColumn="0" w:lastColumn="0" w:oddVBand="0" w:evenVBand="0" w:oddHBand="1" w:evenHBand="0" w:firstRowFirstColumn="0" w:firstRowLastColumn="0" w:lastRowFirstColumn="0" w:lastRowLastColumn="0"/>
-              <w:rPr>
-                <w:rFonts w:cs="Times New Roman"/>
-                <w:szCs w:val="24"/>
-              </w:rPr>
-            </w:pPr>
-            <w:r>
-              <w:rPr>
-                <w:rFonts w:cs="Times New Roman"/>
-                <w:szCs w:val="24"/>
-              </w:rPr>
-              <w:t>3</w:t>
+              <w:t>4</w:t>
             </w:r>
           </w:p>
         </w:tc>
@@ -4465,7 +4783,7 @@
                 <w:rFonts w:cs="Times New Roman"/>
                 <w:szCs w:val="24"/>
               </w:rPr>
-              <w:t>891</w:t>
+              <w:t>631</w:t>
             </w:r>
           </w:p>
         </w:tc>
@@ -4489,12 +4807,46 @@
                 <w:rFonts w:cs="Times New Roman"/>
                 <w:szCs w:val="24"/>
               </w:rPr>
-              <w:t>0.06989s</w:t>
+              <w:t>0.0s</w:t>
             </w:r>
           </w:p>
         </w:tc>
       </w:tr>
+    </w:tbl>
+    <w:p>
+      <w:pPr>
+        <w:ind w:firstLine="0"/>
+      </w:pPr>
+    </w:p>
+    <w:p>
+      <w:pPr>
+        <w:pStyle w:val="Legenda"/>
+        <w:keepNext/>
+        <w:jc w:val="left"/>
+      </w:pPr>
+      <w:bookmarkStart w:id="14" w:name="_Toc93694872"/>
+      <w:r>
+        <w:t>A</w:t>
+      </w:r>
+      <w:r>
+        <w:t>*</w:t>
+      </w:r>
+    </w:p>
+    <w:tbl>
+      <w:tblPr>
+        <w:tblStyle w:val="TabeladeGrelha6Colorida"/>
+        <w:tblW w:w="0" w:type="auto"/>
+        <w:tblLook w:val="04A0" w:firstRow="1" w:lastRow="0" w:firstColumn="1" w:lastColumn="0" w:noHBand="0" w:noVBand="1"/>
+      </w:tblPr>
+      <w:tblGrid>
+        <w:gridCol w:w="2123"/>
+        <w:gridCol w:w="2124"/>
+        <w:gridCol w:w="2124"/>
+      </w:tblGrid>
       <w:tr>
+        <w:trPr>
+          <w:cnfStyle w:val="100000000000" w:firstRow="1" w:lastRow="0" w:firstColumn="0" w:lastColumn="0" w:oddVBand="0" w:evenVBand="0" w:oddHBand="0" w:evenHBand="0" w:firstRowFirstColumn="0" w:firstRowLastColumn="0" w:lastRowFirstColumn="0" w:lastRowLastColumn="0"/>
+        </w:trPr>
         <w:tc>
           <w:tcPr>
             <w:cnfStyle w:val="001000000000" w:firstRow="0" w:lastRow="0" w:firstColumn="1" w:lastColumn="0" w:oddVBand="0" w:evenVBand="0" w:oddHBand="0" w:evenHBand="0" w:firstRowFirstColumn="0" w:firstRowLastColumn="0" w:lastRowFirstColumn="0" w:lastRowLastColumn="0"/>
@@ -4515,31 +4867,7 @@
                 <w:rFonts w:cs="Times New Roman"/>
                 <w:szCs w:val="24"/>
               </w:rPr>
-              <w:t>4</w:t>
-            </w:r>
-          </w:p>
-        </w:tc>
-        <w:tc>
-          <w:tcPr>
-            <w:tcW w:w="2123" w:type="dxa"/>
-            <w:vAlign w:val="center"/>
-          </w:tcPr>
-          <w:p>
-            <w:pPr>
-              <w:ind w:firstLine="0"/>
-              <w:jc w:val="center"/>
-              <w:cnfStyle w:val="000000000000" w:firstRow="0" w:lastRow="0" w:firstColumn="0" w:lastColumn="0" w:oddVBand="0" w:evenVBand="0" w:oddHBand="0" w:evenHBand="0" w:firstRowFirstColumn="0" w:firstRowLastColumn="0" w:lastRowFirstColumn="0" w:lastRowLastColumn="0"/>
-              <w:rPr>
-                <w:rFonts w:cs="Times New Roman"/>
-                <w:szCs w:val="24"/>
-              </w:rPr>
-            </w:pPr>
-            <w:r>
-              <w:rPr>
-                <w:rFonts w:cs="Times New Roman"/>
-                <w:szCs w:val="24"/>
-              </w:rPr>
-              <w:t>4</w:t>
+              <w:t>Nº de Camadas Intermédias (sem nós de origem e destino)</w:t>
             </w:r>
           </w:p>
         </w:tc>
@@ -4552,7 +4880,7 @@
             <w:pPr>
               <w:ind w:firstLine="0"/>
               <w:jc w:val="center"/>
-              <w:cnfStyle w:val="000000000000" w:firstRow="0" w:lastRow="0" w:firstColumn="0" w:lastColumn="0" w:oddVBand="0" w:evenVBand="0" w:oddHBand="0" w:evenHBand="0" w:firstRowFirstColumn="0" w:firstRowLastColumn="0" w:lastRowFirstColumn="0" w:lastRowLastColumn="0"/>
+              <w:cnfStyle w:val="100000000000" w:firstRow="1" w:lastRow="0" w:firstColumn="0" w:lastColumn="0" w:oddVBand="0" w:evenVBand="0" w:oddHBand="0" w:evenHBand="0" w:firstRowFirstColumn="0" w:firstRowLastColumn="0" w:lastRowFirstColumn="0" w:lastRowLastColumn="0"/>
               <w:rPr>
                 <w:rFonts w:cs="Times New Roman"/>
                 <w:szCs w:val="24"/>
@@ -4563,7 +4891,7 @@
                 <w:rFonts w:cs="Times New Roman"/>
                 <w:szCs w:val="24"/>
               </w:rPr>
-              <w:t>8184064</w:t>
+              <w:t>Nº de soluções</w:t>
             </w:r>
           </w:p>
         </w:tc>
@@ -4576,7 +4904,7 @@
             <w:pPr>
               <w:ind w:firstLine="0"/>
               <w:jc w:val="center"/>
-              <w:cnfStyle w:val="000000000000" w:firstRow="0" w:lastRow="0" w:firstColumn="0" w:lastColumn="0" w:oddVBand="0" w:evenVBand="0" w:oddHBand="0" w:evenHBand="0" w:firstRowFirstColumn="0" w:firstRowLastColumn="0" w:lastRowFirstColumn="0" w:lastRowLastColumn="0"/>
+              <w:cnfStyle w:val="100000000000" w:firstRow="1" w:lastRow="0" w:firstColumn="0" w:lastColumn="0" w:oddVBand="0" w:evenVBand="0" w:oddHBand="0" w:evenHBand="0" w:firstRowFirstColumn="0" w:firstRowLastColumn="0" w:lastRowFirstColumn="0" w:lastRowLastColumn="0"/>
               <w:rPr>
                 <w:rFonts w:cs="Times New Roman"/>
                 <w:szCs w:val="24"/>
@@ -4587,7 +4915,7 @@
                 <w:rFonts w:cs="Times New Roman"/>
                 <w:szCs w:val="24"/>
               </w:rPr>
-              <w:t>134.873291s</w:t>
+              <w:t>Tempo para gerar a solução com menor nº de ligações</w:t>
             </w:r>
           </w:p>
         </w:tc>
@@ -4616,31 +4944,7 @@
                 <w:rFonts w:cs="Times New Roman"/>
                 <w:szCs w:val="24"/>
               </w:rPr>
-              <w:t>5</w:t>
-            </w:r>
-          </w:p>
-        </w:tc>
-        <w:tc>
-          <w:tcPr>
-            <w:tcW w:w="2123" w:type="dxa"/>
-            <w:vAlign w:val="center"/>
-          </w:tcPr>
-          <w:p>
-            <w:pPr>
-              <w:ind w:firstLine="0"/>
-              <w:jc w:val="center"/>
-              <w:cnfStyle w:val="000000100000" w:firstRow="0" w:lastRow="0" w:firstColumn="0" w:lastColumn="0" w:oddVBand="0" w:evenVBand="0" w:oddHBand="1" w:evenHBand="0" w:firstRowFirstColumn="0" w:firstRowLastColumn="0" w:lastRowFirstColumn="0" w:lastRowLastColumn="0"/>
-              <w:rPr>
-                <w:rFonts w:cs="Times New Roman"/>
-                <w:szCs w:val="24"/>
-              </w:rPr>
-            </w:pPr>
-            <w:r>
-              <w:rPr>
-                <w:rFonts w:cs="Times New Roman"/>
-                <w:szCs w:val="24"/>
-              </w:rPr>
-              <w:t>5</w:t>
+              <w:t>2</w:t>
             </w:r>
           </w:p>
         </w:tc>
@@ -4664,7 +4968,7 @@
                 <w:rFonts w:cs="Times New Roman"/>
                 <w:szCs w:val="24"/>
               </w:rPr>
-              <w:t>-</w:t>
+              <w:t>399</w:t>
             </w:r>
           </w:p>
         </w:tc>
@@ -4688,16 +4992,615 @@
                 <w:rFonts w:cs="Times New Roman"/>
                 <w:szCs w:val="24"/>
               </w:rPr>
-              <w:t>Mais de 7h</w:t>
+              <w:t>0.0s</w:t>
+            </w:r>
+          </w:p>
+        </w:tc>
+      </w:tr>
+      <w:tr>
+        <w:tc>
+          <w:tcPr>
+            <w:cnfStyle w:val="001000000000" w:firstRow="0" w:lastRow="0" w:firstColumn="1" w:lastColumn="0" w:oddVBand="0" w:evenVBand="0" w:oddHBand="0" w:evenHBand="0" w:firstRowFirstColumn="0" w:firstRowLastColumn="0" w:lastRowFirstColumn="0" w:lastRowLastColumn="0"/>
+            <w:tcW w:w="2123" w:type="dxa"/>
+            <w:vAlign w:val="center"/>
+          </w:tcPr>
+          <w:p>
+            <w:pPr>
+              <w:ind w:firstLine="0"/>
+              <w:jc w:val="center"/>
+              <w:rPr>
+                <w:rFonts w:cs="Times New Roman"/>
+                <w:szCs w:val="24"/>
+              </w:rPr>
+            </w:pPr>
+            <w:r>
+              <w:rPr>
+                <w:rFonts w:cs="Times New Roman"/>
+                <w:szCs w:val="24"/>
+              </w:rPr>
+              <w:t>3</w:t>
+            </w:r>
+          </w:p>
+        </w:tc>
+        <w:tc>
+          <w:tcPr>
+            <w:tcW w:w="2124" w:type="dxa"/>
+            <w:vAlign w:val="center"/>
+          </w:tcPr>
+          <w:p>
+            <w:pPr>
+              <w:ind w:firstLine="0"/>
+              <w:jc w:val="center"/>
+              <w:cnfStyle w:val="000000000000" w:firstRow="0" w:lastRow="0" w:firstColumn="0" w:lastColumn="0" w:oddVBand="0" w:evenVBand="0" w:oddHBand="0" w:evenHBand="0" w:firstRowFirstColumn="0" w:firstRowLastColumn="0" w:lastRowFirstColumn="0" w:lastRowLastColumn="0"/>
+              <w:rPr>
+                <w:rFonts w:cs="Times New Roman"/>
+                <w:szCs w:val="24"/>
+              </w:rPr>
+            </w:pPr>
+            <w:r>
+              <w:rPr>
+                <w:rFonts w:cs="Times New Roman"/>
+                <w:szCs w:val="24"/>
+              </w:rPr>
+              <w:t>641</w:t>
+            </w:r>
+          </w:p>
+        </w:tc>
+        <w:tc>
+          <w:tcPr>
+            <w:tcW w:w="2124" w:type="dxa"/>
+            <w:vAlign w:val="center"/>
+          </w:tcPr>
+          <w:p>
+            <w:pPr>
+              <w:ind w:firstLine="0"/>
+              <w:jc w:val="center"/>
+              <w:cnfStyle w:val="000000000000" w:firstRow="0" w:lastRow="0" w:firstColumn="0" w:lastColumn="0" w:oddVBand="0" w:evenVBand="0" w:oddHBand="0" w:evenHBand="0" w:firstRowFirstColumn="0" w:firstRowLastColumn="0" w:lastRowFirstColumn="0" w:lastRowLastColumn="0"/>
+              <w:rPr>
+                <w:rFonts w:cs="Times New Roman"/>
+                <w:szCs w:val="24"/>
+              </w:rPr>
+            </w:pPr>
+            <w:r>
+              <w:rPr>
+                <w:rFonts w:asciiTheme="majorHAnsi" w:hAnsiTheme="majorHAnsi" w:cstheme="majorBidi"/>
+                <w:sz w:val="18"/>
+                <w:szCs w:val="18"/>
+              </w:rPr>
+              <w:t>0.1</w:t>
+            </w:r>
+            <w:r>
+              <w:rPr>
+                <w:rFonts w:asciiTheme="majorHAnsi" w:hAnsiTheme="majorHAnsi" w:cstheme="majorBidi"/>
+                <w:sz w:val="18"/>
+                <w:szCs w:val="18"/>
+              </w:rPr>
+              <w:t>2</w:t>
+            </w:r>
+            <w:r>
+              <w:rPr>
+                <w:rFonts w:asciiTheme="majorHAnsi" w:hAnsiTheme="majorHAnsi" w:cstheme="majorBidi"/>
+                <w:sz w:val="18"/>
+                <w:szCs w:val="18"/>
+              </w:rPr>
+              <w:t>6</w:t>
+            </w:r>
+            <w:r>
+              <w:rPr>
+                <w:rFonts w:asciiTheme="majorHAnsi" w:hAnsiTheme="majorHAnsi" w:cstheme="majorBidi"/>
+                <w:sz w:val="18"/>
+                <w:szCs w:val="18"/>
+              </w:rPr>
+              <w:t>61398</w:t>
+            </w:r>
+            <w:r>
+              <w:rPr>
+                <w:rFonts w:asciiTheme="majorHAnsi" w:hAnsiTheme="majorHAnsi" w:cstheme="majorBidi"/>
+                <w:sz w:val="18"/>
+                <w:szCs w:val="18"/>
+              </w:rPr>
+              <w:t>7</w:t>
+            </w:r>
+            <w:r>
+              <w:rPr>
+                <w:rFonts w:asciiTheme="majorHAnsi" w:hAnsiTheme="majorHAnsi" w:cstheme="majorBidi"/>
+                <w:sz w:val="18"/>
+                <w:szCs w:val="18"/>
+              </w:rPr>
+              <w:t>9</w:t>
+            </w:r>
+            <w:r>
+              <w:rPr>
+                <w:rFonts w:asciiTheme="majorHAnsi" w:hAnsiTheme="majorHAnsi" w:cstheme="majorBidi"/>
+                <w:sz w:val="18"/>
+                <w:szCs w:val="18"/>
+              </w:rPr>
+              <w:t>4</w:t>
+            </w:r>
+            <w:r>
+              <w:rPr>
+                <w:rFonts w:asciiTheme="majorHAnsi" w:hAnsiTheme="majorHAnsi" w:cstheme="majorBidi"/>
+                <w:sz w:val="18"/>
+                <w:szCs w:val="18"/>
+              </w:rPr>
+              <w:t>8</w:t>
+            </w:r>
+            <w:r>
+              <w:rPr>
+                <w:rFonts w:asciiTheme="majorHAnsi" w:hAnsiTheme="majorHAnsi" w:cstheme="majorBidi"/>
+                <w:sz w:val="18"/>
+                <w:szCs w:val="18"/>
+              </w:rPr>
+              <w:t>66523</w:t>
+            </w:r>
+          </w:p>
+        </w:tc>
+      </w:tr>
+      <w:tr>
+        <w:trPr>
+          <w:cnfStyle w:val="000000100000" w:firstRow="0" w:lastRow="0" w:firstColumn="0" w:lastColumn="0" w:oddVBand="0" w:evenVBand="0" w:oddHBand="1" w:evenHBand="0" w:firstRowFirstColumn="0" w:firstRowLastColumn="0" w:lastRowFirstColumn="0" w:lastRowLastColumn="0"/>
+        </w:trPr>
+        <w:tc>
+          <w:tcPr>
+            <w:cnfStyle w:val="001000000000" w:firstRow="0" w:lastRow="0" w:firstColumn="1" w:lastColumn="0" w:oddVBand="0" w:evenVBand="0" w:oddHBand="0" w:evenHBand="0" w:firstRowFirstColumn="0" w:firstRowLastColumn="0" w:lastRowFirstColumn="0" w:lastRowLastColumn="0"/>
+            <w:tcW w:w="2123" w:type="dxa"/>
+            <w:vAlign w:val="center"/>
+          </w:tcPr>
+          <w:p>
+            <w:pPr>
+              <w:ind w:firstLine="0"/>
+              <w:jc w:val="center"/>
+              <w:rPr>
+                <w:rFonts w:cs="Times New Roman"/>
+                <w:szCs w:val="24"/>
+              </w:rPr>
+            </w:pPr>
+            <w:r>
+              <w:rPr>
+                <w:rFonts w:cs="Times New Roman"/>
+                <w:szCs w:val="24"/>
+              </w:rPr>
+              <w:t>4</w:t>
+            </w:r>
+          </w:p>
+        </w:tc>
+        <w:tc>
+          <w:tcPr>
+            <w:tcW w:w="2124" w:type="dxa"/>
+            <w:vAlign w:val="center"/>
+          </w:tcPr>
+          <w:p>
+            <w:pPr>
+              <w:ind w:firstLine="0"/>
+              <w:jc w:val="center"/>
+              <w:cnfStyle w:val="000000100000" w:firstRow="0" w:lastRow="0" w:firstColumn="0" w:lastColumn="0" w:oddVBand="0" w:evenVBand="0" w:oddHBand="1" w:evenHBand="0" w:firstRowFirstColumn="0" w:firstRowLastColumn="0" w:lastRowFirstColumn="0" w:lastRowLastColumn="0"/>
+              <w:rPr>
+                <w:rFonts w:cs="Times New Roman"/>
+                <w:szCs w:val="24"/>
+              </w:rPr>
+            </w:pPr>
+            <w:r>
+              <w:rPr>
+                <w:rFonts w:cs="Times New Roman"/>
+                <w:szCs w:val="24"/>
+              </w:rPr>
+              <w:t>N/A</w:t>
+            </w:r>
+          </w:p>
+        </w:tc>
+        <w:tc>
+          <w:tcPr>
+            <w:tcW w:w="2124" w:type="dxa"/>
+            <w:vAlign w:val="center"/>
+          </w:tcPr>
+          <w:p>
+            <w:pPr>
+              <w:ind w:firstLine="0"/>
+              <w:jc w:val="center"/>
+              <w:cnfStyle w:val="000000100000" w:firstRow="0" w:lastRow="0" w:firstColumn="0" w:lastColumn="0" w:oddVBand="0" w:evenVBand="0" w:oddHBand="1" w:evenHBand="0" w:firstRowFirstColumn="0" w:firstRowLastColumn="0" w:lastRowFirstColumn="0" w:lastRowLastColumn="0"/>
+              <w:rPr>
+                <w:rFonts w:cs="Times New Roman"/>
+                <w:szCs w:val="24"/>
+              </w:rPr>
+            </w:pPr>
+            <w:r>
+              <w:rPr>
+                <w:rFonts w:asciiTheme="majorHAnsi" w:hAnsiTheme="majorHAnsi" w:cstheme="majorBidi"/>
+                <w:sz w:val="18"/>
+                <w:szCs w:val="18"/>
+              </w:rPr>
+              <w:t xml:space="preserve">Tempo excessivo (&gt;3 </w:t>
+            </w:r>
+            <w:proofErr w:type="spellStart"/>
+            <w:r>
+              <w:rPr>
+                <w:rFonts w:asciiTheme="majorHAnsi" w:hAnsiTheme="majorHAnsi" w:cstheme="majorBidi"/>
+                <w:sz w:val="18"/>
+                <w:szCs w:val="18"/>
+              </w:rPr>
+              <w:t>mins</w:t>
+            </w:r>
+            <w:proofErr w:type="spellEnd"/>
+            <w:r>
+              <w:rPr>
+                <w:rFonts w:asciiTheme="majorHAnsi" w:hAnsiTheme="majorHAnsi" w:cstheme="majorBidi"/>
+                <w:sz w:val="18"/>
+                <w:szCs w:val="18"/>
+              </w:rPr>
+              <w:t>)</w:t>
+            </w:r>
+          </w:p>
+        </w:tc>
+      </w:tr>
+    </w:tbl>
+    <w:p>
+      <w:pPr>
+        <w:pStyle w:val="Legenda"/>
+        <w:keepNext/>
+        <w:jc w:val="left"/>
+      </w:pPr>
+    </w:p>
+    <w:p>
+      <w:pPr>
+        <w:pStyle w:val="Legenda"/>
+        <w:keepNext/>
+        <w:jc w:val="left"/>
+      </w:pPr>
+      <w:proofErr w:type="spellStart"/>
+      <w:r>
+        <w:t>Best</w:t>
+      </w:r>
+      <w:proofErr w:type="spellEnd"/>
+      <w:r>
+        <w:t xml:space="preserve"> </w:t>
+      </w:r>
+      <w:proofErr w:type="spellStart"/>
+      <w:r>
+        <w:t>First</w:t>
+      </w:r>
+      <w:proofErr w:type="spellEnd"/>
+      <w:r>
+        <w:t xml:space="preserve"> </w:t>
+      </w:r>
+      <w:proofErr w:type="spellStart"/>
+      <w:r>
+        <w:t>Search</w:t>
+      </w:r>
+      <w:proofErr w:type="spellEnd"/>
+    </w:p>
+    <w:tbl>
+      <w:tblPr>
+        <w:tblStyle w:val="TabeladeGrelha6Colorida"/>
+        <w:tblW w:w="0" w:type="auto"/>
+        <w:tblLook w:val="04A0" w:firstRow="1" w:lastRow="0" w:firstColumn="1" w:lastColumn="0" w:noHBand="0" w:noVBand="1"/>
+      </w:tblPr>
+      <w:tblGrid>
+        <w:gridCol w:w="2123"/>
+        <w:gridCol w:w="2124"/>
+        <w:gridCol w:w="2124"/>
+      </w:tblGrid>
+      <w:tr>
+        <w:trPr>
+          <w:cnfStyle w:val="100000000000" w:firstRow="1" w:lastRow="0" w:firstColumn="0" w:lastColumn="0" w:oddVBand="0" w:evenVBand="0" w:oddHBand="0" w:evenHBand="0" w:firstRowFirstColumn="0" w:firstRowLastColumn="0" w:lastRowFirstColumn="0" w:lastRowLastColumn="0"/>
+        </w:trPr>
+        <w:tc>
+          <w:tcPr>
+            <w:cnfStyle w:val="001000000000" w:firstRow="0" w:lastRow="0" w:firstColumn="1" w:lastColumn="0" w:oddVBand="0" w:evenVBand="0" w:oddHBand="0" w:evenHBand="0" w:firstRowFirstColumn="0" w:firstRowLastColumn="0" w:lastRowFirstColumn="0" w:lastRowLastColumn="0"/>
+            <w:tcW w:w="2123" w:type="dxa"/>
+            <w:vAlign w:val="center"/>
+          </w:tcPr>
+          <w:p>
+            <w:pPr>
+              <w:ind w:firstLine="0"/>
+              <w:jc w:val="center"/>
+              <w:rPr>
+                <w:rFonts w:cs="Times New Roman"/>
+                <w:szCs w:val="24"/>
+              </w:rPr>
+            </w:pPr>
+            <w:r>
+              <w:rPr>
+                <w:rFonts w:cs="Times New Roman"/>
+                <w:szCs w:val="24"/>
+              </w:rPr>
+              <w:t>Nº de Camadas Intermédias (sem nós de origem e destino)</w:t>
+            </w:r>
+          </w:p>
+        </w:tc>
+        <w:tc>
+          <w:tcPr>
+            <w:tcW w:w="2124" w:type="dxa"/>
+            <w:vAlign w:val="center"/>
+          </w:tcPr>
+          <w:p>
+            <w:pPr>
+              <w:ind w:firstLine="0"/>
+              <w:jc w:val="center"/>
+              <w:cnfStyle w:val="100000000000" w:firstRow="1" w:lastRow="0" w:firstColumn="0" w:lastColumn="0" w:oddVBand="0" w:evenVBand="0" w:oddHBand="0" w:evenHBand="0" w:firstRowFirstColumn="0" w:firstRowLastColumn="0" w:lastRowFirstColumn="0" w:lastRowLastColumn="0"/>
+              <w:rPr>
+                <w:rFonts w:cs="Times New Roman"/>
+                <w:szCs w:val="24"/>
+              </w:rPr>
+            </w:pPr>
+            <w:r>
+              <w:rPr>
+                <w:rFonts w:cs="Times New Roman"/>
+                <w:szCs w:val="24"/>
+              </w:rPr>
+              <w:t>Nº de soluções</w:t>
+            </w:r>
+          </w:p>
+        </w:tc>
+        <w:tc>
+          <w:tcPr>
+            <w:tcW w:w="2124" w:type="dxa"/>
+            <w:vAlign w:val="center"/>
+          </w:tcPr>
+          <w:p>
+            <w:pPr>
+              <w:ind w:firstLine="0"/>
+              <w:jc w:val="center"/>
+              <w:cnfStyle w:val="100000000000" w:firstRow="1" w:lastRow="0" w:firstColumn="0" w:lastColumn="0" w:oddVBand="0" w:evenVBand="0" w:oddHBand="0" w:evenHBand="0" w:firstRowFirstColumn="0" w:firstRowLastColumn="0" w:lastRowFirstColumn="0" w:lastRowLastColumn="0"/>
+              <w:rPr>
+                <w:rFonts w:cs="Times New Roman"/>
+                <w:szCs w:val="24"/>
+              </w:rPr>
+            </w:pPr>
+            <w:r>
+              <w:rPr>
+                <w:rFonts w:cs="Times New Roman"/>
+                <w:szCs w:val="24"/>
+              </w:rPr>
+              <w:t>Tempo para gerar a solução com menor nº de ligações</w:t>
+            </w:r>
+          </w:p>
+        </w:tc>
+      </w:tr>
+      <w:tr>
+        <w:trPr>
+          <w:cnfStyle w:val="000000100000" w:firstRow="0" w:lastRow="0" w:firstColumn="0" w:lastColumn="0" w:oddVBand="0" w:evenVBand="0" w:oddHBand="1" w:evenHBand="0" w:firstRowFirstColumn="0" w:firstRowLastColumn="0" w:lastRowFirstColumn="0" w:lastRowLastColumn="0"/>
+        </w:trPr>
+        <w:tc>
+          <w:tcPr>
+            <w:cnfStyle w:val="001000000000" w:firstRow="0" w:lastRow="0" w:firstColumn="1" w:lastColumn="0" w:oddVBand="0" w:evenVBand="0" w:oddHBand="0" w:evenHBand="0" w:firstRowFirstColumn="0" w:firstRowLastColumn="0" w:lastRowFirstColumn="0" w:lastRowLastColumn="0"/>
+            <w:tcW w:w="2123" w:type="dxa"/>
+            <w:vAlign w:val="center"/>
+          </w:tcPr>
+          <w:p>
+            <w:pPr>
+              <w:ind w:firstLine="0"/>
+              <w:jc w:val="center"/>
+              <w:rPr>
+                <w:rFonts w:cs="Times New Roman"/>
+                <w:szCs w:val="24"/>
+              </w:rPr>
+            </w:pPr>
+            <w:r>
+              <w:rPr>
+                <w:rFonts w:cs="Times New Roman"/>
+                <w:szCs w:val="24"/>
+              </w:rPr>
+              <w:t>2</w:t>
+            </w:r>
+          </w:p>
+        </w:tc>
+        <w:tc>
+          <w:tcPr>
+            <w:tcW w:w="2124" w:type="dxa"/>
+            <w:vAlign w:val="center"/>
+          </w:tcPr>
+          <w:p>
+            <w:pPr>
+              <w:ind w:firstLine="0"/>
+              <w:jc w:val="center"/>
+              <w:cnfStyle w:val="000000100000" w:firstRow="0" w:lastRow="0" w:firstColumn="0" w:lastColumn="0" w:oddVBand="0" w:evenVBand="0" w:oddHBand="1" w:evenHBand="0" w:firstRowFirstColumn="0" w:firstRowLastColumn="0" w:lastRowFirstColumn="0" w:lastRowLastColumn="0"/>
+              <w:rPr>
+                <w:rFonts w:cs="Times New Roman"/>
+                <w:szCs w:val="24"/>
+              </w:rPr>
+            </w:pPr>
+            <w:r>
+              <w:rPr>
+                <w:rFonts w:cs="Times New Roman"/>
+                <w:szCs w:val="24"/>
+              </w:rPr>
+              <w:t>217</w:t>
+            </w:r>
+          </w:p>
+        </w:tc>
+        <w:tc>
+          <w:tcPr>
+            <w:tcW w:w="2124" w:type="dxa"/>
+            <w:vAlign w:val="center"/>
+          </w:tcPr>
+          <w:p>
+            <w:pPr>
+              <w:ind w:firstLine="0"/>
+              <w:jc w:val="center"/>
+              <w:cnfStyle w:val="000000100000" w:firstRow="0" w:lastRow="0" w:firstColumn="0" w:lastColumn="0" w:oddVBand="0" w:evenVBand="0" w:oddHBand="1" w:evenHBand="0" w:firstRowFirstColumn="0" w:firstRowLastColumn="0" w:lastRowFirstColumn="0" w:lastRowLastColumn="0"/>
+              <w:rPr>
+                <w:rFonts w:cs="Times New Roman"/>
+                <w:szCs w:val="24"/>
+              </w:rPr>
+            </w:pPr>
+            <w:r>
+              <w:rPr>
+                <w:rFonts w:cs="Times New Roman"/>
+                <w:szCs w:val="24"/>
+              </w:rPr>
+              <w:t>0.0s</w:t>
+            </w:r>
+          </w:p>
+        </w:tc>
+      </w:tr>
+      <w:tr>
+        <w:tc>
+          <w:tcPr>
+            <w:cnfStyle w:val="001000000000" w:firstRow="0" w:lastRow="0" w:firstColumn="1" w:lastColumn="0" w:oddVBand="0" w:evenVBand="0" w:oddHBand="0" w:evenHBand="0" w:firstRowFirstColumn="0" w:firstRowLastColumn="0" w:lastRowFirstColumn="0" w:lastRowLastColumn="0"/>
+            <w:tcW w:w="2123" w:type="dxa"/>
+            <w:vAlign w:val="center"/>
+          </w:tcPr>
+          <w:p>
+            <w:pPr>
+              <w:ind w:firstLine="0"/>
+              <w:jc w:val="center"/>
+              <w:rPr>
+                <w:rFonts w:cs="Times New Roman"/>
+                <w:szCs w:val="24"/>
+              </w:rPr>
+            </w:pPr>
+            <w:r>
+              <w:rPr>
+                <w:rFonts w:cs="Times New Roman"/>
+                <w:szCs w:val="24"/>
+              </w:rPr>
+              <w:t>3</w:t>
+            </w:r>
+          </w:p>
+        </w:tc>
+        <w:tc>
+          <w:tcPr>
+            <w:tcW w:w="2124" w:type="dxa"/>
+            <w:vAlign w:val="center"/>
+          </w:tcPr>
+          <w:p>
+            <w:pPr>
+              <w:ind w:firstLine="0"/>
+              <w:jc w:val="center"/>
+              <w:cnfStyle w:val="000000000000" w:firstRow="0" w:lastRow="0" w:firstColumn="0" w:lastColumn="0" w:oddVBand="0" w:evenVBand="0" w:oddHBand="0" w:evenHBand="0" w:firstRowFirstColumn="0" w:firstRowLastColumn="0" w:lastRowFirstColumn="0" w:lastRowLastColumn="0"/>
+              <w:rPr>
+                <w:rFonts w:cs="Times New Roman"/>
+                <w:szCs w:val="24"/>
+              </w:rPr>
+            </w:pPr>
+            <w:r>
+              <w:rPr>
+                <w:rFonts w:cs="Times New Roman"/>
+                <w:szCs w:val="24"/>
+              </w:rPr>
+              <w:t>345</w:t>
+            </w:r>
+          </w:p>
+        </w:tc>
+        <w:tc>
+          <w:tcPr>
+            <w:tcW w:w="2124" w:type="dxa"/>
+            <w:vAlign w:val="center"/>
+          </w:tcPr>
+          <w:p>
+            <w:pPr>
+              <w:ind w:firstLine="0"/>
+              <w:jc w:val="center"/>
+              <w:cnfStyle w:val="000000000000" w:firstRow="0" w:lastRow="0" w:firstColumn="0" w:lastColumn="0" w:oddVBand="0" w:evenVBand="0" w:oddHBand="0" w:evenHBand="0" w:firstRowFirstColumn="0" w:firstRowLastColumn="0" w:lastRowFirstColumn="0" w:lastRowLastColumn="0"/>
+              <w:rPr>
+                <w:rFonts w:cs="Times New Roman"/>
+                <w:szCs w:val="24"/>
+              </w:rPr>
+            </w:pPr>
+            <w:r>
+              <w:rPr>
+                <w:rFonts w:asciiTheme="majorHAnsi" w:hAnsiTheme="majorHAnsi" w:cstheme="majorBidi"/>
+                <w:sz w:val="18"/>
+                <w:szCs w:val="18"/>
+              </w:rPr>
+              <w:t>0.</w:t>
+            </w:r>
+            <w:r>
+              <w:rPr>
+                <w:rFonts w:asciiTheme="majorHAnsi" w:hAnsiTheme="majorHAnsi" w:cstheme="majorBidi"/>
+                <w:sz w:val="18"/>
+                <w:szCs w:val="18"/>
+              </w:rPr>
+              <w:t>0s</w:t>
+            </w:r>
+          </w:p>
+        </w:tc>
+      </w:tr>
+      <w:tr>
+        <w:trPr>
+          <w:cnfStyle w:val="000000100000" w:firstRow="0" w:lastRow="0" w:firstColumn="0" w:lastColumn="0" w:oddVBand="0" w:evenVBand="0" w:oddHBand="1" w:evenHBand="0" w:firstRowFirstColumn="0" w:firstRowLastColumn="0" w:lastRowFirstColumn="0" w:lastRowLastColumn="0"/>
+        </w:trPr>
+        <w:tc>
+          <w:tcPr>
+            <w:cnfStyle w:val="001000000000" w:firstRow="0" w:lastRow="0" w:firstColumn="1" w:lastColumn="0" w:oddVBand="0" w:evenVBand="0" w:oddHBand="0" w:evenHBand="0" w:firstRowFirstColumn="0" w:firstRowLastColumn="0" w:lastRowFirstColumn="0" w:lastRowLastColumn="0"/>
+            <w:tcW w:w="2123" w:type="dxa"/>
+            <w:vAlign w:val="center"/>
+          </w:tcPr>
+          <w:p>
+            <w:pPr>
+              <w:ind w:firstLine="0"/>
+              <w:jc w:val="center"/>
+              <w:rPr>
+                <w:rFonts w:cs="Times New Roman"/>
+                <w:szCs w:val="24"/>
+              </w:rPr>
+            </w:pPr>
+            <w:r>
+              <w:rPr>
+                <w:rFonts w:cs="Times New Roman"/>
+                <w:szCs w:val="24"/>
+              </w:rPr>
+              <w:t>4</w:t>
+            </w:r>
+          </w:p>
+        </w:tc>
+        <w:tc>
+          <w:tcPr>
+            <w:tcW w:w="2124" w:type="dxa"/>
+            <w:vAlign w:val="center"/>
+          </w:tcPr>
+          <w:p>
+            <w:pPr>
+              <w:ind w:firstLine="0"/>
+              <w:jc w:val="center"/>
+              <w:cnfStyle w:val="000000100000" w:firstRow="0" w:lastRow="0" w:firstColumn="0" w:lastColumn="0" w:oddVBand="0" w:evenVBand="0" w:oddHBand="1" w:evenHBand="0" w:firstRowFirstColumn="0" w:firstRowLastColumn="0" w:lastRowFirstColumn="0" w:lastRowLastColumn="0"/>
+              <w:rPr>
+                <w:rFonts w:cs="Times New Roman"/>
+                <w:szCs w:val="24"/>
+              </w:rPr>
+            </w:pPr>
+            <w:r>
+              <w:rPr>
+                <w:rFonts w:cs="Times New Roman"/>
+                <w:szCs w:val="24"/>
+              </w:rPr>
+              <w:t>436</w:t>
+            </w:r>
+          </w:p>
+        </w:tc>
+        <w:tc>
+          <w:tcPr>
+            <w:tcW w:w="2124" w:type="dxa"/>
+            <w:vAlign w:val="center"/>
+          </w:tcPr>
+          <w:p>
+            <w:pPr>
+              <w:ind w:firstLine="0"/>
+              <w:jc w:val="center"/>
+              <w:cnfStyle w:val="000000100000" w:firstRow="0" w:lastRow="0" w:firstColumn="0" w:lastColumn="0" w:oddVBand="0" w:evenVBand="0" w:oddHBand="1" w:evenHBand="0" w:firstRowFirstColumn="0" w:firstRowLastColumn="0" w:lastRowFirstColumn="0" w:lastRowLastColumn="0"/>
+              <w:rPr>
+                <w:rFonts w:cs="Times New Roman"/>
+                <w:szCs w:val="24"/>
+              </w:rPr>
+            </w:pPr>
+            <w:r>
+              <w:rPr>
+                <w:rFonts w:asciiTheme="majorHAnsi" w:hAnsiTheme="majorHAnsi" w:cstheme="majorBidi"/>
+                <w:sz w:val="18"/>
+                <w:szCs w:val="18"/>
+              </w:rPr>
+              <w:t>0.0S</w:t>
             </w:r>
           </w:p>
         </w:tc>
       </w:tr>
     </w:tbl>
     <w:p/>
-    <w:p>
-      <w:pPr>
-        <w:pStyle w:val="Caption"/>
+    <w:bookmarkEnd w:id="14"/>
+    <w:p>
+      <w:pPr>
+        <w:pStyle w:val="Legenda"/>
+        <w:jc w:val="left"/>
         <w:sectPr>
           <w:pgSz w:w="11906" w:h="16838"/>
           <w:pgMar w:top="1418" w:right="1701" w:bottom="1418" w:left="1701" w:header="709" w:footer="709" w:gutter="0"/>
@@ -4708,9 +5611,9 @@
     </w:p>
     <w:p>
       <w:pPr>
-        <w:pStyle w:val="Heading1"/>
-      </w:pPr>
-      <w:bookmarkStart w:id="14" w:name="_Toc93798245"/>
+        <w:pStyle w:val="Ttulo1"/>
+      </w:pPr>
+      <w:bookmarkStart w:id="15" w:name="_Toc93798245"/>
       <w:r>
         <w:rPr>
           <w:szCs w:val="28"/>
@@ -4727,20 +5630,20 @@
         </w:rPr>
         <w:t>dislikes</w:t>
       </w:r>
-      <w:bookmarkEnd w:id="14"/>
-    </w:p>
-    <w:p>
-      <w:pPr>
-        <w:pStyle w:val="Heading2"/>
-      </w:pPr>
-      <w:bookmarkStart w:id="15" w:name="_Toc93798246"/>
+      <w:bookmarkEnd w:id="15"/>
+    </w:p>
+    <w:p>
+      <w:pPr>
+        <w:pStyle w:val="Ttulo2"/>
+      </w:pPr>
+      <w:bookmarkStart w:id="16" w:name="_Toc93798246"/>
       <w:r>
         <w:t xml:space="preserve">Funcionalidade Desenvolvida por </w:t>
       </w:r>
       <w:r>
         <w:t>Todos os Elementos do Grupo</w:t>
       </w:r>
-      <w:bookmarkEnd w:id="15"/>
+      <w:bookmarkEnd w:id="16"/>
     </w:p>
     <w:p>
       <w:pPr>
@@ -4961,14 +5864,14 @@
         <w:rPr>
           <w:rFonts w:eastAsia="Times New Roman" w:cs="Times New Roman"/>
           <w:szCs w:val="24"/>
-          <w:lang w:val="en-PT" w:eastAsia="en-GB"/>
+          <w:lang w:eastAsia="en-GB"/>
         </w:rPr>
       </w:pPr>
       <w:r>
         <w:rPr>
           <w:rFonts w:eastAsia="Times New Roman" w:cs="Times New Roman"/>
           <w:szCs w:val="24"/>
-          <w:lang w:val="en-PT" w:eastAsia="en-GB"/>
+          <w:lang w:eastAsia="en-GB"/>
         </w:rPr>
         <w:lastRenderedPageBreak/>
         <w:fldChar w:fldCharType="begin"/>
@@ -4977,7 +5880,7 @@
         <w:rPr>
           <w:rFonts w:eastAsia="Times New Roman" w:cs="Times New Roman"/>
           <w:szCs w:val="24"/>
-          <w:lang w:val="en-PT" w:eastAsia="en-GB"/>
+          <w:lang w:eastAsia="en-GB"/>
         </w:rPr>
         <w:instrText xml:space="preserve"> INCLUDEPICTURE "/var/folders/kw/k9zq0sy15_56fp4bhtwh5b_00000gn/T/com.microsoft.Word/WebArchiveCopyPasteTempFiles/Screenshot_2022-01-16_at_04.50.11.png" \* MERGEFORMATINET </w:instrText>
       </w:r>
@@ -4985,7 +5888,7 @@
         <w:rPr>
           <w:rFonts w:eastAsia="Times New Roman" w:cs="Times New Roman"/>
           <w:szCs w:val="24"/>
-          <w:lang w:val="en-PT" w:eastAsia="en-GB"/>
+          <w:lang w:eastAsia="en-GB"/>
         </w:rPr>
         <w:fldChar w:fldCharType="separate"/>
       </w:r>
@@ -4994,7 +5897,7 @@
           <w:rFonts w:eastAsia="Times New Roman" w:cs="Times New Roman"/>
           <w:noProof/>
           <w:szCs w:val="24"/>
-          <w:lang w:val="en-PT" w:eastAsia="en-GB"/>
+          <w:lang w:eastAsia="en-GB"/>
         </w:rPr>
         <w:drawing>
           <wp:inline distT="0" distB="0" distL="0" distR="0" wp14:anchorId="383C282C" wp14:editId="1BB59A7C">
@@ -5049,7 +5952,7 @@
         <w:rPr>
           <w:rFonts w:eastAsia="Times New Roman" w:cs="Times New Roman"/>
           <w:szCs w:val="24"/>
-          <w:lang w:val="en-PT" w:eastAsia="en-GB"/>
+          <w:lang w:eastAsia="en-GB"/>
         </w:rPr>
         <w:fldChar w:fldCharType="end"/>
       </w:r>
@@ -5502,9 +6405,9 @@
     </w:p>
     <w:p>
       <w:pPr>
-        <w:pStyle w:val="Heading1"/>
-      </w:pPr>
-      <w:bookmarkStart w:id="16" w:name="_Toc93798247"/>
+        <w:pStyle w:val="Ttulo1"/>
+      </w:pPr>
+      <w:bookmarkStart w:id="17" w:name="_Toc93798247"/>
       <w:r>
         <w:rPr>
           <w:szCs w:val="28"/>
@@ -5521,16 +6424,16 @@
         </w:rPr>
         <w:t>multicritério do ponto anterior</w:t>
       </w:r>
-      <w:bookmarkEnd w:id="16"/>
-    </w:p>
-    <w:p>
-      <w:pPr>
-        <w:pStyle w:val="Heading2"/>
+      <w:bookmarkEnd w:id="17"/>
+    </w:p>
+    <w:p>
+      <w:pPr>
+        <w:pStyle w:val="Ttulo2"/>
       </w:pPr>
       <w:r>
         <w:t xml:space="preserve"> </w:t>
       </w:r>
-      <w:bookmarkStart w:id="17" w:name="_Toc93798248"/>
+      <w:bookmarkStart w:id="18" w:name="_Toc93798248"/>
       <w:r>
         <w:t xml:space="preserve">A* </w:t>
       </w:r>
@@ -5543,7 +6446,7 @@
       <w:r>
         <w:t>)</w:t>
       </w:r>
-      <w:bookmarkEnd w:id="17"/>
+      <w:bookmarkEnd w:id="18"/>
     </w:p>
     <w:p>
       <w:pPr>
@@ -5664,63 +6567,7 @@
           <w:rFonts w:cs="Times New Roman"/>
           <w:szCs w:val="24"/>
         </w:rPr>
-        <w:t xml:space="preserve">uma </w:t>
-      </w:r>
-      <w:r>
-        <w:rPr>
-          <w:rFonts w:cs="Times New Roman"/>
-          <w:szCs w:val="24"/>
-        </w:rPr>
-        <w:t>função</w:t>
-      </w:r>
-      <w:r>
-        <w:rPr>
-          <w:rFonts w:cs="Times New Roman"/>
-          <w:szCs w:val="24"/>
-        </w:rPr>
-        <w:t xml:space="preserve"> com </w:t>
-      </w:r>
-      <w:r>
-        <w:rPr>
-          <w:rFonts w:cs="Times New Roman"/>
-          <w:szCs w:val="24"/>
-        </w:rPr>
-        <w:t>saturação</w:t>
-      </w:r>
-      <w:r>
-        <w:rPr>
-          <w:rFonts w:cs="Times New Roman"/>
-          <w:szCs w:val="24"/>
-        </w:rPr>
-        <w:t xml:space="preserve"> de </w:t>
-      </w:r>
-      <w:r>
-        <w:rPr>
-          <w:rFonts w:cs="Times New Roman"/>
-          <w:szCs w:val="24"/>
-        </w:rPr>
-        <w:t>mínimo</w:t>
-      </w:r>
-      <w:r>
-        <w:rPr>
-          <w:rFonts w:cs="Times New Roman"/>
-          <w:szCs w:val="24"/>
-        </w:rPr>
-        <w:t xml:space="preserve"> ou </w:t>
-      </w:r>
-      <w:r>
-        <w:rPr>
-          <w:rFonts w:cs="Times New Roman"/>
-          <w:szCs w:val="24"/>
-        </w:rPr>
-        <w:t>máximo</w:t>
-      </w:r>
-      <w:r>
-        <w:rPr>
-          <w:rFonts w:cs="Times New Roman"/>
-          <w:szCs w:val="24"/>
-        </w:rPr>
-        <w:t xml:space="preserve"> (baseada em sigmoides</w:t>
+        <w:t>uma função com saturação de mínimo ou máximo (baseada em sigmoides</w:t>
       </w:r>
       <w:r>
         <w:rPr>
@@ -5976,9 +6823,9 @@
     </w:p>
     <w:p>
       <w:pPr>
-        <w:pStyle w:val="Heading2"/>
-      </w:pPr>
-      <w:bookmarkStart w:id="18" w:name="_Toc93798249"/>
+        <w:pStyle w:val="Ttulo2"/>
+      </w:pPr>
+      <w:bookmarkStart w:id="19" w:name="_Toc93798249"/>
       <w:proofErr w:type="spellStart"/>
       <w:r>
         <w:t>Best</w:t>
@@ -6002,7 +6849,7 @@
       <w:r>
         <w:t>por )</w:t>
       </w:r>
-      <w:bookmarkEnd w:id="18"/>
+      <w:bookmarkEnd w:id="19"/>
       <w:proofErr w:type="gramEnd"/>
     </w:p>
     <w:p>
@@ -6050,9 +6897,9 @@
     </w:p>
     <w:p>
       <w:pPr>
-        <w:pStyle w:val="Heading2"/>
-      </w:pPr>
-      <w:bookmarkStart w:id="19" w:name="_Toc93798250"/>
+        <w:pStyle w:val="Ttulo2"/>
+      </w:pPr>
+      <w:bookmarkStart w:id="20" w:name="_Toc93798250"/>
       <w:r>
         <w:t xml:space="preserve">Primeiro em Profundidade </w:t>
       </w:r>
@@ -6065,7 +6912,7 @@
       <w:r>
         <w:t>)</w:t>
       </w:r>
-      <w:bookmarkEnd w:id="19"/>
+      <w:bookmarkEnd w:id="20"/>
     </w:p>
     <w:p>
       <w:pPr>
@@ -6108,14 +6955,7 @@
           <w:rFonts w:cs="Times New Roman"/>
           <w:szCs w:val="24"/>
         </w:rPr>
-        <w:t>/3</w:t>
-      </w:r>
-      <w:r>
-        <w:rPr>
-          <w:rFonts w:cs="Times New Roman"/>
-          <w:szCs w:val="24"/>
-        </w:rPr>
-        <w:t xml:space="preserve"> para considerar as forças de ligação e relação.</w:t>
+        <w:t>/3 para considerar as forças de ligação e relação.</w:t>
       </w:r>
     </w:p>
     <w:p>
@@ -6274,99 +7114,1334 @@
     <w:p/>
     <w:p>
       <w:pPr>
-        <w:pStyle w:val="Heading1"/>
+        <w:pStyle w:val="Ttulo1"/>
         <w:rPr>
           <w:szCs w:val="28"/>
         </w:rPr>
       </w:pPr>
-      <w:bookmarkStart w:id="20" w:name="_Toc93798251"/>
+      <w:bookmarkStart w:id="21" w:name="_Toc93798251"/>
       <w:r>
         <w:rPr>
           <w:szCs w:val="28"/>
         </w:rPr>
         <w:t>Comparação dos 3 métodos com vários exemplos e usando a função multicritério</w:t>
       </w:r>
-      <w:bookmarkEnd w:id="20"/>
-    </w:p>
-    <w:p>
-      <w:pPr>
-        <w:shd w:val="clear" w:color="auto" w:fill="FFFFFF"/>
-        <w:spacing w:before="180"/>
-        <w:rPr>
-          <w:rFonts w:cs="Times New Roman"/>
-          <w:noProof/>
-          <w:szCs w:val="24"/>
-        </w:rPr>
-      </w:pPr>
-      <w:r>
-        <w:rPr>
-          <w:rFonts w:cs="Times New Roman"/>
-          <w:noProof/>
-          <w:szCs w:val="24"/>
-        </w:rPr>
-        <w:t>TO</w:t>
-      </w:r>
-      <w:r>
-        <w:rPr>
-          <w:rFonts w:cs="Times New Roman"/>
-          <w:noProof/>
-          <w:szCs w:val="24"/>
-        </w:rPr>
-        <w:t>-</w:t>
-      </w:r>
-      <w:r>
-        <w:rPr>
-          <w:rFonts w:cs="Times New Roman"/>
-          <w:noProof/>
-          <w:szCs w:val="24"/>
-        </w:rPr>
-        <w:t>DO</w:t>
+      <w:bookmarkEnd w:id="21"/>
+    </w:p>
+    <w:p>
+      <w:pPr>
+        <w:ind w:firstLine="0"/>
+      </w:pPr>
+      <w:r>
+        <w:rPr>
+          <w:rFonts w:cs="Times New Roman"/>
+          <w:noProof/>
+          <w:szCs w:val="24"/>
+        </w:rPr>
+        <w:t xml:space="preserve">Depth First Search </w:t>
+      </w:r>
+    </w:p>
+    <w:tbl>
+      <w:tblPr>
+        <w:tblStyle w:val="TabeladeGrelha6Colorida"/>
+        <w:tblW w:w="0" w:type="auto"/>
+        <w:tblLook w:val="04A0" w:firstRow="1" w:lastRow="0" w:firstColumn="1" w:lastColumn="0" w:noHBand="0" w:noVBand="1"/>
+      </w:tblPr>
+      <w:tblGrid>
+        <w:gridCol w:w="2123"/>
+        <w:gridCol w:w="2124"/>
+        <w:gridCol w:w="2124"/>
+      </w:tblGrid>
+      <w:tr>
+        <w:trPr>
+          <w:cnfStyle w:val="100000000000" w:firstRow="1" w:lastRow="0" w:firstColumn="0" w:lastColumn="0" w:oddVBand="0" w:evenVBand="0" w:oddHBand="0" w:evenHBand="0" w:firstRowFirstColumn="0" w:firstRowLastColumn="0" w:lastRowFirstColumn="0" w:lastRowLastColumn="0"/>
+        </w:trPr>
+        <w:tc>
+          <w:tcPr>
+            <w:cnfStyle w:val="001000000000" w:firstRow="0" w:lastRow="0" w:firstColumn="1" w:lastColumn="0" w:oddVBand="0" w:evenVBand="0" w:oddHBand="0" w:evenHBand="0" w:firstRowFirstColumn="0" w:firstRowLastColumn="0" w:lastRowFirstColumn="0" w:lastRowLastColumn="0"/>
+            <w:tcW w:w="2123" w:type="dxa"/>
+            <w:vAlign w:val="center"/>
+          </w:tcPr>
+          <w:p>
+            <w:pPr>
+              <w:ind w:firstLine="0"/>
+              <w:jc w:val="center"/>
+              <w:rPr>
+                <w:rFonts w:cs="Times New Roman"/>
+                <w:szCs w:val="24"/>
+              </w:rPr>
+            </w:pPr>
+            <w:r>
+              <w:rPr>
+                <w:rFonts w:cs="Times New Roman"/>
+                <w:szCs w:val="24"/>
+              </w:rPr>
+              <w:t>Nº de Camadas Intermédias (sem nós de origem e destino)</w:t>
+            </w:r>
+          </w:p>
+        </w:tc>
+        <w:tc>
+          <w:tcPr>
+            <w:tcW w:w="2124" w:type="dxa"/>
+            <w:vAlign w:val="center"/>
+          </w:tcPr>
+          <w:p>
+            <w:pPr>
+              <w:ind w:firstLine="0"/>
+              <w:jc w:val="center"/>
+              <w:cnfStyle w:val="100000000000" w:firstRow="1" w:lastRow="0" w:firstColumn="0" w:lastColumn="0" w:oddVBand="0" w:evenVBand="0" w:oddHBand="0" w:evenHBand="0" w:firstRowFirstColumn="0" w:firstRowLastColumn="0" w:lastRowFirstColumn="0" w:lastRowLastColumn="0"/>
+              <w:rPr>
+                <w:rFonts w:cs="Times New Roman"/>
+                <w:szCs w:val="24"/>
+              </w:rPr>
+            </w:pPr>
+            <w:r>
+              <w:rPr>
+                <w:rFonts w:cs="Times New Roman"/>
+                <w:szCs w:val="24"/>
+              </w:rPr>
+              <w:t>Nº de soluções</w:t>
+            </w:r>
+          </w:p>
+        </w:tc>
+        <w:tc>
+          <w:tcPr>
+            <w:tcW w:w="2124" w:type="dxa"/>
+            <w:vAlign w:val="center"/>
+          </w:tcPr>
+          <w:p>
+            <w:pPr>
+              <w:ind w:firstLine="0"/>
+              <w:jc w:val="center"/>
+              <w:cnfStyle w:val="100000000000" w:firstRow="1" w:lastRow="0" w:firstColumn="0" w:lastColumn="0" w:oddVBand="0" w:evenVBand="0" w:oddHBand="0" w:evenHBand="0" w:firstRowFirstColumn="0" w:firstRowLastColumn="0" w:lastRowFirstColumn="0" w:lastRowLastColumn="0"/>
+              <w:rPr>
+                <w:rFonts w:cs="Times New Roman"/>
+                <w:szCs w:val="24"/>
+              </w:rPr>
+            </w:pPr>
+            <w:r>
+              <w:rPr>
+                <w:rFonts w:cs="Times New Roman"/>
+                <w:szCs w:val="24"/>
+              </w:rPr>
+              <w:t>Tempo para gerar a solução com menor nº de ligações</w:t>
+            </w:r>
+          </w:p>
+        </w:tc>
+      </w:tr>
+      <w:tr>
+        <w:trPr>
+          <w:cnfStyle w:val="000000100000" w:firstRow="0" w:lastRow="0" w:firstColumn="0" w:lastColumn="0" w:oddVBand="0" w:evenVBand="0" w:oddHBand="1" w:evenHBand="0" w:firstRowFirstColumn="0" w:firstRowLastColumn="0" w:lastRowFirstColumn="0" w:lastRowLastColumn="0"/>
+        </w:trPr>
+        <w:tc>
+          <w:tcPr>
+            <w:cnfStyle w:val="001000000000" w:firstRow="0" w:lastRow="0" w:firstColumn="1" w:lastColumn="0" w:oddVBand="0" w:evenVBand="0" w:oddHBand="0" w:evenHBand="0" w:firstRowFirstColumn="0" w:firstRowLastColumn="0" w:lastRowFirstColumn="0" w:lastRowLastColumn="0"/>
+            <w:tcW w:w="2123" w:type="dxa"/>
+            <w:vAlign w:val="center"/>
+          </w:tcPr>
+          <w:p>
+            <w:pPr>
+              <w:ind w:firstLine="0"/>
+              <w:jc w:val="center"/>
+              <w:rPr>
+                <w:rFonts w:cs="Times New Roman"/>
+                <w:szCs w:val="24"/>
+              </w:rPr>
+            </w:pPr>
+            <w:r>
+              <w:rPr>
+                <w:rFonts w:cs="Times New Roman"/>
+                <w:szCs w:val="24"/>
+              </w:rPr>
+              <w:t>2</w:t>
+            </w:r>
+          </w:p>
+        </w:tc>
+        <w:tc>
+          <w:tcPr>
+            <w:tcW w:w="2124" w:type="dxa"/>
+            <w:vAlign w:val="center"/>
+          </w:tcPr>
+          <w:p>
+            <w:pPr>
+              <w:ind w:firstLine="0"/>
+              <w:jc w:val="center"/>
+              <w:cnfStyle w:val="000000100000" w:firstRow="0" w:lastRow="0" w:firstColumn="0" w:lastColumn="0" w:oddVBand="0" w:evenVBand="0" w:oddHBand="1" w:evenHBand="0" w:firstRowFirstColumn="0" w:firstRowLastColumn="0" w:lastRowFirstColumn="0" w:lastRowLastColumn="0"/>
+              <w:rPr>
+                <w:rFonts w:cs="Times New Roman"/>
+                <w:szCs w:val="24"/>
+              </w:rPr>
+            </w:pPr>
+            <w:r>
+              <w:rPr>
+                <w:rFonts w:cs="Times New Roman"/>
+                <w:szCs w:val="24"/>
+              </w:rPr>
+              <w:t>319,5</w:t>
+            </w:r>
+          </w:p>
+        </w:tc>
+        <w:tc>
+          <w:tcPr>
+            <w:tcW w:w="2124" w:type="dxa"/>
+            <w:vAlign w:val="center"/>
+          </w:tcPr>
+          <w:p>
+            <w:pPr>
+              <w:ind w:firstLine="0"/>
+              <w:jc w:val="center"/>
+              <w:cnfStyle w:val="000000100000" w:firstRow="0" w:lastRow="0" w:firstColumn="0" w:lastColumn="0" w:oddVBand="0" w:evenVBand="0" w:oddHBand="1" w:evenHBand="0" w:firstRowFirstColumn="0" w:firstRowLastColumn="0" w:lastRowFirstColumn="0" w:lastRowLastColumn="0"/>
+              <w:rPr>
+                <w:rFonts w:cs="Times New Roman"/>
+                <w:szCs w:val="24"/>
+              </w:rPr>
+            </w:pPr>
+            <w:r>
+              <w:rPr>
+                <w:rFonts w:cs="Times New Roman"/>
+                <w:szCs w:val="24"/>
+              </w:rPr>
+              <w:t>0.0s</w:t>
+            </w:r>
+          </w:p>
+        </w:tc>
+      </w:tr>
+      <w:tr>
+        <w:tc>
+          <w:tcPr>
+            <w:cnfStyle w:val="001000000000" w:firstRow="0" w:lastRow="0" w:firstColumn="1" w:lastColumn="0" w:oddVBand="0" w:evenVBand="0" w:oddHBand="0" w:evenHBand="0" w:firstRowFirstColumn="0" w:firstRowLastColumn="0" w:lastRowFirstColumn="0" w:lastRowLastColumn="0"/>
+            <w:tcW w:w="2123" w:type="dxa"/>
+            <w:vAlign w:val="center"/>
+          </w:tcPr>
+          <w:p>
+            <w:pPr>
+              <w:ind w:firstLine="0"/>
+              <w:jc w:val="center"/>
+              <w:rPr>
+                <w:rFonts w:cs="Times New Roman"/>
+                <w:szCs w:val="24"/>
+              </w:rPr>
+            </w:pPr>
+            <w:r>
+              <w:rPr>
+                <w:rFonts w:cs="Times New Roman"/>
+                <w:szCs w:val="24"/>
+              </w:rPr>
+              <w:t>3</w:t>
+            </w:r>
+          </w:p>
+        </w:tc>
+        <w:tc>
+          <w:tcPr>
+            <w:tcW w:w="2124" w:type="dxa"/>
+            <w:vAlign w:val="center"/>
+          </w:tcPr>
+          <w:p>
+            <w:pPr>
+              <w:ind w:firstLine="0"/>
+              <w:jc w:val="center"/>
+              <w:cnfStyle w:val="000000000000" w:firstRow="0" w:lastRow="0" w:firstColumn="0" w:lastColumn="0" w:oddVBand="0" w:evenVBand="0" w:oddHBand="0" w:evenHBand="0" w:firstRowFirstColumn="0" w:firstRowLastColumn="0" w:lastRowFirstColumn="0" w:lastRowLastColumn="0"/>
+              <w:rPr>
+                <w:rFonts w:cs="Times New Roman"/>
+                <w:szCs w:val="24"/>
+              </w:rPr>
+            </w:pPr>
+            <w:r>
+              <w:rPr>
+                <w:rFonts w:cs="Times New Roman"/>
+                <w:szCs w:val="24"/>
+              </w:rPr>
+              <w:t>411,0</w:t>
+            </w:r>
+          </w:p>
+        </w:tc>
+        <w:tc>
+          <w:tcPr>
+            <w:tcW w:w="2124" w:type="dxa"/>
+            <w:vAlign w:val="center"/>
+          </w:tcPr>
+          <w:p>
+            <w:pPr>
+              <w:ind w:firstLine="0"/>
+              <w:jc w:val="center"/>
+              <w:cnfStyle w:val="000000000000" w:firstRow="0" w:lastRow="0" w:firstColumn="0" w:lastColumn="0" w:oddVBand="0" w:evenVBand="0" w:oddHBand="0" w:evenHBand="0" w:firstRowFirstColumn="0" w:firstRowLastColumn="0" w:lastRowFirstColumn="0" w:lastRowLastColumn="0"/>
+              <w:rPr>
+                <w:rFonts w:cs="Times New Roman"/>
+                <w:szCs w:val="24"/>
+              </w:rPr>
+            </w:pPr>
+            <w:r>
+              <w:rPr>
+                <w:rFonts w:cs="Times New Roman"/>
+                <w:szCs w:val="24"/>
+              </w:rPr>
+              <w:t>0.0s</w:t>
+            </w:r>
+          </w:p>
+        </w:tc>
+      </w:tr>
+      <w:tr>
+        <w:trPr>
+          <w:cnfStyle w:val="000000100000" w:firstRow="0" w:lastRow="0" w:firstColumn="0" w:lastColumn="0" w:oddVBand="0" w:evenVBand="0" w:oddHBand="1" w:evenHBand="0" w:firstRowFirstColumn="0" w:firstRowLastColumn="0" w:lastRowFirstColumn="0" w:lastRowLastColumn="0"/>
+        </w:trPr>
+        <w:tc>
+          <w:tcPr>
+            <w:cnfStyle w:val="001000000000" w:firstRow="0" w:lastRow="0" w:firstColumn="1" w:lastColumn="0" w:oddVBand="0" w:evenVBand="0" w:oddHBand="0" w:evenHBand="0" w:firstRowFirstColumn="0" w:firstRowLastColumn="0" w:lastRowFirstColumn="0" w:lastRowLastColumn="0"/>
+            <w:tcW w:w="2123" w:type="dxa"/>
+            <w:vAlign w:val="center"/>
+          </w:tcPr>
+          <w:p>
+            <w:pPr>
+              <w:ind w:firstLine="0"/>
+              <w:jc w:val="center"/>
+              <w:rPr>
+                <w:rFonts w:cs="Times New Roman"/>
+                <w:szCs w:val="24"/>
+              </w:rPr>
+            </w:pPr>
+            <w:r>
+              <w:rPr>
+                <w:rFonts w:cs="Times New Roman"/>
+                <w:szCs w:val="24"/>
+              </w:rPr>
+              <w:t>4</w:t>
+            </w:r>
+          </w:p>
+        </w:tc>
+        <w:tc>
+          <w:tcPr>
+            <w:tcW w:w="2124" w:type="dxa"/>
+            <w:vAlign w:val="center"/>
+          </w:tcPr>
+          <w:p>
+            <w:pPr>
+              <w:ind w:firstLine="0"/>
+              <w:jc w:val="center"/>
+              <w:cnfStyle w:val="000000100000" w:firstRow="0" w:lastRow="0" w:firstColumn="0" w:lastColumn="0" w:oddVBand="0" w:evenVBand="0" w:oddHBand="1" w:evenHBand="0" w:firstRowFirstColumn="0" w:firstRowLastColumn="0" w:lastRowFirstColumn="0" w:lastRowLastColumn="0"/>
+              <w:rPr>
+                <w:rFonts w:cs="Times New Roman"/>
+                <w:szCs w:val="24"/>
+              </w:rPr>
+            </w:pPr>
+            <w:r>
+              <w:rPr>
+                <w:rFonts w:cs="Times New Roman"/>
+                <w:szCs w:val="24"/>
+              </w:rPr>
+              <w:t>631</w:t>
+            </w:r>
+          </w:p>
+        </w:tc>
+        <w:tc>
+          <w:tcPr>
+            <w:tcW w:w="2124" w:type="dxa"/>
+            <w:vAlign w:val="center"/>
+          </w:tcPr>
+          <w:p>
+            <w:pPr>
+              <w:ind w:firstLine="0"/>
+              <w:jc w:val="center"/>
+              <w:cnfStyle w:val="000000100000" w:firstRow="0" w:lastRow="0" w:firstColumn="0" w:lastColumn="0" w:oddVBand="0" w:evenVBand="0" w:oddHBand="1" w:evenHBand="0" w:firstRowFirstColumn="0" w:firstRowLastColumn="0" w:lastRowFirstColumn="0" w:lastRowLastColumn="0"/>
+              <w:rPr>
+                <w:rFonts w:cs="Times New Roman"/>
+                <w:szCs w:val="24"/>
+              </w:rPr>
+            </w:pPr>
+            <w:r>
+              <w:rPr>
+                <w:rFonts w:cs="Times New Roman"/>
+                <w:szCs w:val="24"/>
+              </w:rPr>
+              <w:t>0.0s</w:t>
+            </w:r>
+          </w:p>
+        </w:tc>
+      </w:tr>
+    </w:tbl>
+    <w:p>
+      <w:pPr>
+        <w:ind w:firstLine="0"/>
+      </w:pPr>
+    </w:p>
+    <w:p>
+      <w:pPr>
+        <w:pStyle w:val="Legenda"/>
+        <w:keepNext/>
+        <w:jc w:val="left"/>
+      </w:pPr>
+      <w:r>
+        <w:t>A*</w:t>
+      </w:r>
+    </w:p>
+    <w:tbl>
+      <w:tblPr>
+        <w:tblStyle w:val="TabeladeGrelha6Colorida"/>
+        <w:tblW w:w="0" w:type="auto"/>
+        <w:tblLook w:val="04A0" w:firstRow="1" w:lastRow="0" w:firstColumn="1" w:lastColumn="0" w:noHBand="0" w:noVBand="1"/>
+      </w:tblPr>
+      <w:tblGrid>
+        <w:gridCol w:w="2123"/>
+        <w:gridCol w:w="2124"/>
+        <w:gridCol w:w="2124"/>
+      </w:tblGrid>
+      <w:tr>
+        <w:trPr>
+          <w:cnfStyle w:val="100000000000" w:firstRow="1" w:lastRow="0" w:firstColumn="0" w:lastColumn="0" w:oddVBand="0" w:evenVBand="0" w:oddHBand="0" w:evenHBand="0" w:firstRowFirstColumn="0" w:firstRowLastColumn="0" w:lastRowFirstColumn="0" w:lastRowLastColumn="0"/>
+        </w:trPr>
+        <w:tc>
+          <w:tcPr>
+            <w:cnfStyle w:val="001000000000" w:firstRow="0" w:lastRow="0" w:firstColumn="1" w:lastColumn="0" w:oddVBand="0" w:evenVBand="0" w:oddHBand="0" w:evenHBand="0" w:firstRowFirstColumn="0" w:firstRowLastColumn="0" w:lastRowFirstColumn="0" w:lastRowLastColumn="0"/>
+            <w:tcW w:w="2123" w:type="dxa"/>
+            <w:vAlign w:val="center"/>
+          </w:tcPr>
+          <w:p>
+            <w:pPr>
+              <w:ind w:firstLine="0"/>
+              <w:jc w:val="center"/>
+              <w:rPr>
+                <w:rFonts w:cs="Times New Roman"/>
+                <w:szCs w:val="24"/>
+              </w:rPr>
+            </w:pPr>
+            <w:r>
+              <w:rPr>
+                <w:rFonts w:cs="Times New Roman"/>
+                <w:szCs w:val="24"/>
+              </w:rPr>
+              <w:t>Nº de Camadas Intermédias (sem nós de origem e destino)</w:t>
+            </w:r>
+          </w:p>
+        </w:tc>
+        <w:tc>
+          <w:tcPr>
+            <w:tcW w:w="2124" w:type="dxa"/>
+            <w:vAlign w:val="center"/>
+          </w:tcPr>
+          <w:p>
+            <w:pPr>
+              <w:ind w:firstLine="0"/>
+              <w:jc w:val="center"/>
+              <w:cnfStyle w:val="100000000000" w:firstRow="1" w:lastRow="0" w:firstColumn="0" w:lastColumn="0" w:oddVBand="0" w:evenVBand="0" w:oddHBand="0" w:evenHBand="0" w:firstRowFirstColumn="0" w:firstRowLastColumn="0" w:lastRowFirstColumn="0" w:lastRowLastColumn="0"/>
+              <w:rPr>
+                <w:rFonts w:cs="Times New Roman"/>
+                <w:szCs w:val="24"/>
+              </w:rPr>
+            </w:pPr>
+            <w:r>
+              <w:rPr>
+                <w:rFonts w:cs="Times New Roman"/>
+                <w:szCs w:val="24"/>
+              </w:rPr>
+              <w:t>Nº de soluções</w:t>
+            </w:r>
+          </w:p>
+        </w:tc>
+        <w:tc>
+          <w:tcPr>
+            <w:tcW w:w="2124" w:type="dxa"/>
+            <w:vAlign w:val="center"/>
+          </w:tcPr>
+          <w:p>
+            <w:pPr>
+              <w:ind w:firstLine="0"/>
+              <w:jc w:val="center"/>
+              <w:cnfStyle w:val="100000000000" w:firstRow="1" w:lastRow="0" w:firstColumn="0" w:lastColumn="0" w:oddVBand="0" w:evenVBand="0" w:oddHBand="0" w:evenHBand="0" w:firstRowFirstColumn="0" w:firstRowLastColumn="0" w:lastRowFirstColumn="0" w:lastRowLastColumn="0"/>
+              <w:rPr>
+                <w:rFonts w:cs="Times New Roman"/>
+                <w:szCs w:val="24"/>
+              </w:rPr>
+            </w:pPr>
+            <w:r>
+              <w:rPr>
+                <w:rFonts w:cs="Times New Roman"/>
+                <w:szCs w:val="24"/>
+              </w:rPr>
+              <w:t>Tempo para gerar a solução com menor nº de ligações</w:t>
+            </w:r>
+          </w:p>
+        </w:tc>
+      </w:tr>
+      <w:tr>
+        <w:trPr>
+          <w:cnfStyle w:val="000000100000" w:firstRow="0" w:lastRow="0" w:firstColumn="0" w:lastColumn="0" w:oddVBand="0" w:evenVBand="0" w:oddHBand="1" w:evenHBand="0" w:firstRowFirstColumn="0" w:firstRowLastColumn="0" w:lastRowFirstColumn="0" w:lastRowLastColumn="0"/>
+        </w:trPr>
+        <w:tc>
+          <w:tcPr>
+            <w:cnfStyle w:val="001000000000" w:firstRow="0" w:lastRow="0" w:firstColumn="1" w:lastColumn="0" w:oddVBand="0" w:evenVBand="0" w:oddHBand="0" w:evenHBand="0" w:firstRowFirstColumn="0" w:firstRowLastColumn="0" w:lastRowFirstColumn="0" w:lastRowLastColumn="0"/>
+            <w:tcW w:w="2123" w:type="dxa"/>
+            <w:vAlign w:val="center"/>
+          </w:tcPr>
+          <w:p>
+            <w:pPr>
+              <w:ind w:firstLine="0"/>
+              <w:jc w:val="center"/>
+              <w:rPr>
+                <w:rFonts w:cs="Times New Roman"/>
+                <w:szCs w:val="24"/>
+              </w:rPr>
+            </w:pPr>
+            <w:r>
+              <w:rPr>
+                <w:rFonts w:cs="Times New Roman"/>
+                <w:szCs w:val="24"/>
+              </w:rPr>
+              <w:t>2</w:t>
+            </w:r>
+          </w:p>
+        </w:tc>
+        <w:tc>
+          <w:tcPr>
+            <w:tcW w:w="2124" w:type="dxa"/>
+            <w:vAlign w:val="center"/>
+          </w:tcPr>
+          <w:p>
+            <w:pPr>
+              <w:ind w:firstLine="0"/>
+              <w:jc w:val="center"/>
+              <w:cnfStyle w:val="000000100000" w:firstRow="0" w:lastRow="0" w:firstColumn="0" w:lastColumn="0" w:oddVBand="0" w:evenVBand="0" w:oddHBand="1" w:evenHBand="0" w:firstRowFirstColumn="0" w:firstRowLastColumn="0" w:lastRowFirstColumn="0" w:lastRowLastColumn="0"/>
+              <w:rPr>
+                <w:rFonts w:cs="Times New Roman"/>
+                <w:szCs w:val="24"/>
+              </w:rPr>
+            </w:pPr>
+            <w:r>
+              <w:rPr>
+                <w:rFonts w:cs="Times New Roman"/>
+                <w:szCs w:val="24"/>
+              </w:rPr>
+              <w:t>345,5</w:t>
+            </w:r>
+          </w:p>
+        </w:tc>
+        <w:tc>
+          <w:tcPr>
+            <w:tcW w:w="2124" w:type="dxa"/>
+            <w:vAlign w:val="center"/>
+          </w:tcPr>
+          <w:p>
+            <w:pPr>
+              <w:ind w:firstLine="0"/>
+              <w:jc w:val="center"/>
+              <w:cnfStyle w:val="000000100000" w:firstRow="0" w:lastRow="0" w:firstColumn="0" w:lastColumn="0" w:oddVBand="0" w:evenVBand="0" w:oddHBand="1" w:evenHBand="0" w:firstRowFirstColumn="0" w:firstRowLastColumn="0" w:lastRowFirstColumn="0" w:lastRowLastColumn="0"/>
+              <w:rPr>
+                <w:rFonts w:cs="Times New Roman"/>
+                <w:szCs w:val="24"/>
+              </w:rPr>
+            </w:pPr>
+            <w:r>
+              <w:rPr>
+                <w:rFonts w:cs="Times New Roman"/>
+                <w:szCs w:val="24"/>
+              </w:rPr>
+              <w:t>0.0s</w:t>
+            </w:r>
+          </w:p>
+        </w:tc>
+      </w:tr>
+      <w:tr>
+        <w:tc>
+          <w:tcPr>
+            <w:cnfStyle w:val="001000000000" w:firstRow="0" w:lastRow="0" w:firstColumn="1" w:lastColumn="0" w:oddVBand="0" w:evenVBand="0" w:oddHBand="0" w:evenHBand="0" w:firstRowFirstColumn="0" w:firstRowLastColumn="0" w:lastRowFirstColumn="0" w:lastRowLastColumn="0"/>
+            <w:tcW w:w="2123" w:type="dxa"/>
+            <w:vAlign w:val="center"/>
+          </w:tcPr>
+          <w:p>
+            <w:pPr>
+              <w:ind w:firstLine="0"/>
+              <w:jc w:val="center"/>
+              <w:rPr>
+                <w:rFonts w:cs="Times New Roman"/>
+                <w:szCs w:val="24"/>
+              </w:rPr>
+            </w:pPr>
+            <w:r>
+              <w:rPr>
+                <w:rFonts w:cs="Times New Roman"/>
+                <w:szCs w:val="24"/>
+              </w:rPr>
+              <w:t>3</w:t>
+            </w:r>
+          </w:p>
+        </w:tc>
+        <w:tc>
+          <w:tcPr>
+            <w:tcW w:w="2124" w:type="dxa"/>
+            <w:vAlign w:val="center"/>
+          </w:tcPr>
+          <w:p>
+            <w:pPr>
+              <w:ind w:firstLine="0"/>
+              <w:jc w:val="center"/>
+              <w:cnfStyle w:val="000000000000" w:firstRow="0" w:lastRow="0" w:firstColumn="0" w:lastColumn="0" w:oddVBand="0" w:evenVBand="0" w:oddHBand="0" w:evenHBand="0" w:firstRowFirstColumn="0" w:firstRowLastColumn="0" w:lastRowFirstColumn="0" w:lastRowLastColumn="0"/>
+              <w:rPr>
+                <w:rFonts w:cs="Times New Roman"/>
+                <w:szCs w:val="24"/>
+              </w:rPr>
+            </w:pPr>
+            <w:r>
+              <w:rPr>
+                <w:rFonts w:cs="Times New Roman"/>
+                <w:szCs w:val="24"/>
+              </w:rPr>
+              <w:t>533</w:t>
+            </w:r>
+          </w:p>
+        </w:tc>
+        <w:tc>
+          <w:tcPr>
+            <w:tcW w:w="2124" w:type="dxa"/>
+            <w:vAlign w:val="center"/>
+          </w:tcPr>
+          <w:p>
+            <w:pPr>
+              <w:ind w:firstLine="0"/>
+              <w:jc w:val="center"/>
+              <w:cnfStyle w:val="000000000000" w:firstRow="0" w:lastRow="0" w:firstColumn="0" w:lastColumn="0" w:oddVBand="0" w:evenVBand="0" w:oddHBand="0" w:evenHBand="0" w:firstRowFirstColumn="0" w:firstRowLastColumn="0" w:lastRowFirstColumn="0" w:lastRowLastColumn="0"/>
+              <w:rPr>
+                <w:rFonts w:cs="Times New Roman"/>
+                <w:szCs w:val="24"/>
+              </w:rPr>
+            </w:pPr>
+            <w:r>
+              <w:rPr>
+                <w:rFonts w:asciiTheme="majorHAnsi" w:hAnsiTheme="majorHAnsi" w:cstheme="majorBidi"/>
+                <w:sz w:val="18"/>
+                <w:szCs w:val="18"/>
+              </w:rPr>
+              <w:t>0.1</w:t>
+            </w:r>
+            <w:r>
+              <w:rPr>
+                <w:rFonts w:asciiTheme="majorHAnsi" w:hAnsiTheme="majorHAnsi" w:cstheme="majorBidi"/>
+                <w:sz w:val="18"/>
+                <w:szCs w:val="18"/>
+              </w:rPr>
+              <w:t>7</w:t>
+            </w:r>
+            <w:r>
+              <w:rPr>
+                <w:rFonts w:asciiTheme="majorHAnsi" w:hAnsiTheme="majorHAnsi" w:cstheme="majorBidi"/>
+                <w:sz w:val="18"/>
+                <w:szCs w:val="18"/>
+              </w:rPr>
+              <w:t>6</w:t>
+            </w:r>
+            <w:r>
+              <w:rPr>
+                <w:rFonts w:asciiTheme="majorHAnsi" w:hAnsiTheme="majorHAnsi" w:cstheme="majorBidi"/>
+                <w:sz w:val="18"/>
+                <w:szCs w:val="18"/>
+              </w:rPr>
+              <w:t>61398</w:t>
+            </w:r>
+            <w:r>
+              <w:rPr>
+                <w:rFonts w:asciiTheme="majorHAnsi" w:hAnsiTheme="majorHAnsi" w:cstheme="majorBidi"/>
+                <w:sz w:val="18"/>
+                <w:szCs w:val="18"/>
+              </w:rPr>
+              <w:t>7</w:t>
+            </w:r>
+            <w:r>
+              <w:rPr>
+                <w:rFonts w:asciiTheme="majorHAnsi" w:hAnsiTheme="majorHAnsi" w:cstheme="majorBidi"/>
+                <w:sz w:val="18"/>
+                <w:szCs w:val="18"/>
+              </w:rPr>
+              <w:t>9</w:t>
+            </w:r>
+            <w:r>
+              <w:rPr>
+                <w:rFonts w:asciiTheme="majorHAnsi" w:hAnsiTheme="majorHAnsi" w:cstheme="majorBidi"/>
+                <w:sz w:val="18"/>
+                <w:szCs w:val="18"/>
+              </w:rPr>
+              <w:t>4</w:t>
+            </w:r>
+            <w:r>
+              <w:rPr>
+                <w:rFonts w:asciiTheme="majorHAnsi" w:hAnsiTheme="majorHAnsi" w:cstheme="majorBidi"/>
+                <w:sz w:val="18"/>
+                <w:szCs w:val="18"/>
+              </w:rPr>
+              <w:t>8</w:t>
+            </w:r>
+            <w:r>
+              <w:rPr>
+                <w:rFonts w:asciiTheme="majorHAnsi" w:hAnsiTheme="majorHAnsi" w:cstheme="majorBidi"/>
+                <w:sz w:val="18"/>
+                <w:szCs w:val="18"/>
+              </w:rPr>
+              <w:t>66523</w:t>
+            </w:r>
+          </w:p>
+        </w:tc>
+      </w:tr>
+      <w:tr>
+        <w:trPr>
+          <w:cnfStyle w:val="000000100000" w:firstRow="0" w:lastRow="0" w:firstColumn="0" w:lastColumn="0" w:oddVBand="0" w:evenVBand="0" w:oddHBand="1" w:evenHBand="0" w:firstRowFirstColumn="0" w:firstRowLastColumn="0" w:lastRowFirstColumn="0" w:lastRowLastColumn="0"/>
+        </w:trPr>
+        <w:tc>
+          <w:tcPr>
+            <w:cnfStyle w:val="001000000000" w:firstRow="0" w:lastRow="0" w:firstColumn="1" w:lastColumn="0" w:oddVBand="0" w:evenVBand="0" w:oddHBand="0" w:evenHBand="0" w:firstRowFirstColumn="0" w:firstRowLastColumn="0" w:lastRowFirstColumn="0" w:lastRowLastColumn="0"/>
+            <w:tcW w:w="2123" w:type="dxa"/>
+            <w:vAlign w:val="center"/>
+          </w:tcPr>
+          <w:p>
+            <w:pPr>
+              <w:ind w:firstLine="0"/>
+              <w:jc w:val="center"/>
+              <w:rPr>
+                <w:rFonts w:cs="Times New Roman"/>
+                <w:szCs w:val="24"/>
+              </w:rPr>
+            </w:pPr>
+            <w:r>
+              <w:rPr>
+                <w:rFonts w:cs="Times New Roman"/>
+                <w:szCs w:val="24"/>
+              </w:rPr>
+              <w:t>4</w:t>
+            </w:r>
+          </w:p>
+        </w:tc>
+        <w:tc>
+          <w:tcPr>
+            <w:tcW w:w="2124" w:type="dxa"/>
+            <w:vAlign w:val="center"/>
+          </w:tcPr>
+          <w:p>
+            <w:pPr>
+              <w:ind w:firstLine="0"/>
+              <w:jc w:val="center"/>
+              <w:cnfStyle w:val="000000100000" w:firstRow="0" w:lastRow="0" w:firstColumn="0" w:lastColumn="0" w:oddVBand="0" w:evenVBand="0" w:oddHBand="1" w:evenHBand="0" w:firstRowFirstColumn="0" w:firstRowLastColumn="0" w:lastRowFirstColumn="0" w:lastRowLastColumn="0"/>
+              <w:rPr>
+                <w:rFonts w:cs="Times New Roman"/>
+                <w:szCs w:val="24"/>
+              </w:rPr>
+            </w:pPr>
+            <w:r>
+              <w:rPr>
+                <w:rFonts w:cs="Times New Roman"/>
+                <w:szCs w:val="24"/>
+              </w:rPr>
+              <w:t>N/A</w:t>
+            </w:r>
+          </w:p>
+        </w:tc>
+        <w:tc>
+          <w:tcPr>
+            <w:tcW w:w="2124" w:type="dxa"/>
+            <w:vAlign w:val="center"/>
+          </w:tcPr>
+          <w:p>
+            <w:pPr>
+              <w:ind w:firstLine="0"/>
+              <w:jc w:val="center"/>
+              <w:cnfStyle w:val="000000100000" w:firstRow="0" w:lastRow="0" w:firstColumn="0" w:lastColumn="0" w:oddVBand="0" w:evenVBand="0" w:oddHBand="1" w:evenHBand="0" w:firstRowFirstColumn="0" w:firstRowLastColumn="0" w:lastRowFirstColumn="0" w:lastRowLastColumn="0"/>
+              <w:rPr>
+                <w:rFonts w:cs="Times New Roman"/>
+                <w:szCs w:val="24"/>
+              </w:rPr>
+            </w:pPr>
+            <w:r>
+              <w:rPr>
+                <w:rFonts w:asciiTheme="majorHAnsi" w:hAnsiTheme="majorHAnsi" w:cstheme="majorBidi"/>
+                <w:sz w:val="18"/>
+                <w:szCs w:val="18"/>
+              </w:rPr>
+              <w:t xml:space="preserve">Tempo excessivo (&gt;3 </w:t>
+            </w:r>
+            <w:proofErr w:type="spellStart"/>
+            <w:r>
+              <w:rPr>
+                <w:rFonts w:asciiTheme="majorHAnsi" w:hAnsiTheme="majorHAnsi" w:cstheme="majorBidi"/>
+                <w:sz w:val="18"/>
+                <w:szCs w:val="18"/>
+              </w:rPr>
+              <w:t>mins</w:t>
+            </w:r>
+            <w:proofErr w:type="spellEnd"/>
+            <w:r>
+              <w:rPr>
+                <w:rFonts w:asciiTheme="majorHAnsi" w:hAnsiTheme="majorHAnsi" w:cstheme="majorBidi"/>
+                <w:sz w:val="18"/>
+                <w:szCs w:val="18"/>
+              </w:rPr>
+              <w:t>)</w:t>
+            </w:r>
+          </w:p>
+        </w:tc>
+      </w:tr>
+    </w:tbl>
+    <w:p>
+      <w:pPr>
+        <w:pStyle w:val="Legenda"/>
+        <w:keepNext/>
+        <w:jc w:val="left"/>
+      </w:pPr>
+    </w:p>
+    <w:p>
+      <w:pPr>
+        <w:pStyle w:val="Legenda"/>
+        <w:keepNext/>
+        <w:jc w:val="left"/>
+      </w:pPr>
+      <w:proofErr w:type="spellStart"/>
+      <w:r>
+        <w:t>Best</w:t>
+      </w:r>
+      <w:proofErr w:type="spellEnd"/>
+      <w:r>
+        <w:t xml:space="preserve"> </w:t>
+      </w:r>
+      <w:proofErr w:type="spellStart"/>
+      <w:r>
+        <w:t>First</w:t>
+      </w:r>
+      <w:proofErr w:type="spellEnd"/>
+      <w:r>
+        <w:t xml:space="preserve"> </w:t>
+      </w:r>
+      <w:proofErr w:type="spellStart"/>
+      <w:r>
+        <w:t>Search</w:t>
+      </w:r>
+      <w:proofErr w:type="spellEnd"/>
+    </w:p>
+    <w:tbl>
+      <w:tblPr>
+        <w:tblStyle w:val="TabeladeGrelha6Colorida"/>
+        <w:tblW w:w="0" w:type="auto"/>
+        <w:tblLook w:val="04A0" w:firstRow="1" w:lastRow="0" w:firstColumn="1" w:lastColumn="0" w:noHBand="0" w:noVBand="1"/>
+      </w:tblPr>
+      <w:tblGrid>
+        <w:gridCol w:w="2123"/>
+        <w:gridCol w:w="2124"/>
+        <w:gridCol w:w="2124"/>
+      </w:tblGrid>
+      <w:tr>
+        <w:trPr>
+          <w:cnfStyle w:val="100000000000" w:firstRow="1" w:lastRow="0" w:firstColumn="0" w:lastColumn="0" w:oddVBand="0" w:evenVBand="0" w:oddHBand="0" w:evenHBand="0" w:firstRowFirstColumn="0" w:firstRowLastColumn="0" w:lastRowFirstColumn="0" w:lastRowLastColumn="0"/>
+        </w:trPr>
+        <w:tc>
+          <w:tcPr>
+            <w:cnfStyle w:val="001000000000" w:firstRow="0" w:lastRow="0" w:firstColumn="1" w:lastColumn="0" w:oddVBand="0" w:evenVBand="0" w:oddHBand="0" w:evenHBand="0" w:firstRowFirstColumn="0" w:firstRowLastColumn="0" w:lastRowFirstColumn="0" w:lastRowLastColumn="0"/>
+            <w:tcW w:w="2123" w:type="dxa"/>
+            <w:vAlign w:val="center"/>
+          </w:tcPr>
+          <w:p>
+            <w:pPr>
+              <w:ind w:firstLine="0"/>
+              <w:jc w:val="center"/>
+              <w:rPr>
+                <w:rFonts w:cs="Times New Roman"/>
+                <w:szCs w:val="24"/>
+              </w:rPr>
+            </w:pPr>
+            <w:r>
+              <w:rPr>
+                <w:rFonts w:cs="Times New Roman"/>
+                <w:szCs w:val="24"/>
+              </w:rPr>
+              <w:t>Nº de Camadas Intermédias (sem nós de origem e destino)</w:t>
+            </w:r>
+          </w:p>
+        </w:tc>
+        <w:tc>
+          <w:tcPr>
+            <w:tcW w:w="2124" w:type="dxa"/>
+            <w:vAlign w:val="center"/>
+          </w:tcPr>
+          <w:p>
+            <w:pPr>
+              <w:ind w:firstLine="0"/>
+              <w:jc w:val="center"/>
+              <w:cnfStyle w:val="100000000000" w:firstRow="1" w:lastRow="0" w:firstColumn="0" w:lastColumn="0" w:oddVBand="0" w:evenVBand="0" w:oddHBand="0" w:evenHBand="0" w:firstRowFirstColumn="0" w:firstRowLastColumn="0" w:lastRowFirstColumn="0" w:lastRowLastColumn="0"/>
+              <w:rPr>
+                <w:rFonts w:cs="Times New Roman"/>
+                <w:szCs w:val="24"/>
+              </w:rPr>
+            </w:pPr>
+            <w:r>
+              <w:rPr>
+                <w:rFonts w:cs="Times New Roman"/>
+                <w:szCs w:val="24"/>
+              </w:rPr>
+              <w:t>Nº de soluções</w:t>
+            </w:r>
+          </w:p>
+        </w:tc>
+        <w:tc>
+          <w:tcPr>
+            <w:tcW w:w="2124" w:type="dxa"/>
+            <w:vAlign w:val="center"/>
+          </w:tcPr>
+          <w:p>
+            <w:pPr>
+              <w:ind w:firstLine="0"/>
+              <w:jc w:val="center"/>
+              <w:cnfStyle w:val="100000000000" w:firstRow="1" w:lastRow="0" w:firstColumn="0" w:lastColumn="0" w:oddVBand="0" w:evenVBand="0" w:oddHBand="0" w:evenHBand="0" w:firstRowFirstColumn="0" w:firstRowLastColumn="0" w:lastRowFirstColumn="0" w:lastRowLastColumn="0"/>
+              <w:rPr>
+                <w:rFonts w:cs="Times New Roman"/>
+                <w:szCs w:val="24"/>
+              </w:rPr>
+            </w:pPr>
+            <w:r>
+              <w:rPr>
+                <w:rFonts w:cs="Times New Roman"/>
+                <w:szCs w:val="24"/>
+              </w:rPr>
+              <w:t>Tempo para gerar a solução com menor nº de ligações</w:t>
+            </w:r>
+          </w:p>
+        </w:tc>
+      </w:tr>
+      <w:tr>
+        <w:trPr>
+          <w:cnfStyle w:val="000000100000" w:firstRow="0" w:lastRow="0" w:firstColumn="0" w:lastColumn="0" w:oddVBand="0" w:evenVBand="0" w:oddHBand="1" w:evenHBand="0" w:firstRowFirstColumn="0" w:firstRowLastColumn="0" w:lastRowFirstColumn="0" w:lastRowLastColumn="0"/>
+        </w:trPr>
+        <w:tc>
+          <w:tcPr>
+            <w:cnfStyle w:val="001000000000" w:firstRow="0" w:lastRow="0" w:firstColumn="1" w:lastColumn="0" w:oddVBand="0" w:evenVBand="0" w:oddHBand="0" w:evenHBand="0" w:firstRowFirstColumn="0" w:firstRowLastColumn="0" w:lastRowFirstColumn="0" w:lastRowLastColumn="0"/>
+            <w:tcW w:w="2123" w:type="dxa"/>
+            <w:vAlign w:val="center"/>
+          </w:tcPr>
+          <w:p>
+            <w:pPr>
+              <w:ind w:firstLine="0"/>
+              <w:jc w:val="center"/>
+              <w:rPr>
+                <w:rFonts w:cs="Times New Roman"/>
+                <w:szCs w:val="24"/>
+              </w:rPr>
+            </w:pPr>
+            <w:r>
+              <w:rPr>
+                <w:rFonts w:cs="Times New Roman"/>
+                <w:szCs w:val="24"/>
+              </w:rPr>
+              <w:t>2</w:t>
+            </w:r>
+          </w:p>
+        </w:tc>
+        <w:tc>
+          <w:tcPr>
+            <w:tcW w:w="2124" w:type="dxa"/>
+            <w:vAlign w:val="center"/>
+          </w:tcPr>
+          <w:p>
+            <w:pPr>
+              <w:ind w:firstLine="0"/>
+              <w:jc w:val="center"/>
+              <w:cnfStyle w:val="000000100000" w:firstRow="0" w:lastRow="0" w:firstColumn="0" w:lastColumn="0" w:oddVBand="0" w:evenVBand="0" w:oddHBand="1" w:evenHBand="0" w:firstRowFirstColumn="0" w:firstRowLastColumn="0" w:lastRowFirstColumn="0" w:lastRowLastColumn="0"/>
+              <w:rPr>
+                <w:rFonts w:cs="Times New Roman"/>
+                <w:szCs w:val="24"/>
+              </w:rPr>
+            </w:pPr>
+            <w:r>
+              <w:rPr>
+                <w:rFonts w:cs="Times New Roman"/>
+                <w:szCs w:val="24"/>
+              </w:rPr>
+              <w:t>226,0</w:t>
+            </w:r>
+          </w:p>
+        </w:tc>
+        <w:tc>
+          <w:tcPr>
+            <w:tcW w:w="2124" w:type="dxa"/>
+            <w:vAlign w:val="center"/>
+          </w:tcPr>
+          <w:p>
+            <w:pPr>
+              <w:ind w:firstLine="0"/>
+              <w:jc w:val="center"/>
+              <w:cnfStyle w:val="000000100000" w:firstRow="0" w:lastRow="0" w:firstColumn="0" w:lastColumn="0" w:oddVBand="0" w:evenVBand="0" w:oddHBand="1" w:evenHBand="0" w:firstRowFirstColumn="0" w:firstRowLastColumn="0" w:lastRowFirstColumn="0" w:lastRowLastColumn="0"/>
+              <w:rPr>
+                <w:rFonts w:cs="Times New Roman"/>
+                <w:szCs w:val="24"/>
+              </w:rPr>
+            </w:pPr>
+            <w:r>
+              <w:rPr>
+                <w:rFonts w:cs="Times New Roman"/>
+                <w:szCs w:val="24"/>
+              </w:rPr>
+              <w:t>0.0s</w:t>
+            </w:r>
+          </w:p>
+        </w:tc>
+      </w:tr>
+      <w:tr>
+        <w:tc>
+          <w:tcPr>
+            <w:cnfStyle w:val="001000000000" w:firstRow="0" w:lastRow="0" w:firstColumn="1" w:lastColumn="0" w:oddVBand="0" w:evenVBand="0" w:oddHBand="0" w:evenHBand="0" w:firstRowFirstColumn="0" w:firstRowLastColumn="0" w:lastRowFirstColumn="0" w:lastRowLastColumn="0"/>
+            <w:tcW w:w="2123" w:type="dxa"/>
+            <w:vAlign w:val="center"/>
+          </w:tcPr>
+          <w:p>
+            <w:pPr>
+              <w:ind w:firstLine="0"/>
+              <w:jc w:val="center"/>
+              <w:rPr>
+                <w:rFonts w:cs="Times New Roman"/>
+                <w:szCs w:val="24"/>
+              </w:rPr>
+            </w:pPr>
+            <w:r>
+              <w:rPr>
+                <w:rFonts w:cs="Times New Roman"/>
+                <w:szCs w:val="24"/>
+              </w:rPr>
+              <w:t>3</w:t>
+            </w:r>
+          </w:p>
+        </w:tc>
+        <w:tc>
+          <w:tcPr>
+            <w:tcW w:w="2124" w:type="dxa"/>
+            <w:vAlign w:val="center"/>
+          </w:tcPr>
+          <w:p>
+            <w:pPr>
+              <w:ind w:firstLine="0"/>
+              <w:jc w:val="center"/>
+              <w:cnfStyle w:val="000000000000" w:firstRow="0" w:lastRow="0" w:firstColumn="0" w:lastColumn="0" w:oddVBand="0" w:evenVBand="0" w:oddHBand="0" w:evenHBand="0" w:firstRowFirstColumn="0" w:firstRowLastColumn="0" w:lastRowFirstColumn="0" w:lastRowLastColumn="0"/>
+              <w:rPr>
+                <w:rFonts w:cs="Times New Roman"/>
+                <w:szCs w:val="24"/>
+              </w:rPr>
+            </w:pPr>
+            <w:r>
+              <w:rPr>
+                <w:rFonts w:cs="Times New Roman"/>
+                <w:szCs w:val="24"/>
+              </w:rPr>
+              <w:t>404,0</w:t>
+            </w:r>
+          </w:p>
+        </w:tc>
+        <w:tc>
+          <w:tcPr>
+            <w:tcW w:w="2124" w:type="dxa"/>
+            <w:vAlign w:val="center"/>
+          </w:tcPr>
+          <w:p>
+            <w:pPr>
+              <w:ind w:firstLine="0"/>
+              <w:jc w:val="center"/>
+              <w:cnfStyle w:val="000000000000" w:firstRow="0" w:lastRow="0" w:firstColumn="0" w:lastColumn="0" w:oddVBand="0" w:evenVBand="0" w:oddHBand="0" w:evenHBand="0" w:firstRowFirstColumn="0" w:firstRowLastColumn="0" w:lastRowFirstColumn="0" w:lastRowLastColumn="0"/>
+              <w:rPr>
+                <w:rFonts w:cs="Times New Roman"/>
+                <w:szCs w:val="24"/>
+              </w:rPr>
+            </w:pPr>
+            <w:r>
+              <w:rPr>
+                <w:rFonts w:asciiTheme="majorHAnsi" w:hAnsiTheme="majorHAnsi" w:cstheme="majorBidi"/>
+                <w:sz w:val="18"/>
+                <w:szCs w:val="18"/>
+              </w:rPr>
+              <w:t>0.</w:t>
+            </w:r>
+            <w:r>
+              <w:rPr>
+                <w:rFonts w:asciiTheme="majorHAnsi" w:hAnsiTheme="majorHAnsi" w:cstheme="majorBidi"/>
+                <w:sz w:val="18"/>
+                <w:szCs w:val="18"/>
+              </w:rPr>
+              <w:t>0s</w:t>
+            </w:r>
+          </w:p>
+        </w:tc>
+      </w:tr>
+      <w:tr>
+        <w:trPr>
+          <w:cnfStyle w:val="000000100000" w:firstRow="0" w:lastRow="0" w:firstColumn="0" w:lastColumn="0" w:oddVBand="0" w:evenVBand="0" w:oddHBand="1" w:evenHBand="0" w:firstRowFirstColumn="0" w:firstRowLastColumn="0" w:lastRowFirstColumn="0" w:lastRowLastColumn="0"/>
+        </w:trPr>
+        <w:tc>
+          <w:tcPr>
+            <w:cnfStyle w:val="001000000000" w:firstRow="0" w:lastRow="0" w:firstColumn="1" w:lastColumn="0" w:oddVBand="0" w:evenVBand="0" w:oddHBand="0" w:evenHBand="0" w:firstRowFirstColumn="0" w:firstRowLastColumn="0" w:lastRowFirstColumn="0" w:lastRowLastColumn="0"/>
+            <w:tcW w:w="2123" w:type="dxa"/>
+            <w:vAlign w:val="center"/>
+          </w:tcPr>
+          <w:p>
+            <w:pPr>
+              <w:ind w:firstLine="0"/>
+              <w:jc w:val="center"/>
+              <w:rPr>
+                <w:rFonts w:cs="Times New Roman"/>
+                <w:szCs w:val="24"/>
+              </w:rPr>
+            </w:pPr>
+            <w:r>
+              <w:rPr>
+                <w:rFonts w:cs="Times New Roman"/>
+                <w:szCs w:val="24"/>
+              </w:rPr>
+              <w:t>4</w:t>
+            </w:r>
+          </w:p>
+        </w:tc>
+        <w:tc>
+          <w:tcPr>
+            <w:tcW w:w="2124" w:type="dxa"/>
+            <w:vAlign w:val="center"/>
+          </w:tcPr>
+          <w:p>
+            <w:pPr>
+              <w:ind w:firstLine="0"/>
+              <w:jc w:val="center"/>
+              <w:cnfStyle w:val="000000100000" w:firstRow="0" w:lastRow="0" w:firstColumn="0" w:lastColumn="0" w:oddVBand="0" w:evenVBand="0" w:oddHBand="1" w:evenHBand="0" w:firstRowFirstColumn="0" w:firstRowLastColumn="0" w:lastRowFirstColumn="0" w:lastRowLastColumn="0"/>
+              <w:rPr>
+                <w:rFonts w:cs="Times New Roman"/>
+                <w:szCs w:val="24"/>
+              </w:rPr>
+            </w:pPr>
+            <w:r>
+              <w:rPr>
+                <w:rFonts w:cs="Times New Roman"/>
+                <w:szCs w:val="24"/>
+              </w:rPr>
+              <w:t>371,0</w:t>
+            </w:r>
+          </w:p>
+        </w:tc>
+        <w:tc>
+          <w:tcPr>
+            <w:tcW w:w="2124" w:type="dxa"/>
+            <w:vAlign w:val="center"/>
+          </w:tcPr>
+          <w:p>
+            <w:pPr>
+              <w:ind w:firstLine="0"/>
+              <w:jc w:val="center"/>
+              <w:cnfStyle w:val="000000100000" w:firstRow="0" w:lastRow="0" w:firstColumn="0" w:lastColumn="0" w:oddVBand="0" w:evenVBand="0" w:oddHBand="1" w:evenHBand="0" w:firstRowFirstColumn="0" w:firstRowLastColumn="0" w:lastRowFirstColumn="0" w:lastRowLastColumn="0"/>
+              <w:rPr>
+                <w:rFonts w:cs="Times New Roman"/>
+                <w:szCs w:val="24"/>
+              </w:rPr>
+            </w:pPr>
+            <w:r>
+              <w:rPr>
+                <w:rFonts w:asciiTheme="majorHAnsi" w:hAnsiTheme="majorHAnsi" w:cstheme="majorBidi"/>
+                <w:sz w:val="18"/>
+                <w:szCs w:val="18"/>
+              </w:rPr>
+              <w:t>0.0S</w:t>
+            </w:r>
+          </w:p>
+        </w:tc>
+      </w:tr>
+    </w:tbl>
+    <w:p>
+      <w:pPr>
+        <w:jc w:val="both"/>
+        <w:rPr>
+          <w:rStyle w:val="nfaseIntensa"/>
+          <w:b w:val="0"/>
+          <w:bCs w:val="0"/>
+          <w:i w:val="0"/>
+          <w:iCs w:val="0"/>
+          <w:color w:val="auto"/>
+          <w:szCs w:val="24"/>
+        </w:rPr>
+      </w:pPr>
+      <w:r>
+        <w:rPr>
+          <w:rStyle w:val="nfaseIntensa"/>
+          <w:b w:val="0"/>
+          <w:bCs w:val="0"/>
+          <w:i w:val="0"/>
+          <w:iCs w:val="0"/>
+          <w:color w:val="auto"/>
+          <w:szCs w:val="24"/>
+        </w:rPr>
+        <w:lastRenderedPageBreak/>
+        <w:t xml:space="preserve">Comparando os resultados dos algoritmos com os algoritmos em que </w:t>
+      </w:r>
+      <w:proofErr w:type="spellStart"/>
+      <w:r>
+        <w:rPr>
+          <w:rStyle w:val="nfaseIntensa"/>
+          <w:b w:val="0"/>
+          <w:bCs w:val="0"/>
+          <w:i w:val="0"/>
+          <w:iCs w:val="0"/>
+          <w:color w:val="auto"/>
+          <w:szCs w:val="24"/>
+        </w:rPr>
+        <w:t>so</w:t>
+      </w:r>
+      <w:proofErr w:type="spellEnd"/>
+      <w:r>
+        <w:rPr>
+          <w:rStyle w:val="nfaseIntensa"/>
+          <w:b w:val="0"/>
+          <w:bCs w:val="0"/>
+          <w:i w:val="0"/>
+          <w:iCs w:val="0"/>
+          <w:color w:val="auto"/>
+          <w:szCs w:val="24"/>
+        </w:rPr>
+        <w:t xml:space="preserve"> se considera a força de ligação, observamos semelhanças, logo podemos concluir que o multicritério não afeta a eficiência.</w:t>
       </w:r>
     </w:p>
     <w:p/>
     <w:p>
       <w:pPr>
-        <w:pStyle w:val="Heading1"/>
-      </w:pPr>
-      <w:bookmarkStart w:id="21" w:name="_Toc93798252"/>
+        <w:pStyle w:val="Ttulo1"/>
+      </w:pPr>
+      <w:bookmarkStart w:id="22" w:name="_Toc93798252"/>
       <w:r>
         <w:t>Conclusões</w:t>
       </w:r>
-      <w:bookmarkEnd w:id="21"/>
-    </w:p>
-    <w:p>
-      <w:pPr>
-        <w:shd w:val="clear" w:color="auto" w:fill="FFFFFF"/>
-        <w:spacing w:before="180"/>
-        <w:rPr>
-          <w:rFonts w:cs="Times New Roman"/>
-          <w:noProof/>
-          <w:szCs w:val="24"/>
-        </w:rPr>
-      </w:pPr>
-      <w:r>
-        <w:rPr>
-          <w:rFonts w:cs="Times New Roman"/>
-          <w:noProof/>
-          <w:szCs w:val="24"/>
-        </w:rPr>
-        <w:t>TO</w:t>
-      </w:r>
-      <w:r>
-        <w:rPr>
-          <w:rFonts w:cs="Times New Roman"/>
-          <w:noProof/>
-          <w:szCs w:val="24"/>
-        </w:rPr>
-        <w:t>-</w:t>
-      </w:r>
-      <w:r>
-        <w:rPr>
-          <w:rFonts w:cs="Times New Roman"/>
-          <w:noProof/>
-          <w:szCs w:val="24"/>
-        </w:rPr>
-        <w:t>DO</w:t>
+      <w:bookmarkEnd w:id="22"/>
+    </w:p>
+    <w:p>
+      <w:pPr>
+        <w:jc w:val="both"/>
+        <w:rPr>
+          <w:rFonts w:asciiTheme="majorHAnsi" w:hAnsiTheme="majorHAnsi" w:cstheme="majorHAnsi"/>
+        </w:rPr>
+      </w:pPr>
+      <w:r>
+        <w:rPr>
+          <w:rFonts w:asciiTheme="majorHAnsi" w:hAnsiTheme="majorHAnsi" w:cstheme="majorHAnsi"/>
+        </w:rPr>
+        <w:t xml:space="preserve">A introdução dos novos algoritmos </w:t>
+      </w:r>
+      <w:proofErr w:type="spellStart"/>
+      <w:r>
+        <w:rPr>
+          <w:rFonts w:asciiTheme="majorHAnsi" w:hAnsiTheme="majorHAnsi" w:cstheme="majorHAnsi"/>
+        </w:rPr>
+        <w:t>Best</w:t>
+      </w:r>
+      <w:proofErr w:type="spellEnd"/>
+      <w:r>
+        <w:rPr>
+          <w:rFonts w:asciiTheme="majorHAnsi" w:hAnsiTheme="majorHAnsi" w:cstheme="majorHAnsi"/>
+        </w:rPr>
+        <w:t xml:space="preserve"> </w:t>
+      </w:r>
+      <w:proofErr w:type="spellStart"/>
+      <w:r>
+        <w:rPr>
+          <w:rFonts w:asciiTheme="majorHAnsi" w:hAnsiTheme="majorHAnsi" w:cstheme="majorHAnsi"/>
+        </w:rPr>
+        <w:t>First</w:t>
+      </w:r>
+      <w:proofErr w:type="spellEnd"/>
+      <w:r>
+        <w:rPr>
+          <w:rFonts w:asciiTheme="majorHAnsi" w:hAnsiTheme="majorHAnsi" w:cstheme="majorHAnsi"/>
+        </w:rPr>
+        <w:t xml:space="preserve"> e A* </w:t>
+      </w:r>
+    </w:p>
+    <w:p>
+      <w:pPr>
+        <w:pStyle w:val="PargrafodaLista"/>
+        <w:numPr>
+          <w:ilvl w:val="0"/>
+          <w:numId w:val="7"/>
+        </w:numPr>
+        <w:jc w:val="both"/>
+        <w:rPr>
+          <w:rFonts w:asciiTheme="majorHAnsi" w:hAnsiTheme="majorHAnsi" w:cstheme="majorHAnsi"/>
+        </w:rPr>
+      </w:pPr>
+      <w:r>
+        <w:rPr>
+          <w:rFonts w:asciiTheme="majorHAnsi" w:hAnsiTheme="majorHAnsi" w:cstheme="majorHAnsi"/>
+        </w:rPr>
+        <w:t>No geral estes algoritmos revelam-se mais eficientes que a pesquisa em profundidade.</w:t>
+      </w:r>
+    </w:p>
+    <w:p>
+      <w:pPr>
+        <w:pStyle w:val="PargrafodaLista"/>
+        <w:numPr>
+          <w:ilvl w:val="0"/>
+          <w:numId w:val="7"/>
+        </w:numPr>
+        <w:jc w:val="both"/>
+        <w:rPr>
+          <w:rFonts w:asciiTheme="majorHAnsi" w:hAnsiTheme="majorHAnsi" w:cstheme="majorHAnsi"/>
+        </w:rPr>
+      </w:pPr>
+      <w:r>
+        <w:rPr>
+          <w:rFonts w:asciiTheme="majorHAnsi" w:hAnsiTheme="majorHAnsi" w:cstheme="majorHAnsi"/>
+        </w:rPr>
+        <w:t xml:space="preserve">É possível que o A* não encontre a melhor solução em termos de custo </w:t>
+      </w:r>
+    </w:p>
+    <w:p>
+      <w:pPr>
+        <w:pStyle w:val="PargrafodaLista"/>
+        <w:numPr>
+          <w:ilvl w:val="0"/>
+          <w:numId w:val="4"/>
+        </w:numPr>
+        <w:jc w:val="both"/>
+        <w:rPr>
+          <w:rFonts w:asciiTheme="majorHAnsi" w:hAnsiTheme="majorHAnsi" w:cstheme="majorHAnsi"/>
+        </w:rPr>
+      </w:pPr>
+      <w:r>
+        <w:rPr>
+          <w:rFonts w:asciiTheme="majorHAnsi" w:hAnsiTheme="majorHAnsi" w:cstheme="majorHAnsi"/>
+        </w:rPr>
+        <w:t>permitiu atingir resultados num tempo inferior,</w:t>
+      </w:r>
+      <w:r>
+        <w:rPr>
+          <w:rFonts w:asciiTheme="majorHAnsi" w:hAnsiTheme="majorHAnsi" w:cstheme="majorHAnsi"/>
+        </w:rPr>
+        <w:t xml:space="preserve"> em comparação com os algoritmos anteriores</w:t>
+      </w:r>
+      <w:r>
+        <w:rPr>
+          <w:rFonts w:asciiTheme="majorHAnsi" w:hAnsiTheme="majorHAnsi" w:cstheme="majorHAnsi"/>
+        </w:rPr>
+        <w:t xml:space="preserve"> </w:t>
+      </w:r>
+    </w:p>
+    <w:p>
+      <w:pPr>
+        <w:pStyle w:val="PargrafodaLista"/>
+        <w:numPr>
+          <w:ilvl w:val="0"/>
+          <w:numId w:val="4"/>
+        </w:numPr>
+        <w:jc w:val="both"/>
+        <w:rPr>
+          <w:rFonts w:asciiTheme="majorHAnsi" w:hAnsiTheme="majorHAnsi" w:cstheme="majorHAnsi"/>
+        </w:rPr>
+      </w:pPr>
+      <w:r>
+        <w:rPr>
+          <w:rFonts w:asciiTheme="majorHAnsi" w:hAnsiTheme="majorHAnsi" w:cstheme="majorHAnsi"/>
+        </w:rPr>
+        <w:t xml:space="preserve">No entanto não </w:t>
+      </w:r>
+      <w:proofErr w:type="gramStart"/>
+      <w:r>
+        <w:rPr>
+          <w:rFonts w:asciiTheme="majorHAnsi" w:hAnsiTheme="majorHAnsi" w:cstheme="majorHAnsi"/>
+        </w:rPr>
+        <w:t>houveram</w:t>
+      </w:r>
+      <w:proofErr w:type="gramEnd"/>
+      <w:r>
+        <w:rPr>
+          <w:rFonts w:asciiTheme="majorHAnsi" w:hAnsiTheme="majorHAnsi" w:cstheme="majorHAnsi"/>
+        </w:rPr>
+        <w:t xml:space="preserve"> grandes alterações no tempo de resposta, comparando com os algoritmos anteriores, pelo que não tem praticamente impacto nenhum </w:t>
       </w:r>
     </w:p>
     <w:p>
@@ -6379,7 +8454,7 @@
     <w:bookmarkEnd w:id="4"/>
     <w:p>
       <w:pPr>
-        <w:pStyle w:val="Heading1"/>
+        <w:pStyle w:val="Ttulo1"/>
         <w:numPr>
           <w:ilvl w:val="0"/>
           <w:numId w:val="0"/>
@@ -6426,7 +8501,7 @@
 <w:ftr xmlns:wpc="http://schemas.microsoft.com/office/word/2010/wordprocessingCanvas" xmlns:cx="http://schemas.microsoft.com/office/drawing/2014/chartex" xmlns:cx1="http://schemas.microsoft.com/office/drawing/2015/9/8/chartex" xmlns:cx2="http://schemas.microsoft.com/office/drawing/2015/10/21/chartex" xmlns:cx3="http://schemas.microsoft.com/office/drawing/2016/5/9/chartex" xmlns:cx4="http://schemas.microsoft.com/office/drawing/2016/5/10/chartex" xmlns:cx5="http://schemas.microsoft.com/office/drawing/2016/5/11/chartex" xmlns:cx6="http://schemas.microsoft.com/office/drawing/2016/5/12/chartex" xmlns:cx7="http://schemas.microsoft.com/office/drawing/2016/5/13/chartex" xmlns:cx8="http://schemas.microsoft.com/office/drawing/2016/5/14/chartex" xmlns:mc="http://schemas.openxmlformats.org/markup-compatibility/2006" xmlns:aink="http://schemas.microsoft.com/office/drawing/2016/ink" xmlns:am3d="http://schemas.microsoft.com/office/drawing/2017/model3d" xmlns:o="urn:schemas-microsoft-com:office:office" xmlns:r="http://schemas.openxmlformats.org/officeDocument/2006/relationships" xmlns:m="http://schemas.openxmlformats.org/officeDocument/2006/math" xmlns:v="urn:schemas-microsoft-com:vml" xmlns:wp14="http://schemas.microsoft.com/office/word/2010/wordprocessingDrawing" xmlns:wp="http://schemas.openxmlformats.org/drawingml/2006/wordprocessingDrawing" xmlns:w10="urn:schemas-microsoft-com:office:word" xmlns:w="http://schemas.openxmlformats.org/wordprocessingml/2006/main" xmlns:w14="http://schemas.microsoft.com/office/word/2010/wordml" xmlns:w15="http://schemas.microsoft.com/office/word/2012/wordml" xmlns:w16cex="http://schemas.microsoft.com/office/word/2018/wordml/cex" xmlns:w16cid="http://schemas.microsoft.com/office/word/2016/wordml/cid" xmlns:w16="http://schemas.microsoft.com/office/word/2018/wordml" xmlns:w16sdtdh="http://schemas.microsoft.com/office/word/2020/wordml/sdtdatahash" xmlns:w16se="http://schemas.microsoft.com/office/word/2015/wordml/symex" xmlns:wpg="http://schemas.microsoft.com/office/word/2010/wordprocessingGroup" xmlns:wpi="http://schemas.microsoft.com/office/word/2010/wordprocessingInk" xmlns:wne="http://schemas.microsoft.com/office/word/2006/wordml" xmlns:wps="http://schemas.microsoft.com/office/word/2010/wordprocessingShape" mc:Ignorable="w14 w15 w16se w16cid w16 w16cex w16sdtdh wp14">
   <w:p>
     <w:pPr>
-      <w:pStyle w:val="Footer"/>
+      <w:pStyle w:val="Rodap"/>
       <w:ind w:firstLine="0"/>
       <w:jc w:val="center"/>
     </w:pPr>
@@ -6479,7 +8554,7 @@
 <w:ftr xmlns:wpc="http://schemas.microsoft.com/office/word/2010/wordprocessingCanvas" xmlns:cx="http://schemas.microsoft.com/office/drawing/2014/chartex" xmlns:cx1="http://schemas.microsoft.com/office/drawing/2015/9/8/chartex" xmlns:cx2="http://schemas.microsoft.com/office/drawing/2015/10/21/chartex" xmlns:cx3="http://schemas.microsoft.com/office/drawing/2016/5/9/chartex" xmlns:cx4="http://schemas.microsoft.com/office/drawing/2016/5/10/chartex" xmlns:cx5="http://schemas.microsoft.com/office/drawing/2016/5/11/chartex" xmlns:cx6="http://schemas.microsoft.com/office/drawing/2016/5/12/chartex" xmlns:cx7="http://schemas.microsoft.com/office/drawing/2016/5/13/chartex" xmlns:cx8="http://schemas.microsoft.com/office/drawing/2016/5/14/chartex" xmlns:mc="http://schemas.openxmlformats.org/markup-compatibility/2006" xmlns:aink="http://schemas.microsoft.com/office/drawing/2016/ink" xmlns:am3d="http://schemas.microsoft.com/office/drawing/2017/model3d" xmlns:o="urn:schemas-microsoft-com:office:office" xmlns:r="http://schemas.openxmlformats.org/officeDocument/2006/relationships" xmlns:m="http://schemas.openxmlformats.org/officeDocument/2006/math" xmlns:v="urn:schemas-microsoft-com:vml" xmlns:wp14="http://schemas.microsoft.com/office/word/2010/wordprocessingDrawing" xmlns:wp="http://schemas.openxmlformats.org/drawingml/2006/wordprocessingDrawing" xmlns:w10="urn:schemas-microsoft-com:office:word" xmlns:w="http://schemas.openxmlformats.org/wordprocessingml/2006/main" xmlns:w14="http://schemas.microsoft.com/office/word/2010/wordml" xmlns:w15="http://schemas.microsoft.com/office/word/2012/wordml" xmlns:w16cex="http://schemas.microsoft.com/office/word/2018/wordml/cex" xmlns:w16cid="http://schemas.microsoft.com/office/word/2016/wordml/cid" xmlns:w16="http://schemas.microsoft.com/office/word/2018/wordml" xmlns:w16sdtdh="http://schemas.microsoft.com/office/word/2020/wordml/sdtdatahash" xmlns:w16se="http://schemas.microsoft.com/office/word/2015/wordml/symex" xmlns:wpg="http://schemas.microsoft.com/office/word/2010/wordprocessingGroup" xmlns:wpi="http://schemas.microsoft.com/office/word/2010/wordprocessingInk" xmlns:wne="http://schemas.microsoft.com/office/word/2006/wordml" xmlns:wps="http://schemas.microsoft.com/office/word/2010/wordprocessingShape" mc:Ignorable="w14 w15 w16se w16cid w16 w16cex w16sdtdh wp14">
   <w:p>
     <w:pPr>
-      <w:pStyle w:val="Footer"/>
+      <w:pStyle w:val="Rodap"/>
       <w:spacing w:line="360" w:lineRule="auto"/>
       <w:ind w:firstLine="0"/>
       <w:jc w:val="center"/>
@@ -6495,7 +8570,7 @@
 <w:ftr xmlns:wpc="http://schemas.microsoft.com/office/word/2010/wordprocessingCanvas" xmlns:cx="http://schemas.microsoft.com/office/drawing/2014/chartex" xmlns:cx1="http://schemas.microsoft.com/office/drawing/2015/9/8/chartex" xmlns:cx2="http://schemas.microsoft.com/office/drawing/2015/10/21/chartex" xmlns:cx3="http://schemas.microsoft.com/office/drawing/2016/5/9/chartex" xmlns:cx4="http://schemas.microsoft.com/office/drawing/2016/5/10/chartex" xmlns:cx5="http://schemas.microsoft.com/office/drawing/2016/5/11/chartex" xmlns:cx6="http://schemas.microsoft.com/office/drawing/2016/5/12/chartex" xmlns:cx7="http://schemas.microsoft.com/office/drawing/2016/5/13/chartex" xmlns:cx8="http://schemas.microsoft.com/office/drawing/2016/5/14/chartex" xmlns:mc="http://schemas.openxmlformats.org/markup-compatibility/2006" xmlns:aink="http://schemas.microsoft.com/office/drawing/2016/ink" xmlns:am3d="http://schemas.microsoft.com/office/drawing/2017/model3d" xmlns:o="urn:schemas-microsoft-com:office:office" xmlns:r="http://schemas.openxmlformats.org/officeDocument/2006/relationships" xmlns:m="http://schemas.openxmlformats.org/officeDocument/2006/math" xmlns:v="urn:schemas-microsoft-com:vml" xmlns:wp14="http://schemas.microsoft.com/office/word/2010/wordprocessingDrawing" xmlns:wp="http://schemas.openxmlformats.org/drawingml/2006/wordprocessingDrawing" xmlns:w10="urn:schemas-microsoft-com:office:word" xmlns:w="http://schemas.openxmlformats.org/wordprocessingml/2006/main" xmlns:w14="http://schemas.microsoft.com/office/word/2010/wordml" xmlns:w15="http://schemas.microsoft.com/office/word/2012/wordml" xmlns:w16cex="http://schemas.microsoft.com/office/word/2018/wordml/cex" xmlns:w16cid="http://schemas.microsoft.com/office/word/2016/wordml/cid" xmlns:w16="http://schemas.microsoft.com/office/word/2018/wordml" xmlns:w16sdtdh="http://schemas.microsoft.com/office/word/2020/wordml/sdtdatahash" xmlns:w16se="http://schemas.microsoft.com/office/word/2015/wordml/symex" xmlns:wpg="http://schemas.microsoft.com/office/word/2010/wordprocessingGroup" xmlns:wpi="http://schemas.microsoft.com/office/word/2010/wordprocessingInk" xmlns:wne="http://schemas.microsoft.com/office/word/2006/wordml" xmlns:wps="http://schemas.microsoft.com/office/word/2010/wordprocessingShape" mc:Ignorable="w14 w15 w16se w16cid w16 w16cex w16sdtdh wp14">
   <w:p>
     <w:pPr>
-      <w:pStyle w:val="Footer"/>
+      <w:pStyle w:val="Rodap"/>
       <w:jc w:val="center"/>
     </w:pPr>
     <w:r>
@@ -6572,7 +8647,7 @@
 <w:hdr xmlns:wpc="http://schemas.microsoft.com/office/word/2010/wordprocessingCanvas" xmlns:cx="http://schemas.microsoft.com/office/drawing/2014/chartex" xmlns:cx1="http://schemas.microsoft.com/office/drawing/2015/9/8/chartex" xmlns:cx2="http://schemas.microsoft.com/office/drawing/2015/10/21/chartex" xmlns:cx3="http://schemas.microsoft.com/office/drawing/2016/5/9/chartex" xmlns:cx4="http://schemas.microsoft.com/office/drawing/2016/5/10/chartex" xmlns:cx5="http://schemas.microsoft.com/office/drawing/2016/5/11/chartex" xmlns:cx6="http://schemas.microsoft.com/office/drawing/2016/5/12/chartex" xmlns:cx7="http://schemas.microsoft.com/office/drawing/2016/5/13/chartex" xmlns:cx8="http://schemas.microsoft.com/office/drawing/2016/5/14/chartex" xmlns:mc="http://schemas.openxmlformats.org/markup-compatibility/2006" xmlns:aink="http://schemas.microsoft.com/office/drawing/2016/ink" xmlns:am3d="http://schemas.microsoft.com/office/drawing/2017/model3d" xmlns:o="urn:schemas-microsoft-com:office:office" xmlns:r="http://schemas.openxmlformats.org/officeDocument/2006/relationships" xmlns:m="http://schemas.openxmlformats.org/officeDocument/2006/math" xmlns:v="urn:schemas-microsoft-com:vml" xmlns:wp14="http://schemas.microsoft.com/office/word/2010/wordprocessingDrawing" xmlns:wp="http://schemas.openxmlformats.org/drawingml/2006/wordprocessingDrawing" xmlns:w10="urn:schemas-microsoft-com:office:word" xmlns:w="http://schemas.openxmlformats.org/wordprocessingml/2006/main" xmlns:w14="http://schemas.microsoft.com/office/word/2010/wordml" xmlns:w15="http://schemas.microsoft.com/office/word/2012/wordml" xmlns:w16cex="http://schemas.microsoft.com/office/word/2018/wordml/cex" xmlns:w16cid="http://schemas.microsoft.com/office/word/2016/wordml/cid" xmlns:w16="http://schemas.microsoft.com/office/word/2018/wordml" xmlns:w16sdtdh="http://schemas.microsoft.com/office/word/2020/wordml/sdtdatahash" xmlns:w16se="http://schemas.microsoft.com/office/word/2015/wordml/symex" xmlns:wpg="http://schemas.microsoft.com/office/word/2010/wordprocessingGroup" xmlns:wpi="http://schemas.microsoft.com/office/word/2010/wordprocessingInk" xmlns:wne="http://schemas.microsoft.com/office/word/2006/wordml" xmlns:wps="http://schemas.microsoft.com/office/word/2010/wordprocessingShape" mc:Ignorable="w14 w15 w16se w16cid w16 w16cex w16sdtdh wp14">
   <w:p>
     <w:pPr>
-      <w:pStyle w:val="Footer"/>
+      <w:pStyle w:val="Rodap"/>
       <w:spacing w:line="360" w:lineRule="auto"/>
       <w:ind w:firstLine="0"/>
       <w:jc w:val="both"/>
@@ -6588,7 +8663,7 @@
 <w:hdr xmlns:wpc="http://schemas.microsoft.com/office/word/2010/wordprocessingCanvas" xmlns:cx="http://schemas.microsoft.com/office/drawing/2014/chartex" xmlns:cx1="http://schemas.microsoft.com/office/drawing/2015/9/8/chartex" xmlns:cx2="http://schemas.microsoft.com/office/drawing/2015/10/21/chartex" xmlns:cx3="http://schemas.microsoft.com/office/drawing/2016/5/9/chartex" xmlns:cx4="http://schemas.microsoft.com/office/drawing/2016/5/10/chartex" xmlns:cx5="http://schemas.microsoft.com/office/drawing/2016/5/11/chartex" xmlns:cx6="http://schemas.microsoft.com/office/drawing/2016/5/12/chartex" xmlns:cx7="http://schemas.microsoft.com/office/drawing/2016/5/13/chartex" xmlns:cx8="http://schemas.microsoft.com/office/drawing/2016/5/14/chartex" xmlns:mc="http://schemas.openxmlformats.org/markup-compatibility/2006" xmlns:aink="http://schemas.microsoft.com/office/drawing/2016/ink" xmlns:am3d="http://schemas.microsoft.com/office/drawing/2017/model3d" xmlns:o="urn:schemas-microsoft-com:office:office" xmlns:r="http://schemas.openxmlformats.org/officeDocument/2006/relationships" xmlns:m="http://schemas.openxmlformats.org/officeDocument/2006/math" xmlns:v="urn:schemas-microsoft-com:vml" xmlns:wp14="http://schemas.microsoft.com/office/word/2010/wordprocessingDrawing" xmlns:wp="http://schemas.openxmlformats.org/drawingml/2006/wordprocessingDrawing" xmlns:w10="urn:schemas-microsoft-com:office:word" xmlns:w="http://schemas.openxmlformats.org/wordprocessingml/2006/main" xmlns:w14="http://schemas.microsoft.com/office/word/2010/wordml" xmlns:w15="http://schemas.microsoft.com/office/word/2012/wordml" xmlns:w16cex="http://schemas.microsoft.com/office/word/2018/wordml/cex" xmlns:w16cid="http://schemas.microsoft.com/office/word/2016/wordml/cid" xmlns:w16="http://schemas.microsoft.com/office/word/2018/wordml" xmlns:w16sdtdh="http://schemas.microsoft.com/office/word/2020/wordml/sdtdatahash" xmlns:w16se="http://schemas.microsoft.com/office/word/2015/wordml/symex" xmlns:wpg="http://schemas.microsoft.com/office/word/2010/wordprocessingGroup" xmlns:wpi="http://schemas.microsoft.com/office/word/2010/wordprocessingInk" xmlns:wne="http://schemas.microsoft.com/office/word/2006/wordml" xmlns:wps="http://schemas.microsoft.com/office/word/2010/wordprocessingShape" mc:Ignorable="w14 w15 w16se w16cid w16 w16cex w16sdtdh wp14">
   <w:p>
     <w:pPr>
-      <w:pStyle w:val="Footer"/>
+      <w:pStyle w:val="Rodap"/>
       <w:spacing w:line="360" w:lineRule="auto"/>
       <w:ind w:firstLine="0"/>
       <w:jc w:val="both"/>
@@ -6603,16 +8678,16 @@
 <file path=word/numbering.xml><?xml version="1.0" encoding="utf-8"?>
 <w:numbering xmlns:wpc="http://schemas.microsoft.com/office/word/2010/wordprocessingCanvas" xmlns:cx="http://schemas.microsoft.com/office/drawing/2014/chartex" xmlns:cx1="http://schemas.microsoft.com/office/drawing/2015/9/8/chartex" xmlns:cx2="http://schemas.microsoft.com/office/drawing/2015/10/21/chartex" xmlns:cx3="http://schemas.microsoft.com/office/drawing/2016/5/9/chartex" xmlns:cx4="http://schemas.microsoft.com/office/drawing/2016/5/10/chartex" xmlns:cx5="http://schemas.microsoft.com/office/drawing/2016/5/11/chartex" xmlns:cx6="http://schemas.microsoft.com/office/drawing/2016/5/12/chartex" xmlns:cx7="http://schemas.microsoft.com/office/drawing/2016/5/13/chartex" xmlns:cx8="http://schemas.microsoft.com/office/drawing/2016/5/14/chartex" xmlns:mc="http://schemas.openxmlformats.org/markup-compatibility/2006" xmlns:aink="http://schemas.microsoft.com/office/drawing/2016/ink" xmlns:am3d="http://schemas.microsoft.com/office/drawing/2017/model3d" xmlns:o="urn:schemas-microsoft-com:office:office" xmlns:r="http://schemas.openxmlformats.org/officeDocument/2006/relationships" xmlns:m="http://schemas.openxmlformats.org/officeDocument/2006/math" xmlns:v="urn:schemas-microsoft-com:vml" xmlns:wp14="http://schemas.microsoft.com/office/word/2010/wordprocessingDrawing" xmlns:wp="http://schemas.openxmlformats.org/drawingml/2006/wordprocessingDrawing" xmlns:w10="urn:schemas-microsoft-com:office:word" xmlns:w="http://schemas.openxmlformats.org/wordprocessingml/2006/main" xmlns:w14="http://schemas.microsoft.com/office/word/2010/wordml" xmlns:w15="http://schemas.microsoft.com/office/word/2012/wordml" xmlns:w16cex="http://schemas.microsoft.com/office/word/2018/wordml/cex" xmlns:w16cid="http://schemas.microsoft.com/office/word/2016/wordml/cid" xmlns:w16="http://schemas.microsoft.com/office/word/2018/wordml" xmlns:w16sdtdh="http://schemas.microsoft.com/office/word/2020/wordml/sdtdatahash" xmlns:w16se="http://schemas.microsoft.com/office/word/2015/wordml/symex" xmlns:wpg="http://schemas.microsoft.com/office/word/2010/wordprocessingGroup" xmlns:wpi="http://schemas.microsoft.com/office/word/2010/wordprocessingInk" xmlns:wne="http://schemas.microsoft.com/office/word/2006/wordml" xmlns:wps="http://schemas.microsoft.com/office/word/2010/wordprocessingShape" mc:Ignorable="w14 w15 w16se w16cid w16 w16cex w16sdtdh wp14">
   <w:abstractNum w:abstractNumId="0" w15:restartNumberingAfterBreak="0">
-    <w:nsid w:val="3E285658"/>
+    <w:nsid w:val="2C6971C3"/>
     <w:multiLevelType w:val="hybridMultilevel"/>
-    <w:tmpl w:val="686A027A"/>
+    <w:tmpl w:val="38FA3642"/>
     <w:lvl w:ilvl="0" w:tplc="08160001">
       <w:start w:val="1"/>
       <w:numFmt w:val="bullet"/>
       <w:lvlText w:val=""/>
       <w:lvlJc w:val="left"/>
       <w:pPr>
-        <w:ind w:left="1440" w:hanging="360"/>
+        <w:ind w:left="1429" w:hanging="360"/>
       </w:pPr>
       <w:rPr>
         <w:rFonts w:ascii="Symbol" w:hAnsi="Symbol" w:hint="default"/>
@@ -6624,7 +8699,7 @@
       <w:lvlText w:val="o"/>
       <w:lvlJc w:val="left"/>
       <w:pPr>
-        <w:ind w:left="2160" w:hanging="360"/>
+        <w:ind w:left="2149" w:hanging="360"/>
       </w:pPr>
       <w:rPr>
         <w:rFonts w:ascii="Courier New" w:hAnsi="Courier New" w:cs="Courier New" w:hint="default"/>
@@ -6636,7 +8711,7 @@
       <w:lvlText w:val=""/>
       <w:lvlJc w:val="left"/>
       <w:pPr>
-        <w:ind w:left="2880" w:hanging="360"/>
+        <w:ind w:left="2869" w:hanging="360"/>
       </w:pPr>
       <w:rPr>
         <w:rFonts w:ascii="Wingdings" w:hAnsi="Wingdings" w:hint="default"/>
@@ -6648,7 +8723,7 @@
       <w:lvlText w:val=""/>
       <w:lvlJc w:val="left"/>
       <w:pPr>
-        <w:ind w:left="3600" w:hanging="360"/>
+        <w:ind w:left="3589" w:hanging="360"/>
       </w:pPr>
       <w:rPr>
         <w:rFonts w:ascii="Symbol" w:hAnsi="Symbol" w:hint="default"/>
@@ -6660,7 +8735,7 @@
       <w:lvlText w:val="o"/>
       <w:lvlJc w:val="left"/>
       <w:pPr>
-        <w:ind w:left="4320" w:hanging="360"/>
+        <w:ind w:left="4309" w:hanging="360"/>
       </w:pPr>
       <w:rPr>
         <w:rFonts w:ascii="Courier New" w:hAnsi="Courier New" w:cs="Courier New" w:hint="default"/>
@@ -6672,7 +8747,7 @@
       <w:lvlText w:val=""/>
       <w:lvlJc w:val="left"/>
       <w:pPr>
-        <w:ind w:left="5040" w:hanging="360"/>
+        <w:ind w:left="5029" w:hanging="360"/>
       </w:pPr>
       <w:rPr>
         <w:rFonts w:ascii="Wingdings" w:hAnsi="Wingdings" w:hint="default"/>
@@ -6684,7 +8759,7 @@
       <w:lvlText w:val=""/>
       <w:lvlJc w:val="left"/>
       <w:pPr>
-        <w:ind w:left="5760" w:hanging="360"/>
+        <w:ind w:left="5749" w:hanging="360"/>
       </w:pPr>
       <w:rPr>
         <w:rFonts w:ascii="Symbol" w:hAnsi="Symbol" w:hint="default"/>
@@ -6696,7 +8771,7 @@
       <w:lvlText w:val="o"/>
       <w:lvlJc w:val="left"/>
       <w:pPr>
-        <w:ind w:left="6480" w:hanging="360"/>
+        <w:ind w:left="6469" w:hanging="360"/>
       </w:pPr>
       <w:rPr>
         <w:rFonts w:ascii="Courier New" w:hAnsi="Courier New" w:cs="Courier New" w:hint="default"/>
@@ -6708,7 +8783,7 @@
       <w:lvlText w:val=""/>
       <w:lvlJc w:val="left"/>
       <w:pPr>
-        <w:ind w:left="7200" w:hanging="360"/>
+        <w:ind w:left="7189" w:hanging="360"/>
       </w:pPr>
       <w:rPr>
         <w:rFonts w:ascii="Wingdings" w:hAnsi="Wingdings" w:hint="default"/>
@@ -6716,9 +8791,9 @@
     </w:lvl>
   </w:abstractNum>
   <w:abstractNum w:abstractNumId="1" w15:restartNumberingAfterBreak="0">
-    <w:nsid w:val="4AF56E41"/>
+    <w:nsid w:val="39745DD8"/>
     <w:multiLevelType w:val="hybridMultilevel"/>
-    <w:tmpl w:val="08B2DB82"/>
+    <w:tmpl w:val="FA40FD96"/>
     <w:lvl w:ilvl="0" w:tplc="08160001">
       <w:start w:val="1"/>
       <w:numFmt w:val="bullet"/>
@@ -6829,13 +8904,239 @@
     </w:lvl>
   </w:abstractNum>
   <w:abstractNum w:abstractNumId="2" w15:restartNumberingAfterBreak="0">
+    <w:nsid w:val="3E285658"/>
+    <w:multiLevelType w:val="hybridMultilevel"/>
+    <w:tmpl w:val="686A027A"/>
+    <w:lvl w:ilvl="0" w:tplc="08160001">
+      <w:start w:val="1"/>
+      <w:numFmt w:val="bullet"/>
+      <w:lvlText w:val=""/>
+      <w:lvlJc w:val="left"/>
+      <w:pPr>
+        <w:ind w:left="1440" w:hanging="360"/>
+      </w:pPr>
+      <w:rPr>
+        <w:rFonts w:ascii="Symbol" w:hAnsi="Symbol" w:hint="default"/>
+      </w:rPr>
+    </w:lvl>
+    <w:lvl w:ilvl="1" w:tplc="08160003" w:tentative="1">
+      <w:start w:val="1"/>
+      <w:numFmt w:val="bullet"/>
+      <w:lvlText w:val="o"/>
+      <w:lvlJc w:val="left"/>
+      <w:pPr>
+        <w:ind w:left="2160" w:hanging="360"/>
+      </w:pPr>
+      <w:rPr>
+        <w:rFonts w:ascii="Courier New" w:hAnsi="Courier New" w:cs="Courier New" w:hint="default"/>
+      </w:rPr>
+    </w:lvl>
+    <w:lvl w:ilvl="2" w:tplc="08160005" w:tentative="1">
+      <w:start w:val="1"/>
+      <w:numFmt w:val="bullet"/>
+      <w:lvlText w:val=""/>
+      <w:lvlJc w:val="left"/>
+      <w:pPr>
+        <w:ind w:left="2880" w:hanging="360"/>
+      </w:pPr>
+      <w:rPr>
+        <w:rFonts w:ascii="Wingdings" w:hAnsi="Wingdings" w:hint="default"/>
+      </w:rPr>
+    </w:lvl>
+    <w:lvl w:ilvl="3" w:tplc="08160001" w:tentative="1">
+      <w:start w:val="1"/>
+      <w:numFmt w:val="bullet"/>
+      <w:lvlText w:val=""/>
+      <w:lvlJc w:val="left"/>
+      <w:pPr>
+        <w:ind w:left="3600" w:hanging="360"/>
+      </w:pPr>
+      <w:rPr>
+        <w:rFonts w:ascii="Symbol" w:hAnsi="Symbol" w:hint="default"/>
+      </w:rPr>
+    </w:lvl>
+    <w:lvl w:ilvl="4" w:tplc="08160003" w:tentative="1">
+      <w:start w:val="1"/>
+      <w:numFmt w:val="bullet"/>
+      <w:lvlText w:val="o"/>
+      <w:lvlJc w:val="left"/>
+      <w:pPr>
+        <w:ind w:left="4320" w:hanging="360"/>
+      </w:pPr>
+      <w:rPr>
+        <w:rFonts w:ascii="Courier New" w:hAnsi="Courier New" w:cs="Courier New" w:hint="default"/>
+      </w:rPr>
+    </w:lvl>
+    <w:lvl w:ilvl="5" w:tplc="08160005" w:tentative="1">
+      <w:start w:val="1"/>
+      <w:numFmt w:val="bullet"/>
+      <w:lvlText w:val=""/>
+      <w:lvlJc w:val="left"/>
+      <w:pPr>
+        <w:ind w:left="5040" w:hanging="360"/>
+      </w:pPr>
+      <w:rPr>
+        <w:rFonts w:ascii="Wingdings" w:hAnsi="Wingdings" w:hint="default"/>
+      </w:rPr>
+    </w:lvl>
+    <w:lvl w:ilvl="6" w:tplc="08160001" w:tentative="1">
+      <w:start w:val="1"/>
+      <w:numFmt w:val="bullet"/>
+      <w:lvlText w:val=""/>
+      <w:lvlJc w:val="left"/>
+      <w:pPr>
+        <w:ind w:left="5760" w:hanging="360"/>
+      </w:pPr>
+      <w:rPr>
+        <w:rFonts w:ascii="Symbol" w:hAnsi="Symbol" w:hint="default"/>
+      </w:rPr>
+    </w:lvl>
+    <w:lvl w:ilvl="7" w:tplc="08160003" w:tentative="1">
+      <w:start w:val="1"/>
+      <w:numFmt w:val="bullet"/>
+      <w:lvlText w:val="o"/>
+      <w:lvlJc w:val="left"/>
+      <w:pPr>
+        <w:ind w:left="6480" w:hanging="360"/>
+      </w:pPr>
+      <w:rPr>
+        <w:rFonts w:ascii="Courier New" w:hAnsi="Courier New" w:cs="Courier New" w:hint="default"/>
+      </w:rPr>
+    </w:lvl>
+    <w:lvl w:ilvl="8" w:tplc="08160005" w:tentative="1">
+      <w:start w:val="1"/>
+      <w:numFmt w:val="bullet"/>
+      <w:lvlText w:val=""/>
+      <w:lvlJc w:val="left"/>
+      <w:pPr>
+        <w:ind w:left="7200" w:hanging="360"/>
+      </w:pPr>
+      <w:rPr>
+        <w:rFonts w:ascii="Wingdings" w:hAnsi="Wingdings" w:hint="default"/>
+      </w:rPr>
+    </w:lvl>
+  </w:abstractNum>
+  <w:abstractNum w:abstractNumId="3" w15:restartNumberingAfterBreak="0">
+    <w:nsid w:val="4AF56E41"/>
+    <w:multiLevelType w:val="hybridMultilevel"/>
+    <w:tmpl w:val="08B2DB82"/>
+    <w:lvl w:ilvl="0" w:tplc="08160001">
+      <w:start w:val="1"/>
+      <w:numFmt w:val="bullet"/>
+      <w:lvlText w:val=""/>
+      <w:lvlJc w:val="left"/>
+      <w:pPr>
+        <w:ind w:left="720" w:hanging="360"/>
+      </w:pPr>
+      <w:rPr>
+        <w:rFonts w:ascii="Symbol" w:hAnsi="Symbol" w:hint="default"/>
+      </w:rPr>
+    </w:lvl>
+    <w:lvl w:ilvl="1" w:tplc="08160003" w:tentative="1">
+      <w:start w:val="1"/>
+      <w:numFmt w:val="bullet"/>
+      <w:lvlText w:val="o"/>
+      <w:lvlJc w:val="left"/>
+      <w:pPr>
+        <w:ind w:left="1440" w:hanging="360"/>
+      </w:pPr>
+      <w:rPr>
+        <w:rFonts w:ascii="Courier New" w:hAnsi="Courier New" w:cs="Courier New" w:hint="default"/>
+      </w:rPr>
+    </w:lvl>
+    <w:lvl w:ilvl="2" w:tplc="08160005" w:tentative="1">
+      <w:start w:val="1"/>
+      <w:numFmt w:val="bullet"/>
+      <w:lvlText w:val=""/>
+      <w:lvlJc w:val="left"/>
+      <w:pPr>
+        <w:ind w:left="2160" w:hanging="360"/>
+      </w:pPr>
+      <w:rPr>
+        <w:rFonts w:ascii="Wingdings" w:hAnsi="Wingdings" w:hint="default"/>
+      </w:rPr>
+    </w:lvl>
+    <w:lvl w:ilvl="3" w:tplc="08160001" w:tentative="1">
+      <w:start w:val="1"/>
+      <w:numFmt w:val="bullet"/>
+      <w:lvlText w:val=""/>
+      <w:lvlJc w:val="left"/>
+      <w:pPr>
+        <w:ind w:left="2880" w:hanging="360"/>
+      </w:pPr>
+      <w:rPr>
+        <w:rFonts w:ascii="Symbol" w:hAnsi="Symbol" w:hint="default"/>
+      </w:rPr>
+    </w:lvl>
+    <w:lvl w:ilvl="4" w:tplc="08160003" w:tentative="1">
+      <w:start w:val="1"/>
+      <w:numFmt w:val="bullet"/>
+      <w:lvlText w:val="o"/>
+      <w:lvlJc w:val="left"/>
+      <w:pPr>
+        <w:ind w:left="3600" w:hanging="360"/>
+      </w:pPr>
+      <w:rPr>
+        <w:rFonts w:ascii="Courier New" w:hAnsi="Courier New" w:cs="Courier New" w:hint="default"/>
+      </w:rPr>
+    </w:lvl>
+    <w:lvl w:ilvl="5" w:tplc="08160005" w:tentative="1">
+      <w:start w:val="1"/>
+      <w:numFmt w:val="bullet"/>
+      <w:lvlText w:val=""/>
+      <w:lvlJc w:val="left"/>
+      <w:pPr>
+        <w:ind w:left="4320" w:hanging="360"/>
+      </w:pPr>
+      <w:rPr>
+        <w:rFonts w:ascii="Wingdings" w:hAnsi="Wingdings" w:hint="default"/>
+      </w:rPr>
+    </w:lvl>
+    <w:lvl w:ilvl="6" w:tplc="08160001" w:tentative="1">
+      <w:start w:val="1"/>
+      <w:numFmt w:val="bullet"/>
+      <w:lvlText w:val=""/>
+      <w:lvlJc w:val="left"/>
+      <w:pPr>
+        <w:ind w:left="5040" w:hanging="360"/>
+      </w:pPr>
+      <w:rPr>
+        <w:rFonts w:ascii="Symbol" w:hAnsi="Symbol" w:hint="default"/>
+      </w:rPr>
+    </w:lvl>
+    <w:lvl w:ilvl="7" w:tplc="08160003" w:tentative="1">
+      <w:start w:val="1"/>
+      <w:numFmt w:val="bullet"/>
+      <w:lvlText w:val="o"/>
+      <w:lvlJc w:val="left"/>
+      <w:pPr>
+        <w:ind w:left="5760" w:hanging="360"/>
+      </w:pPr>
+      <w:rPr>
+        <w:rFonts w:ascii="Courier New" w:hAnsi="Courier New" w:cs="Courier New" w:hint="default"/>
+      </w:rPr>
+    </w:lvl>
+    <w:lvl w:ilvl="8" w:tplc="08160005" w:tentative="1">
+      <w:start w:val="1"/>
+      <w:numFmt w:val="bullet"/>
+      <w:lvlText w:val=""/>
+      <w:lvlJc w:val="left"/>
+      <w:pPr>
+        <w:ind w:left="6480" w:hanging="360"/>
+      </w:pPr>
+      <w:rPr>
+        <w:rFonts w:ascii="Wingdings" w:hAnsi="Wingdings" w:hint="default"/>
+      </w:rPr>
+    </w:lvl>
+  </w:abstractNum>
+  <w:abstractNum w:abstractNumId="4" w15:restartNumberingAfterBreak="0">
     <w:nsid w:val="66052444"/>
     <w:multiLevelType w:val="multilevel"/>
     <w:tmpl w:val="197277C0"/>
     <w:lvl w:ilvl="0">
       <w:start w:val="1"/>
       <w:numFmt w:val="decimal"/>
-      <w:pStyle w:val="Heading1"/>
+      <w:pStyle w:val="Ttulo1"/>
       <w:lvlText w:val="%1."/>
       <w:lvlJc w:val="left"/>
       <w:pPr>
@@ -6848,7 +9149,7 @@
     <w:lvl w:ilvl="1">
       <w:start w:val="1"/>
       <w:numFmt w:val="decimal"/>
-      <w:pStyle w:val="Heading2"/>
+      <w:pStyle w:val="Ttulo2"/>
       <w:isLgl/>
       <w:lvlText w:val="%1.%2."/>
       <w:lvlJc w:val="left"/>
@@ -6862,7 +9163,7 @@
     <w:lvl w:ilvl="2">
       <w:start w:val="1"/>
       <w:numFmt w:val="decimal"/>
-      <w:pStyle w:val="Heading3"/>
+      <w:pStyle w:val="Ttulo3"/>
       <w:isLgl/>
       <w:lvlText w:val="%1.%2.%3."/>
       <w:lvlJc w:val="left"/>
@@ -6953,14 +9254,252 @@
       </w:rPr>
     </w:lvl>
   </w:abstractNum>
+  <w:abstractNum w:abstractNumId="5" w15:restartNumberingAfterBreak="0">
+    <w:nsid w:val="77392942"/>
+    <w:multiLevelType w:val="hybridMultilevel"/>
+    <w:tmpl w:val="2CB481DC"/>
+    <w:lvl w:ilvl="0" w:tplc="08160001">
+      <w:start w:val="1"/>
+      <w:numFmt w:val="bullet"/>
+      <w:lvlText w:val=""/>
+      <w:lvlJc w:val="left"/>
+      <w:pPr>
+        <w:ind w:left="1788" w:hanging="360"/>
+      </w:pPr>
+      <w:rPr>
+        <w:rFonts w:ascii="Symbol" w:hAnsi="Symbol" w:hint="default"/>
+      </w:rPr>
+    </w:lvl>
+    <w:lvl w:ilvl="1" w:tplc="08160003" w:tentative="1">
+      <w:start w:val="1"/>
+      <w:numFmt w:val="bullet"/>
+      <w:lvlText w:val="o"/>
+      <w:lvlJc w:val="left"/>
+      <w:pPr>
+        <w:ind w:left="2508" w:hanging="360"/>
+      </w:pPr>
+      <w:rPr>
+        <w:rFonts w:ascii="Courier New" w:hAnsi="Courier New" w:cs="Courier New" w:hint="default"/>
+      </w:rPr>
+    </w:lvl>
+    <w:lvl w:ilvl="2" w:tplc="08160005" w:tentative="1">
+      <w:start w:val="1"/>
+      <w:numFmt w:val="bullet"/>
+      <w:lvlText w:val=""/>
+      <w:lvlJc w:val="left"/>
+      <w:pPr>
+        <w:ind w:left="3228" w:hanging="360"/>
+      </w:pPr>
+      <w:rPr>
+        <w:rFonts w:ascii="Wingdings" w:hAnsi="Wingdings" w:hint="default"/>
+      </w:rPr>
+    </w:lvl>
+    <w:lvl w:ilvl="3" w:tplc="08160001" w:tentative="1">
+      <w:start w:val="1"/>
+      <w:numFmt w:val="bullet"/>
+      <w:lvlText w:val=""/>
+      <w:lvlJc w:val="left"/>
+      <w:pPr>
+        <w:ind w:left="3948" w:hanging="360"/>
+      </w:pPr>
+      <w:rPr>
+        <w:rFonts w:ascii="Symbol" w:hAnsi="Symbol" w:hint="default"/>
+      </w:rPr>
+    </w:lvl>
+    <w:lvl w:ilvl="4" w:tplc="08160003" w:tentative="1">
+      <w:start w:val="1"/>
+      <w:numFmt w:val="bullet"/>
+      <w:lvlText w:val="o"/>
+      <w:lvlJc w:val="left"/>
+      <w:pPr>
+        <w:ind w:left="4668" w:hanging="360"/>
+      </w:pPr>
+      <w:rPr>
+        <w:rFonts w:ascii="Courier New" w:hAnsi="Courier New" w:cs="Courier New" w:hint="default"/>
+      </w:rPr>
+    </w:lvl>
+    <w:lvl w:ilvl="5" w:tplc="08160005" w:tentative="1">
+      <w:start w:val="1"/>
+      <w:numFmt w:val="bullet"/>
+      <w:lvlText w:val=""/>
+      <w:lvlJc w:val="left"/>
+      <w:pPr>
+        <w:ind w:left="5388" w:hanging="360"/>
+      </w:pPr>
+      <w:rPr>
+        <w:rFonts w:ascii="Wingdings" w:hAnsi="Wingdings" w:hint="default"/>
+      </w:rPr>
+    </w:lvl>
+    <w:lvl w:ilvl="6" w:tplc="08160001" w:tentative="1">
+      <w:start w:val="1"/>
+      <w:numFmt w:val="bullet"/>
+      <w:lvlText w:val=""/>
+      <w:lvlJc w:val="left"/>
+      <w:pPr>
+        <w:ind w:left="6108" w:hanging="360"/>
+      </w:pPr>
+      <w:rPr>
+        <w:rFonts w:ascii="Symbol" w:hAnsi="Symbol" w:hint="default"/>
+      </w:rPr>
+    </w:lvl>
+    <w:lvl w:ilvl="7" w:tplc="08160003" w:tentative="1">
+      <w:start w:val="1"/>
+      <w:numFmt w:val="bullet"/>
+      <w:lvlText w:val="o"/>
+      <w:lvlJc w:val="left"/>
+      <w:pPr>
+        <w:ind w:left="6828" w:hanging="360"/>
+      </w:pPr>
+      <w:rPr>
+        <w:rFonts w:ascii="Courier New" w:hAnsi="Courier New" w:cs="Courier New" w:hint="default"/>
+      </w:rPr>
+    </w:lvl>
+    <w:lvl w:ilvl="8" w:tplc="08160005" w:tentative="1">
+      <w:start w:val="1"/>
+      <w:numFmt w:val="bullet"/>
+      <w:lvlText w:val=""/>
+      <w:lvlJc w:val="left"/>
+      <w:pPr>
+        <w:ind w:left="7548" w:hanging="360"/>
+      </w:pPr>
+      <w:rPr>
+        <w:rFonts w:ascii="Wingdings" w:hAnsi="Wingdings" w:hint="default"/>
+      </w:rPr>
+    </w:lvl>
+  </w:abstractNum>
+  <w:abstractNum w:abstractNumId="6" w15:restartNumberingAfterBreak="0">
+    <w:nsid w:val="79B14723"/>
+    <w:multiLevelType w:val="hybridMultilevel"/>
+    <w:tmpl w:val="A01E1510"/>
+    <w:lvl w:ilvl="0" w:tplc="08160001">
+      <w:start w:val="1"/>
+      <w:numFmt w:val="bullet"/>
+      <w:lvlText w:val=""/>
+      <w:lvlJc w:val="left"/>
+      <w:pPr>
+        <w:ind w:left="720" w:hanging="360"/>
+      </w:pPr>
+      <w:rPr>
+        <w:rFonts w:ascii="Symbol" w:hAnsi="Symbol" w:hint="default"/>
+      </w:rPr>
+    </w:lvl>
+    <w:lvl w:ilvl="1" w:tplc="08160003" w:tentative="1">
+      <w:start w:val="1"/>
+      <w:numFmt w:val="bullet"/>
+      <w:lvlText w:val="o"/>
+      <w:lvlJc w:val="left"/>
+      <w:pPr>
+        <w:ind w:left="1440" w:hanging="360"/>
+      </w:pPr>
+      <w:rPr>
+        <w:rFonts w:ascii="Courier New" w:hAnsi="Courier New" w:cs="Courier New" w:hint="default"/>
+      </w:rPr>
+    </w:lvl>
+    <w:lvl w:ilvl="2" w:tplc="08160005" w:tentative="1">
+      <w:start w:val="1"/>
+      <w:numFmt w:val="bullet"/>
+      <w:lvlText w:val=""/>
+      <w:lvlJc w:val="left"/>
+      <w:pPr>
+        <w:ind w:left="2160" w:hanging="360"/>
+      </w:pPr>
+      <w:rPr>
+        <w:rFonts w:ascii="Wingdings" w:hAnsi="Wingdings" w:hint="default"/>
+      </w:rPr>
+    </w:lvl>
+    <w:lvl w:ilvl="3" w:tplc="08160001" w:tentative="1">
+      <w:start w:val="1"/>
+      <w:numFmt w:val="bullet"/>
+      <w:lvlText w:val=""/>
+      <w:lvlJc w:val="left"/>
+      <w:pPr>
+        <w:ind w:left="2880" w:hanging="360"/>
+      </w:pPr>
+      <w:rPr>
+        <w:rFonts w:ascii="Symbol" w:hAnsi="Symbol" w:hint="default"/>
+      </w:rPr>
+    </w:lvl>
+    <w:lvl w:ilvl="4" w:tplc="08160003" w:tentative="1">
+      <w:start w:val="1"/>
+      <w:numFmt w:val="bullet"/>
+      <w:lvlText w:val="o"/>
+      <w:lvlJc w:val="left"/>
+      <w:pPr>
+        <w:ind w:left="3600" w:hanging="360"/>
+      </w:pPr>
+      <w:rPr>
+        <w:rFonts w:ascii="Courier New" w:hAnsi="Courier New" w:cs="Courier New" w:hint="default"/>
+      </w:rPr>
+    </w:lvl>
+    <w:lvl w:ilvl="5" w:tplc="08160005" w:tentative="1">
+      <w:start w:val="1"/>
+      <w:numFmt w:val="bullet"/>
+      <w:lvlText w:val=""/>
+      <w:lvlJc w:val="left"/>
+      <w:pPr>
+        <w:ind w:left="4320" w:hanging="360"/>
+      </w:pPr>
+      <w:rPr>
+        <w:rFonts w:ascii="Wingdings" w:hAnsi="Wingdings" w:hint="default"/>
+      </w:rPr>
+    </w:lvl>
+    <w:lvl w:ilvl="6" w:tplc="08160001" w:tentative="1">
+      <w:start w:val="1"/>
+      <w:numFmt w:val="bullet"/>
+      <w:lvlText w:val=""/>
+      <w:lvlJc w:val="left"/>
+      <w:pPr>
+        <w:ind w:left="5040" w:hanging="360"/>
+      </w:pPr>
+      <w:rPr>
+        <w:rFonts w:ascii="Symbol" w:hAnsi="Symbol" w:hint="default"/>
+      </w:rPr>
+    </w:lvl>
+    <w:lvl w:ilvl="7" w:tplc="08160003" w:tentative="1">
+      <w:start w:val="1"/>
+      <w:numFmt w:val="bullet"/>
+      <w:lvlText w:val="o"/>
+      <w:lvlJc w:val="left"/>
+      <w:pPr>
+        <w:ind w:left="5760" w:hanging="360"/>
+      </w:pPr>
+      <w:rPr>
+        <w:rFonts w:ascii="Courier New" w:hAnsi="Courier New" w:cs="Courier New" w:hint="default"/>
+      </w:rPr>
+    </w:lvl>
+    <w:lvl w:ilvl="8" w:tplc="08160005" w:tentative="1">
+      <w:start w:val="1"/>
+      <w:numFmt w:val="bullet"/>
+      <w:lvlText w:val=""/>
+      <w:lvlJc w:val="left"/>
+      <w:pPr>
+        <w:ind w:left="6480" w:hanging="360"/>
+      </w:pPr>
+      <w:rPr>
+        <w:rFonts w:ascii="Wingdings" w:hAnsi="Wingdings" w:hint="default"/>
+      </w:rPr>
+    </w:lvl>
+  </w:abstractNum>
   <w:num w:numId="1">
+    <w:abstractNumId w:val="4"/>
+  </w:num>
+  <w:num w:numId="2">
+    <w:abstractNumId w:val="3"/>
+  </w:num>
+  <w:num w:numId="3">
     <w:abstractNumId w:val="2"/>
   </w:num>
-  <w:num w:numId="2">
+  <w:num w:numId="4">
     <w:abstractNumId w:val="1"/>
   </w:num>
-  <w:num w:numId="3">
+  <w:num w:numId="5">
     <w:abstractNumId w:val="0"/>
+  </w:num>
+  <w:num w:numId="6">
+    <w:abstractNumId w:val="5"/>
+  </w:num>
+  <w:num w:numId="7">
+    <w:abstractNumId w:val="6"/>
   </w:num>
   <w:numIdMacAtCleanup w:val="1"/>
 </w:numbering>
@@ -7374,11 +9913,11 @@
       <w:sz w:val="24"/>
     </w:rPr>
   </w:style>
-  <w:style w:type="paragraph" w:styleId="Heading1">
+  <w:style w:type="paragraph" w:styleId="Ttulo1">
     <w:name w:val="heading 1"/>
     <w:basedOn w:val="Normal"/>
     <w:next w:val="Normal"/>
-    <w:link w:val="Heading1Char"/>
+    <w:link w:val="Ttulo1Carter"/>
     <w:autoRedefine/>
     <w:uiPriority w:val="9"/>
     <w:qFormat/>
@@ -7406,11 +9945,11 @@
       <w:szCs w:val="24"/>
     </w:rPr>
   </w:style>
-  <w:style w:type="paragraph" w:styleId="Heading2">
+  <w:style w:type="paragraph" w:styleId="Ttulo2">
     <w:name w:val="heading 2"/>
-    <w:basedOn w:val="ListParagraph"/>
+    <w:basedOn w:val="PargrafodaLista"/>
     <w:next w:val="Normal"/>
-    <w:link w:val="Heading2Char"/>
+    <w:link w:val="Ttulo2Carter"/>
     <w:autoRedefine/>
     <w:uiPriority w:val="9"/>
     <w:unhideWhenUsed/>
@@ -7441,11 +9980,11 @@
       <w:szCs w:val="24"/>
     </w:rPr>
   </w:style>
-  <w:style w:type="paragraph" w:styleId="Heading3">
+  <w:style w:type="paragraph" w:styleId="Ttulo3">
     <w:name w:val="heading 3"/>
-    <w:basedOn w:val="ListParagraph"/>
+    <w:basedOn w:val="PargrafodaLista"/>
     <w:next w:val="Normal"/>
-    <w:link w:val="Heading3Char"/>
+    <w:link w:val="Ttulo3Carter"/>
     <w:autoRedefine/>
     <w:uiPriority w:val="9"/>
     <w:unhideWhenUsed/>
@@ -7474,13 +10013,13 @@
       <w:i/>
     </w:rPr>
   </w:style>
-  <w:style w:type="character" w:default="1" w:styleId="DefaultParagraphFont">
+  <w:style w:type="character" w:default="1" w:styleId="Tipodeletrapredefinidodopargrafo">
     <w:name w:val="Default Paragraph Font"/>
     <w:uiPriority w:val="1"/>
     <w:semiHidden/>
     <w:unhideWhenUsed/>
   </w:style>
-  <w:style w:type="table" w:default="1" w:styleId="TableNormal">
+  <w:style w:type="table" w:default="1" w:styleId="Tabelanormal">
     <w:name w:val="Normal Table"/>
     <w:uiPriority w:val="99"/>
     <w:semiHidden/>
@@ -7495,16 +10034,16 @@
       </w:tblCellMar>
     </w:tblPr>
   </w:style>
-  <w:style w:type="numbering" w:default="1" w:styleId="NoList">
+  <w:style w:type="numbering" w:default="1" w:styleId="Semlista">
     <w:name w:val="No List"/>
     <w:uiPriority w:val="99"/>
     <w:semiHidden/>
     <w:unhideWhenUsed/>
   </w:style>
-  <w:style w:type="paragraph" w:styleId="BalloonText">
+  <w:style w:type="paragraph" w:styleId="Textodebalo">
     <w:name w:val="Balloon Text"/>
     <w:basedOn w:val="Normal"/>
-    <w:link w:val="BalloonTextChar"/>
+    <w:link w:val="TextodebaloCarter"/>
     <w:uiPriority w:val="99"/>
     <w:semiHidden/>
     <w:unhideWhenUsed/>
@@ -7518,10 +10057,10 @@
       <w:szCs w:val="16"/>
     </w:rPr>
   </w:style>
-  <w:style w:type="character" w:customStyle="1" w:styleId="BalloonTextChar">
-    <w:name w:val="Balloon Text Char"/>
-    <w:basedOn w:val="DefaultParagraphFont"/>
-    <w:link w:val="BalloonText"/>
+  <w:style w:type="character" w:customStyle="1" w:styleId="TextodebaloCarter">
+    <w:name w:val="Texto de balão Caráter"/>
+    <w:basedOn w:val="Tipodeletrapredefinidodopargrafo"/>
+    <w:link w:val="Textodebalo"/>
     <w:uiPriority w:val="99"/>
     <w:semiHidden/>
     <w:rsid w:val="006F47FD"/>
@@ -7531,10 +10070,10 @@
       <w:szCs w:val="16"/>
     </w:rPr>
   </w:style>
-  <w:style w:type="paragraph" w:styleId="BodyText3">
+  <w:style w:type="paragraph" w:styleId="Corpodetexto3">
     <w:name w:val="Body Text 3"/>
     <w:basedOn w:val="Normal"/>
-    <w:link w:val="BodyText3Char"/>
+    <w:link w:val="Corpodetexto3Carter"/>
     <w:rsid w:val="006F47FD"/>
     <w:pPr>
       <w:jc w:val="both"/>
@@ -7544,20 +10083,20 @@
       <w:szCs w:val="20"/>
     </w:rPr>
   </w:style>
-  <w:style w:type="character" w:customStyle="1" w:styleId="BodyText3Char">
-    <w:name w:val="Body Text 3 Char"/>
-    <w:basedOn w:val="DefaultParagraphFont"/>
-    <w:link w:val="BodyText3"/>
+  <w:style w:type="character" w:customStyle="1" w:styleId="Corpodetexto3Carter">
+    <w:name w:val="Corpo de texto 3 Caráter"/>
+    <w:basedOn w:val="Tipodeletrapredefinidodopargrafo"/>
+    <w:link w:val="Corpodetexto3"/>
     <w:rsid w:val="006F47FD"/>
     <w:rPr>
       <w:rFonts w:ascii="Helvetica" w:eastAsia="Times New Roman" w:hAnsi="Helvetica" w:cs="Times New Roman"/>
       <w:szCs w:val="20"/>
     </w:rPr>
   </w:style>
-  <w:style w:type="paragraph" w:styleId="Header">
+  <w:style w:type="paragraph" w:styleId="Cabealho">
     <w:name w:val="header"/>
     <w:basedOn w:val="Normal"/>
-    <w:link w:val="HeaderChar"/>
+    <w:link w:val="CabealhoCarter"/>
     <w:uiPriority w:val="99"/>
     <w:unhideWhenUsed/>
     <w:rsid w:val="006F47FD"/>
@@ -7569,10 +10108,10 @@
       <w:spacing w:line="240" w:lineRule="auto"/>
     </w:pPr>
   </w:style>
-  <w:style w:type="character" w:customStyle="1" w:styleId="HeaderChar">
-    <w:name w:val="Header Char"/>
-    <w:basedOn w:val="DefaultParagraphFont"/>
-    <w:link w:val="Header"/>
+  <w:style w:type="character" w:customStyle="1" w:styleId="CabealhoCarter">
+    <w:name w:val="Cabeçalho Caráter"/>
+    <w:basedOn w:val="Tipodeletrapredefinidodopargrafo"/>
+    <w:link w:val="Cabealho"/>
     <w:uiPriority w:val="99"/>
     <w:rsid w:val="006F47FD"/>
     <w:rPr>
@@ -7580,10 +10119,10 @@
       <w:sz w:val="24"/>
     </w:rPr>
   </w:style>
-  <w:style w:type="paragraph" w:styleId="Footer">
+  <w:style w:type="paragraph" w:styleId="Rodap">
     <w:name w:val="footer"/>
     <w:basedOn w:val="Normal"/>
-    <w:link w:val="FooterChar"/>
+    <w:link w:val="RodapCarter"/>
     <w:uiPriority w:val="99"/>
     <w:unhideWhenUsed/>
     <w:rsid w:val="006F47FD"/>
@@ -7595,10 +10134,10 @@
       <w:spacing w:line="240" w:lineRule="auto"/>
     </w:pPr>
   </w:style>
-  <w:style w:type="character" w:customStyle="1" w:styleId="FooterChar">
-    <w:name w:val="Footer Char"/>
-    <w:basedOn w:val="DefaultParagraphFont"/>
-    <w:link w:val="Footer"/>
+  <w:style w:type="character" w:customStyle="1" w:styleId="RodapCarter">
+    <w:name w:val="Rodapé Caráter"/>
+    <w:basedOn w:val="Tipodeletrapredefinidodopargrafo"/>
+    <w:link w:val="Rodap"/>
     <w:uiPriority w:val="99"/>
     <w:rsid w:val="006F47FD"/>
     <w:rPr>
@@ -7606,10 +10145,10 @@
       <w:sz w:val="24"/>
     </w:rPr>
   </w:style>
-  <w:style w:type="character" w:customStyle="1" w:styleId="Heading1Char">
-    <w:name w:val="Heading 1 Char"/>
-    <w:basedOn w:val="DefaultParagraphFont"/>
-    <w:link w:val="Heading1"/>
+  <w:style w:type="character" w:customStyle="1" w:styleId="Ttulo1Carter">
+    <w:name w:val="Título 1 Caráter"/>
+    <w:basedOn w:val="Tipodeletrapredefinidodopargrafo"/>
+    <w:link w:val="Ttulo1"/>
     <w:uiPriority w:val="9"/>
     <w:rsid w:val="00EA77AE"/>
     <w:rPr>
@@ -7621,10 +10160,10 @@
       <w:szCs w:val="24"/>
     </w:rPr>
   </w:style>
-  <w:style w:type="character" w:customStyle="1" w:styleId="Heading2Char">
-    <w:name w:val="Heading 2 Char"/>
-    <w:basedOn w:val="DefaultParagraphFont"/>
-    <w:link w:val="Heading2"/>
+  <w:style w:type="character" w:customStyle="1" w:styleId="Ttulo2Carter">
+    <w:name w:val="Título 2 Caráter"/>
+    <w:basedOn w:val="Tipodeletrapredefinidodopargrafo"/>
+    <w:link w:val="Ttulo2"/>
     <w:uiPriority w:val="9"/>
     <w:rsid w:val="00E70217"/>
     <w:rPr>
@@ -7635,9 +10174,9 @@
       <w:szCs w:val="24"/>
     </w:rPr>
   </w:style>
-  <w:style w:type="paragraph" w:styleId="TOCHeading">
+  <w:style w:type="paragraph" w:styleId="Cabealhodondice">
     <w:name w:val="TOC Heading"/>
-    <w:basedOn w:val="Heading1"/>
+    <w:basedOn w:val="Ttulo1"/>
     <w:next w:val="Normal"/>
     <w:uiPriority w:val="39"/>
     <w:unhideWhenUsed/>
@@ -7652,7 +10191,7 @@
       <w:color w:val="365F91" w:themeColor="accent1" w:themeShade="BF"/>
     </w:rPr>
   </w:style>
-  <w:style w:type="paragraph" w:styleId="TOC1">
+  <w:style w:type="paragraph" w:styleId="ndice1">
     <w:name w:val="toc 1"/>
     <w:basedOn w:val="Normal"/>
     <w:next w:val="Normal"/>
@@ -7676,7 +10215,7 @@
       <w:szCs w:val="24"/>
     </w:rPr>
   </w:style>
-  <w:style w:type="paragraph" w:styleId="TOC2">
+  <w:style w:type="paragraph" w:styleId="ndice2">
     <w:name w:val="toc 2"/>
     <w:basedOn w:val="Normal"/>
     <w:next w:val="Normal"/>
@@ -7698,9 +10237,9 @@
       <w:color w:val="000000" w:themeColor="text1"/>
     </w:rPr>
   </w:style>
-  <w:style w:type="character" w:styleId="Hyperlink">
+  <w:style w:type="character" w:styleId="Hiperligao">
     <w:name w:val="Hyperlink"/>
-    <w:basedOn w:val="DefaultParagraphFont"/>
+    <w:basedOn w:val="Tipodeletrapredefinidodopargrafo"/>
     <w:uiPriority w:val="99"/>
     <w:unhideWhenUsed/>
     <w:rsid w:val="00F84119"/>
@@ -7709,7 +10248,7 @@
       <w:u w:val="single"/>
     </w:rPr>
   </w:style>
-  <w:style w:type="paragraph" w:styleId="ListParagraph">
+  <w:style w:type="paragraph" w:styleId="PargrafodaLista">
     <w:name w:val="List Paragraph"/>
     <w:basedOn w:val="Normal"/>
     <w:uiPriority w:val="34"/>
@@ -7720,17 +10259,17 @@
       <w:contextualSpacing/>
     </w:pPr>
   </w:style>
-  <w:style w:type="paragraph" w:styleId="NoSpacing">
+  <w:style w:type="paragraph" w:styleId="SemEspaamento">
     <w:name w:val="No Spacing"/>
-    <w:basedOn w:val="Heading1"/>
+    <w:basedOn w:val="Ttulo1"/>
     <w:uiPriority w:val="1"/>
     <w:qFormat/>
     <w:rsid w:val="00B713E6"/>
   </w:style>
-  <w:style w:type="character" w:customStyle="1" w:styleId="Heading3Char">
-    <w:name w:val="Heading 3 Char"/>
-    <w:basedOn w:val="DefaultParagraphFont"/>
-    <w:link w:val="Heading3"/>
+  <w:style w:type="character" w:customStyle="1" w:styleId="Ttulo3Carter">
+    <w:name w:val="Título 3 Caráter"/>
+    <w:basedOn w:val="Tipodeletrapredefinidodopargrafo"/>
+    <w:link w:val="Ttulo3"/>
     <w:uiPriority w:val="9"/>
     <w:rsid w:val="00E70217"/>
     <w:rPr>
@@ -7740,7 +10279,7 @@
       <w:sz w:val="24"/>
     </w:rPr>
   </w:style>
-  <w:style w:type="paragraph" w:styleId="TOC3">
+  <w:style w:type="paragraph" w:styleId="ndice3">
     <w:name w:val="toc 3"/>
     <w:basedOn w:val="Normal"/>
     <w:next w:val="Normal"/>
@@ -7762,7 +10301,7 @@
       <w:szCs w:val="20"/>
     </w:rPr>
   </w:style>
-  <w:style w:type="paragraph" w:styleId="TOC4">
+  <w:style w:type="paragraph" w:styleId="ndice4">
     <w:name w:val="toc 4"/>
     <w:basedOn w:val="Normal"/>
     <w:next w:val="Normal"/>
@@ -7780,7 +10319,7 @@
       <w:szCs w:val="20"/>
     </w:rPr>
   </w:style>
-  <w:style w:type="paragraph" w:styleId="TOC5">
+  <w:style w:type="paragraph" w:styleId="ndice5">
     <w:name w:val="toc 5"/>
     <w:basedOn w:val="Normal"/>
     <w:next w:val="Normal"/>
@@ -7798,7 +10337,7 @@
       <w:szCs w:val="20"/>
     </w:rPr>
   </w:style>
-  <w:style w:type="paragraph" w:styleId="TOC6">
+  <w:style w:type="paragraph" w:styleId="ndice6">
     <w:name w:val="toc 6"/>
     <w:basedOn w:val="Normal"/>
     <w:next w:val="Normal"/>
@@ -7816,7 +10355,7 @@
       <w:szCs w:val="20"/>
     </w:rPr>
   </w:style>
-  <w:style w:type="paragraph" w:styleId="TOC7">
+  <w:style w:type="paragraph" w:styleId="ndice7">
     <w:name w:val="toc 7"/>
     <w:basedOn w:val="Normal"/>
     <w:next w:val="Normal"/>
@@ -7834,7 +10373,7 @@
       <w:szCs w:val="20"/>
     </w:rPr>
   </w:style>
-  <w:style w:type="paragraph" w:styleId="TOC8">
+  <w:style w:type="paragraph" w:styleId="ndice8">
     <w:name w:val="toc 8"/>
     <w:basedOn w:val="Normal"/>
     <w:next w:val="Normal"/>
@@ -7852,7 +10391,7 @@
       <w:szCs w:val="20"/>
     </w:rPr>
   </w:style>
-  <w:style w:type="paragraph" w:styleId="TOC9">
+  <w:style w:type="paragraph" w:styleId="ndice9">
     <w:name w:val="toc 9"/>
     <w:basedOn w:val="Normal"/>
     <w:next w:val="Normal"/>
@@ -7870,9 +10409,9 @@
       <w:szCs w:val="20"/>
     </w:rPr>
   </w:style>
-  <w:style w:type="table" w:styleId="TableGrid">
+  <w:style w:type="table" w:styleId="TabelacomGrelha">
     <w:name w:val="Table Grid"/>
-    <w:basedOn w:val="TableNormal"/>
+    <w:basedOn w:val="Tabelanormal"/>
     <w:uiPriority w:val="59"/>
     <w:rsid w:val="00DE4181"/>
     <w:pPr>
@@ -7889,7 +10428,7 @@
       </w:tblBorders>
     </w:tblPr>
   </w:style>
-  <w:style w:type="paragraph" w:styleId="Caption">
+  <w:style w:type="paragraph" w:styleId="Legenda">
     <w:name w:val="caption"/>
     <w:basedOn w:val="Normal"/>
     <w:next w:val="Normal"/>
@@ -7914,7 +10453,7 @@
       <w:szCs w:val="18"/>
     </w:rPr>
   </w:style>
-  <w:style w:type="paragraph" w:styleId="TableofFigures">
+  <w:style w:type="paragraph" w:styleId="ndicedeilustraes">
     <w:name w:val="table of figures"/>
     <w:basedOn w:val="Normal"/>
     <w:next w:val="Normal"/>
@@ -7958,9 +10497,9 @@
       <w:szCs w:val="24"/>
     </w:rPr>
   </w:style>
-  <w:style w:type="character" w:styleId="CommentReference">
+  <w:style w:type="character" w:styleId="Refdecomentrio">
     <w:name w:val="annotation reference"/>
-    <w:basedOn w:val="DefaultParagraphFont"/>
+    <w:basedOn w:val="Tipodeletrapredefinidodopargrafo"/>
     <w:uiPriority w:val="99"/>
     <w:semiHidden/>
     <w:unhideWhenUsed/>
@@ -7970,10 +10509,10 @@
       <w:szCs w:val="16"/>
     </w:rPr>
   </w:style>
-  <w:style w:type="paragraph" w:styleId="CommentText">
+  <w:style w:type="paragraph" w:styleId="Textodecomentrio">
     <w:name w:val="annotation text"/>
     <w:basedOn w:val="Normal"/>
-    <w:link w:val="CommentTextChar"/>
+    <w:link w:val="TextodecomentrioCarter"/>
     <w:uiPriority w:val="99"/>
     <w:semiHidden/>
     <w:unhideWhenUsed/>
@@ -7986,10 +10525,10 @@
       <w:szCs w:val="20"/>
     </w:rPr>
   </w:style>
-  <w:style w:type="character" w:customStyle="1" w:styleId="CommentTextChar">
-    <w:name w:val="Comment Text Char"/>
-    <w:basedOn w:val="DefaultParagraphFont"/>
-    <w:link w:val="CommentText"/>
+  <w:style w:type="character" w:customStyle="1" w:styleId="TextodecomentrioCarter">
+    <w:name w:val="Texto de comentário Caráter"/>
+    <w:basedOn w:val="Tipodeletrapredefinidodopargrafo"/>
+    <w:link w:val="Textodecomentrio"/>
     <w:uiPriority w:val="99"/>
     <w:semiHidden/>
     <w:rsid w:val="007B745A"/>
@@ -7999,11 +10538,11 @@
       <w:szCs w:val="20"/>
     </w:rPr>
   </w:style>
-  <w:style w:type="paragraph" w:styleId="CommentSubject">
+  <w:style w:type="paragraph" w:styleId="Assuntodecomentrio">
     <w:name w:val="annotation subject"/>
-    <w:basedOn w:val="CommentText"/>
-    <w:next w:val="CommentText"/>
-    <w:link w:val="CommentSubjectChar"/>
+    <w:basedOn w:val="Textodecomentrio"/>
+    <w:next w:val="Textodecomentrio"/>
+    <w:link w:val="AssuntodecomentrioCarter"/>
     <w:uiPriority w:val="99"/>
     <w:semiHidden/>
     <w:unhideWhenUsed/>
@@ -8013,10 +10552,10 @@
       <w:bCs/>
     </w:rPr>
   </w:style>
-  <w:style w:type="character" w:customStyle="1" w:styleId="CommentSubjectChar">
-    <w:name w:val="Comment Subject Char"/>
-    <w:basedOn w:val="CommentTextChar"/>
-    <w:link w:val="CommentSubject"/>
+  <w:style w:type="character" w:customStyle="1" w:styleId="AssuntodecomentrioCarter">
+    <w:name w:val="Assunto de comentário Caráter"/>
+    <w:basedOn w:val="TextodecomentrioCarter"/>
+    <w:link w:val="Assuntodecomentrio"/>
     <w:uiPriority w:val="99"/>
     <w:semiHidden/>
     <w:rsid w:val="007B745A"/>
@@ -8028,9 +10567,9 @@
       <w:szCs w:val="20"/>
     </w:rPr>
   </w:style>
-  <w:style w:type="character" w:styleId="Strong">
+  <w:style w:type="character" w:styleId="Forte">
     <w:name w:val="Strong"/>
-    <w:basedOn w:val="DefaultParagraphFont"/>
+    <w:basedOn w:val="Tipodeletrapredefinidodopargrafo"/>
     <w:uiPriority w:val="22"/>
     <w:qFormat/>
     <w:rsid w:val="00C27E26"/>
@@ -8039,7 +10578,7 @@
       <w:bCs/>
     </w:rPr>
   </w:style>
-  <w:style w:type="paragraph" w:styleId="Bibliography">
+  <w:style w:type="paragraph" w:styleId="Bibliografia">
     <w:name w:val="Bibliography"/>
     <w:basedOn w:val="Normal"/>
     <w:next w:val="Normal"/>
@@ -8047,9 +10586,9 @@
     <w:unhideWhenUsed/>
     <w:rsid w:val="009C2EF2"/>
   </w:style>
-  <w:style w:type="table" w:styleId="GridTable3">
+  <w:style w:type="table" w:styleId="TabeladeGrelha3">
     <w:name w:val="Grid Table 3"/>
-    <w:basedOn w:val="TableNormal"/>
+    <w:basedOn w:val="Tabelanormal"/>
     <w:uiPriority w:val="48"/>
     <w:rsid w:val="00DB29C4"/>
     <w:pPr>
@@ -8183,9 +10722,9 @@
       </w:tcPr>
     </w:tblStylePr>
   </w:style>
-  <w:style w:type="table" w:styleId="GridTable7Colourful">
+  <w:style w:type="table" w:styleId="TabeladeGrelha7Colorida">
     <w:name w:val="Grid Table 7 Colorful"/>
-    <w:basedOn w:val="TableNormal"/>
+    <w:basedOn w:val="Tabelanormal"/>
     <w:uiPriority w:val="52"/>
     <w:rsid w:val="00DB29C4"/>
     <w:pPr>
@@ -8322,9 +10861,9 @@
       </w:tcPr>
     </w:tblStylePr>
   </w:style>
-  <w:style w:type="table" w:styleId="GridTable6Colourful">
+  <w:style w:type="table" w:styleId="TabeladeGrelha6Colorida">
     <w:name w:val="Grid Table 6 Colorful"/>
-    <w:basedOn w:val="TableNormal"/>
+    <w:basedOn w:val="Tabelanormal"/>
     <w:uiPriority w:val="51"/>
     <w:rsid w:val="00A4641C"/>
     <w:pPr>
@@ -8394,15 +10933,145 @@
       </w:tcPr>
     </w:tblStylePr>
   </w:style>
-  <w:style w:type="character" w:styleId="PlaceholderText">
+  <w:style w:type="character" w:styleId="TextodoMarcadordePosio">
     <w:name w:val="Placeholder Text"/>
-    <w:basedOn w:val="DefaultParagraphFont"/>
+    <w:basedOn w:val="Tipodeletrapredefinidodopargrafo"/>
     <w:uiPriority w:val="99"/>
     <w:semiHidden/>
     <w:rsid w:val="00CC1DBE"/>
     <w:rPr>
       <w:color w:val="808080"/>
     </w:rPr>
+  </w:style>
+  <w:style w:type="character" w:styleId="nfaseIntensa">
+    <w:name w:val="Intense Emphasis"/>
+    <w:basedOn w:val="Tipodeletrapredefinidodopargrafo"/>
+    <w:uiPriority w:val="21"/>
+    <w:qFormat/>
+    <w:rsid w:val="00577E41"/>
+    <w:rPr>
+      <w:b/>
+      <w:bCs/>
+      <w:i/>
+      <w:iCs/>
+      <w:caps w:val="0"/>
+      <w:smallCaps w:val="0"/>
+      <w:strike w:val="0"/>
+      <w:dstrike w:val="0"/>
+      <w:color w:val="C0504D" w:themeColor="accent2"/>
+    </w:rPr>
+  </w:style>
+  <w:style w:type="table" w:styleId="TabeladeGrelha5Escura-Destaque4">
+    <w:name w:val="Grid Table 5 Dark Accent 4"/>
+    <w:basedOn w:val="Tabelanormal"/>
+    <w:uiPriority w:val="50"/>
+    <w:rsid w:val="00577E41"/>
+    <w:pPr>
+      <w:spacing w:after="0" w:line="240" w:lineRule="auto"/>
+    </w:pPr>
+    <w:rPr>
+      <w:rFonts w:eastAsiaTheme="minorEastAsia"/>
+      <w:sz w:val="21"/>
+      <w:szCs w:val="21"/>
+      <w:lang w:eastAsia="en-US"/>
+    </w:rPr>
+    <w:tblPr>
+      <w:tblStyleRowBandSize w:val="1"/>
+      <w:tblStyleColBandSize w:val="1"/>
+      <w:tblBorders>
+        <w:top w:val="single" w:sz="4" w:space="0" w:color="FFFFFF" w:themeColor="background1"/>
+        <w:left w:val="single" w:sz="4" w:space="0" w:color="FFFFFF" w:themeColor="background1"/>
+        <w:bottom w:val="single" w:sz="4" w:space="0" w:color="FFFFFF" w:themeColor="background1"/>
+        <w:right w:val="single" w:sz="4" w:space="0" w:color="FFFFFF" w:themeColor="background1"/>
+        <w:insideH w:val="single" w:sz="4" w:space="0" w:color="FFFFFF" w:themeColor="background1"/>
+        <w:insideV w:val="single" w:sz="4" w:space="0" w:color="FFFFFF" w:themeColor="background1"/>
+      </w:tblBorders>
+    </w:tblPr>
+    <w:tcPr>
+      <w:shd w:val="clear" w:color="auto" w:fill="E5DFEC" w:themeFill="accent4" w:themeFillTint="33"/>
+    </w:tcPr>
+    <w:tblStylePr w:type="firstRow">
+      <w:rPr>
+        <w:b/>
+        <w:bCs/>
+        <w:color w:val="FFFFFF" w:themeColor="background1"/>
+      </w:rPr>
+      <w:tblPr/>
+      <w:tcPr>
+        <w:tcBorders>
+          <w:top w:val="single" w:sz="4" w:space="0" w:color="FFFFFF" w:themeColor="background1"/>
+          <w:left w:val="single" w:sz="4" w:space="0" w:color="FFFFFF" w:themeColor="background1"/>
+          <w:right w:val="single" w:sz="4" w:space="0" w:color="FFFFFF" w:themeColor="background1"/>
+          <w:insideH w:val="nil"/>
+          <w:insideV w:val="nil"/>
+        </w:tcBorders>
+        <w:shd w:val="clear" w:color="auto" w:fill="8064A2" w:themeFill="accent4"/>
+      </w:tcPr>
+    </w:tblStylePr>
+    <w:tblStylePr w:type="lastRow">
+      <w:rPr>
+        <w:b/>
+        <w:bCs/>
+        <w:color w:val="FFFFFF" w:themeColor="background1"/>
+      </w:rPr>
+      <w:tblPr/>
+      <w:tcPr>
+        <w:tcBorders>
+          <w:left w:val="single" w:sz="4" w:space="0" w:color="FFFFFF" w:themeColor="background1"/>
+          <w:bottom w:val="single" w:sz="4" w:space="0" w:color="FFFFFF" w:themeColor="background1"/>
+          <w:right w:val="single" w:sz="4" w:space="0" w:color="FFFFFF" w:themeColor="background1"/>
+          <w:insideH w:val="nil"/>
+          <w:insideV w:val="nil"/>
+        </w:tcBorders>
+        <w:shd w:val="clear" w:color="auto" w:fill="8064A2" w:themeFill="accent4"/>
+      </w:tcPr>
+    </w:tblStylePr>
+    <w:tblStylePr w:type="firstCol">
+      <w:rPr>
+        <w:b/>
+        <w:bCs/>
+        <w:color w:val="FFFFFF" w:themeColor="background1"/>
+      </w:rPr>
+      <w:tblPr/>
+      <w:tcPr>
+        <w:tcBorders>
+          <w:top w:val="single" w:sz="4" w:space="0" w:color="FFFFFF" w:themeColor="background1"/>
+          <w:left w:val="single" w:sz="4" w:space="0" w:color="FFFFFF" w:themeColor="background1"/>
+          <w:bottom w:val="single" w:sz="4" w:space="0" w:color="FFFFFF" w:themeColor="background1"/>
+          <w:insideV w:val="nil"/>
+        </w:tcBorders>
+        <w:shd w:val="clear" w:color="auto" w:fill="8064A2" w:themeFill="accent4"/>
+      </w:tcPr>
+    </w:tblStylePr>
+    <w:tblStylePr w:type="lastCol">
+      <w:rPr>
+        <w:b/>
+        <w:bCs/>
+        <w:color w:val="FFFFFF" w:themeColor="background1"/>
+      </w:rPr>
+      <w:tblPr/>
+      <w:tcPr>
+        <w:tcBorders>
+          <w:top w:val="single" w:sz="4" w:space="0" w:color="FFFFFF" w:themeColor="background1"/>
+          <w:bottom w:val="single" w:sz="4" w:space="0" w:color="FFFFFF" w:themeColor="background1"/>
+          <w:right w:val="single" w:sz="4" w:space="0" w:color="FFFFFF" w:themeColor="background1"/>
+          <w:insideV w:val="nil"/>
+        </w:tcBorders>
+        <w:shd w:val="clear" w:color="auto" w:fill="8064A2" w:themeFill="accent4"/>
+      </w:tcPr>
+    </w:tblStylePr>
+    <w:tblStylePr w:type="band1Vert">
+      <w:tblPr/>
+      <w:tcPr>
+        <w:shd w:val="clear" w:color="auto" w:fill="CCC0D9" w:themeFill="accent4" w:themeFillTint="66"/>
+      </w:tcPr>
+    </w:tblStylePr>
+    <w:tblStylePr w:type="band1Horz">
+      <w:tblPr/>
+      <w:tcPr>
+        <w:shd w:val="clear" w:color="auto" w:fill="CCC0D9" w:themeFill="accent4" w:themeFillTint="66"/>
+      </w:tcPr>
+    </w:tblStylePr>
   </w:style>
 </w:styles>
 </file>

</xml_diff>

<commit_message>
LAPR5-166 #rgpd #implementation RGPD Report Adjustments
</commit_message>
<xml_diff>
--- a/doc/Sprint C/ai/G51_3DI_AI_Report.docx
+++ b/doc/Sprint C/ai/G51_3DI_AI_Report.docx
@@ -305,7 +305,7 @@
           <w:szCs w:val="24"/>
         </w:rPr>
         <w:pict w14:anchorId="125FDBBA">
-          <v:rect id="_x0000_i1025" alt="" style="width:315.9pt;height:.05pt;mso-width-percent:0;mso-height-percent:0;mso-width-percent:0;mso-height-percent:0" o:hrpct="700" o:hralign="center" o:hrstd="t" o:hr="t" fillcolor="#a0a0a0" stroked="f"/>
+          <v:rect id="_x0000_i1026" alt="" style="width:297.85pt;height:.05pt;mso-width-percent:0;mso-height-percent:0;mso-width-percent:0;mso-height-percent:0" o:hrpct="660" o:hralign="center" o:hrstd="t" o:hr="t" fillcolor="#a0a0a0" stroked="f"/>
         </w:pict>
       </w:r>
     </w:p>
@@ -492,7 +492,7 @@
           <w:sz w:val="22"/>
         </w:rPr>
         <w:pict w14:anchorId="23CF8563">
-          <v:rect id="_x0000_i1026" alt="" style="width:315.9pt;height:.05pt;mso-width-percent:0;mso-height-percent:0;mso-width-percent:0;mso-height-percent:0" o:hrpct="700" o:hralign="center" o:hrstd="t" o:hr="t" fillcolor="#a0a0a0" stroked="f"/>
+          <v:rect id="_x0000_i1025" alt="" style="width:297.85pt;height:.05pt;mso-width-percent:0;mso-height-percent:0;mso-width-percent:0;mso-height-percent:0" o:hrpct="660" o:hralign="center" o:hrstd="t" o:hr="t" fillcolor="#a0a0a0" stroked="f"/>
         </w:pict>
       </w:r>
     </w:p>
@@ -554,15 +554,14 @@
     </w:p>
     <w:p>
       <w:pPr>
-        <w:pStyle w:val="ndice1"/>
+        <w:pStyle w:val="TOC1"/>
         <w:rPr>
           <w:rFonts w:asciiTheme="minorHAnsi" w:eastAsiaTheme="minorEastAsia" w:hAnsiTheme="minorHAnsi" w:cstheme="minorBidi"/>
           <w:bCs w:val="0"/>
           <w:iCs w:val="0"/>
           <w:noProof/>
           <w:color w:val="auto"/>
-          <w:sz w:val="22"/>
-          <w:szCs w:val="22"/>
+          <w:lang w:val="en-PT" w:eastAsia="en-GB"/>
         </w:rPr>
       </w:pPr>
       <w:r>
@@ -596,8 +595,7 @@
           <w:iCs w:val="0"/>
           <w:noProof/>
           <w:color w:val="auto"/>
-          <w:sz w:val="22"/>
-          <w:szCs w:val="22"/>
+          <w:lang w:val="en-PT" w:eastAsia="en-GB"/>
         </w:rPr>
         <w:tab/>
       </w:r>
@@ -623,7 +621,7 @@
         <w:rPr>
           <w:noProof/>
         </w:rPr>
-        <w:instrText xml:space="preserve"> PAGEREF _Toc93798233 \h </w:instrText>
+        <w:instrText xml:space="preserve"> PAGEREF _Toc93872705 \h </w:instrText>
       </w:r>
       <w:r>
         <w:rPr>
@@ -651,15 +649,14 @@
     </w:p>
     <w:p>
       <w:pPr>
-        <w:pStyle w:val="ndice1"/>
+        <w:pStyle w:val="TOC1"/>
         <w:rPr>
           <w:rFonts w:asciiTheme="minorHAnsi" w:eastAsiaTheme="minorEastAsia" w:hAnsiTheme="minorHAnsi" w:cstheme="minorBidi"/>
           <w:bCs w:val="0"/>
           <w:iCs w:val="0"/>
           <w:noProof/>
           <w:color w:val="auto"/>
-          <w:sz w:val="22"/>
-          <w:szCs w:val="22"/>
+          <w:lang w:val="en-PT" w:eastAsia="en-GB"/>
         </w:rPr>
       </w:pPr>
       <w:r>
@@ -675,8 +672,7 @@
           <w:iCs w:val="0"/>
           <w:noProof/>
           <w:color w:val="auto"/>
-          <w:sz w:val="22"/>
-          <w:szCs w:val="22"/>
+          <w:lang w:val="en-PT" w:eastAsia="en-GB"/>
         </w:rPr>
         <w:tab/>
       </w:r>
@@ -702,7 +698,7 @@
         <w:rPr>
           <w:noProof/>
         </w:rPr>
-        <w:instrText xml:space="preserve"> PAGEREF _Toc93798234 \h </w:instrText>
+        <w:instrText xml:space="preserve"> PAGEREF _Toc93872706 \h </w:instrText>
       </w:r>
       <w:r>
         <w:rPr>
@@ -730,13 +726,14 @@
     </w:p>
     <w:p>
       <w:pPr>
-        <w:pStyle w:val="ndice2"/>
+        <w:pStyle w:val="TOC2"/>
         <w:rPr>
           <w:rFonts w:asciiTheme="minorHAnsi" w:eastAsiaTheme="minorEastAsia" w:hAnsiTheme="minorHAnsi" w:cstheme="minorBidi"/>
           <w:bCs w:val="0"/>
           <w:noProof/>
           <w:color w:val="auto"/>
-          <w:sz w:val="22"/>
+          <w:szCs w:val="24"/>
+          <w:lang w:val="en-PT" w:eastAsia="en-GB"/>
         </w:rPr>
       </w:pPr>
       <w:r>
@@ -751,7 +748,8 @@
           <w:bCs w:val="0"/>
           <w:noProof/>
           <w:color w:val="auto"/>
-          <w:sz w:val="22"/>
+          <w:szCs w:val="24"/>
+          <w:lang w:val="en-PT" w:eastAsia="en-GB"/>
         </w:rPr>
         <w:tab/>
       </w:r>
@@ -777,7 +775,7 @@
         <w:rPr>
           <w:noProof/>
         </w:rPr>
-        <w:instrText xml:space="preserve"> PAGEREF _Toc93798235 \h </w:instrText>
+        <w:instrText xml:space="preserve"> PAGEREF _Toc93872707 \h </w:instrText>
       </w:r>
       <w:r>
         <w:rPr>
@@ -805,15 +803,14 @@
     </w:p>
     <w:p>
       <w:pPr>
-        <w:pStyle w:val="ndice1"/>
+        <w:pStyle w:val="TOC1"/>
         <w:rPr>
           <w:rFonts w:asciiTheme="minorHAnsi" w:eastAsiaTheme="minorEastAsia" w:hAnsiTheme="minorHAnsi" w:cstheme="minorBidi"/>
           <w:bCs w:val="0"/>
           <w:iCs w:val="0"/>
           <w:noProof/>
           <w:color w:val="auto"/>
-          <w:sz w:val="22"/>
-          <w:szCs w:val="22"/>
+          <w:lang w:val="en-PT" w:eastAsia="en-GB"/>
         </w:rPr>
       </w:pPr>
       <w:r>
@@ -829,8 +826,7 @@
           <w:iCs w:val="0"/>
           <w:noProof/>
           <w:color w:val="auto"/>
-          <w:sz w:val="22"/>
-          <w:szCs w:val="22"/>
+          <w:lang w:val="en-PT" w:eastAsia="en-GB"/>
         </w:rPr>
         <w:tab/>
       </w:r>
@@ -856,7 +852,7 @@
         <w:rPr>
           <w:noProof/>
         </w:rPr>
-        <w:instrText xml:space="preserve"> PAGEREF _Toc93798236 \h </w:instrText>
+        <w:instrText xml:space="preserve"> PAGEREF _Toc93872708 \h </w:instrText>
       </w:r>
       <w:r>
         <w:rPr>
@@ -884,13 +880,14 @@
     </w:p>
     <w:p>
       <w:pPr>
-        <w:pStyle w:val="ndice2"/>
+        <w:pStyle w:val="TOC2"/>
         <w:rPr>
           <w:rFonts w:asciiTheme="minorHAnsi" w:eastAsiaTheme="minorEastAsia" w:hAnsiTheme="minorHAnsi" w:cstheme="minorBidi"/>
           <w:bCs w:val="0"/>
           <w:noProof/>
           <w:color w:val="auto"/>
-          <w:sz w:val="22"/>
+          <w:szCs w:val="24"/>
+          <w:lang w:val="en-PT" w:eastAsia="en-GB"/>
         </w:rPr>
       </w:pPr>
       <w:r>
@@ -905,7 +902,8 @@
           <w:bCs w:val="0"/>
           <w:noProof/>
           <w:color w:val="auto"/>
-          <w:sz w:val="22"/>
+          <w:szCs w:val="24"/>
+          <w:lang w:val="en-PT" w:eastAsia="en-GB"/>
         </w:rPr>
         <w:tab/>
       </w:r>
@@ -931,7 +929,7 @@
         <w:rPr>
           <w:noProof/>
         </w:rPr>
-        <w:instrText xml:space="preserve"> PAGEREF _Toc93798237 \h </w:instrText>
+        <w:instrText xml:space="preserve"> PAGEREF _Toc93872709 \h </w:instrText>
       </w:r>
       <w:r>
         <w:rPr>
@@ -959,15 +957,14 @@
     </w:p>
     <w:p>
       <w:pPr>
-        <w:pStyle w:val="ndice1"/>
+        <w:pStyle w:val="TOC1"/>
         <w:rPr>
           <w:rFonts w:asciiTheme="minorHAnsi" w:eastAsiaTheme="minorEastAsia" w:hAnsiTheme="minorHAnsi" w:cstheme="minorBidi"/>
           <w:bCs w:val="0"/>
           <w:iCs w:val="0"/>
           <w:noProof/>
           <w:color w:val="auto"/>
-          <w:sz w:val="22"/>
-          <w:szCs w:val="22"/>
+          <w:lang w:val="en-PT" w:eastAsia="en-GB"/>
         </w:rPr>
       </w:pPr>
       <w:r>
@@ -983,8 +980,7 @@
           <w:iCs w:val="0"/>
           <w:noProof/>
           <w:color w:val="auto"/>
-          <w:sz w:val="22"/>
-          <w:szCs w:val="22"/>
+          <w:lang w:val="en-PT" w:eastAsia="en-GB"/>
         </w:rPr>
         <w:tab/>
       </w:r>
@@ -1010,7 +1006,7 @@
         <w:rPr>
           <w:noProof/>
         </w:rPr>
-        <w:instrText xml:space="preserve"> PAGEREF _Toc93798238 \h </w:instrText>
+        <w:instrText xml:space="preserve"> PAGEREF _Toc93872710 \h </w:instrText>
       </w:r>
       <w:r>
         <w:rPr>
@@ -1038,13 +1034,14 @@
     </w:p>
     <w:p>
       <w:pPr>
-        <w:pStyle w:val="ndice2"/>
+        <w:pStyle w:val="TOC2"/>
         <w:rPr>
           <w:rFonts w:asciiTheme="minorHAnsi" w:eastAsiaTheme="minorEastAsia" w:hAnsiTheme="minorHAnsi" w:cstheme="minorBidi"/>
           <w:bCs w:val="0"/>
           <w:noProof/>
           <w:color w:val="auto"/>
-          <w:sz w:val="22"/>
+          <w:szCs w:val="24"/>
+          <w:lang w:val="en-PT" w:eastAsia="en-GB"/>
         </w:rPr>
       </w:pPr>
       <w:r>
@@ -1059,7 +1056,8 @@
           <w:bCs w:val="0"/>
           <w:noProof/>
           <w:color w:val="auto"/>
-          <w:sz w:val="22"/>
+          <w:szCs w:val="24"/>
+          <w:lang w:val="en-PT" w:eastAsia="en-GB"/>
         </w:rPr>
         <w:tab/>
       </w:r>
@@ -1085,7 +1083,7 @@
         <w:rPr>
           <w:noProof/>
         </w:rPr>
-        <w:instrText xml:space="preserve"> PAGEREF _Toc93798239 \h </w:instrText>
+        <w:instrText xml:space="preserve"> PAGEREF _Toc93872711 \h </w:instrText>
       </w:r>
       <w:r>
         <w:rPr>
@@ -1113,15 +1111,14 @@
     </w:p>
     <w:p>
       <w:pPr>
-        <w:pStyle w:val="ndice1"/>
+        <w:pStyle w:val="TOC1"/>
         <w:rPr>
           <w:rFonts w:asciiTheme="minorHAnsi" w:eastAsiaTheme="minorEastAsia" w:hAnsiTheme="minorHAnsi" w:cstheme="minorBidi"/>
           <w:bCs w:val="0"/>
           <w:iCs w:val="0"/>
           <w:noProof/>
           <w:color w:val="auto"/>
-          <w:sz w:val="22"/>
-          <w:szCs w:val="22"/>
+          <w:lang w:val="en-PT" w:eastAsia="en-GB"/>
         </w:rPr>
       </w:pPr>
       <w:r>
@@ -1137,8 +1134,7 @@
           <w:iCs w:val="0"/>
           <w:noProof/>
           <w:color w:val="auto"/>
-          <w:sz w:val="22"/>
-          <w:szCs w:val="22"/>
+          <w:lang w:val="en-PT" w:eastAsia="en-GB"/>
         </w:rPr>
         <w:tab/>
       </w:r>
@@ -1164,7 +1160,7 @@
         <w:rPr>
           <w:noProof/>
         </w:rPr>
-        <w:instrText xml:space="preserve"> PAGEREF _Toc93798240 \h </w:instrText>
+        <w:instrText xml:space="preserve"> PAGEREF _Toc93872712 \h </w:instrText>
       </w:r>
       <w:r>
         <w:rPr>
@@ -1192,13 +1188,14 @@
     </w:p>
     <w:p>
       <w:pPr>
-        <w:pStyle w:val="ndice2"/>
+        <w:pStyle w:val="TOC2"/>
         <w:rPr>
           <w:rFonts w:asciiTheme="minorHAnsi" w:eastAsiaTheme="minorEastAsia" w:hAnsiTheme="minorHAnsi" w:cstheme="minorBidi"/>
           <w:bCs w:val="0"/>
           <w:noProof/>
           <w:color w:val="auto"/>
-          <w:sz w:val="22"/>
+          <w:szCs w:val="24"/>
+          <w:lang w:val="en-PT" w:eastAsia="en-GB"/>
         </w:rPr>
       </w:pPr>
       <w:r>
@@ -1213,7 +1210,8 @@
           <w:bCs w:val="0"/>
           <w:noProof/>
           <w:color w:val="auto"/>
-          <w:sz w:val="22"/>
+          <w:szCs w:val="24"/>
+          <w:lang w:val="en-PT" w:eastAsia="en-GB"/>
         </w:rPr>
         <w:tab/>
       </w:r>
@@ -1221,7 +1219,7 @@
         <w:rPr>
           <w:noProof/>
         </w:rPr>
-        <w:t>Funcionalidade desenvolvida por</w:t>
+        <w:t>Funcionalidade desenvolvida por Beatriz Seixas</w:t>
       </w:r>
       <w:r>
         <w:rPr>
@@ -1239,7 +1237,7 @@
         <w:rPr>
           <w:noProof/>
         </w:rPr>
-        <w:instrText xml:space="preserve"> PAGEREF _Toc93798241 \h </w:instrText>
+        <w:instrText xml:space="preserve"> PAGEREF _Toc93872713 \h </w:instrText>
       </w:r>
       <w:r>
         <w:rPr>
@@ -1267,15 +1265,14 @@
     </w:p>
     <w:p>
       <w:pPr>
-        <w:pStyle w:val="ndice1"/>
+        <w:pStyle w:val="TOC1"/>
         <w:rPr>
           <w:rFonts w:asciiTheme="minorHAnsi" w:eastAsiaTheme="minorEastAsia" w:hAnsiTheme="minorHAnsi" w:cstheme="minorBidi"/>
           <w:bCs w:val="0"/>
           <w:iCs w:val="0"/>
           <w:noProof/>
           <w:color w:val="auto"/>
-          <w:sz w:val="22"/>
-          <w:szCs w:val="22"/>
+          <w:lang w:val="en-PT" w:eastAsia="en-GB"/>
         </w:rPr>
       </w:pPr>
       <w:r>
@@ -1291,8 +1288,7 @@
           <w:iCs w:val="0"/>
           <w:noProof/>
           <w:color w:val="auto"/>
-          <w:sz w:val="22"/>
-          <w:szCs w:val="22"/>
+          <w:lang w:val="en-PT" w:eastAsia="en-GB"/>
         </w:rPr>
         <w:tab/>
       </w:r>
@@ -1318,7 +1314,7 @@
         <w:rPr>
           <w:noProof/>
         </w:rPr>
-        <w:instrText xml:space="preserve"> PAGEREF _Toc93798242 \h </w:instrText>
+        <w:instrText xml:space="preserve"> PAGEREF _Toc93872714 \h </w:instrText>
       </w:r>
       <w:r>
         <w:rPr>
@@ -1335,7 +1331,7 @@
         <w:rPr>
           <w:noProof/>
         </w:rPr>
-        <w:t>12</w:t>
+        <w:t>13</w:t>
       </w:r>
       <w:r>
         <w:rPr>
@@ -1346,13 +1342,14 @@
     </w:p>
     <w:p>
       <w:pPr>
-        <w:pStyle w:val="ndice2"/>
+        <w:pStyle w:val="TOC2"/>
         <w:rPr>
           <w:rFonts w:asciiTheme="minorHAnsi" w:eastAsiaTheme="minorEastAsia" w:hAnsiTheme="minorHAnsi" w:cstheme="minorBidi"/>
           <w:bCs w:val="0"/>
           <w:noProof/>
           <w:color w:val="auto"/>
-          <w:sz w:val="22"/>
+          <w:szCs w:val="24"/>
+          <w:lang w:val="en-PT" w:eastAsia="en-GB"/>
         </w:rPr>
       </w:pPr>
       <w:r>
@@ -1367,7 +1364,8 @@
           <w:bCs w:val="0"/>
           <w:noProof/>
           <w:color w:val="auto"/>
-          <w:sz w:val="22"/>
+          <w:szCs w:val="24"/>
+          <w:lang w:val="en-PT" w:eastAsia="en-GB"/>
         </w:rPr>
         <w:tab/>
       </w:r>
@@ -1393,7 +1391,7 @@
         <w:rPr>
           <w:noProof/>
         </w:rPr>
-        <w:instrText xml:space="preserve"> PAGEREF _Toc93798243 \h </w:instrText>
+        <w:instrText xml:space="preserve"> PAGEREF _Toc93872715 \h </w:instrText>
       </w:r>
       <w:r>
         <w:rPr>
@@ -1410,7 +1408,7 @@
         <w:rPr>
           <w:noProof/>
         </w:rPr>
-        <w:t>12</w:t>
+        <w:t>13</w:t>
       </w:r>
       <w:r>
         <w:rPr>
@@ -1421,15 +1419,14 @@
     </w:p>
     <w:p>
       <w:pPr>
-        <w:pStyle w:val="ndice1"/>
+        <w:pStyle w:val="TOC1"/>
         <w:rPr>
           <w:rFonts w:asciiTheme="minorHAnsi" w:eastAsiaTheme="minorEastAsia" w:hAnsiTheme="minorHAnsi" w:cstheme="minorBidi"/>
           <w:bCs w:val="0"/>
           <w:iCs w:val="0"/>
           <w:noProof/>
           <w:color w:val="auto"/>
-          <w:sz w:val="22"/>
-          <w:szCs w:val="22"/>
+          <w:lang w:val="en-PT" w:eastAsia="en-GB"/>
         </w:rPr>
       </w:pPr>
       <w:r>
@@ -1445,8 +1442,7 @@
           <w:iCs w:val="0"/>
           <w:noProof/>
           <w:color w:val="auto"/>
-          <w:sz w:val="22"/>
-          <w:szCs w:val="22"/>
+          <w:lang w:val="en-PT" w:eastAsia="en-GB"/>
         </w:rPr>
         <w:tab/>
       </w:r>
@@ -1472,7 +1468,7 @@
         <w:rPr>
           <w:noProof/>
         </w:rPr>
-        <w:instrText xml:space="preserve"> PAGEREF _Toc93798244 \h </w:instrText>
+        <w:instrText xml:space="preserve"> PAGEREF _Toc93872716 \h </w:instrText>
       </w:r>
       <w:r>
         <w:rPr>
@@ -1489,7 +1485,7 @@
         <w:rPr>
           <w:noProof/>
         </w:rPr>
-        <w:t>13</w:t>
+        <w:t>14</w:t>
       </w:r>
       <w:r>
         <w:rPr>
@@ -1500,15 +1496,14 @@
     </w:p>
     <w:p>
       <w:pPr>
-        <w:pStyle w:val="ndice1"/>
+        <w:pStyle w:val="TOC1"/>
         <w:rPr>
           <w:rFonts w:asciiTheme="minorHAnsi" w:eastAsiaTheme="minorEastAsia" w:hAnsiTheme="minorHAnsi" w:cstheme="minorBidi"/>
           <w:bCs w:val="0"/>
           <w:iCs w:val="0"/>
           <w:noProof/>
           <w:color w:val="auto"/>
-          <w:sz w:val="22"/>
-          <w:szCs w:val="22"/>
+          <w:lang w:val="en-PT" w:eastAsia="en-GB"/>
         </w:rPr>
       </w:pPr>
       <w:r>
@@ -1524,8 +1519,7 @@
           <w:iCs w:val="0"/>
           <w:noProof/>
           <w:color w:val="auto"/>
-          <w:sz w:val="22"/>
-          <w:szCs w:val="22"/>
+          <w:lang w:val="en-PT" w:eastAsia="en-GB"/>
         </w:rPr>
         <w:tab/>
       </w:r>
@@ -1551,7 +1545,7 @@
         <w:rPr>
           <w:noProof/>
         </w:rPr>
-        <w:instrText xml:space="preserve"> PAGEREF _Toc93798245 \h </w:instrText>
+        <w:instrText xml:space="preserve"> PAGEREF _Toc93872717 \h </w:instrText>
       </w:r>
       <w:r>
         <w:rPr>
@@ -1579,13 +1573,14 @@
     </w:p>
     <w:p>
       <w:pPr>
-        <w:pStyle w:val="ndice2"/>
+        <w:pStyle w:val="TOC2"/>
         <w:rPr>
           <w:rFonts w:asciiTheme="minorHAnsi" w:eastAsiaTheme="minorEastAsia" w:hAnsiTheme="minorHAnsi" w:cstheme="minorBidi"/>
           <w:bCs w:val="0"/>
           <w:noProof/>
           <w:color w:val="auto"/>
-          <w:sz w:val="22"/>
+          <w:szCs w:val="24"/>
+          <w:lang w:val="en-PT" w:eastAsia="en-GB"/>
         </w:rPr>
       </w:pPr>
       <w:r>
@@ -1600,7 +1595,8 @@
           <w:bCs w:val="0"/>
           <w:noProof/>
           <w:color w:val="auto"/>
-          <w:sz w:val="22"/>
+          <w:szCs w:val="24"/>
+          <w:lang w:val="en-PT" w:eastAsia="en-GB"/>
         </w:rPr>
         <w:tab/>
       </w:r>
@@ -1626,7 +1622,7 @@
         <w:rPr>
           <w:noProof/>
         </w:rPr>
-        <w:instrText xml:space="preserve"> PAGEREF _Toc93798246 \h </w:instrText>
+        <w:instrText xml:space="preserve"> PAGEREF _Toc93872718 \h </w:instrText>
       </w:r>
       <w:r>
         <w:rPr>
@@ -1654,15 +1650,14 @@
     </w:p>
     <w:p>
       <w:pPr>
-        <w:pStyle w:val="ndice1"/>
+        <w:pStyle w:val="TOC1"/>
         <w:rPr>
           <w:rFonts w:asciiTheme="minorHAnsi" w:eastAsiaTheme="minorEastAsia" w:hAnsiTheme="minorHAnsi" w:cstheme="minorBidi"/>
           <w:bCs w:val="0"/>
           <w:iCs w:val="0"/>
           <w:noProof/>
           <w:color w:val="auto"/>
-          <w:sz w:val="22"/>
-          <w:szCs w:val="22"/>
+          <w:lang w:val="en-PT" w:eastAsia="en-GB"/>
         </w:rPr>
       </w:pPr>
       <w:r>
@@ -1678,8 +1673,7 @@
           <w:iCs w:val="0"/>
           <w:noProof/>
           <w:color w:val="auto"/>
-          <w:sz w:val="22"/>
-          <w:szCs w:val="22"/>
+          <w:lang w:val="en-PT" w:eastAsia="en-GB"/>
         </w:rPr>
         <w:tab/>
       </w:r>
@@ -1705,7 +1699,7 @@
         <w:rPr>
           <w:noProof/>
         </w:rPr>
-        <w:instrText xml:space="preserve"> PAGEREF _Toc93798247 \h </w:instrText>
+        <w:instrText xml:space="preserve"> PAGEREF _Toc93872719 \h </w:instrText>
       </w:r>
       <w:r>
         <w:rPr>
@@ -1733,13 +1727,14 @@
     </w:p>
     <w:p>
       <w:pPr>
-        <w:pStyle w:val="ndice2"/>
+        <w:pStyle w:val="TOC2"/>
         <w:rPr>
           <w:rFonts w:asciiTheme="minorHAnsi" w:eastAsiaTheme="minorEastAsia" w:hAnsiTheme="minorHAnsi" w:cstheme="minorBidi"/>
           <w:bCs w:val="0"/>
           <w:noProof/>
           <w:color w:val="auto"/>
-          <w:sz w:val="22"/>
+          <w:szCs w:val="24"/>
+          <w:lang w:val="en-PT" w:eastAsia="en-GB"/>
         </w:rPr>
       </w:pPr>
       <w:r>
@@ -1754,7 +1749,8 @@
           <w:bCs w:val="0"/>
           <w:noProof/>
           <w:color w:val="auto"/>
-          <w:sz w:val="22"/>
+          <w:szCs w:val="24"/>
+          <w:lang w:val="en-PT" w:eastAsia="en-GB"/>
         </w:rPr>
         <w:tab/>
       </w:r>
@@ -1780,7 +1776,7 @@
         <w:rPr>
           <w:noProof/>
         </w:rPr>
-        <w:instrText xml:space="preserve"> PAGEREF _Toc93798248 \h </w:instrText>
+        <w:instrText xml:space="preserve"> PAGEREF _Toc93872720 \h </w:instrText>
       </w:r>
       <w:r>
         <w:rPr>
@@ -1808,13 +1804,14 @@
     </w:p>
     <w:p>
       <w:pPr>
-        <w:pStyle w:val="ndice2"/>
+        <w:pStyle w:val="TOC2"/>
         <w:rPr>
           <w:rFonts w:asciiTheme="minorHAnsi" w:eastAsiaTheme="minorEastAsia" w:hAnsiTheme="minorHAnsi" w:cstheme="minorBidi"/>
           <w:bCs w:val="0"/>
           <w:noProof/>
           <w:color w:val="auto"/>
-          <w:sz w:val="22"/>
+          <w:szCs w:val="24"/>
+          <w:lang w:val="en-PT" w:eastAsia="en-GB"/>
         </w:rPr>
       </w:pPr>
       <w:r>
@@ -1829,7 +1826,8 @@
           <w:bCs w:val="0"/>
           <w:noProof/>
           <w:color w:val="auto"/>
-          <w:sz w:val="22"/>
+          <w:szCs w:val="24"/>
+          <w:lang w:val="en-PT" w:eastAsia="en-GB"/>
         </w:rPr>
         <w:tab/>
       </w:r>
@@ -1837,7 +1835,7 @@
         <w:rPr>
           <w:noProof/>
         </w:rPr>
-        <w:t>Best First (Funcionalidade Desenvolvida por )</w:t>
+        <w:t>Best First (Funcionalidade Desenvolvida por Tiago Costa )</w:t>
       </w:r>
       <w:r>
         <w:rPr>
@@ -1855,7 +1853,7 @@
         <w:rPr>
           <w:noProof/>
         </w:rPr>
-        <w:instrText xml:space="preserve"> PAGEREF _Toc93798249 \h </w:instrText>
+        <w:instrText xml:space="preserve"> PAGEREF _Toc93872721 \h </w:instrText>
       </w:r>
       <w:r>
         <w:rPr>
@@ -1883,13 +1881,14 @@
     </w:p>
     <w:p>
       <w:pPr>
-        <w:pStyle w:val="ndice2"/>
+        <w:pStyle w:val="TOC2"/>
         <w:rPr>
           <w:rFonts w:asciiTheme="minorHAnsi" w:eastAsiaTheme="minorEastAsia" w:hAnsiTheme="minorHAnsi" w:cstheme="minorBidi"/>
           <w:bCs w:val="0"/>
           <w:noProof/>
           <w:color w:val="auto"/>
-          <w:sz w:val="22"/>
+          <w:szCs w:val="24"/>
+          <w:lang w:val="en-PT" w:eastAsia="en-GB"/>
         </w:rPr>
       </w:pPr>
       <w:r>
@@ -1904,7 +1903,8 @@
           <w:bCs w:val="0"/>
           <w:noProof/>
           <w:color w:val="auto"/>
-          <w:sz w:val="22"/>
+          <w:szCs w:val="24"/>
+          <w:lang w:val="en-PT" w:eastAsia="en-GB"/>
         </w:rPr>
         <w:tab/>
       </w:r>
@@ -1930,7 +1930,7 @@
         <w:rPr>
           <w:noProof/>
         </w:rPr>
-        <w:instrText xml:space="preserve"> PAGEREF _Toc93798250 \h </w:instrText>
+        <w:instrText xml:space="preserve"> PAGEREF _Toc93872722 \h </w:instrText>
       </w:r>
       <w:r>
         <w:rPr>
@@ -1947,7 +1947,7 @@
         <w:rPr>
           <w:noProof/>
         </w:rPr>
-        <w:t>19</w:t>
+        <w:t>20</w:t>
       </w:r>
       <w:r>
         <w:rPr>
@@ -1958,7 +1958,7 @@
     </w:p>
     <w:p>
       <w:pPr>
-        <w:pStyle w:val="ndice1"/>
+        <w:pStyle w:val="TOC1"/>
         <w:tabs>
           <w:tab w:val="left" w:pos="709"/>
         </w:tabs>
@@ -1968,8 +1968,7 @@
           <w:iCs w:val="0"/>
           <w:noProof/>
           <w:color w:val="auto"/>
-          <w:sz w:val="22"/>
-          <w:szCs w:val="22"/>
+          <w:lang w:val="en-PT" w:eastAsia="en-GB"/>
         </w:rPr>
       </w:pPr>
       <w:r>
@@ -1985,8 +1984,7 @@
           <w:iCs w:val="0"/>
           <w:noProof/>
           <w:color w:val="auto"/>
-          <w:sz w:val="22"/>
-          <w:szCs w:val="22"/>
+          <w:lang w:val="en-PT" w:eastAsia="en-GB"/>
         </w:rPr>
         <w:tab/>
       </w:r>
@@ -2012,7 +2010,7 @@
         <w:rPr>
           <w:noProof/>
         </w:rPr>
-        <w:instrText xml:space="preserve"> PAGEREF _Toc93798251 \h </w:instrText>
+        <w:instrText xml:space="preserve"> PAGEREF _Toc93872723 \h </w:instrText>
       </w:r>
       <w:r>
         <w:rPr>
@@ -2029,7 +2027,7 @@
         <w:rPr>
           <w:noProof/>
         </w:rPr>
-        <w:t>20</w:t>
+        <w:t>21</w:t>
       </w:r>
       <w:r>
         <w:rPr>
@@ -2040,7 +2038,7 @@
     </w:p>
     <w:p>
       <w:pPr>
-        <w:pStyle w:val="ndice1"/>
+        <w:pStyle w:val="TOC1"/>
         <w:tabs>
           <w:tab w:val="left" w:pos="709"/>
         </w:tabs>
@@ -2050,8 +2048,7 @@
           <w:iCs w:val="0"/>
           <w:noProof/>
           <w:color w:val="auto"/>
-          <w:sz w:val="22"/>
-          <w:szCs w:val="22"/>
+          <w:lang w:val="en-PT" w:eastAsia="en-GB"/>
         </w:rPr>
       </w:pPr>
       <w:r>
@@ -2067,8 +2064,7 @@
           <w:iCs w:val="0"/>
           <w:noProof/>
           <w:color w:val="auto"/>
-          <w:sz w:val="22"/>
-          <w:szCs w:val="22"/>
+          <w:lang w:val="en-PT" w:eastAsia="en-GB"/>
         </w:rPr>
         <w:tab/>
       </w:r>
@@ -2094,7 +2090,7 @@
         <w:rPr>
           <w:noProof/>
         </w:rPr>
-        <w:instrText xml:space="preserve"> PAGEREF _Toc93798252 \h </w:instrText>
+        <w:instrText xml:space="preserve"> PAGEREF _Toc93872724 \h </w:instrText>
       </w:r>
       <w:r>
         <w:rPr>
@@ -2111,7 +2107,7 @@
         <w:rPr>
           <w:noProof/>
         </w:rPr>
-        <w:t>20</w:t>
+        <w:t>22</w:t>
       </w:r>
       <w:r>
         <w:rPr>
@@ -2178,9 +2174,9 @@
     </w:p>
     <w:p>
       <w:pPr>
-        <w:pStyle w:val="Ttulo1"/>
-      </w:pPr>
-      <w:bookmarkStart w:id="2" w:name="_Toc93798233"/>
+        <w:pStyle w:val="Heading1"/>
+      </w:pPr>
+      <w:bookmarkStart w:id="2" w:name="_Toc93872705"/>
       <w:r>
         <w:t>Introdução</w:t>
       </w:r>
@@ -2255,6 +2251,7 @@
         </w:rPr>
         <w:t xml:space="preserve">de várias </w:t>
       </w:r>
+      <w:proofErr w:type="spellStart"/>
       <w:r>
         <w:rPr>
           <w:rFonts w:eastAsia="Times New Roman" w:cs="Times New Roman"/>
@@ -2263,69 +2260,9 @@
           <w:color w:val="000000" w:themeColor="text1"/>
           <w:szCs w:val="24"/>
         </w:rPr>
-        <w:t>user storys</w:t>
-      </w:r>
-      <w:r>
-        <w:rPr>
-          <w:rFonts w:eastAsia="Times New Roman" w:cs="Times New Roman"/>
-          <w:color w:val="000000" w:themeColor="text1"/>
-          <w:szCs w:val="24"/>
-        </w:rPr>
-        <w:t xml:space="preserve"> com fim a criar uma aplicação </w:t>
-      </w:r>
-      <w:r>
-        <w:rPr>
-          <w:rFonts w:cs="Times New Roman"/>
-          <w:color w:val="000000" w:themeColor="text1"/>
-          <w:szCs w:val="24"/>
-        </w:rPr>
-        <w:t>cuja missão é fornecer aplicações de manipulação e visualização de grafos de redes sociais</w:t>
-      </w:r>
-      <w:r>
-        <w:rPr>
-          <w:rFonts w:eastAsia="Times New Roman" w:cs="Times New Roman"/>
-          <w:color w:val="000000" w:themeColor="text1"/>
-          <w:szCs w:val="24"/>
-        </w:rPr>
-        <w:t>.</w:t>
-      </w:r>
-    </w:p>
-    <w:p>
-      <w:pPr>
-        <w:shd w:val="clear" w:color="auto" w:fill="FFFFFF"/>
-        <w:spacing w:before="180"/>
-        <w:ind w:firstLine="0"/>
-        <w:rPr>
-          <w:rFonts w:cs="Times New Roman"/>
-          <w:noProof/>
-          <w:color w:val="000000" w:themeColor="text1"/>
-          <w:szCs w:val="24"/>
-        </w:rPr>
-      </w:pPr>
-      <w:r>
-        <w:rPr>
-          <w:rFonts w:eastAsia="Times New Roman" w:cs="Times New Roman"/>
-          <w:color w:val="000000" w:themeColor="text1"/>
-          <w:szCs w:val="24"/>
-        </w:rPr>
-        <w:t xml:space="preserve">Neste documento iremos apresentar uma breve explicação do problema, </w:t>
-      </w:r>
-      <w:r>
-        <w:rPr>
-          <w:rFonts w:eastAsia="Times New Roman" w:cs="Times New Roman"/>
-          <w:color w:val="000000" w:themeColor="text1"/>
-          <w:szCs w:val="24"/>
-        </w:rPr>
-        <w:t>assim como o</w:t>
-      </w:r>
-      <w:r>
-        <w:rPr>
-          <w:rFonts w:eastAsia="Times New Roman" w:cs="Times New Roman"/>
-          <w:color w:val="000000" w:themeColor="text1"/>
-          <w:szCs w:val="24"/>
-        </w:rPr>
-        <w:t xml:space="preserve"> pensamento para cada </w:t>
-      </w:r>
+        <w:t>user</w:t>
+      </w:r>
+      <w:proofErr w:type="spellEnd"/>
       <w:r>
         <w:rPr>
           <w:rFonts w:eastAsia="Times New Roman" w:cs="Times New Roman"/>
@@ -2334,15 +2271,55 @@
           <w:color w:val="000000" w:themeColor="text1"/>
           <w:szCs w:val="24"/>
         </w:rPr>
-        <w:t>user story</w:t>
-      </w:r>
+        <w:t xml:space="preserve"> </w:t>
+      </w:r>
+      <w:proofErr w:type="spellStart"/>
+      <w:r>
+        <w:rPr>
+          <w:rFonts w:eastAsia="Times New Roman" w:cs="Times New Roman"/>
+          <w:i/>
+          <w:iCs/>
+          <w:color w:val="000000" w:themeColor="text1"/>
+          <w:szCs w:val="24"/>
+        </w:rPr>
+        <w:t>stor</w:t>
+      </w:r>
+      <w:r>
+        <w:rPr>
+          <w:rFonts w:eastAsia="Times New Roman" w:cs="Times New Roman"/>
+          <w:i/>
+          <w:iCs/>
+          <w:color w:val="000000" w:themeColor="text1"/>
+          <w:szCs w:val="24"/>
+        </w:rPr>
+        <w:t>ie</w:t>
+      </w:r>
+      <w:r>
+        <w:rPr>
+          <w:rFonts w:eastAsia="Times New Roman" w:cs="Times New Roman"/>
+          <w:i/>
+          <w:iCs/>
+          <w:color w:val="000000" w:themeColor="text1"/>
+          <w:szCs w:val="24"/>
+        </w:rPr>
+        <w:t>s</w:t>
+      </w:r>
+      <w:proofErr w:type="spellEnd"/>
       <w:r>
         <w:rPr>
           <w:rFonts w:eastAsia="Times New Roman" w:cs="Times New Roman"/>
           <w:color w:val="000000" w:themeColor="text1"/>
           <w:szCs w:val="24"/>
         </w:rPr>
-        <w:t xml:space="preserve">, </w:t>
+        <w:t xml:space="preserve"> com fim a criar uma aplicação </w:t>
+      </w:r>
+      <w:r>
+        <w:rPr>
+          <w:rFonts w:cs="Times New Roman"/>
+          <w:color w:val="000000" w:themeColor="text1"/>
+          <w:szCs w:val="24"/>
+        </w:rPr>
+        <w:t>cuja missão é fornecer aplicações de manipulação e visualização de grafos de redes sociais</w:t>
       </w:r>
       <w:r>
         <w:rPr>
@@ -2350,15 +2327,7 @@
           <w:color w:val="000000" w:themeColor="text1"/>
           <w:szCs w:val="24"/>
         </w:rPr>
-        <w:t>e exemplos demonstrativos</w:t>
-      </w:r>
-      <w:r>
-        <w:rPr>
-          <w:rFonts w:eastAsia="Times New Roman" w:cs="Times New Roman"/>
-          <w:color w:val="000000" w:themeColor="text1"/>
-          <w:szCs w:val="24"/>
-        </w:rPr>
-        <w:t xml:space="preserve">. </w:t>
+        <w:t>.</w:t>
       </w:r>
     </w:p>
     <w:p>
@@ -2375,17 +2344,112 @@
       </w:pPr>
       <w:r>
         <w:rPr>
-          <w:rFonts w:cs="Times New Roman"/>
-          <w:noProof/>
+          <w:rFonts w:eastAsia="Times New Roman" w:cs="Times New Roman"/>
           <w:color w:val="000000" w:themeColor="text1"/>
           <w:szCs w:val="24"/>
         </w:rPr>
+        <w:t xml:space="preserve">Neste documento iremos apresentar uma breve explicação do problema, </w:t>
+      </w:r>
+      <w:r>
+        <w:rPr>
+          <w:rFonts w:eastAsia="Times New Roman" w:cs="Times New Roman"/>
+          <w:color w:val="000000" w:themeColor="text1"/>
+          <w:szCs w:val="24"/>
+        </w:rPr>
+        <w:t>assim como o</w:t>
+      </w:r>
+      <w:r>
+        <w:rPr>
+          <w:rFonts w:eastAsia="Times New Roman" w:cs="Times New Roman"/>
+          <w:color w:val="000000" w:themeColor="text1"/>
+          <w:szCs w:val="24"/>
+        </w:rPr>
+        <w:t xml:space="preserve"> pensamento para cada </w:t>
+      </w:r>
+      <w:proofErr w:type="spellStart"/>
+      <w:r>
+        <w:rPr>
+          <w:rFonts w:eastAsia="Times New Roman" w:cs="Times New Roman"/>
+          <w:i/>
+          <w:iCs/>
+          <w:color w:val="000000" w:themeColor="text1"/>
+          <w:szCs w:val="24"/>
+        </w:rPr>
+        <w:t>user</w:t>
+      </w:r>
+      <w:proofErr w:type="spellEnd"/>
+      <w:r>
+        <w:rPr>
+          <w:rFonts w:eastAsia="Times New Roman" w:cs="Times New Roman"/>
+          <w:i/>
+          <w:iCs/>
+          <w:color w:val="000000" w:themeColor="text1"/>
+          <w:szCs w:val="24"/>
+        </w:rPr>
+        <w:t xml:space="preserve"> </w:t>
+      </w:r>
+      <w:proofErr w:type="spellStart"/>
+      <w:r>
+        <w:rPr>
+          <w:rFonts w:eastAsia="Times New Roman" w:cs="Times New Roman"/>
+          <w:i/>
+          <w:iCs/>
+          <w:color w:val="000000" w:themeColor="text1"/>
+          <w:szCs w:val="24"/>
+        </w:rPr>
+        <w:t>story</w:t>
+      </w:r>
+      <w:proofErr w:type="spellEnd"/>
+      <w:r>
+        <w:rPr>
+          <w:rFonts w:eastAsia="Times New Roman" w:cs="Times New Roman"/>
+          <w:color w:val="000000" w:themeColor="text1"/>
+          <w:szCs w:val="24"/>
+        </w:rPr>
+        <w:t xml:space="preserve">, </w:t>
+      </w:r>
+      <w:r>
+        <w:rPr>
+          <w:rFonts w:eastAsia="Times New Roman" w:cs="Times New Roman"/>
+          <w:color w:val="000000" w:themeColor="text1"/>
+          <w:szCs w:val="24"/>
+        </w:rPr>
+        <w:t>e exemplos demonstrativos</w:t>
+      </w:r>
+      <w:r>
+        <w:rPr>
+          <w:rFonts w:eastAsia="Times New Roman" w:cs="Times New Roman"/>
+          <w:color w:val="000000" w:themeColor="text1"/>
+          <w:szCs w:val="24"/>
+        </w:rPr>
+        <w:t xml:space="preserve">. </w:t>
+      </w:r>
+    </w:p>
+    <w:p>
+      <w:pPr>
+        <w:shd w:val="clear" w:color="auto" w:fill="FFFFFF"/>
+        <w:spacing w:before="180"/>
+        <w:ind w:firstLine="0"/>
+        <w:rPr>
+          <w:rFonts w:cs="Times New Roman"/>
+          <w:noProof/>
+          <w:color w:val="000000" w:themeColor="text1"/>
+          <w:szCs w:val="24"/>
+        </w:rPr>
+      </w:pPr>
+      <w:r>
+        <w:rPr>
+          <w:rFonts w:cs="Times New Roman"/>
+          <w:noProof/>
+          <w:color w:val="000000" w:themeColor="text1"/>
+          <w:szCs w:val="24"/>
+        </w:rPr>
         <w:t>As competências requisitadas para este sprint, foram as seguintes:</w:t>
       </w:r>
     </w:p>
     <w:p>
       <w:pPr>
-        <w:pStyle w:val="PargrafodaLista"/>
+        <w:pStyle w:val="ListParagraph"/>
         <w:numPr>
           <w:ilvl w:val="0"/>
           <w:numId w:val="3"/>
@@ -2426,7 +2490,7 @@
     </w:p>
     <w:p>
       <w:pPr>
-        <w:pStyle w:val="PargrafodaLista"/>
+        <w:pStyle w:val="ListParagraph"/>
         <w:numPr>
           <w:ilvl w:val="0"/>
           <w:numId w:val="3"/>
@@ -2458,7 +2522,7 @@
     </w:p>
     <w:p>
       <w:pPr>
-        <w:pStyle w:val="PargrafodaLista"/>
+        <w:pStyle w:val="ListParagraph"/>
         <w:numPr>
           <w:ilvl w:val="0"/>
           <w:numId w:val="3"/>
@@ -2481,7 +2545,7 @@
     </w:p>
     <w:p>
       <w:pPr>
-        <w:pStyle w:val="PargrafodaLista"/>
+        <w:pStyle w:val="ListParagraph"/>
         <w:numPr>
           <w:ilvl w:val="0"/>
           <w:numId w:val="3"/>
@@ -2504,7 +2568,7 @@
     </w:p>
     <w:p>
       <w:pPr>
-        <w:pStyle w:val="PargrafodaLista"/>
+        <w:pStyle w:val="ListParagraph"/>
         <w:numPr>
           <w:ilvl w:val="0"/>
           <w:numId w:val="3"/>
@@ -2527,7 +2591,7 @@
     </w:p>
     <w:p>
       <w:pPr>
-        <w:pStyle w:val="PargrafodaLista"/>
+        <w:pStyle w:val="ListParagraph"/>
         <w:numPr>
           <w:ilvl w:val="0"/>
           <w:numId w:val="3"/>
@@ -2562,7 +2626,7 @@
     </w:p>
     <w:p>
       <w:pPr>
-        <w:pStyle w:val="PargrafodaLista"/>
+        <w:pStyle w:val="ListParagraph"/>
         <w:numPr>
           <w:ilvl w:val="0"/>
           <w:numId w:val="3"/>
@@ -2585,7 +2649,7 @@
     </w:p>
     <w:p>
       <w:pPr>
-        <w:pStyle w:val="PargrafodaLista"/>
+        <w:pStyle w:val="ListParagraph"/>
         <w:numPr>
           <w:ilvl w:val="0"/>
           <w:numId w:val="3"/>
@@ -2608,7 +2672,7 @@
     </w:p>
     <w:p>
       <w:pPr>
-        <w:pStyle w:val="Ttulo1"/>
+        <w:pStyle w:val="Heading1"/>
         <w:numPr>
           <w:ilvl w:val="0"/>
           <w:numId w:val="0"/>
@@ -2620,9 +2684,9 @@
     </w:p>
     <w:p>
       <w:pPr>
-        <w:pStyle w:val="Ttulo1"/>
-      </w:pPr>
-      <w:bookmarkStart w:id="3" w:name="_Toc93798234"/>
+        <w:pStyle w:val="Heading1"/>
+      </w:pPr>
+      <w:bookmarkStart w:id="3" w:name="_Toc93872706"/>
       <w:r>
         <w:rPr>
           <w:szCs w:val="28"/>
@@ -2646,12 +2710,12 @@
     </w:p>
     <w:p>
       <w:pPr>
-        <w:pStyle w:val="Ttulo2"/>
+        <w:pStyle w:val="Heading2"/>
       </w:pPr>
       <w:r>
         <w:t xml:space="preserve"> </w:t>
       </w:r>
-      <w:bookmarkStart w:id="4" w:name="_Toc93798235"/>
+      <w:bookmarkStart w:id="4" w:name="_Toc93872707"/>
       <w:r>
         <w:t xml:space="preserve">Funcionalidade desenvolvida por </w:t>
       </w:r>
@@ -2759,9 +2823,9 @@
     </w:p>
     <w:p>
       <w:pPr>
-        <w:pStyle w:val="Ttulo1"/>
-      </w:pPr>
-      <w:bookmarkStart w:id="6" w:name="_Toc93798236"/>
+        <w:pStyle w:val="Heading1"/>
+      </w:pPr>
+      <w:bookmarkStart w:id="6" w:name="_Toc93872708"/>
       <w:r>
         <w:rPr>
           <w:szCs w:val="28"/>
@@ -2773,12 +2837,12 @@
     </w:p>
     <w:p>
       <w:pPr>
-        <w:pStyle w:val="Ttulo2"/>
+        <w:pStyle w:val="Heading2"/>
       </w:pPr>
       <w:r>
         <w:t xml:space="preserve"> </w:t>
       </w:r>
-      <w:bookmarkStart w:id="7" w:name="_Toc93798237"/>
+      <w:bookmarkStart w:id="7" w:name="_Toc93872709"/>
       <w:r>
         <w:t xml:space="preserve">Funcionalidade desenvolvida por </w:t>
       </w:r>
@@ -2811,6 +2875,7 @@
         </w:rPr>
         <w:t xml:space="preserve">Nesta funcionalidade, o predicado chamado irá ser o </w:t>
       </w:r>
+      <w:proofErr w:type="spellStart"/>
       <w:r>
         <w:rPr>
           <w:rFonts w:cs="Times New Roman"/>
@@ -2820,6 +2885,7 @@
         </w:rPr>
         <w:t>aStar_find</w:t>
       </w:r>
+      <w:proofErr w:type="spellEnd"/>
       <w:r>
         <w:rPr>
           <w:rFonts w:cs="Times New Roman"/>
@@ -2841,6 +2907,7 @@
         </w:rPr>
         <w:t xml:space="preserve">. Os parâmetros para este predicado serão </w:t>
       </w:r>
+      <w:proofErr w:type="spellStart"/>
       <w:r>
         <w:rPr>
           <w:rFonts w:cs="Times New Roman"/>
@@ -2850,6 +2917,7 @@
         </w:rPr>
         <w:t>Mode</w:t>
       </w:r>
+      <w:proofErr w:type="spellEnd"/>
       <w:r>
         <w:rPr>
           <w:rFonts w:cs="Times New Roman"/>
@@ -2913,6 +2981,7 @@
         </w:rPr>
         <w:t xml:space="preserve">, implementada no predicado </w:t>
       </w:r>
+      <w:proofErr w:type="spellStart"/>
       <w:r>
         <w:rPr>
           <w:rFonts w:cs="Times New Roman"/>
@@ -2922,6 +2991,7 @@
         </w:rPr>
         <w:t>getMulticriteria</w:t>
       </w:r>
+      <w:proofErr w:type="spellEnd"/>
       <w:r>
         <w:rPr>
           <w:rFonts w:cs="Times New Roman"/>
@@ -2950,6 +3020,7 @@
         </w:rPr>
         <w:t xml:space="preserve"> </w:t>
       </w:r>
+      <w:proofErr w:type="spellStart"/>
       <w:r>
         <w:rPr>
           <w:rFonts w:cs="Times New Roman"/>
@@ -2959,6 +3030,7 @@
         </w:rPr>
         <w:t>EmocionalBool</w:t>
       </w:r>
+      <w:proofErr w:type="spellEnd"/>
       <w:r>
         <w:rPr>
           <w:rFonts w:cs="Times New Roman"/>
@@ -3029,6 +3101,7 @@
         </w:rPr>
         <w:t xml:space="preserve"> </w:t>
       </w:r>
+      <w:proofErr w:type="spellStart"/>
       <w:r>
         <w:rPr>
           <w:rFonts w:cs="Times New Roman"/>
@@ -3038,6 +3111,7 @@
         </w:rPr>
         <w:t>Threshold</w:t>
       </w:r>
+      <w:proofErr w:type="spellEnd"/>
       <w:r>
         <w:rPr>
           <w:rFonts w:cs="Times New Roman"/>
@@ -3084,8 +3158,9 @@
           <w:iCs/>
           <w:szCs w:val="24"/>
         </w:rPr>
-        <w:t xml:space="preserve"> Orig</w:t>
-      </w:r>
+        <w:t xml:space="preserve"> </w:t>
+      </w:r>
+      <w:proofErr w:type="spellStart"/>
       <w:r>
         <w:rPr>
           <w:rFonts w:cs="Times New Roman"/>
@@ -3093,57 +3168,9 @@
           <w:iCs/>
           <w:szCs w:val="24"/>
         </w:rPr>
-        <w:t>, representando o</w:t>
-      </w:r>
-      <w:r>
-        <w:rPr>
-          <w:rFonts w:cs="Times New Roman"/>
-          <w:szCs w:val="24"/>
-        </w:rPr>
-        <w:t xml:space="preserve"> </w:t>
-      </w:r>
-      <w:r>
-        <w:rPr>
-          <w:rFonts w:cs="Times New Roman"/>
-          <w:szCs w:val="24"/>
-        </w:rPr>
-        <w:t xml:space="preserve">id </w:t>
-      </w:r>
-      <w:r>
-        <w:rPr>
-          <w:rFonts w:cs="Times New Roman"/>
-          <w:szCs w:val="24"/>
-        </w:rPr>
-        <w:t xml:space="preserve">do </w:t>
-      </w:r>
-      <w:r>
-        <w:rPr>
-          <w:rFonts w:cs="Times New Roman"/>
-          <w:szCs w:val="24"/>
-        </w:rPr>
-        <w:t>jogador</w:t>
-      </w:r>
-      <w:r>
-        <w:rPr>
-          <w:rFonts w:cs="Times New Roman"/>
-          <w:szCs w:val="24"/>
-        </w:rPr>
-        <w:t xml:space="preserve"> de origem</w:t>
-      </w:r>
-      <w:r>
-        <w:rPr>
-          <w:rFonts w:cs="Times New Roman"/>
-          <w:szCs w:val="24"/>
-        </w:rPr>
-        <w:t>;</w:t>
-      </w:r>
-      <w:r>
-        <w:rPr>
-          <w:rFonts w:cs="Times New Roman"/>
-          <w:szCs w:val="24"/>
-        </w:rPr>
-        <w:t xml:space="preserve"> </w:t>
-      </w:r>
+        <w:t>Orig</w:t>
+      </w:r>
+      <w:proofErr w:type="spellEnd"/>
       <w:r>
         <w:rPr>
           <w:rFonts w:cs="Times New Roman"/>
@@ -3151,14 +3178,14 @@
           <w:iCs/>
           <w:szCs w:val="24"/>
         </w:rPr>
-        <w:t>Dest</w:t>
-      </w:r>
-      <w:r>
-        <w:rPr>
-          <w:rFonts w:cs="Times New Roman"/>
-          <w:szCs w:val="24"/>
-        </w:rPr>
-        <w:t xml:space="preserve">, o </w:t>
+        <w:t>, representando o</w:t>
+      </w:r>
+      <w:r>
+        <w:rPr>
+          <w:rFonts w:cs="Times New Roman"/>
+          <w:szCs w:val="24"/>
+        </w:rPr>
+        <w:t xml:space="preserve"> </w:t>
       </w:r>
       <w:r>
         <w:rPr>
@@ -3186,7 +3213,7 @@
           <w:rFonts w:cs="Times New Roman"/>
           <w:szCs w:val="24"/>
         </w:rPr>
-        <w:t xml:space="preserve"> de destino</w:t>
+        <w:t xml:space="preserve"> de origem</w:t>
       </w:r>
       <w:r>
         <w:rPr>
@@ -3202,6 +3229,7 @@
         </w:rPr>
         <w:t xml:space="preserve"> </w:t>
       </w:r>
+      <w:proofErr w:type="spellStart"/>
       <w:r>
         <w:rPr>
           <w:rFonts w:cs="Times New Roman"/>
@@ -3209,36 +3237,59 @@
           <w:iCs/>
           <w:szCs w:val="24"/>
         </w:rPr>
-        <w:t>Path</w:t>
-      </w:r>
-      <w:r>
-        <w:rPr>
-          <w:rFonts w:cs="Times New Roman"/>
-          <w:szCs w:val="24"/>
-        </w:rPr>
-        <w:t xml:space="preserve">, será o </w:t>
-      </w:r>
-      <w:r>
-        <w:rPr>
-          <w:rFonts w:cs="Times New Roman"/>
-          <w:szCs w:val="24"/>
-        </w:rPr>
-        <w:t>caminho resultante que será retornado pela f</w:t>
-      </w:r>
-      <w:r>
-        <w:rPr>
-          <w:rFonts w:cs="Times New Roman"/>
-          <w:szCs w:val="24"/>
-        </w:rPr>
-        <w:t xml:space="preserve">unção desenvolvida neste requisito; </w:t>
-      </w:r>
-      <w:r>
-        <w:rPr>
-          <w:rFonts w:cs="Times New Roman"/>
-          <w:szCs w:val="24"/>
-        </w:rPr>
-        <w:t xml:space="preserve">por fim, </w:t>
-      </w:r>
+        <w:t>Dest</w:t>
+      </w:r>
+      <w:proofErr w:type="spellEnd"/>
+      <w:r>
+        <w:rPr>
+          <w:rFonts w:cs="Times New Roman"/>
+          <w:szCs w:val="24"/>
+        </w:rPr>
+        <w:t xml:space="preserve">, o </w:t>
+      </w:r>
+      <w:r>
+        <w:rPr>
+          <w:rFonts w:cs="Times New Roman"/>
+          <w:szCs w:val="24"/>
+        </w:rPr>
+        <w:t xml:space="preserve">id </w:t>
+      </w:r>
+      <w:r>
+        <w:rPr>
+          <w:rFonts w:cs="Times New Roman"/>
+          <w:szCs w:val="24"/>
+        </w:rPr>
+        <w:t xml:space="preserve">do </w:t>
+      </w:r>
+      <w:r>
+        <w:rPr>
+          <w:rFonts w:cs="Times New Roman"/>
+          <w:szCs w:val="24"/>
+        </w:rPr>
+        <w:t>jogador</w:t>
+      </w:r>
+      <w:r>
+        <w:rPr>
+          <w:rFonts w:cs="Times New Roman"/>
+          <w:szCs w:val="24"/>
+        </w:rPr>
+        <w:t xml:space="preserve"> de destino</w:t>
+      </w:r>
+      <w:r>
+        <w:rPr>
+          <w:rFonts w:cs="Times New Roman"/>
+          <w:szCs w:val="24"/>
+        </w:rPr>
+        <w:t>;</w:t>
+      </w:r>
+      <w:r>
+        <w:rPr>
+          <w:rFonts w:cs="Times New Roman"/>
+          <w:szCs w:val="24"/>
+        </w:rPr>
+        <w:t xml:space="preserve"> </w:t>
+      </w:r>
+      <w:proofErr w:type="spellStart"/>
       <w:r>
         <w:rPr>
           <w:rFonts w:cs="Times New Roman"/>
@@ -3246,57 +3297,38 @@
           <w:iCs/>
           <w:szCs w:val="24"/>
         </w:rPr>
-        <w:t>Cost</w:t>
-      </w:r>
-      <w:r>
-        <w:rPr>
-          <w:rFonts w:cs="Times New Roman"/>
-          <w:szCs w:val="24"/>
-        </w:rPr>
-        <w:t xml:space="preserve"> representa </w:t>
-      </w:r>
-      <w:r>
-        <w:rPr>
-          <w:rFonts w:cs="Times New Roman"/>
-          <w:szCs w:val="24"/>
-        </w:rPr>
-        <w:t>o custo do caminho</w:t>
-      </w:r>
-      <w:r>
-        <w:rPr>
-          <w:rFonts w:cs="Times New Roman"/>
-          <w:szCs w:val="24"/>
-        </w:rPr>
-        <w:t xml:space="preserve"> retornado</w:t>
-      </w:r>
-      <w:r>
-        <w:rPr>
-          <w:rFonts w:cs="Times New Roman"/>
-          <w:szCs w:val="24"/>
-        </w:rPr>
-        <w:t>.</w:t>
-      </w:r>
-      <w:r>
-        <w:rPr>
-          <w:rFonts w:cs="Times New Roman"/>
-          <w:szCs w:val="24"/>
-        </w:rPr>
-        <w:t xml:space="preserve"> A</w:t>
-      </w:r>
-      <w:r>
-        <w:rPr>
-          <w:rFonts w:cs="Times New Roman"/>
-          <w:szCs w:val="24"/>
-        </w:rPr>
-        <w:t>o predicado fornecido foi adicionado a condição de paragem baseada no número máximo de ligações fornecido por parâmetro.</w:t>
-      </w:r>
-      <w:r>
-        <w:rPr>
-          <w:rFonts w:cs="Times New Roman"/>
-          <w:szCs w:val="24"/>
-        </w:rPr>
-        <w:t xml:space="preserve"> Este método tem em conta uma estimativa calculada no predicado </w:t>
-      </w:r>
+        <w:t>Path</w:t>
+      </w:r>
+      <w:proofErr w:type="spellEnd"/>
+      <w:r>
+        <w:rPr>
+          <w:rFonts w:cs="Times New Roman"/>
+          <w:szCs w:val="24"/>
+        </w:rPr>
+        <w:t xml:space="preserve">, será o </w:t>
+      </w:r>
+      <w:r>
+        <w:rPr>
+          <w:rFonts w:cs="Times New Roman"/>
+          <w:szCs w:val="24"/>
+        </w:rPr>
+        <w:t>caminho resultante que será retornado pela f</w:t>
+      </w:r>
+      <w:r>
+        <w:rPr>
+          <w:rFonts w:cs="Times New Roman"/>
+          <w:szCs w:val="24"/>
+        </w:rPr>
+        <w:t xml:space="preserve">unção desenvolvida neste requisito; </w:t>
+      </w:r>
+      <w:r>
+        <w:rPr>
+          <w:rFonts w:cs="Times New Roman"/>
+          <w:szCs w:val="24"/>
+        </w:rPr>
+        <w:t xml:space="preserve">por fim, </w:t>
+      </w:r>
+      <w:proofErr w:type="spellStart"/>
       <w:r>
         <w:rPr>
           <w:rFonts w:cs="Times New Roman"/>
@@ -3304,8 +3336,69 @@
           <w:iCs/>
           <w:szCs w:val="24"/>
         </w:rPr>
+        <w:t>Cost</w:t>
+      </w:r>
+      <w:proofErr w:type="spellEnd"/>
+      <w:r>
+        <w:rPr>
+          <w:rFonts w:cs="Times New Roman"/>
+          <w:szCs w:val="24"/>
+        </w:rPr>
+        <w:t xml:space="preserve"> representa </w:t>
+      </w:r>
+      <w:r>
+        <w:rPr>
+          <w:rFonts w:cs="Times New Roman"/>
+          <w:szCs w:val="24"/>
+        </w:rPr>
+        <w:t>o custo do caminho</w:t>
+      </w:r>
+      <w:r>
+        <w:rPr>
+          <w:rFonts w:cs="Times New Roman"/>
+          <w:szCs w:val="24"/>
+        </w:rPr>
+        <w:t xml:space="preserve"> retornado</w:t>
+      </w:r>
+      <w:r>
+        <w:rPr>
+          <w:rFonts w:cs="Times New Roman"/>
+          <w:szCs w:val="24"/>
+        </w:rPr>
+        <w:t>.</w:t>
+      </w:r>
+      <w:r>
+        <w:rPr>
+          <w:rFonts w:cs="Times New Roman"/>
+          <w:szCs w:val="24"/>
+        </w:rPr>
+        <w:t xml:space="preserve"> A</w:t>
+      </w:r>
+      <w:r>
+        <w:rPr>
+          <w:rFonts w:cs="Times New Roman"/>
+          <w:szCs w:val="24"/>
+        </w:rPr>
+        <w:t>o predicado fornecido foi adicionado a condição de paragem baseada no número máximo de ligações fornecido por parâmetro.</w:t>
+      </w:r>
+      <w:r>
+        <w:rPr>
+          <w:rFonts w:cs="Times New Roman"/>
+          <w:szCs w:val="24"/>
+        </w:rPr>
+        <w:t xml:space="preserve"> Este método tem em conta uma estimativa calculada no predicado </w:t>
+      </w:r>
+      <w:proofErr w:type="spellStart"/>
+      <w:r>
+        <w:rPr>
+          <w:rFonts w:cs="Times New Roman"/>
+          <w:i/>
+          <w:iCs/>
+          <w:szCs w:val="24"/>
+        </w:rPr>
         <w:t>aStar_estimate</w:t>
       </w:r>
+      <w:proofErr w:type="spellEnd"/>
       <w:r>
         <w:rPr>
           <w:rFonts w:cs="Times New Roman"/>
@@ -3540,9 +3633,9 @@
     </w:p>
     <w:p>
       <w:pPr>
-        <w:pStyle w:val="Ttulo1"/>
-      </w:pPr>
-      <w:bookmarkStart w:id="8" w:name="_Toc93798238"/>
+        <w:pStyle w:val="Heading1"/>
+      </w:pPr>
+      <w:bookmarkStart w:id="8" w:name="_Toc93872710"/>
       <w:r>
         <w:rPr>
           <w:szCs w:val="28"/>
@@ -3553,12 +3646,12 @@
     </w:p>
     <w:p>
       <w:pPr>
-        <w:pStyle w:val="Ttulo2"/>
+        <w:pStyle w:val="Heading2"/>
       </w:pPr>
       <w:r>
         <w:t xml:space="preserve"> </w:t>
       </w:r>
-      <w:bookmarkStart w:id="9" w:name="_Toc93798239"/>
+      <w:bookmarkStart w:id="9" w:name="_Toc93872711"/>
       <w:r>
         <w:t>Funcionalidade desenvolvida por Pedro Santos</w:t>
       </w:r>
@@ -4044,9 +4137,9 @@
     </w:p>
     <w:p>
       <w:pPr>
-        <w:pStyle w:val="Ttulo1"/>
-      </w:pPr>
-      <w:bookmarkStart w:id="10" w:name="_Toc93798240"/>
+        <w:pStyle w:val="Heading1"/>
+      </w:pPr>
+      <w:bookmarkStart w:id="10" w:name="_Toc93872712"/>
       <w:r>
         <w:rPr>
           <w:szCs w:val="28"/>
@@ -4067,19 +4160,19 @@
     </w:p>
     <w:p>
       <w:pPr>
-        <w:pStyle w:val="Ttulo2"/>
+        <w:pStyle w:val="Heading2"/>
       </w:pPr>
       <w:r>
         <w:t xml:space="preserve"> </w:t>
       </w:r>
-      <w:bookmarkStart w:id="11" w:name="_Toc93798241"/>
+      <w:bookmarkStart w:id="11" w:name="_Toc93872713"/>
       <w:r>
         <w:t>Funcionalidade desenvolvida por</w:t>
       </w:r>
+      <w:r>
+        <w:t xml:space="preserve"> Beatriz Seixas</w:t>
+      </w:r>
       <w:bookmarkEnd w:id="11"/>
-      <w:r>
-        <w:t xml:space="preserve"> Beatriz Seixas</w:t>
-      </w:r>
     </w:p>
     <w:p>
       <w:pPr>
@@ -4097,6 +4190,7 @@
         </w:rPr>
         <w:t xml:space="preserve">Nesta funcionalidade, o predicado chamado irá ser o </w:t>
       </w:r>
+      <w:proofErr w:type="spellStart"/>
       <w:r>
         <w:rPr>
           <w:rFonts w:cs="Times New Roman"/>
@@ -4106,6 +4200,7 @@
         </w:rPr>
         <w:t>best_first</w:t>
       </w:r>
+      <w:proofErr w:type="spellEnd"/>
       <w:r>
         <w:rPr>
           <w:rFonts w:cs="Times New Roman"/>
@@ -4113,6 +4208,7 @@
         </w:rPr>
         <w:t xml:space="preserve">/7. Os parâmetros para este predicado serão </w:t>
       </w:r>
+      <w:proofErr w:type="spellStart"/>
       <w:r>
         <w:rPr>
           <w:rFonts w:cs="Times New Roman"/>
@@ -4122,6 +4218,7 @@
         </w:rPr>
         <w:t>Mode</w:t>
       </w:r>
+      <w:proofErr w:type="spellEnd"/>
       <w:r>
         <w:rPr>
           <w:rFonts w:cs="Times New Roman"/>
@@ -4129,6 +4226,7 @@
         </w:rPr>
         <w:t xml:space="preserve">, que pode tomar um valor de 0 quando apenas considera a força de ligação ou o valor de 1, quando é executado o modo multicritério, tendo em conta a força de ligação e relação, implementada no predicado </w:t>
       </w:r>
+      <w:proofErr w:type="spellStart"/>
       <w:r>
         <w:rPr>
           <w:rFonts w:cs="Times New Roman"/>
@@ -4138,6 +4236,7 @@
         </w:rPr>
         <w:t>getMulticriteria</w:t>
       </w:r>
+      <w:proofErr w:type="spellEnd"/>
       <w:r>
         <w:rPr>
           <w:rFonts w:cs="Times New Roman"/>
@@ -4145,6 +4244,7 @@
         </w:rPr>
         <w:t xml:space="preserve">/3); o segundo parâmetro neste método será </w:t>
       </w:r>
+      <w:proofErr w:type="spellStart"/>
       <w:r>
         <w:rPr>
           <w:rFonts w:cs="Times New Roman"/>
@@ -4154,6 +4254,7 @@
         </w:rPr>
         <w:t>EmocionalBool</w:t>
       </w:r>
+      <w:proofErr w:type="spellEnd"/>
       <w:r>
         <w:rPr>
           <w:rFonts w:cs="Times New Roman"/>
@@ -4193,15 +4294,9 @@
           <w:iCs/>
           <w:szCs w:val="24"/>
         </w:rPr>
-        <w:t xml:space="preserve"> Orig, representando o</w:t>
-      </w:r>
-      <w:r>
-        <w:rPr>
-          <w:rFonts w:cs="Times New Roman"/>
-          <w:szCs w:val="24"/>
-        </w:rPr>
-        <w:t xml:space="preserve"> id do jogador de origem; </w:t>
-      </w:r>
+        <w:t xml:space="preserve"> </w:t>
+      </w:r>
+      <w:proofErr w:type="spellStart"/>
       <w:r>
         <w:rPr>
           <w:rFonts w:cs="Times New Roman"/>
@@ -4209,15 +4304,9 @@
           <w:iCs/>
           <w:szCs w:val="24"/>
         </w:rPr>
-        <w:t>Dest</w:t>
-      </w:r>
-      <w:r>
-        <w:rPr>
-          <w:rFonts w:cs="Times New Roman"/>
-          <w:szCs w:val="24"/>
-        </w:rPr>
-        <w:t xml:space="preserve">, o id do jogador de destino; </w:t>
-      </w:r>
+        <w:t>Orig</w:t>
+      </w:r>
+      <w:proofErr w:type="spellEnd"/>
       <w:r>
         <w:rPr>
           <w:rFonts w:cs="Times New Roman"/>
@@ -4225,15 +4314,16 @@
           <w:iCs/>
           <w:szCs w:val="24"/>
         </w:rPr>
-        <w:t>Cam</w:t>
-      </w:r>
-      <w:r>
-        <w:rPr>
-          <w:rFonts w:cs="Times New Roman"/>
-          <w:szCs w:val="24"/>
-        </w:rPr>
-        <w:t xml:space="preserve">, será o caminho resultante que será retornado pela função desenvolvida neste requisito; por fim, </w:t>
-      </w:r>
+        <w:t>, representando o</w:t>
+      </w:r>
+      <w:r>
+        <w:rPr>
+          <w:rFonts w:cs="Times New Roman"/>
+          <w:szCs w:val="24"/>
+        </w:rPr>
+        <w:t xml:space="preserve"> id do jogador de origem; </w:t>
+      </w:r>
+      <w:proofErr w:type="spellStart"/>
       <w:r>
         <w:rPr>
           <w:rFonts w:cs="Times New Roman"/>
@@ -4241,8 +4331,45 @@
           <w:iCs/>
           <w:szCs w:val="24"/>
         </w:rPr>
+        <w:t>Dest</w:t>
+      </w:r>
+      <w:proofErr w:type="spellEnd"/>
+      <w:r>
+        <w:rPr>
+          <w:rFonts w:cs="Times New Roman"/>
+          <w:szCs w:val="24"/>
+        </w:rPr>
+        <w:t xml:space="preserve">, o id do jogador de destino; </w:t>
+      </w:r>
+      <w:proofErr w:type="spellStart"/>
+      <w:r>
+        <w:rPr>
+          <w:rFonts w:cs="Times New Roman"/>
+          <w:i/>
+          <w:iCs/>
+          <w:szCs w:val="24"/>
+        </w:rPr>
+        <w:t>Cam</w:t>
+      </w:r>
+      <w:proofErr w:type="spellEnd"/>
+      <w:r>
+        <w:rPr>
+          <w:rFonts w:cs="Times New Roman"/>
+          <w:szCs w:val="24"/>
+        </w:rPr>
+        <w:t xml:space="preserve">, será o caminho resultante que será retornado pela função desenvolvida neste requisito; por fim, </w:t>
+      </w:r>
+      <w:proofErr w:type="spellStart"/>
+      <w:r>
+        <w:rPr>
+          <w:rFonts w:cs="Times New Roman"/>
+          <w:i/>
+          <w:iCs/>
+          <w:szCs w:val="24"/>
+        </w:rPr>
         <w:t>Cost</w:t>
       </w:r>
+      <w:proofErr w:type="spellEnd"/>
       <w:r>
         <w:rPr>
           <w:rFonts w:cs="Times New Roman"/>
@@ -4494,9 +4621,9 @@
     </w:p>
     <w:p>
       <w:pPr>
-        <w:pStyle w:val="Ttulo1"/>
-      </w:pPr>
-      <w:bookmarkStart w:id="12" w:name="_Toc93798242"/>
+        <w:pStyle w:val="Heading1"/>
+      </w:pPr>
+      <w:bookmarkStart w:id="12" w:name="_Toc93872714"/>
       <w:r>
         <w:rPr>
           <w:szCs w:val="28"/>
@@ -4508,12 +4635,12 @@
     </w:p>
     <w:p>
       <w:pPr>
-        <w:pStyle w:val="Ttulo2"/>
+        <w:pStyle w:val="Heading2"/>
       </w:pPr>
       <w:r>
         <w:t xml:space="preserve"> </w:t>
       </w:r>
-      <w:bookmarkStart w:id="13" w:name="_Toc93798243"/>
+      <w:bookmarkStart w:id="13" w:name="_Toc93872715"/>
       <w:r>
         <w:t xml:space="preserve">Funcionalidade Desenvolvida </w:t>
       </w:r>
@@ -4735,12 +4862,12 @@
     </w:p>
     <w:p>
       <w:pPr>
-        <w:pStyle w:val="Ttulo1"/>
+        <w:pStyle w:val="Heading1"/>
         <w:rPr>
           <w:szCs w:val="28"/>
         </w:rPr>
       </w:pPr>
-      <w:bookmarkStart w:id="14" w:name="_Toc93798244"/>
+      <w:bookmarkStart w:id="14" w:name="_Toc93872716"/>
       <w:r>
         <w:rPr>
           <w:szCs w:val="28"/>
@@ -4774,7 +4901,7 @@
     </w:p>
     <w:tbl>
       <w:tblPr>
-        <w:tblStyle w:val="TabeladeGrelha6Colorida"/>
+        <w:tblStyle w:val="GridTable6Colourful"/>
         <w:tblW w:w="0" w:type="auto"/>
         <w:tblLook w:val="04A0" w:firstRow="1" w:lastRow="0" w:firstColumn="1" w:lastColumn="0" w:noHBand="0" w:noVBand="1"/>
       </w:tblPr>
@@ -5096,7 +5223,7 @@
     </w:p>
     <w:p>
       <w:pPr>
-        <w:pStyle w:val="Legenda"/>
+        <w:pStyle w:val="Caption"/>
         <w:keepNext/>
         <w:jc w:val="left"/>
       </w:pPr>
@@ -5110,7 +5237,7 @@
     </w:p>
     <w:tbl>
       <w:tblPr>
-        <w:tblStyle w:val="TabeladeGrelha6Colorida"/>
+        <w:tblStyle w:val="GridTable6Colourful"/>
         <w:tblW w:w="0" w:type="auto"/>
         <w:tblLook w:val="04A0" w:firstRow="1" w:lastRow="0" w:firstColumn="1" w:lastColumn="0" w:noHBand="0" w:noVBand="1"/>
       </w:tblPr>
@@ -5485,7 +5612,25 @@
                 <w:sz w:val="18"/>
                 <w:szCs w:val="18"/>
               </w:rPr>
-              <w:t>Tempo excessivo (&gt;3 mins)</w:t>
+              <w:t xml:space="preserve">Tempo excessivo (&gt;3 </w:t>
+            </w:r>
+            <w:proofErr w:type="spellStart"/>
+            <w:r>
+              <w:rPr>
+                <w:rFonts w:asciiTheme="majorHAnsi" w:hAnsiTheme="majorHAnsi" w:cstheme="majorBidi"/>
+                <w:sz w:val="18"/>
+                <w:szCs w:val="18"/>
+              </w:rPr>
+              <w:t>mins</w:t>
+            </w:r>
+            <w:proofErr w:type="spellEnd"/>
+            <w:r>
+              <w:rPr>
+                <w:rFonts w:asciiTheme="majorHAnsi" w:hAnsiTheme="majorHAnsi" w:cstheme="majorBidi"/>
+                <w:sz w:val="18"/>
+                <w:szCs w:val="18"/>
+              </w:rPr>
+              <w:t>)</w:t>
             </w:r>
           </w:p>
         </w:tc>
@@ -5493,24 +5638,42 @@
     </w:tbl>
     <w:p>
       <w:pPr>
-        <w:pStyle w:val="Legenda"/>
+        <w:pStyle w:val="Caption"/>
         <w:keepNext/>
         <w:jc w:val="left"/>
       </w:pPr>
     </w:p>
     <w:p>
       <w:pPr>
-        <w:pStyle w:val="Legenda"/>
+        <w:pStyle w:val="Caption"/>
         <w:keepNext/>
         <w:jc w:val="left"/>
       </w:pPr>
-      <w:r>
-        <w:t>Best First Search</w:t>
-      </w:r>
+      <w:proofErr w:type="spellStart"/>
+      <w:r>
+        <w:t>Best</w:t>
+      </w:r>
+      <w:proofErr w:type="spellEnd"/>
+      <w:r>
+        <w:t xml:space="preserve"> </w:t>
+      </w:r>
+      <w:proofErr w:type="spellStart"/>
+      <w:r>
+        <w:t>First</w:t>
+      </w:r>
+      <w:proofErr w:type="spellEnd"/>
+      <w:r>
+        <w:t xml:space="preserve"> </w:t>
+      </w:r>
+      <w:proofErr w:type="spellStart"/>
+      <w:r>
+        <w:t>Search</w:t>
+      </w:r>
+      <w:proofErr w:type="spellEnd"/>
     </w:p>
     <w:tbl>
       <w:tblPr>
-        <w:tblStyle w:val="TabeladeGrelha6Colorida"/>
+        <w:tblStyle w:val="GridTable6Colourful"/>
         <w:tblW w:w="0" w:type="auto"/>
         <w:tblLook w:val="04A0" w:firstRow="1" w:lastRow="0" w:firstColumn="1" w:lastColumn="0" w:noHBand="0" w:noVBand="1"/>
       </w:tblPr>
@@ -5839,7 +6002,7 @@
     <w:bookmarkEnd w:id="15"/>
     <w:p>
       <w:pPr>
-        <w:pStyle w:val="Legenda"/>
+        <w:pStyle w:val="Caption"/>
         <w:jc w:val="left"/>
         <w:sectPr>
           <w:pgSz w:w="11906" w:h="16838"/>
@@ -5851,9 +6014,9 @@
     </w:p>
     <w:p>
       <w:pPr>
-        <w:pStyle w:val="Ttulo1"/>
-      </w:pPr>
-      <w:bookmarkStart w:id="16" w:name="_Toc93798245"/>
+        <w:pStyle w:val="Heading1"/>
+      </w:pPr>
+      <w:bookmarkStart w:id="16" w:name="_Toc93872717"/>
       <w:r>
         <w:rPr>
           <w:szCs w:val="28"/>
@@ -5874,9 +6037,9 @@
     </w:p>
     <w:p>
       <w:pPr>
-        <w:pStyle w:val="Ttulo2"/>
-      </w:pPr>
-      <w:bookmarkStart w:id="17" w:name="_Toc93798246"/>
+        <w:pStyle w:val="Heading2"/>
+      </w:pPr>
+      <w:bookmarkStart w:id="17" w:name="_Toc93872718"/>
       <w:r>
         <w:t xml:space="preserve">Funcionalidade Desenvolvida por </w:t>
       </w:r>
@@ -6204,8 +6367,17 @@
       </w:pPr>
       <w:r>
         <w:tab/>
-        <w:t xml:space="preserve">Assim, qualquer valor proveniente da diferença entre likes e </w:t>
-      </w:r>
+        <w:t xml:space="preserve">Assim, qualquer valor proveniente da diferença entre </w:t>
+      </w:r>
+      <w:proofErr w:type="spellStart"/>
+      <w:r>
+        <w:t>likes</w:t>
+      </w:r>
+      <w:proofErr w:type="spellEnd"/>
+      <w:r>
+        <w:t xml:space="preserve"> e </w:t>
+      </w:r>
+      <w:proofErr w:type="spellStart"/>
       <w:r>
         <w:rPr>
           <w:i/>
@@ -6213,8 +6385,17 @@
         </w:rPr>
         <w:t>dislikes</w:t>
       </w:r>
-      <w:r>
-        <w:t xml:space="preserve"> será normalizado para um valor entre -200 e 200, sendo um exemplo do mesmo o valor inicial de 200 passará a </w:t>
+      <w:proofErr w:type="spellEnd"/>
+      <w:r>
+        <w:t xml:space="preserve"> será normalizado para um valor entre -200 e 200, sendo um exemplo </w:t>
+      </w:r>
+      <w:proofErr w:type="gramStart"/>
+      <w:r>
+        <w:t>do mesmo o</w:t>
+      </w:r>
+      <w:proofErr w:type="gramEnd"/>
+      <w:r>
+        <w:t xml:space="preserve"> valor inicial de 200 passará a </w:t>
       </w:r>
       <w:r>
         <w:rPr>
@@ -6231,39 +6412,59 @@
       <w:r>
         <w:t>assim apresentando uma diferença visível entre valores superiores a 200 e o próprio número pois estes crescem infinitamente mas nunca ultrapassando o limite superior de 200. O mesmo não aconteceria numa implementação em que qualquer valor superior a 200 tivesse o mesmo impacto na força de relação do que o limite superior. Este tipo de funções, normalmente com limites de 0 e 1, são muito utilizados na área da aprendizagem automática (</w:t>
       </w:r>
+      <w:proofErr w:type="spellStart"/>
       <w:r>
         <w:rPr>
           <w:i/>
           <w:iCs/>
         </w:rPr>
-        <w:t>Machine Learning</w:t>
-      </w:r>
-      <w:r>
-        <w:t>), nomeadamente em redes neuronais (</w:t>
-      </w:r>
+        <w:t>Machine</w:t>
+      </w:r>
+      <w:proofErr w:type="spellEnd"/>
       <w:r>
         <w:rPr>
           <w:i/>
           <w:iCs/>
         </w:rPr>
-        <w:t>Neural Networks</w:t>
-      </w:r>
-      <w:r>
-        <w:t>).</w:t>
-      </w:r>
-      <w:r>
         <w:t xml:space="preserve"> </w:t>
       </w:r>
-      <w:r>
-        <w:t xml:space="preserve">Esta função é utilizada ao ser introduzida a força de ligação no termo </w:t>
-      </w:r>
+      <w:proofErr w:type="spellStart"/>
       <w:r>
         <w:rPr>
           <w:i/>
           <w:iCs/>
         </w:rPr>
+        <w:t>Learning</w:t>
+      </w:r>
+      <w:proofErr w:type="spellEnd"/>
+      <w:r>
+        <w:t>), nomeadamente em redes neuronais (</w:t>
+      </w:r>
+      <w:r>
+        <w:rPr>
+          <w:i/>
+          <w:iCs/>
+        </w:rPr>
+        <w:t>Neural Networks</w:t>
+      </w:r>
+      <w:r>
+        <w:t>).</w:t>
+      </w:r>
+      <w:r>
+        <w:t xml:space="preserve"> </w:t>
+      </w:r>
+      <w:r>
+        <w:t xml:space="preserve">Esta função é utilizada ao ser introduzida a força de ligação no termo </w:t>
+      </w:r>
+      <w:proofErr w:type="spellStart"/>
+      <w:r>
+        <w:rPr>
+          <w:i/>
+          <w:iCs/>
+        </w:rPr>
         <w:t>connection</w:t>
       </w:r>
+      <w:proofErr w:type="spellEnd"/>
       <w:r>
         <w:t>/6.</w:t>
       </w:r>
@@ -6400,6 +6601,7 @@
         <w:lastRenderedPageBreak/>
         <w:t xml:space="preserve">Para o cálculo da força multicritério que incluí as forças de ligação e relação, segundo a tabela em baixo representada. Para isso, foi implementado o predicado </w:t>
       </w:r>
+      <w:proofErr w:type="spellStart"/>
       <w:r>
         <w:rPr>
           <w:i/>
@@ -6407,6 +6609,7 @@
         </w:rPr>
         <w:t>getMulticriteria</w:t>
       </w:r>
+      <w:proofErr w:type="spellEnd"/>
       <w:r>
         <w:t xml:space="preserve">/3, onde este recebe uma força de ligação e outra de relação (já normalizada pelo predicado e função previamente descritos), calcula a força multicritério, tendo cada força individual um peso de 50% no valor final (de 0 a 100). Como a força de ligação já varia de 0 a 100, é necessário apenas </w:t>
       </w:r>
@@ -6605,9 +6808,9 @@
     </w:p>
     <w:p>
       <w:pPr>
-        <w:pStyle w:val="Ttulo1"/>
-      </w:pPr>
-      <w:bookmarkStart w:id="18" w:name="_Toc93798247"/>
+        <w:pStyle w:val="Heading1"/>
+      </w:pPr>
+      <w:bookmarkStart w:id="18" w:name="_Toc93872719"/>
       <w:r>
         <w:rPr>
           <w:szCs w:val="28"/>
@@ -6628,12 +6831,12 @@
     </w:p>
     <w:p>
       <w:pPr>
-        <w:pStyle w:val="Ttulo2"/>
+        <w:pStyle w:val="Heading2"/>
       </w:pPr>
       <w:r>
         <w:t xml:space="preserve"> </w:t>
       </w:r>
-      <w:bookmarkStart w:id="19" w:name="_Toc93798248"/>
+      <w:bookmarkStart w:id="19" w:name="_Toc93872720"/>
       <w:r>
         <w:t xml:space="preserve">A* </w:t>
       </w:r>
@@ -6667,8 +6870,17 @@
           <w:rFonts w:cs="Times New Roman"/>
           <w:szCs w:val="24"/>
         </w:rPr>
-        <w:t>referente ao algoritmo de pesquisa A-Star</w:t>
-      </w:r>
+        <w:t xml:space="preserve">referente ao algoritmo de pesquisa </w:t>
+      </w:r>
+      <w:proofErr w:type="spellStart"/>
+      <w:r>
+        <w:rPr>
+          <w:rFonts w:cs="Times New Roman"/>
+          <w:szCs w:val="24"/>
+        </w:rPr>
+        <w:t>A-Star</w:t>
+      </w:r>
+      <w:proofErr w:type="spellEnd"/>
       <w:r>
         <w:rPr>
           <w:rFonts w:cs="Times New Roman"/>
@@ -6767,6 +6979,7 @@
         </w:rPr>
         <w:t xml:space="preserve">). Para isto, foi adicionado um parâmetro denominado de modo ao predicado, com o intuito de chamar o conversor </w:t>
       </w:r>
+      <w:proofErr w:type="spellStart"/>
       <w:r>
         <w:rPr>
           <w:rFonts w:cs="Times New Roman"/>
@@ -6776,6 +6989,7 @@
         </w:rPr>
         <w:t>getMulticriteria</w:t>
       </w:r>
+      <w:proofErr w:type="spellEnd"/>
       <w:r>
         <w:rPr>
           <w:rFonts w:cs="Times New Roman"/>
@@ -6818,12 +7032,21 @@
         </w:rPr>
         <w:t xml:space="preserve">algoritmo </w:t>
       </w:r>
-      <w:r>
-        <w:rPr>
-          <w:rFonts w:cs="Times New Roman"/>
-          <w:szCs w:val="24"/>
-        </w:rPr>
-        <w:t>A-Star.</w:t>
+      <w:proofErr w:type="spellStart"/>
+      <w:r>
+        <w:rPr>
+          <w:rFonts w:cs="Times New Roman"/>
+          <w:szCs w:val="24"/>
+        </w:rPr>
+        <w:t>A-Star</w:t>
+      </w:r>
+      <w:proofErr w:type="spellEnd"/>
+      <w:r>
+        <w:rPr>
+          <w:rFonts w:cs="Times New Roman"/>
+          <w:szCs w:val="24"/>
+        </w:rPr>
+        <w:t>.</w:t>
       </w:r>
       <w:r>
         <w:rPr>
@@ -7003,22 +7226,40 @@
     </w:p>
     <w:p>
       <w:pPr>
-        <w:pStyle w:val="Ttulo2"/>
-      </w:pPr>
-      <w:bookmarkStart w:id="20" w:name="_Toc93798249"/>
-      <w:r>
-        <w:t xml:space="preserve">Best First </w:t>
+        <w:pStyle w:val="Heading2"/>
+      </w:pPr>
+      <w:bookmarkStart w:id="20" w:name="_Toc93872721"/>
+      <w:proofErr w:type="spellStart"/>
+      <w:r>
+        <w:t>Best</w:t>
+      </w:r>
+      <w:proofErr w:type="spellEnd"/>
+      <w:r>
+        <w:t xml:space="preserve"> </w:t>
+      </w:r>
+      <w:proofErr w:type="spellStart"/>
+      <w:r>
+        <w:t>First</w:t>
+      </w:r>
+      <w:proofErr w:type="spellEnd"/>
+      <w:r>
+        <w:t xml:space="preserve"> </w:t>
       </w:r>
       <w:r>
         <w:t>(Funcionalidade Desenvolvida por</w:t>
       </w:r>
       <w:r>
-        <w:t xml:space="preserve"> Tiago Costa</w:t>
+        <w:t xml:space="preserve"> Tiago </w:t>
+      </w:r>
+      <w:proofErr w:type="gramStart"/>
+      <w:r>
+        <w:t>Costa</w:t>
       </w:r>
       <w:r>
         <w:t xml:space="preserve"> )</w:t>
       </w:r>
       <w:bookmarkEnd w:id="20"/>
+      <w:proofErr w:type="gramEnd"/>
     </w:p>
     <w:p>
       <w:pPr>
@@ -7048,13 +7289,31 @@
         </w:rPr>
         <w:t xml:space="preserve">referente ao algoritmo de pesquisa </w:t>
       </w:r>
-      <w:r>
-        <w:rPr>
-          <w:rFonts w:cs="Times New Roman"/>
-          <w:szCs w:val="24"/>
-        </w:rPr>
-        <w:t>Best First</w:t>
-      </w:r>
+      <w:proofErr w:type="spellStart"/>
+      <w:r>
+        <w:rPr>
+          <w:rFonts w:cs="Times New Roman"/>
+          <w:szCs w:val="24"/>
+        </w:rPr>
+        <w:t>Best</w:t>
+      </w:r>
+      <w:proofErr w:type="spellEnd"/>
+      <w:r>
+        <w:rPr>
+          <w:rFonts w:cs="Times New Roman"/>
+          <w:szCs w:val="24"/>
+        </w:rPr>
+        <w:t xml:space="preserve"> </w:t>
+      </w:r>
+      <w:proofErr w:type="spellStart"/>
+      <w:r>
+        <w:rPr>
+          <w:rFonts w:cs="Times New Roman"/>
+          <w:szCs w:val="24"/>
+        </w:rPr>
+        <w:t>First</w:t>
+      </w:r>
+      <w:proofErr w:type="spellEnd"/>
       <w:r>
         <w:rPr>
           <w:rFonts w:cs="Times New Roman"/>
@@ -7076,6 +7335,7 @@
         </w:rPr>
         <w:t xml:space="preserve">). Para isto, foi adicionado um parâmetro denominado de modo ao predicado, com o intuito de chamar o conversor </w:t>
       </w:r>
+      <w:proofErr w:type="spellStart"/>
       <w:r>
         <w:rPr>
           <w:rFonts w:cs="Times New Roman"/>
@@ -7085,13 +7345,23 @@
         </w:rPr>
         <w:t>getMulticriteria</w:t>
       </w:r>
-      <w:r>
-        <w:rPr>
-          <w:rFonts w:cs="Times New Roman"/>
-          <w:szCs w:val="24"/>
-        </w:rPr>
-        <w:t>/3 para utilizar a força multicritério (força de ligação e relação) se o mode</w:t>
-      </w:r>
+      <w:proofErr w:type="spellEnd"/>
+      <w:r>
+        <w:rPr>
+          <w:rFonts w:cs="Times New Roman"/>
+          <w:szCs w:val="24"/>
+        </w:rPr>
+        <w:t xml:space="preserve">/3 para utilizar a força multicritério (força de ligação e relação) se o </w:t>
+      </w:r>
+      <w:proofErr w:type="spellStart"/>
+      <w:r>
+        <w:rPr>
+          <w:rFonts w:cs="Times New Roman"/>
+          <w:szCs w:val="24"/>
+        </w:rPr>
+        <w:t>mode</w:t>
+      </w:r>
+      <w:proofErr w:type="spellEnd"/>
       <w:r>
         <w:rPr>
           <w:rFonts w:cs="Times New Roman"/>
@@ -7293,9 +7563,9 @@
     </w:p>
     <w:p>
       <w:pPr>
-        <w:pStyle w:val="Ttulo2"/>
-      </w:pPr>
-      <w:bookmarkStart w:id="21" w:name="_Toc93798250"/>
+        <w:pStyle w:val="Heading2"/>
+      </w:pPr>
+      <w:bookmarkStart w:id="21" w:name="_Toc93872722"/>
       <w:r>
         <w:t xml:space="preserve">Primeiro em Profundidade </w:t>
       </w:r>
@@ -7335,6 +7605,7 @@
         </w:rPr>
         <w:t xml:space="preserve">predicados anteriormente descritos, o DFS caso o modo seja igual a 1 (modo multicritério), chama o predicado </w:t>
       </w:r>
+      <w:proofErr w:type="spellStart"/>
       <w:r>
         <w:rPr>
           <w:rFonts w:cs="Times New Roman"/>
@@ -7344,6 +7615,7 @@
         </w:rPr>
         <w:t>getMulticriteria</w:t>
       </w:r>
+      <w:proofErr w:type="spellEnd"/>
       <w:r>
         <w:rPr>
           <w:rFonts w:cs="Times New Roman"/>
@@ -7539,12 +7811,12 @@
     <w:p/>
     <w:p>
       <w:pPr>
-        <w:pStyle w:val="Ttulo1"/>
+        <w:pStyle w:val="Heading1"/>
         <w:rPr>
           <w:szCs w:val="28"/>
         </w:rPr>
       </w:pPr>
-      <w:bookmarkStart w:id="22" w:name="_Toc93798251"/>
+      <w:bookmarkStart w:id="22" w:name="_Toc93872723"/>
       <w:r>
         <w:rPr>
           <w:szCs w:val="28"/>
@@ -7568,7 +7840,7 @@
     </w:p>
     <w:tbl>
       <w:tblPr>
-        <w:tblStyle w:val="TabeladeGrelha6Colorida"/>
+        <w:tblStyle w:val="GridTable6Colourful"/>
         <w:tblW w:w="0" w:type="auto"/>
         <w:tblLook w:val="04A0" w:firstRow="1" w:lastRow="0" w:firstColumn="1" w:lastColumn="0" w:noHBand="0" w:noVBand="1"/>
       </w:tblPr>
@@ -7890,7 +8162,7 @@
     </w:p>
     <w:p>
       <w:pPr>
-        <w:pStyle w:val="Legenda"/>
+        <w:pStyle w:val="Caption"/>
         <w:keepNext/>
         <w:jc w:val="left"/>
       </w:pPr>
@@ -7900,7 +8172,7 @@
     </w:p>
     <w:tbl>
       <w:tblPr>
-        <w:tblStyle w:val="TabeladeGrelha6Colorida"/>
+        <w:tblStyle w:val="GridTable6Colourful"/>
         <w:tblW w:w="0" w:type="auto"/>
         <w:tblLook w:val="04A0" w:firstRow="1" w:lastRow="0" w:firstColumn="1" w:lastColumn="0" w:noHBand="0" w:noVBand="1"/>
       </w:tblPr>
@@ -8267,7 +8539,25 @@
                 <w:sz w:val="18"/>
                 <w:szCs w:val="18"/>
               </w:rPr>
-              <w:t>Tempo excessivo (&gt;3 mins)</w:t>
+              <w:t xml:space="preserve">Tempo excessivo (&gt;3 </w:t>
+            </w:r>
+            <w:proofErr w:type="spellStart"/>
+            <w:r>
+              <w:rPr>
+                <w:rFonts w:asciiTheme="majorHAnsi" w:hAnsiTheme="majorHAnsi" w:cstheme="majorBidi"/>
+                <w:sz w:val="18"/>
+                <w:szCs w:val="18"/>
+              </w:rPr>
+              <w:t>mins</w:t>
+            </w:r>
+            <w:proofErr w:type="spellEnd"/>
+            <w:r>
+              <w:rPr>
+                <w:rFonts w:asciiTheme="majorHAnsi" w:hAnsiTheme="majorHAnsi" w:cstheme="majorBidi"/>
+                <w:sz w:val="18"/>
+                <w:szCs w:val="18"/>
+              </w:rPr>
+              <w:t>)</w:t>
             </w:r>
           </w:p>
         </w:tc>
@@ -8275,24 +8565,42 @@
     </w:tbl>
     <w:p>
       <w:pPr>
-        <w:pStyle w:val="Legenda"/>
+        <w:pStyle w:val="Caption"/>
         <w:keepNext/>
         <w:jc w:val="left"/>
       </w:pPr>
     </w:p>
     <w:p>
       <w:pPr>
-        <w:pStyle w:val="Legenda"/>
+        <w:pStyle w:val="Caption"/>
         <w:keepNext/>
         <w:jc w:val="left"/>
       </w:pPr>
-      <w:r>
-        <w:t>Best First Search</w:t>
-      </w:r>
+      <w:proofErr w:type="spellStart"/>
+      <w:r>
+        <w:t>Best</w:t>
+      </w:r>
+      <w:proofErr w:type="spellEnd"/>
+      <w:r>
+        <w:t xml:space="preserve"> </w:t>
+      </w:r>
+      <w:proofErr w:type="spellStart"/>
+      <w:r>
+        <w:t>First</w:t>
+      </w:r>
+      <w:proofErr w:type="spellEnd"/>
+      <w:r>
+        <w:t xml:space="preserve"> </w:t>
+      </w:r>
+      <w:proofErr w:type="spellStart"/>
+      <w:r>
+        <w:t>Search</w:t>
+      </w:r>
+      <w:proofErr w:type="spellEnd"/>
     </w:p>
     <w:tbl>
       <w:tblPr>
-        <w:tblStyle w:val="TabeladeGrelha6Colorida"/>
+        <w:tblStyle w:val="GridTable6Colourful"/>
         <w:tblW w:w="0" w:type="auto"/>
         <w:tblLook w:val="04A0" w:firstRow="1" w:lastRow="0" w:firstColumn="1" w:lastColumn="0" w:noHBand="0" w:noVBand="1"/>
       </w:tblPr>
@@ -8630,7 +8938,7 @@
       <w:pPr>
         <w:jc w:val="both"/>
         <w:rPr>
-          <w:rStyle w:val="nfaseIntensa"/>
+          <w:rStyle w:val="IntenseEmphasis"/>
           <w:b w:val="0"/>
           <w:bCs w:val="0"/>
           <w:i w:val="0"/>
@@ -8639,9 +8947,12 @@
           <w:szCs w:val="24"/>
         </w:rPr>
       </w:pPr>
-      <w:r>
-        <w:rPr>
-          <w:rStyle w:val="nfaseIntensa"/>
+    </w:p>
+    <w:p>
+      <w:pPr>
+        <w:jc w:val="both"/>
+        <w:rPr>
+          <w:rStyle w:val="IntenseEmphasis"/>
           <w:b w:val="0"/>
           <w:bCs w:val="0"/>
           <w:i w:val="0"/>
@@ -8649,15 +8960,66 @@
           <w:color w:val="auto"/>
           <w:szCs w:val="24"/>
         </w:rPr>
-        <w:t>Comparando os resultados dos algoritmos com os algoritmos em que so se considera a força de ligação, observamos semelhanças, logo podemos concluir que o multicritério não afeta a eficiência.</w:t>
+      </w:pPr>
+    </w:p>
+    <w:p>
+      <w:pPr>
+        <w:jc w:val="both"/>
+        <w:rPr>
+          <w:rStyle w:val="IntenseEmphasis"/>
+          <w:b w:val="0"/>
+          <w:bCs w:val="0"/>
+          <w:i w:val="0"/>
+          <w:iCs w:val="0"/>
+          <w:color w:val="auto"/>
+          <w:szCs w:val="24"/>
+        </w:rPr>
+      </w:pPr>
+      <w:r>
+        <w:rPr>
+          <w:rStyle w:val="IntenseEmphasis"/>
+          <w:b w:val="0"/>
+          <w:bCs w:val="0"/>
+          <w:i w:val="0"/>
+          <w:iCs w:val="0"/>
+          <w:color w:val="auto"/>
+          <w:szCs w:val="24"/>
+        </w:rPr>
+        <w:t xml:space="preserve">Comparando os resultados dos algoritmos com os algoritmos em que </w:t>
+      </w:r>
+      <w:proofErr w:type="spellStart"/>
+      <w:r>
+        <w:rPr>
+          <w:rStyle w:val="IntenseEmphasis"/>
+          <w:b w:val="0"/>
+          <w:bCs w:val="0"/>
+          <w:i w:val="0"/>
+          <w:iCs w:val="0"/>
+          <w:color w:val="auto"/>
+          <w:szCs w:val="24"/>
+        </w:rPr>
+        <w:t>so</w:t>
+      </w:r>
+      <w:proofErr w:type="spellEnd"/>
+      <w:r>
+        <w:rPr>
+          <w:rStyle w:val="IntenseEmphasis"/>
+          <w:b w:val="0"/>
+          <w:bCs w:val="0"/>
+          <w:i w:val="0"/>
+          <w:iCs w:val="0"/>
+          <w:color w:val="auto"/>
+          <w:szCs w:val="24"/>
+        </w:rPr>
+        <w:t xml:space="preserve"> se considera a força de ligação, observamos semelhanças, logo podemos concluir que o multicritério não afeta a eficiência.</w:t>
       </w:r>
     </w:p>
     <w:p/>
     <w:p>
       <w:pPr>
-        <w:pStyle w:val="Ttulo1"/>
-      </w:pPr>
-      <w:bookmarkStart w:id="23" w:name="_Toc93798252"/>
+        <w:pStyle w:val="Heading1"/>
+      </w:pPr>
+      <w:bookmarkStart w:id="23" w:name="_Toc93872724"/>
       <w:r>
         <w:t>Conclusões</w:t>
       </w:r>
@@ -8674,12 +9036,40 @@
         <w:rPr>
           <w:rFonts w:asciiTheme="majorHAnsi" w:hAnsiTheme="majorHAnsi" w:cstheme="majorHAnsi"/>
         </w:rPr>
-        <w:t xml:space="preserve">A introdução dos novos algoritmos Best First e A* </w:t>
-      </w:r>
-    </w:p>
-    <w:p>
-      <w:pPr>
-        <w:pStyle w:val="PargrafodaLista"/>
+        <w:t xml:space="preserve">A introdução dos novos algoritmos </w:t>
+      </w:r>
+      <w:proofErr w:type="spellStart"/>
+      <w:r>
+        <w:rPr>
+          <w:rFonts w:asciiTheme="majorHAnsi" w:hAnsiTheme="majorHAnsi" w:cstheme="majorHAnsi"/>
+        </w:rPr>
+        <w:t>Best</w:t>
+      </w:r>
+      <w:proofErr w:type="spellEnd"/>
+      <w:r>
+        <w:rPr>
+          <w:rFonts w:asciiTheme="majorHAnsi" w:hAnsiTheme="majorHAnsi" w:cstheme="majorHAnsi"/>
+        </w:rPr>
+        <w:t xml:space="preserve"> </w:t>
+      </w:r>
+      <w:proofErr w:type="spellStart"/>
+      <w:r>
+        <w:rPr>
+          <w:rFonts w:asciiTheme="majorHAnsi" w:hAnsiTheme="majorHAnsi" w:cstheme="majorHAnsi"/>
+        </w:rPr>
+        <w:t>First</w:t>
+      </w:r>
+      <w:proofErr w:type="spellEnd"/>
+      <w:r>
+        <w:rPr>
+          <w:rFonts w:asciiTheme="majorHAnsi" w:hAnsiTheme="majorHAnsi" w:cstheme="majorHAnsi"/>
+        </w:rPr>
+        <w:t xml:space="preserve"> e A* </w:t>
+      </w:r>
+    </w:p>
+    <w:p>
+      <w:pPr>
+        <w:pStyle w:val="ListParagraph"/>
         <w:numPr>
           <w:ilvl w:val="0"/>
           <w:numId w:val="7"/>
@@ -8698,7 +9088,7 @@
     </w:p>
     <w:p>
       <w:pPr>
-        <w:pStyle w:val="PargrafodaLista"/>
+        <w:pStyle w:val="ListParagraph"/>
         <w:numPr>
           <w:ilvl w:val="0"/>
           <w:numId w:val="7"/>
@@ -8717,7 +9107,7 @@
     </w:p>
     <w:p>
       <w:pPr>
-        <w:pStyle w:val="PargrafodaLista"/>
+        <w:pStyle w:val="ListParagraph"/>
         <w:numPr>
           <w:ilvl w:val="0"/>
           <w:numId w:val="4"/>
@@ -8748,7 +9138,7 @@
     </w:p>
     <w:p>
       <w:pPr>
-        <w:pStyle w:val="PargrafodaLista"/>
+        <w:pStyle w:val="ListParagraph"/>
         <w:numPr>
           <w:ilvl w:val="0"/>
           <w:numId w:val="4"/>
@@ -8762,7 +9152,19 @@
         <w:rPr>
           <w:rFonts w:asciiTheme="majorHAnsi" w:hAnsiTheme="majorHAnsi" w:cstheme="majorHAnsi"/>
         </w:rPr>
-        <w:t xml:space="preserve">No entanto não houveram grandes alterações no tempo de resposta, comparando com os algoritmos anteriores, pelo que não tem praticamente impacto nenhum </w:t>
+        <w:t xml:space="preserve">No entanto não </w:t>
+      </w:r>
+      <w:r>
+        <w:rPr>
+          <w:rFonts w:asciiTheme="majorHAnsi" w:hAnsiTheme="majorHAnsi" w:cstheme="majorHAnsi"/>
+        </w:rPr>
+        <w:t>houve</w:t>
+      </w:r>
+      <w:r>
+        <w:rPr>
+          <w:rFonts w:asciiTheme="majorHAnsi" w:hAnsiTheme="majorHAnsi" w:cstheme="majorHAnsi"/>
+        </w:rPr>
+        <w:t xml:space="preserve"> grandes alterações no tempo de resposta, comparando com os algoritmos anteriores, pelo que não tem praticamente impacto nenhum </w:t>
       </w:r>
     </w:p>
     <w:p>
@@ -8775,7 +9177,7 @@
     <w:bookmarkEnd w:id="5"/>
     <w:p>
       <w:pPr>
-        <w:pStyle w:val="Ttulo1"/>
+        <w:pStyle w:val="Heading1"/>
         <w:numPr>
           <w:ilvl w:val="0"/>
           <w:numId w:val="0"/>
@@ -8822,7 +9224,7 @@
 <w:ftr xmlns:wpc="http://schemas.microsoft.com/office/word/2010/wordprocessingCanvas" xmlns:cx="http://schemas.microsoft.com/office/drawing/2014/chartex" xmlns:cx1="http://schemas.microsoft.com/office/drawing/2015/9/8/chartex" xmlns:cx2="http://schemas.microsoft.com/office/drawing/2015/10/21/chartex" xmlns:cx3="http://schemas.microsoft.com/office/drawing/2016/5/9/chartex" xmlns:cx4="http://schemas.microsoft.com/office/drawing/2016/5/10/chartex" xmlns:cx5="http://schemas.microsoft.com/office/drawing/2016/5/11/chartex" xmlns:cx6="http://schemas.microsoft.com/office/drawing/2016/5/12/chartex" xmlns:cx7="http://schemas.microsoft.com/office/drawing/2016/5/13/chartex" xmlns:cx8="http://schemas.microsoft.com/office/drawing/2016/5/14/chartex" xmlns:mc="http://schemas.openxmlformats.org/markup-compatibility/2006" xmlns:aink="http://schemas.microsoft.com/office/drawing/2016/ink" xmlns:am3d="http://schemas.microsoft.com/office/drawing/2017/model3d" xmlns:o="urn:schemas-microsoft-com:office:office" xmlns:r="http://schemas.openxmlformats.org/officeDocument/2006/relationships" xmlns:m="http://schemas.openxmlformats.org/officeDocument/2006/math" xmlns:v="urn:schemas-microsoft-com:vml" xmlns:wp14="http://schemas.microsoft.com/office/word/2010/wordprocessingDrawing" xmlns:wp="http://schemas.openxmlformats.org/drawingml/2006/wordprocessingDrawing" xmlns:w10="urn:schemas-microsoft-com:office:word" xmlns:w="http://schemas.openxmlformats.org/wordprocessingml/2006/main" xmlns:w14="http://schemas.microsoft.com/office/word/2010/wordml" xmlns:w15="http://schemas.microsoft.com/office/word/2012/wordml" xmlns:w16cex="http://schemas.microsoft.com/office/word/2018/wordml/cex" xmlns:w16cid="http://schemas.microsoft.com/office/word/2016/wordml/cid" xmlns:w16="http://schemas.microsoft.com/office/word/2018/wordml" xmlns:w16sdtdh="http://schemas.microsoft.com/office/word/2020/wordml/sdtdatahash" xmlns:w16se="http://schemas.microsoft.com/office/word/2015/wordml/symex" xmlns:wpg="http://schemas.microsoft.com/office/word/2010/wordprocessingGroup" xmlns:wpi="http://schemas.microsoft.com/office/word/2010/wordprocessingInk" xmlns:wne="http://schemas.microsoft.com/office/word/2006/wordml" xmlns:wps="http://schemas.microsoft.com/office/word/2010/wordprocessingShape" mc:Ignorable="w14 w15 w16se w16cid w16 w16cex w16sdtdh wp14">
   <w:p>
     <w:pPr>
-      <w:pStyle w:val="Rodap"/>
+      <w:pStyle w:val="Footer"/>
       <w:ind w:firstLine="0"/>
       <w:jc w:val="center"/>
     </w:pPr>
@@ -8875,7 +9277,7 @@
 <w:ftr xmlns:wpc="http://schemas.microsoft.com/office/word/2010/wordprocessingCanvas" xmlns:cx="http://schemas.microsoft.com/office/drawing/2014/chartex" xmlns:cx1="http://schemas.microsoft.com/office/drawing/2015/9/8/chartex" xmlns:cx2="http://schemas.microsoft.com/office/drawing/2015/10/21/chartex" xmlns:cx3="http://schemas.microsoft.com/office/drawing/2016/5/9/chartex" xmlns:cx4="http://schemas.microsoft.com/office/drawing/2016/5/10/chartex" xmlns:cx5="http://schemas.microsoft.com/office/drawing/2016/5/11/chartex" xmlns:cx6="http://schemas.microsoft.com/office/drawing/2016/5/12/chartex" xmlns:cx7="http://schemas.microsoft.com/office/drawing/2016/5/13/chartex" xmlns:cx8="http://schemas.microsoft.com/office/drawing/2016/5/14/chartex" xmlns:mc="http://schemas.openxmlformats.org/markup-compatibility/2006" xmlns:aink="http://schemas.microsoft.com/office/drawing/2016/ink" xmlns:am3d="http://schemas.microsoft.com/office/drawing/2017/model3d" xmlns:o="urn:schemas-microsoft-com:office:office" xmlns:r="http://schemas.openxmlformats.org/officeDocument/2006/relationships" xmlns:m="http://schemas.openxmlformats.org/officeDocument/2006/math" xmlns:v="urn:schemas-microsoft-com:vml" xmlns:wp14="http://schemas.microsoft.com/office/word/2010/wordprocessingDrawing" xmlns:wp="http://schemas.openxmlformats.org/drawingml/2006/wordprocessingDrawing" xmlns:w10="urn:schemas-microsoft-com:office:word" xmlns:w="http://schemas.openxmlformats.org/wordprocessingml/2006/main" xmlns:w14="http://schemas.microsoft.com/office/word/2010/wordml" xmlns:w15="http://schemas.microsoft.com/office/word/2012/wordml" xmlns:w16cex="http://schemas.microsoft.com/office/word/2018/wordml/cex" xmlns:w16cid="http://schemas.microsoft.com/office/word/2016/wordml/cid" xmlns:w16="http://schemas.microsoft.com/office/word/2018/wordml" xmlns:w16sdtdh="http://schemas.microsoft.com/office/word/2020/wordml/sdtdatahash" xmlns:w16se="http://schemas.microsoft.com/office/word/2015/wordml/symex" xmlns:wpg="http://schemas.microsoft.com/office/word/2010/wordprocessingGroup" xmlns:wpi="http://schemas.microsoft.com/office/word/2010/wordprocessingInk" xmlns:wne="http://schemas.microsoft.com/office/word/2006/wordml" xmlns:wps="http://schemas.microsoft.com/office/word/2010/wordprocessingShape" mc:Ignorable="w14 w15 w16se w16cid w16 w16cex w16sdtdh wp14">
   <w:p>
     <w:pPr>
-      <w:pStyle w:val="Rodap"/>
+      <w:pStyle w:val="Footer"/>
       <w:spacing w:line="360" w:lineRule="auto"/>
       <w:ind w:firstLine="0"/>
       <w:jc w:val="center"/>
@@ -8891,7 +9293,7 @@
 <w:ftr xmlns:wpc="http://schemas.microsoft.com/office/word/2010/wordprocessingCanvas" xmlns:cx="http://schemas.microsoft.com/office/drawing/2014/chartex" xmlns:cx1="http://schemas.microsoft.com/office/drawing/2015/9/8/chartex" xmlns:cx2="http://schemas.microsoft.com/office/drawing/2015/10/21/chartex" xmlns:cx3="http://schemas.microsoft.com/office/drawing/2016/5/9/chartex" xmlns:cx4="http://schemas.microsoft.com/office/drawing/2016/5/10/chartex" xmlns:cx5="http://schemas.microsoft.com/office/drawing/2016/5/11/chartex" xmlns:cx6="http://schemas.microsoft.com/office/drawing/2016/5/12/chartex" xmlns:cx7="http://schemas.microsoft.com/office/drawing/2016/5/13/chartex" xmlns:cx8="http://schemas.microsoft.com/office/drawing/2016/5/14/chartex" xmlns:mc="http://schemas.openxmlformats.org/markup-compatibility/2006" xmlns:aink="http://schemas.microsoft.com/office/drawing/2016/ink" xmlns:am3d="http://schemas.microsoft.com/office/drawing/2017/model3d" xmlns:o="urn:schemas-microsoft-com:office:office" xmlns:r="http://schemas.openxmlformats.org/officeDocument/2006/relationships" xmlns:m="http://schemas.openxmlformats.org/officeDocument/2006/math" xmlns:v="urn:schemas-microsoft-com:vml" xmlns:wp14="http://schemas.microsoft.com/office/word/2010/wordprocessingDrawing" xmlns:wp="http://schemas.openxmlformats.org/drawingml/2006/wordprocessingDrawing" xmlns:w10="urn:schemas-microsoft-com:office:word" xmlns:w="http://schemas.openxmlformats.org/wordprocessingml/2006/main" xmlns:w14="http://schemas.microsoft.com/office/word/2010/wordml" xmlns:w15="http://schemas.microsoft.com/office/word/2012/wordml" xmlns:w16cex="http://schemas.microsoft.com/office/word/2018/wordml/cex" xmlns:w16cid="http://schemas.microsoft.com/office/word/2016/wordml/cid" xmlns:w16="http://schemas.microsoft.com/office/word/2018/wordml" xmlns:w16sdtdh="http://schemas.microsoft.com/office/word/2020/wordml/sdtdatahash" xmlns:w16se="http://schemas.microsoft.com/office/word/2015/wordml/symex" xmlns:wpg="http://schemas.microsoft.com/office/word/2010/wordprocessingGroup" xmlns:wpi="http://schemas.microsoft.com/office/word/2010/wordprocessingInk" xmlns:wne="http://schemas.microsoft.com/office/word/2006/wordml" xmlns:wps="http://schemas.microsoft.com/office/word/2010/wordprocessingShape" mc:Ignorable="w14 w15 w16se w16cid w16 w16cex w16sdtdh wp14">
   <w:p>
     <w:pPr>
-      <w:pStyle w:val="Rodap"/>
+      <w:pStyle w:val="Footer"/>
       <w:jc w:val="center"/>
     </w:pPr>
     <w:r>
@@ -8968,7 +9370,7 @@
 <w:hdr xmlns:wpc="http://schemas.microsoft.com/office/word/2010/wordprocessingCanvas" xmlns:cx="http://schemas.microsoft.com/office/drawing/2014/chartex" xmlns:cx1="http://schemas.microsoft.com/office/drawing/2015/9/8/chartex" xmlns:cx2="http://schemas.microsoft.com/office/drawing/2015/10/21/chartex" xmlns:cx3="http://schemas.microsoft.com/office/drawing/2016/5/9/chartex" xmlns:cx4="http://schemas.microsoft.com/office/drawing/2016/5/10/chartex" xmlns:cx5="http://schemas.microsoft.com/office/drawing/2016/5/11/chartex" xmlns:cx6="http://schemas.microsoft.com/office/drawing/2016/5/12/chartex" xmlns:cx7="http://schemas.microsoft.com/office/drawing/2016/5/13/chartex" xmlns:cx8="http://schemas.microsoft.com/office/drawing/2016/5/14/chartex" xmlns:mc="http://schemas.openxmlformats.org/markup-compatibility/2006" xmlns:aink="http://schemas.microsoft.com/office/drawing/2016/ink" xmlns:am3d="http://schemas.microsoft.com/office/drawing/2017/model3d" xmlns:o="urn:schemas-microsoft-com:office:office" xmlns:r="http://schemas.openxmlformats.org/officeDocument/2006/relationships" xmlns:m="http://schemas.openxmlformats.org/officeDocument/2006/math" xmlns:v="urn:schemas-microsoft-com:vml" xmlns:wp14="http://schemas.microsoft.com/office/word/2010/wordprocessingDrawing" xmlns:wp="http://schemas.openxmlformats.org/drawingml/2006/wordprocessingDrawing" xmlns:w10="urn:schemas-microsoft-com:office:word" xmlns:w="http://schemas.openxmlformats.org/wordprocessingml/2006/main" xmlns:w14="http://schemas.microsoft.com/office/word/2010/wordml" xmlns:w15="http://schemas.microsoft.com/office/word/2012/wordml" xmlns:w16cex="http://schemas.microsoft.com/office/word/2018/wordml/cex" xmlns:w16cid="http://schemas.microsoft.com/office/word/2016/wordml/cid" xmlns:w16="http://schemas.microsoft.com/office/word/2018/wordml" xmlns:w16sdtdh="http://schemas.microsoft.com/office/word/2020/wordml/sdtdatahash" xmlns:w16se="http://schemas.microsoft.com/office/word/2015/wordml/symex" xmlns:wpg="http://schemas.microsoft.com/office/word/2010/wordprocessingGroup" xmlns:wpi="http://schemas.microsoft.com/office/word/2010/wordprocessingInk" xmlns:wne="http://schemas.microsoft.com/office/word/2006/wordml" xmlns:wps="http://schemas.microsoft.com/office/word/2010/wordprocessingShape" mc:Ignorable="w14 w15 w16se w16cid w16 w16cex w16sdtdh wp14">
   <w:p>
     <w:pPr>
-      <w:pStyle w:val="Rodap"/>
+      <w:pStyle w:val="Footer"/>
       <w:spacing w:line="360" w:lineRule="auto"/>
       <w:ind w:firstLine="0"/>
       <w:jc w:val="both"/>
@@ -8984,7 +9386,7 @@
 <w:hdr xmlns:wpc="http://schemas.microsoft.com/office/word/2010/wordprocessingCanvas" xmlns:cx="http://schemas.microsoft.com/office/drawing/2014/chartex" xmlns:cx1="http://schemas.microsoft.com/office/drawing/2015/9/8/chartex" xmlns:cx2="http://schemas.microsoft.com/office/drawing/2015/10/21/chartex" xmlns:cx3="http://schemas.microsoft.com/office/drawing/2016/5/9/chartex" xmlns:cx4="http://schemas.microsoft.com/office/drawing/2016/5/10/chartex" xmlns:cx5="http://schemas.microsoft.com/office/drawing/2016/5/11/chartex" xmlns:cx6="http://schemas.microsoft.com/office/drawing/2016/5/12/chartex" xmlns:cx7="http://schemas.microsoft.com/office/drawing/2016/5/13/chartex" xmlns:cx8="http://schemas.microsoft.com/office/drawing/2016/5/14/chartex" xmlns:mc="http://schemas.openxmlformats.org/markup-compatibility/2006" xmlns:aink="http://schemas.microsoft.com/office/drawing/2016/ink" xmlns:am3d="http://schemas.microsoft.com/office/drawing/2017/model3d" xmlns:o="urn:schemas-microsoft-com:office:office" xmlns:r="http://schemas.openxmlformats.org/officeDocument/2006/relationships" xmlns:m="http://schemas.openxmlformats.org/officeDocument/2006/math" xmlns:v="urn:schemas-microsoft-com:vml" xmlns:wp14="http://schemas.microsoft.com/office/word/2010/wordprocessingDrawing" xmlns:wp="http://schemas.openxmlformats.org/drawingml/2006/wordprocessingDrawing" xmlns:w10="urn:schemas-microsoft-com:office:word" xmlns:w="http://schemas.openxmlformats.org/wordprocessingml/2006/main" xmlns:w14="http://schemas.microsoft.com/office/word/2010/wordml" xmlns:w15="http://schemas.microsoft.com/office/word/2012/wordml" xmlns:w16cex="http://schemas.microsoft.com/office/word/2018/wordml/cex" xmlns:w16cid="http://schemas.microsoft.com/office/word/2016/wordml/cid" xmlns:w16="http://schemas.microsoft.com/office/word/2018/wordml" xmlns:w16sdtdh="http://schemas.microsoft.com/office/word/2020/wordml/sdtdatahash" xmlns:w16se="http://schemas.microsoft.com/office/word/2015/wordml/symex" xmlns:wpg="http://schemas.microsoft.com/office/word/2010/wordprocessingGroup" xmlns:wpi="http://schemas.microsoft.com/office/word/2010/wordprocessingInk" xmlns:wne="http://schemas.microsoft.com/office/word/2006/wordml" xmlns:wps="http://schemas.microsoft.com/office/word/2010/wordprocessingShape" mc:Ignorable="w14 w15 w16se w16cid w16 w16cex w16sdtdh wp14">
   <w:p>
     <w:pPr>
-      <w:pStyle w:val="Rodap"/>
+      <w:pStyle w:val="Footer"/>
       <w:spacing w:line="360" w:lineRule="auto"/>
       <w:ind w:firstLine="0"/>
       <w:jc w:val="both"/>
@@ -9457,7 +9859,7 @@
     <w:lvl w:ilvl="0">
       <w:start w:val="1"/>
       <w:numFmt w:val="decimal"/>
-      <w:pStyle w:val="Ttulo1"/>
+      <w:pStyle w:val="Heading1"/>
       <w:lvlText w:val="%1."/>
       <w:lvlJc w:val="left"/>
       <w:pPr>
@@ -9470,7 +9872,7 @@
     <w:lvl w:ilvl="1">
       <w:start w:val="1"/>
       <w:numFmt w:val="decimal"/>
-      <w:pStyle w:val="Ttulo2"/>
+      <w:pStyle w:val="Heading2"/>
       <w:isLgl/>
       <w:lvlText w:val="%1.%2."/>
       <w:lvlJc w:val="left"/>
@@ -9484,7 +9886,7 @@
     <w:lvl w:ilvl="2">
       <w:start w:val="1"/>
       <w:numFmt w:val="decimal"/>
-      <w:pStyle w:val="Ttulo3"/>
+      <w:pStyle w:val="Heading3"/>
       <w:isLgl/>
       <w:lvlText w:val="%1.%2.%3."/>
       <w:lvlJc w:val="left"/>
@@ -10234,11 +10636,11 @@
       <w:sz w:val="24"/>
     </w:rPr>
   </w:style>
-  <w:style w:type="paragraph" w:styleId="Ttulo1">
+  <w:style w:type="paragraph" w:styleId="Heading1">
     <w:name w:val="heading 1"/>
     <w:basedOn w:val="Normal"/>
     <w:next w:val="Normal"/>
-    <w:link w:val="Ttulo1Carter"/>
+    <w:link w:val="Heading1Char"/>
     <w:autoRedefine/>
     <w:uiPriority w:val="9"/>
     <w:qFormat/>
@@ -10266,11 +10668,11 @@
       <w:szCs w:val="24"/>
     </w:rPr>
   </w:style>
-  <w:style w:type="paragraph" w:styleId="Ttulo2">
+  <w:style w:type="paragraph" w:styleId="Heading2">
     <w:name w:val="heading 2"/>
-    <w:basedOn w:val="PargrafodaLista"/>
+    <w:basedOn w:val="ListParagraph"/>
     <w:next w:val="Normal"/>
-    <w:link w:val="Ttulo2Carter"/>
+    <w:link w:val="Heading2Char"/>
     <w:autoRedefine/>
     <w:uiPriority w:val="9"/>
     <w:unhideWhenUsed/>
@@ -10301,11 +10703,11 @@
       <w:szCs w:val="24"/>
     </w:rPr>
   </w:style>
-  <w:style w:type="paragraph" w:styleId="Ttulo3">
+  <w:style w:type="paragraph" w:styleId="Heading3">
     <w:name w:val="heading 3"/>
-    <w:basedOn w:val="PargrafodaLista"/>
+    <w:basedOn w:val="ListParagraph"/>
     <w:next w:val="Normal"/>
-    <w:link w:val="Ttulo3Carter"/>
+    <w:link w:val="Heading3Char"/>
     <w:autoRedefine/>
     <w:uiPriority w:val="9"/>
     <w:unhideWhenUsed/>
@@ -10334,13 +10736,13 @@
       <w:i/>
     </w:rPr>
   </w:style>
-  <w:style w:type="character" w:default="1" w:styleId="Tipodeletrapredefinidodopargrafo">
+  <w:style w:type="character" w:default="1" w:styleId="DefaultParagraphFont">
     <w:name w:val="Default Paragraph Font"/>
     <w:uiPriority w:val="1"/>
     <w:semiHidden/>
     <w:unhideWhenUsed/>
   </w:style>
-  <w:style w:type="table" w:default="1" w:styleId="Tabelanormal">
+  <w:style w:type="table" w:default="1" w:styleId="TableNormal">
     <w:name w:val="Normal Table"/>
     <w:uiPriority w:val="99"/>
     <w:semiHidden/>
@@ -10355,16 +10757,16 @@
       </w:tblCellMar>
     </w:tblPr>
   </w:style>
-  <w:style w:type="numbering" w:default="1" w:styleId="Semlista">
+  <w:style w:type="numbering" w:default="1" w:styleId="NoList">
     <w:name w:val="No List"/>
     <w:uiPriority w:val="99"/>
     <w:semiHidden/>
     <w:unhideWhenUsed/>
   </w:style>
-  <w:style w:type="paragraph" w:styleId="Textodebalo">
+  <w:style w:type="paragraph" w:styleId="BalloonText">
     <w:name w:val="Balloon Text"/>
     <w:basedOn w:val="Normal"/>
-    <w:link w:val="TextodebaloCarter"/>
+    <w:link w:val="BalloonTextChar"/>
     <w:uiPriority w:val="99"/>
     <w:semiHidden/>
     <w:unhideWhenUsed/>
@@ -10378,10 +10780,10 @@
       <w:szCs w:val="16"/>
     </w:rPr>
   </w:style>
-  <w:style w:type="character" w:customStyle="1" w:styleId="TextodebaloCarter">
-    <w:name w:val="Texto de balão Caráter"/>
-    <w:basedOn w:val="Tipodeletrapredefinidodopargrafo"/>
-    <w:link w:val="Textodebalo"/>
+  <w:style w:type="character" w:customStyle="1" w:styleId="BalloonTextChar">
+    <w:name w:val="Balloon Text Char"/>
+    <w:basedOn w:val="DefaultParagraphFont"/>
+    <w:link w:val="BalloonText"/>
     <w:uiPriority w:val="99"/>
     <w:semiHidden/>
     <w:rsid w:val="006F47FD"/>
@@ -10391,10 +10793,10 @@
       <w:szCs w:val="16"/>
     </w:rPr>
   </w:style>
-  <w:style w:type="paragraph" w:styleId="Corpodetexto3">
+  <w:style w:type="paragraph" w:styleId="BodyText3">
     <w:name w:val="Body Text 3"/>
     <w:basedOn w:val="Normal"/>
-    <w:link w:val="Corpodetexto3Carter"/>
+    <w:link w:val="BodyText3Char"/>
     <w:rsid w:val="006F47FD"/>
     <w:pPr>
       <w:jc w:val="both"/>
@@ -10404,20 +10806,20 @@
       <w:szCs w:val="20"/>
     </w:rPr>
   </w:style>
-  <w:style w:type="character" w:customStyle="1" w:styleId="Corpodetexto3Carter">
-    <w:name w:val="Corpo de texto 3 Caráter"/>
-    <w:basedOn w:val="Tipodeletrapredefinidodopargrafo"/>
-    <w:link w:val="Corpodetexto3"/>
+  <w:style w:type="character" w:customStyle="1" w:styleId="BodyText3Char">
+    <w:name w:val="Body Text 3 Char"/>
+    <w:basedOn w:val="DefaultParagraphFont"/>
+    <w:link w:val="BodyText3"/>
     <w:rsid w:val="006F47FD"/>
     <w:rPr>
       <w:rFonts w:ascii="Helvetica" w:eastAsia="Times New Roman" w:hAnsi="Helvetica" w:cs="Times New Roman"/>
       <w:szCs w:val="20"/>
     </w:rPr>
   </w:style>
-  <w:style w:type="paragraph" w:styleId="Cabealho">
+  <w:style w:type="paragraph" w:styleId="Header">
     <w:name w:val="header"/>
     <w:basedOn w:val="Normal"/>
-    <w:link w:val="CabealhoCarter"/>
+    <w:link w:val="HeaderChar"/>
     <w:uiPriority w:val="99"/>
     <w:unhideWhenUsed/>
     <w:rsid w:val="006F47FD"/>
@@ -10429,10 +10831,10 @@
       <w:spacing w:line="240" w:lineRule="auto"/>
     </w:pPr>
   </w:style>
-  <w:style w:type="character" w:customStyle="1" w:styleId="CabealhoCarter">
-    <w:name w:val="Cabeçalho Caráter"/>
-    <w:basedOn w:val="Tipodeletrapredefinidodopargrafo"/>
-    <w:link w:val="Cabealho"/>
+  <w:style w:type="character" w:customStyle="1" w:styleId="HeaderChar">
+    <w:name w:val="Header Char"/>
+    <w:basedOn w:val="DefaultParagraphFont"/>
+    <w:link w:val="Header"/>
     <w:uiPriority w:val="99"/>
     <w:rsid w:val="006F47FD"/>
     <w:rPr>
@@ -10440,10 +10842,10 @@
       <w:sz w:val="24"/>
     </w:rPr>
   </w:style>
-  <w:style w:type="paragraph" w:styleId="Rodap">
+  <w:style w:type="paragraph" w:styleId="Footer">
     <w:name w:val="footer"/>
     <w:basedOn w:val="Normal"/>
-    <w:link w:val="RodapCarter"/>
+    <w:link w:val="FooterChar"/>
     <w:uiPriority w:val="99"/>
     <w:unhideWhenUsed/>
     <w:rsid w:val="006F47FD"/>
@@ -10455,10 +10857,10 @@
       <w:spacing w:line="240" w:lineRule="auto"/>
     </w:pPr>
   </w:style>
-  <w:style w:type="character" w:customStyle="1" w:styleId="RodapCarter">
-    <w:name w:val="Rodapé Caráter"/>
-    <w:basedOn w:val="Tipodeletrapredefinidodopargrafo"/>
-    <w:link w:val="Rodap"/>
+  <w:style w:type="character" w:customStyle="1" w:styleId="FooterChar">
+    <w:name w:val="Footer Char"/>
+    <w:basedOn w:val="DefaultParagraphFont"/>
+    <w:link w:val="Footer"/>
     <w:uiPriority w:val="99"/>
     <w:rsid w:val="006F47FD"/>
     <w:rPr>
@@ -10466,10 +10868,10 @@
       <w:sz w:val="24"/>
     </w:rPr>
   </w:style>
-  <w:style w:type="character" w:customStyle="1" w:styleId="Ttulo1Carter">
-    <w:name w:val="Título 1 Caráter"/>
-    <w:basedOn w:val="Tipodeletrapredefinidodopargrafo"/>
-    <w:link w:val="Ttulo1"/>
+  <w:style w:type="character" w:customStyle="1" w:styleId="Heading1Char">
+    <w:name w:val="Heading 1 Char"/>
+    <w:basedOn w:val="DefaultParagraphFont"/>
+    <w:link w:val="Heading1"/>
     <w:uiPriority w:val="9"/>
     <w:rsid w:val="00EA77AE"/>
     <w:rPr>
@@ -10481,10 +10883,10 @@
       <w:szCs w:val="24"/>
     </w:rPr>
   </w:style>
-  <w:style w:type="character" w:customStyle="1" w:styleId="Ttulo2Carter">
-    <w:name w:val="Título 2 Caráter"/>
-    <w:basedOn w:val="Tipodeletrapredefinidodopargrafo"/>
-    <w:link w:val="Ttulo2"/>
+  <w:style w:type="character" w:customStyle="1" w:styleId="Heading2Char">
+    <w:name w:val="Heading 2 Char"/>
+    <w:basedOn w:val="DefaultParagraphFont"/>
+    <w:link w:val="Heading2"/>
     <w:uiPriority w:val="9"/>
     <w:rsid w:val="00E70217"/>
     <w:rPr>
@@ -10495,9 +10897,9 @@
       <w:szCs w:val="24"/>
     </w:rPr>
   </w:style>
-  <w:style w:type="paragraph" w:styleId="Cabealhodondice">
+  <w:style w:type="paragraph" w:styleId="TOCHeading">
     <w:name w:val="TOC Heading"/>
-    <w:basedOn w:val="Ttulo1"/>
+    <w:basedOn w:val="Heading1"/>
     <w:next w:val="Normal"/>
     <w:uiPriority w:val="39"/>
     <w:unhideWhenUsed/>
@@ -10512,7 +10914,7 @@
       <w:color w:val="365F91" w:themeColor="accent1" w:themeShade="BF"/>
     </w:rPr>
   </w:style>
-  <w:style w:type="paragraph" w:styleId="ndice1">
+  <w:style w:type="paragraph" w:styleId="TOC1">
     <w:name w:val="toc 1"/>
     <w:basedOn w:val="Normal"/>
     <w:next w:val="Normal"/>
@@ -10536,7 +10938,7 @@
       <w:szCs w:val="24"/>
     </w:rPr>
   </w:style>
-  <w:style w:type="paragraph" w:styleId="ndice2">
+  <w:style w:type="paragraph" w:styleId="TOC2">
     <w:name w:val="toc 2"/>
     <w:basedOn w:val="Normal"/>
     <w:next w:val="Normal"/>
@@ -10558,9 +10960,9 @@
       <w:color w:val="000000" w:themeColor="text1"/>
     </w:rPr>
   </w:style>
-  <w:style w:type="character" w:styleId="Hiperligao">
+  <w:style w:type="character" w:styleId="Hyperlink">
     <w:name w:val="Hyperlink"/>
-    <w:basedOn w:val="Tipodeletrapredefinidodopargrafo"/>
+    <w:basedOn w:val="DefaultParagraphFont"/>
     <w:uiPriority w:val="99"/>
     <w:unhideWhenUsed/>
     <w:rsid w:val="00F84119"/>
@@ -10569,7 +10971,7 @@
       <w:u w:val="single"/>
     </w:rPr>
   </w:style>
-  <w:style w:type="paragraph" w:styleId="PargrafodaLista">
+  <w:style w:type="paragraph" w:styleId="ListParagraph">
     <w:name w:val="List Paragraph"/>
     <w:basedOn w:val="Normal"/>
     <w:uiPriority w:val="34"/>
@@ -10580,17 +10982,17 @@
       <w:contextualSpacing/>
     </w:pPr>
   </w:style>
-  <w:style w:type="paragraph" w:styleId="SemEspaamento">
+  <w:style w:type="paragraph" w:styleId="NoSpacing">
     <w:name w:val="No Spacing"/>
-    <w:basedOn w:val="Ttulo1"/>
+    <w:basedOn w:val="Heading1"/>
     <w:uiPriority w:val="1"/>
     <w:qFormat/>
     <w:rsid w:val="00B713E6"/>
   </w:style>
-  <w:style w:type="character" w:customStyle="1" w:styleId="Ttulo3Carter">
-    <w:name w:val="Título 3 Caráter"/>
-    <w:basedOn w:val="Tipodeletrapredefinidodopargrafo"/>
-    <w:link w:val="Ttulo3"/>
+  <w:style w:type="character" w:customStyle="1" w:styleId="Heading3Char">
+    <w:name w:val="Heading 3 Char"/>
+    <w:basedOn w:val="DefaultParagraphFont"/>
+    <w:link w:val="Heading3"/>
     <w:uiPriority w:val="9"/>
     <w:rsid w:val="00E70217"/>
     <w:rPr>
@@ -10600,7 +11002,7 @@
       <w:sz w:val="24"/>
     </w:rPr>
   </w:style>
-  <w:style w:type="paragraph" w:styleId="ndice3">
+  <w:style w:type="paragraph" w:styleId="TOC3">
     <w:name w:val="toc 3"/>
     <w:basedOn w:val="Normal"/>
     <w:next w:val="Normal"/>
@@ -10622,7 +11024,7 @@
       <w:szCs w:val="20"/>
     </w:rPr>
   </w:style>
-  <w:style w:type="paragraph" w:styleId="ndice4">
+  <w:style w:type="paragraph" w:styleId="TOC4">
     <w:name w:val="toc 4"/>
     <w:basedOn w:val="Normal"/>
     <w:next w:val="Normal"/>
@@ -10640,7 +11042,7 @@
       <w:szCs w:val="20"/>
     </w:rPr>
   </w:style>
-  <w:style w:type="paragraph" w:styleId="ndice5">
+  <w:style w:type="paragraph" w:styleId="TOC5">
     <w:name w:val="toc 5"/>
     <w:basedOn w:val="Normal"/>
     <w:next w:val="Normal"/>
@@ -10658,7 +11060,7 @@
       <w:szCs w:val="20"/>
     </w:rPr>
   </w:style>
-  <w:style w:type="paragraph" w:styleId="ndice6">
+  <w:style w:type="paragraph" w:styleId="TOC6">
     <w:name w:val="toc 6"/>
     <w:basedOn w:val="Normal"/>
     <w:next w:val="Normal"/>
@@ -10676,7 +11078,7 @@
       <w:szCs w:val="20"/>
     </w:rPr>
   </w:style>
-  <w:style w:type="paragraph" w:styleId="ndice7">
+  <w:style w:type="paragraph" w:styleId="TOC7">
     <w:name w:val="toc 7"/>
     <w:basedOn w:val="Normal"/>
     <w:next w:val="Normal"/>
@@ -10694,7 +11096,7 @@
       <w:szCs w:val="20"/>
     </w:rPr>
   </w:style>
-  <w:style w:type="paragraph" w:styleId="ndice8">
+  <w:style w:type="paragraph" w:styleId="TOC8">
     <w:name w:val="toc 8"/>
     <w:basedOn w:val="Normal"/>
     <w:next w:val="Normal"/>
@@ -10712,7 +11114,7 @@
       <w:szCs w:val="20"/>
     </w:rPr>
   </w:style>
-  <w:style w:type="paragraph" w:styleId="ndice9">
+  <w:style w:type="paragraph" w:styleId="TOC9">
     <w:name w:val="toc 9"/>
     <w:basedOn w:val="Normal"/>
     <w:next w:val="Normal"/>
@@ -10730,9 +11132,9 @@
       <w:szCs w:val="20"/>
     </w:rPr>
   </w:style>
-  <w:style w:type="table" w:styleId="TabelacomGrelha">
+  <w:style w:type="table" w:styleId="TableGrid">
     <w:name w:val="Table Grid"/>
-    <w:basedOn w:val="Tabelanormal"/>
+    <w:basedOn w:val="TableNormal"/>
     <w:uiPriority w:val="59"/>
     <w:rsid w:val="00DE4181"/>
     <w:pPr>
@@ -10749,7 +11151,7 @@
       </w:tblBorders>
     </w:tblPr>
   </w:style>
-  <w:style w:type="paragraph" w:styleId="Legenda">
+  <w:style w:type="paragraph" w:styleId="Caption">
     <w:name w:val="caption"/>
     <w:basedOn w:val="Normal"/>
     <w:next w:val="Normal"/>
@@ -10774,7 +11176,7 @@
       <w:szCs w:val="18"/>
     </w:rPr>
   </w:style>
-  <w:style w:type="paragraph" w:styleId="ndicedeilustraes">
+  <w:style w:type="paragraph" w:styleId="TableofFigures">
     <w:name w:val="table of figures"/>
     <w:basedOn w:val="Normal"/>
     <w:next w:val="Normal"/>
@@ -10818,9 +11220,9 @@
       <w:szCs w:val="24"/>
     </w:rPr>
   </w:style>
-  <w:style w:type="character" w:styleId="Refdecomentrio">
+  <w:style w:type="character" w:styleId="CommentReference">
     <w:name w:val="annotation reference"/>
-    <w:basedOn w:val="Tipodeletrapredefinidodopargrafo"/>
+    <w:basedOn w:val="DefaultParagraphFont"/>
     <w:uiPriority w:val="99"/>
     <w:semiHidden/>
     <w:unhideWhenUsed/>
@@ -10830,10 +11232,10 @@
       <w:szCs w:val="16"/>
     </w:rPr>
   </w:style>
-  <w:style w:type="paragraph" w:styleId="Textodecomentrio">
+  <w:style w:type="paragraph" w:styleId="CommentText">
     <w:name w:val="annotation text"/>
     <w:basedOn w:val="Normal"/>
-    <w:link w:val="TextodecomentrioCarter"/>
+    <w:link w:val="CommentTextChar"/>
     <w:uiPriority w:val="99"/>
     <w:semiHidden/>
     <w:unhideWhenUsed/>
@@ -10846,10 +11248,10 @@
       <w:szCs w:val="20"/>
     </w:rPr>
   </w:style>
-  <w:style w:type="character" w:customStyle="1" w:styleId="TextodecomentrioCarter">
-    <w:name w:val="Texto de comentário Caráter"/>
-    <w:basedOn w:val="Tipodeletrapredefinidodopargrafo"/>
-    <w:link w:val="Textodecomentrio"/>
+  <w:style w:type="character" w:customStyle="1" w:styleId="CommentTextChar">
+    <w:name w:val="Comment Text Char"/>
+    <w:basedOn w:val="DefaultParagraphFont"/>
+    <w:link w:val="CommentText"/>
     <w:uiPriority w:val="99"/>
     <w:semiHidden/>
     <w:rsid w:val="007B745A"/>
@@ -10859,11 +11261,11 @@
       <w:szCs w:val="20"/>
     </w:rPr>
   </w:style>
-  <w:style w:type="paragraph" w:styleId="Assuntodecomentrio">
+  <w:style w:type="paragraph" w:styleId="CommentSubject">
     <w:name w:val="annotation subject"/>
-    <w:basedOn w:val="Textodecomentrio"/>
-    <w:next w:val="Textodecomentrio"/>
-    <w:link w:val="AssuntodecomentrioCarter"/>
+    <w:basedOn w:val="CommentText"/>
+    <w:next w:val="CommentText"/>
+    <w:link w:val="CommentSubjectChar"/>
     <w:uiPriority w:val="99"/>
     <w:semiHidden/>
     <w:unhideWhenUsed/>
@@ -10873,10 +11275,10 @@
       <w:bCs/>
     </w:rPr>
   </w:style>
-  <w:style w:type="character" w:customStyle="1" w:styleId="AssuntodecomentrioCarter">
-    <w:name w:val="Assunto de comentário Caráter"/>
-    <w:basedOn w:val="TextodecomentrioCarter"/>
-    <w:link w:val="Assuntodecomentrio"/>
+  <w:style w:type="character" w:customStyle="1" w:styleId="CommentSubjectChar">
+    <w:name w:val="Comment Subject Char"/>
+    <w:basedOn w:val="CommentTextChar"/>
+    <w:link w:val="CommentSubject"/>
     <w:uiPriority w:val="99"/>
     <w:semiHidden/>
     <w:rsid w:val="007B745A"/>
@@ -10888,9 +11290,9 @@
       <w:szCs w:val="20"/>
     </w:rPr>
   </w:style>
-  <w:style w:type="character" w:styleId="Forte">
+  <w:style w:type="character" w:styleId="Strong">
     <w:name w:val="Strong"/>
-    <w:basedOn w:val="Tipodeletrapredefinidodopargrafo"/>
+    <w:basedOn w:val="DefaultParagraphFont"/>
     <w:uiPriority w:val="22"/>
     <w:qFormat/>
     <w:rsid w:val="00C27E26"/>
@@ -10899,7 +11301,7 @@
       <w:bCs/>
     </w:rPr>
   </w:style>
-  <w:style w:type="paragraph" w:styleId="Bibliografia">
+  <w:style w:type="paragraph" w:styleId="Bibliography">
     <w:name w:val="Bibliography"/>
     <w:basedOn w:val="Normal"/>
     <w:next w:val="Normal"/>
@@ -10907,9 +11309,9 @@
     <w:unhideWhenUsed/>
     <w:rsid w:val="009C2EF2"/>
   </w:style>
-  <w:style w:type="table" w:styleId="TabeladeGrelha3">
+  <w:style w:type="table" w:styleId="GridTable3">
     <w:name w:val="Grid Table 3"/>
-    <w:basedOn w:val="Tabelanormal"/>
+    <w:basedOn w:val="TableNormal"/>
     <w:uiPriority w:val="48"/>
     <w:rsid w:val="00DB29C4"/>
     <w:pPr>
@@ -11043,9 +11445,9 @@
       </w:tcPr>
     </w:tblStylePr>
   </w:style>
-  <w:style w:type="table" w:styleId="TabeladeGrelha7Colorida">
+  <w:style w:type="table" w:styleId="GridTable7Colourful">
     <w:name w:val="Grid Table 7 Colorful"/>
-    <w:basedOn w:val="Tabelanormal"/>
+    <w:basedOn w:val="TableNormal"/>
     <w:uiPriority w:val="52"/>
     <w:rsid w:val="00DB29C4"/>
     <w:pPr>
@@ -11182,9 +11584,9 @@
       </w:tcPr>
     </w:tblStylePr>
   </w:style>
-  <w:style w:type="table" w:styleId="TabeladeGrelha6Colorida">
+  <w:style w:type="table" w:styleId="GridTable6Colourful">
     <w:name w:val="Grid Table 6 Colorful"/>
-    <w:basedOn w:val="Tabelanormal"/>
+    <w:basedOn w:val="TableNormal"/>
     <w:uiPriority w:val="51"/>
     <w:rsid w:val="00A4641C"/>
     <w:pPr>
@@ -11254,9 +11656,9 @@
       </w:tcPr>
     </w:tblStylePr>
   </w:style>
-  <w:style w:type="character" w:styleId="TextodoMarcadordePosio">
+  <w:style w:type="character" w:styleId="PlaceholderText">
     <w:name w:val="Placeholder Text"/>
-    <w:basedOn w:val="Tipodeletrapredefinidodopargrafo"/>
+    <w:basedOn w:val="DefaultParagraphFont"/>
     <w:uiPriority w:val="99"/>
     <w:semiHidden/>
     <w:rsid w:val="00CC1DBE"/>
@@ -11264,9 +11666,9 @@
       <w:color w:val="808080"/>
     </w:rPr>
   </w:style>
-  <w:style w:type="character" w:styleId="nfaseIntensa">
+  <w:style w:type="character" w:styleId="IntenseEmphasis">
     <w:name w:val="Intense Emphasis"/>
-    <w:basedOn w:val="Tipodeletrapredefinidodopargrafo"/>
+    <w:basedOn w:val="DefaultParagraphFont"/>
     <w:uiPriority w:val="21"/>
     <w:qFormat/>
     <w:rsid w:val="00577E41"/>
@@ -11282,9 +11684,9 @@
       <w:color w:val="C0504D" w:themeColor="accent2"/>
     </w:rPr>
   </w:style>
-  <w:style w:type="table" w:styleId="TabeladeGrelha5Escura-Destaque4">
+  <w:style w:type="table" w:styleId="GridTable5Dark-Accent4">
     <w:name w:val="Grid Table 5 Dark Accent 4"/>
-    <w:basedOn w:val="Tabelanormal"/>
+    <w:basedOn w:val="TableNormal"/>
     <w:uiPriority w:val="50"/>
     <w:rsid w:val="00577E41"/>
     <w:pPr>
@@ -11394,9 +11796,9 @@
       </w:tcPr>
     </w:tblStylePr>
   </w:style>
-  <w:style w:type="character" w:customStyle="1" w:styleId="mention">
-    <w:name w:val="mention"/>
-    <w:basedOn w:val="Tipodeletrapredefinidodopargrafo"/>
+  <w:style w:type="character" w:customStyle="1" w:styleId="Mention1">
+    <w:name w:val="Mention1"/>
+    <w:basedOn w:val="DefaultParagraphFont"/>
     <w:rsid w:val="006110D4"/>
   </w:style>
 </w:styles>

</xml_diff>